<commit_message>
création de la v2 et avancement du livrable final
</commit_message>
<xml_diff>
--- a/diaporama_dossierAnalyseConceptionACompléter.docx
+++ b/diaporama_dossierAnalyseConceptionACompléter.docx
@@ -1,6 +1,6 @@
 
 <file path=word/document.xml><?xml version="1.0" encoding="utf-8"?>
-<w:document xmlns:wpc="http://schemas.microsoft.com/office/word/2010/wordprocessingCanvas" xmlns:cx="http://schemas.microsoft.com/office/drawing/2014/chartex" xmlns:cx1="http://schemas.microsoft.com/office/drawing/2015/9/8/chartex" xmlns:cx2="http://schemas.microsoft.com/office/drawing/2015/10/21/chartex" xmlns:cx3="http://schemas.microsoft.com/office/drawing/2016/5/9/chartex" xmlns:cx4="http://schemas.microsoft.com/office/drawing/2016/5/10/chartex" xmlns:cx5="http://schemas.microsoft.com/office/drawing/2016/5/11/chartex" xmlns:cx6="http://schemas.microsoft.com/office/drawing/2016/5/12/chartex" xmlns:cx7="http://schemas.microsoft.com/office/drawing/2016/5/13/chartex" xmlns:cx8="http://schemas.microsoft.com/office/drawing/2016/5/14/chartex" xmlns:mc="http://schemas.openxmlformats.org/markup-compatibility/2006" xmlns:aink="http://schemas.microsoft.com/office/drawing/2016/ink" xmlns:am3d="http://schemas.microsoft.com/office/drawing/2017/model3d" xmlns:o="urn:schemas-microsoft-com:office:office" xmlns:r="http://schemas.openxmlformats.org/officeDocument/2006/relationships" xmlns:m="http://schemas.openxmlformats.org/officeDocument/2006/math" xmlns:v="urn:schemas-microsoft-com:vml" xmlns:wp14="http://schemas.microsoft.com/office/word/2010/wordprocessingDrawing" xmlns:wp="http://schemas.openxmlformats.org/drawingml/2006/wordprocessingDrawing" xmlns:w10="urn:schemas-microsoft-com:office:word" xmlns:w="http://schemas.openxmlformats.org/wordprocessingml/2006/main" xmlns:w14="http://schemas.microsoft.com/office/word/2010/wordml" xmlns:w15="http://schemas.microsoft.com/office/word/2012/wordml" xmlns:w16cid="http://schemas.microsoft.com/office/word/2016/wordml/cid" xmlns:w16se="http://schemas.microsoft.com/office/word/2015/wordml/symex" xmlns:wpg="http://schemas.microsoft.com/office/word/2010/wordprocessingGroup" xmlns:wpi="http://schemas.microsoft.com/office/word/2010/wordprocessingInk" xmlns:wne="http://schemas.microsoft.com/office/word/2006/wordml" xmlns:wps="http://schemas.microsoft.com/office/word/2010/wordprocessingShape" mc:Ignorable="w14 w15 w16se w16cid wp14">
+<w:document xmlns:wpc="http://schemas.microsoft.com/office/word/2010/wordprocessingCanvas" xmlns:cx="http://schemas.microsoft.com/office/drawing/2014/chartex" xmlns:cx1="http://schemas.microsoft.com/office/drawing/2015/9/8/chartex" xmlns:mc="http://schemas.openxmlformats.org/markup-compatibility/2006" xmlns:o="urn:schemas-microsoft-com:office:office" xmlns:r="http://schemas.openxmlformats.org/officeDocument/2006/relationships" xmlns:m="http://schemas.openxmlformats.org/officeDocument/2006/math" xmlns:v="urn:schemas-microsoft-com:vml" xmlns:wp14="http://schemas.microsoft.com/office/word/2010/wordprocessingDrawing" xmlns:wp="http://schemas.openxmlformats.org/drawingml/2006/wordprocessingDrawing" xmlns:w10="urn:schemas-microsoft-com:office:word" xmlns:w="http://schemas.openxmlformats.org/wordprocessingml/2006/main" xmlns:w14="http://schemas.microsoft.com/office/word/2010/wordml" xmlns:w15="http://schemas.microsoft.com/office/word/2012/wordml" xmlns:w16se="http://schemas.microsoft.com/office/word/2015/wordml/symex" xmlns:wpg="http://schemas.microsoft.com/office/word/2010/wordprocessingGroup" xmlns:wpi="http://schemas.microsoft.com/office/word/2010/wordprocessingInk" xmlns:wne="http://schemas.microsoft.com/office/word/2006/wordml" xmlns:wps="http://schemas.microsoft.com/office/word/2010/wordprocessingShape" mc:Ignorable="w14 w15 w16se wp14">
   <w:body>
     <w:p>
       <w:pPr>
@@ -431,7 +431,6 @@
         <w:tab/>
       </w:r>
       <w:bookmarkStart w:id="0" w:name="_Hlk99439904"/>
-      <w:proofErr w:type="spellStart"/>
       <w:r>
         <w:rPr>
           <w:rFonts w:ascii="Times New Roman" w:eastAsia="Times New Roman" w:hAnsi="Times New Roman" w:cs="Times New Roman"/>
@@ -440,9 +439,8 @@
           <w:szCs w:val="20"/>
           <w:lang w:val="fr-FR"/>
         </w:rPr>
-        <w:t>saé</w:t>
-      </w:r>
-      <w:proofErr w:type="spellEnd"/>
+        <w:t>SAÉ</w:t>
+      </w:r>
       <w:r>
         <w:rPr>
           <w:rFonts w:ascii="Times New Roman" w:eastAsia="Times New Roman" w:hAnsi="Times New Roman" w:cs="Times New Roman"/>
@@ -689,7 +687,7 @@
               </wp:inline>
             </w:drawing>
           </mc:Choice>
-          <mc:Fallback xmlns:w16sdtdh="http://schemas.microsoft.com/office/word/2020/wordml/sdtdatahash" xmlns:w16="http://schemas.microsoft.com/office/word/2018/wordml" xmlns:w16cex="http://schemas.microsoft.com/office/word/2018/wordml/cex">
+          <mc:Fallback xmlns:w16cex="http://schemas.microsoft.com/office/word/2018/wordml/cex" xmlns:w16="http://schemas.microsoft.com/office/word/2018/wordml" xmlns:w16sdtdh="http://schemas.microsoft.com/office/word/2020/wordml/sdtdatahash" xmlns:w16cid="http://schemas.microsoft.com/office/word/2016/wordml/cid" xmlns:am3d="http://schemas.microsoft.com/office/drawing/2017/model3d" xmlns:aink="http://schemas.microsoft.com/office/drawing/2016/ink" xmlns:cx8="http://schemas.microsoft.com/office/drawing/2016/5/14/chartex" xmlns:cx7="http://schemas.microsoft.com/office/drawing/2016/5/13/chartex" xmlns:cx6="http://schemas.microsoft.com/office/drawing/2016/5/12/chartex" xmlns:cx5="http://schemas.microsoft.com/office/drawing/2016/5/11/chartex" xmlns:cx4="http://schemas.microsoft.com/office/drawing/2016/5/10/chartex" xmlns:cx3="http://schemas.microsoft.com/office/drawing/2016/5/9/chartex" xmlns:cx2="http://schemas.microsoft.com/office/drawing/2015/10/21/chartex">
             <w:pict>
               <v:group w14:anchorId="53942AA2" id="Group 273" o:spid="_x0000_s1026" style="width:485.5pt;height:.6pt;mso-position-horizontal-relative:char;mso-position-vertical-relative:line" coordsize="9710,12" o:gfxdata="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">
                 <v:group id="Group 274" o:spid="_x0000_s1027" style="position:absolute;left:6;top:6;width:9699;height:2" coordorigin="6,6" coordsize="9699,2" o:gfxdata="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">
@@ -1205,6 +1203,7 @@
         </w:rPr>
         <w:t xml:space="preserve"> </w:t>
       </w:r>
+      <w:proofErr w:type="spellStart"/>
       <w:r>
         <w:rPr>
           <w:spacing w:val="-1"/>
@@ -1212,6 +1211,7 @@
         </w:rPr>
         <w:t>cad</w:t>
       </w:r>
+      <w:proofErr w:type="spellEnd"/>
       <w:r>
         <w:rPr>
           <w:spacing w:val="49"/>
@@ -1660,7 +1660,6 @@
                 <w:lang w:val="fr-FR"/>
               </w:rPr>
             </w:pPr>
-            <w:proofErr w:type="gramStart"/>
             <w:r>
               <w:rPr>
                 <w:rFonts w:ascii="Times New Roman"/>
@@ -1670,7 +1669,6 @@
               </w:rPr>
               <w:t>xxx</w:t>
             </w:r>
-            <w:proofErr w:type="gramEnd"/>
           </w:p>
         </w:tc>
         <w:tc>
@@ -1710,6 +1708,7 @@
               </w:rPr>
               <w:t xml:space="preserve"> </w:t>
             </w:r>
+            <w:proofErr w:type="spellStart"/>
             <w:r>
               <w:rPr>
                 <w:rFonts w:ascii="Courier New"/>
@@ -1718,6 +1717,7 @@
               </w:rPr>
               <w:t>int</w:t>
             </w:r>
+            <w:proofErr w:type="spellEnd"/>
           </w:p>
         </w:tc>
         <w:tc>
@@ -1807,7 +1807,6 @@
                 <w:lang w:val="fr-FR"/>
               </w:rPr>
             </w:pPr>
-            <w:proofErr w:type="gramStart"/>
             <w:r>
               <w:rPr>
                 <w:rFonts w:ascii="Times New Roman"/>
@@ -1817,7 +1816,6 @@
               </w:rPr>
               <w:t>xxx</w:t>
             </w:r>
-            <w:proofErr w:type="gramEnd"/>
           </w:p>
         </w:tc>
         <w:tc>
@@ -1857,6 +1855,7 @@
               </w:rPr>
               <w:t xml:space="preserve"> </w:t>
             </w:r>
+            <w:proofErr w:type="spellStart"/>
             <w:r>
               <w:rPr>
                 <w:rFonts w:ascii="Courier New"/>
@@ -1865,6 +1864,7 @@
               </w:rPr>
               <w:t>int</w:t>
             </w:r>
+            <w:proofErr w:type="spellEnd"/>
           </w:p>
         </w:tc>
         <w:tc>
@@ -4863,23 +4863,13 @@
               </w:rPr>
             </w:pPr>
             <w:proofErr w:type="spellStart"/>
-            <w:proofErr w:type="gramStart"/>
             <w:r>
               <w:rPr>
                 <w:b w:val="0"/>
                 <w:i w:val="0"/>
                 <w:lang w:val="fr-FR"/>
               </w:rPr>
-              <w:t>lecteur</w:t>
-            </w:r>
-            <w:proofErr w:type="gramEnd"/>
-            <w:r>
-              <w:rPr>
-                <w:b w:val="0"/>
-                <w:i w:val="0"/>
-                <w:lang w:val="fr-FR"/>
-              </w:rPr>
-              <w:t>.h</w:t>
+              <w:t>lecteur.h</w:t>
             </w:r>
             <w:proofErr w:type="spellEnd"/>
           </w:p>
@@ -4987,23 +4977,13 @@
               </w:rPr>
             </w:pPr>
             <w:proofErr w:type="spellStart"/>
-            <w:proofErr w:type="gramStart"/>
             <w:r>
               <w:rPr>
                 <w:b w:val="0"/>
                 <w:i w:val="0"/>
                 <w:lang w:val="fr-FR"/>
               </w:rPr>
-              <w:t>image</w:t>
-            </w:r>
-            <w:proofErr w:type="gramEnd"/>
-            <w:r>
-              <w:rPr>
-                <w:b w:val="0"/>
-                <w:i w:val="0"/>
-                <w:lang w:val="fr-FR"/>
-              </w:rPr>
-              <w:t>.h</w:t>
+              <w:t>image.h</w:t>
             </w:r>
             <w:proofErr w:type="spellEnd"/>
           </w:p>
@@ -5255,7 +5235,7 @@
           <w:sz w:val="24"/>
           <w:lang w:val="fr-FR"/>
         </w:rPr>
-        <w:t>Valeurs fournies / attendues…</w:t>
+        <w:t xml:space="preserve">Résultat que nous devons obtenir </w:t>
       </w:r>
       <w:r>
         <w:rPr>
@@ -5265,37 +5245,30 @@
           <w:sz w:val="24"/>
           <w:lang w:val="fr-FR"/>
         </w:rPr>
-        <w:t xml:space="preserve"> </w:t>
-      </w:r>
-      <w:r>
-        <w:rPr>
-          <w:rFonts w:ascii="Times New Roman" w:eastAsia="Times New Roman" w:hAnsi="Times New Roman" w:cs="Times New Roman"/>
-          <w:i/>
-          <w:color w:val="2929FF"/>
-          <w:sz w:val="24"/>
-          <w:lang w:val="fr-FR"/>
-        </w:rPr>
-        <w:t>comme</w:t>
-      </w:r>
-      <w:r>
-        <w:rPr>
-          <w:rFonts w:ascii="Times New Roman" w:eastAsia="Times New Roman" w:hAnsi="Times New Roman" w:cs="Times New Roman"/>
-          <w:i/>
-          <w:color w:val="2929FF"/>
-          <w:sz w:val="24"/>
-          <w:lang w:val="fr-FR"/>
-        </w:rPr>
-        <w:t xml:space="preserve"> montré dans la ressource R2.03</w:t>
-      </w:r>
-      <w:r>
-        <w:rPr>
-          <w:rFonts w:ascii="Times New Roman" w:eastAsia="Times New Roman" w:hAnsi="Times New Roman" w:cs="Times New Roman"/>
-          <w:i/>
-          <w:color w:val="2929FF"/>
-          <w:sz w:val="24"/>
-          <w:lang w:val="fr-FR"/>
-        </w:rPr>
-        <w:t xml:space="preserve"> (partie tests)</w:t>
+        <w:pict w14:anchorId="6E07BB23">
+          <v:shapetype id="_x0000_t75" coordsize="21600,21600" o:spt="75" o:preferrelative="t" path="m@4@5l@4@11@9@11@9@5xe" filled="f" stroked="f">
+            <v:stroke joinstyle="miter"/>
+            <v:formulas>
+              <v:f eqn="if lineDrawn pixelLineWidth 0"/>
+              <v:f eqn="sum @0 1 0"/>
+              <v:f eqn="sum 0 0 @1"/>
+              <v:f eqn="prod @2 1 2"/>
+              <v:f eqn="prod @3 21600 pixelWidth"/>
+              <v:f eqn="prod @3 21600 pixelHeight"/>
+              <v:f eqn="sum @0 0 1"/>
+              <v:f eqn="prod @6 1 2"/>
+              <v:f eqn="prod @7 21600 pixelWidth"/>
+              <v:f eqn="sum @8 21600 0"/>
+              <v:f eqn="prod @7 21600 pixelHeight"/>
+              <v:f eqn="sum @10 21600 0"/>
+            </v:formulas>
+            <v:path o:extrusionok="f" gradientshapeok="t" o:connecttype="rect"/>
+            <o:lock v:ext="edit" aspectratio="t"/>
+          </v:shapetype>
+          <v:shape id="_x0000_i1025" type="#_x0000_t75" style="width:501pt;height:404.25pt">
+            <v:imagedata r:id="rId11" o:title="resultat_v0_sae201"/>
+          </v:shape>
+        </w:pict>
       </w:r>
     </w:p>
     <w:p>
@@ -5329,6 +5302,73 @@
           <w:color w:val="2929FF"/>
           <w:lang w:val="fr-FR"/>
         </w:rPr>
+        <w:t>Résultat obtenu </w:t>
+      </w:r>
+      <w:r>
+        <w:rPr>
+          <w:rFonts w:ascii="Times New Roman" w:eastAsia="Times New Roman" w:hAnsi="Times New Roman" w:cs="Times New Roman"/>
+          <w:i/>
+          <w:color w:val="2929FF"/>
+          <w:lang w:val="fr-FR"/>
+        </w:rPr>
+        <w:t xml:space="preserve">après compilation </w:t>
+      </w:r>
+      <w:r>
+        <w:rPr>
+          <w:rFonts w:ascii="Times New Roman" w:eastAsia="Times New Roman" w:hAnsi="Times New Roman" w:cs="Times New Roman"/>
+          <w:i/>
+          <w:color w:val="2929FF"/>
+          <w:lang w:val="fr-FR"/>
+        </w:rPr>
+        <w:t xml:space="preserve">: </w:t>
+      </w:r>
+    </w:p>
+    <w:p>
+      <w:pPr>
+        <w:rPr>
+          <w:rFonts w:ascii="Times New Roman" w:eastAsia="Times New Roman" w:hAnsi="Times New Roman" w:cs="Times New Roman"/>
+          <w:i/>
+          <w:color w:val="2929FF"/>
+          <w:lang w:val="fr-FR"/>
+        </w:rPr>
+      </w:pPr>
+    </w:p>
+    <w:p>
+      <w:pPr>
+        <w:rPr>
+          <w:rFonts w:ascii="Times New Roman" w:eastAsia="Times New Roman" w:hAnsi="Times New Roman" w:cs="Times New Roman"/>
+          <w:i/>
+          <w:color w:val="2929FF"/>
+          <w:lang w:val="fr-FR"/>
+        </w:rPr>
+      </w:pPr>
+    </w:p>
+    <w:p>
+      <w:pPr>
+        <w:rPr>
+          <w:rFonts w:ascii="Times New Roman" w:eastAsia="Times New Roman" w:hAnsi="Times New Roman" w:cs="Times New Roman"/>
+          <w:i/>
+          <w:color w:val="2929FF"/>
+          <w:lang w:val="fr-FR"/>
+        </w:rPr>
+      </w:pPr>
+    </w:p>
+    <w:p>
+      <w:pPr>
+        <w:rPr>
+          <w:rFonts w:ascii="Times New Roman" w:eastAsia="Times New Roman" w:hAnsi="Times New Roman" w:cs="Times New Roman"/>
+          <w:i/>
+          <w:color w:val="2929FF"/>
+          <w:lang w:val="fr-FR"/>
+        </w:rPr>
+      </w:pPr>
+      <w:r>
+        <w:rPr>
+          <w:rFonts w:ascii="Times New Roman" w:eastAsia="Times New Roman" w:hAnsi="Times New Roman" w:cs="Times New Roman"/>
+          <w:i/>
+          <w:color w:val="2929FF"/>
+          <w:lang w:val="fr-FR"/>
+        </w:rPr>
         <w:br w:type="page"/>
       </w:r>
     </w:p>
@@ -5346,13 +5386,402 @@
           <w:lang w:val="fr-FR"/>
         </w:rPr>
       </w:pPr>
-      <w:r>
+    </w:p>
+    <w:p>
+      <w:pPr>
+        <w:pStyle w:val="Titre1"/>
+        <w:numPr>
+          <w:ilvl w:val="0"/>
+          <w:numId w:val="0"/>
+        </w:numPr>
+        <w:ind w:left="432" w:hanging="432"/>
         <w:rPr>
           <w:color w:val="0000FF"/>
           <w:sz w:val="32"/>
           <w:lang w:val="fr-FR"/>
         </w:rPr>
-        <w:lastRenderedPageBreak/>
+      </w:pPr>
+    </w:p>
+    <w:p>
+      <w:pPr>
+        <w:pStyle w:val="Titre1"/>
+        <w:numPr>
+          <w:ilvl w:val="0"/>
+          <w:numId w:val="0"/>
+        </w:numPr>
+        <w:ind w:left="432" w:hanging="432"/>
+        <w:rPr>
+          <w:color w:val="0000FF"/>
+          <w:sz w:val="32"/>
+          <w:lang w:val="fr-FR"/>
+        </w:rPr>
+      </w:pPr>
+    </w:p>
+    <w:p>
+      <w:pPr>
+        <w:pStyle w:val="Titre1"/>
+        <w:numPr>
+          <w:ilvl w:val="0"/>
+          <w:numId w:val="0"/>
+        </w:numPr>
+        <w:ind w:left="432" w:hanging="432"/>
+        <w:rPr>
+          <w:color w:val="0000FF"/>
+          <w:sz w:val="32"/>
+          <w:lang w:val="fr-FR"/>
+        </w:rPr>
+      </w:pPr>
+      <w:r>
+        <w:rPr>
+          <w:noProof/>
+        </w:rPr>
+        <w:pict w14:anchorId="6DB8AF5D">
+          <v:shape id="_x0000_s1026" type="#_x0000_t75" style="position:absolute;left:0;text-align:left;margin-left:.75pt;margin-top:1.1pt;width:500.25pt;height:5in;z-index:251659264;mso-position-horizontal-relative:text;mso-position-vertical-relative:text;mso-width-relative:page;mso-height-relative:page">
+            <v:imagedata r:id="rId12" o:title="resultat_obtenu_v0_sae201"/>
+          </v:shape>
+        </w:pict>
+      </w:r>
+    </w:p>
+    <w:p>
+      <w:pPr>
+        <w:pStyle w:val="Titre1"/>
+        <w:numPr>
+          <w:ilvl w:val="0"/>
+          <w:numId w:val="0"/>
+        </w:numPr>
+        <w:ind w:left="432" w:hanging="432"/>
+        <w:rPr>
+          <w:color w:val="0000FF"/>
+          <w:sz w:val="32"/>
+          <w:lang w:val="fr-FR"/>
+        </w:rPr>
+      </w:pPr>
+    </w:p>
+    <w:p>
+      <w:pPr>
+        <w:pStyle w:val="Titre1"/>
+        <w:numPr>
+          <w:ilvl w:val="0"/>
+          <w:numId w:val="0"/>
+        </w:numPr>
+        <w:ind w:left="432" w:hanging="432"/>
+        <w:rPr>
+          <w:color w:val="0000FF"/>
+          <w:sz w:val="32"/>
+          <w:lang w:val="fr-FR"/>
+        </w:rPr>
+      </w:pPr>
+    </w:p>
+    <w:p>
+      <w:pPr>
+        <w:pStyle w:val="Titre1"/>
+        <w:numPr>
+          <w:ilvl w:val="0"/>
+          <w:numId w:val="0"/>
+        </w:numPr>
+        <w:ind w:left="432" w:hanging="432"/>
+        <w:rPr>
+          <w:color w:val="0000FF"/>
+          <w:sz w:val="32"/>
+          <w:lang w:val="fr-FR"/>
+        </w:rPr>
+      </w:pPr>
+    </w:p>
+    <w:p>
+      <w:pPr>
+        <w:pStyle w:val="Titre1"/>
+        <w:numPr>
+          <w:ilvl w:val="0"/>
+          <w:numId w:val="0"/>
+        </w:numPr>
+        <w:ind w:left="432" w:hanging="432"/>
+        <w:rPr>
+          <w:color w:val="0000FF"/>
+          <w:sz w:val="32"/>
+          <w:lang w:val="fr-FR"/>
+        </w:rPr>
+      </w:pPr>
+    </w:p>
+    <w:p>
+      <w:pPr>
+        <w:pStyle w:val="Titre1"/>
+        <w:numPr>
+          <w:ilvl w:val="0"/>
+          <w:numId w:val="0"/>
+        </w:numPr>
+        <w:ind w:left="432" w:hanging="432"/>
+        <w:rPr>
+          <w:color w:val="0000FF"/>
+          <w:sz w:val="32"/>
+          <w:lang w:val="fr-FR"/>
+        </w:rPr>
+      </w:pPr>
+    </w:p>
+    <w:p>
+      <w:pPr>
+        <w:pStyle w:val="Titre1"/>
+        <w:numPr>
+          <w:ilvl w:val="0"/>
+          <w:numId w:val="0"/>
+        </w:numPr>
+        <w:ind w:left="432" w:hanging="432"/>
+        <w:rPr>
+          <w:color w:val="0000FF"/>
+          <w:sz w:val="32"/>
+          <w:lang w:val="fr-FR"/>
+        </w:rPr>
+      </w:pPr>
+    </w:p>
+    <w:p>
+      <w:pPr>
+        <w:pStyle w:val="Titre1"/>
+        <w:numPr>
+          <w:ilvl w:val="0"/>
+          <w:numId w:val="0"/>
+        </w:numPr>
+        <w:ind w:left="432" w:hanging="432"/>
+        <w:rPr>
+          <w:color w:val="0000FF"/>
+          <w:sz w:val="32"/>
+          <w:lang w:val="fr-FR"/>
+        </w:rPr>
+      </w:pPr>
+    </w:p>
+    <w:p>
+      <w:pPr>
+        <w:pStyle w:val="Titre1"/>
+        <w:numPr>
+          <w:ilvl w:val="0"/>
+          <w:numId w:val="0"/>
+        </w:numPr>
+        <w:ind w:left="432" w:hanging="432"/>
+        <w:rPr>
+          <w:color w:val="0000FF"/>
+          <w:sz w:val="32"/>
+          <w:lang w:val="fr-FR"/>
+        </w:rPr>
+      </w:pPr>
+    </w:p>
+    <w:p>
+      <w:pPr>
+        <w:pStyle w:val="Titre1"/>
+        <w:numPr>
+          <w:ilvl w:val="0"/>
+          <w:numId w:val="0"/>
+        </w:numPr>
+        <w:ind w:left="432" w:hanging="432"/>
+        <w:rPr>
+          <w:color w:val="0000FF"/>
+          <w:sz w:val="32"/>
+          <w:lang w:val="fr-FR"/>
+        </w:rPr>
+      </w:pPr>
+    </w:p>
+    <w:p>
+      <w:pPr>
+        <w:pStyle w:val="Titre1"/>
+        <w:numPr>
+          <w:ilvl w:val="0"/>
+          <w:numId w:val="0"/>
+        </w:numPr>
+        <w:ind w:left="432" w:hanging="432"/>
+        <w:rPr>
+          <w:color w:val="0000FF"/>
+          <w:sz w:val="32"/>
+          <w:lang w:val="fr-FR"/>
+        </w:rPr>
+      </w:pPr>
+    </w:p>
+    <w:p>
+      <w:pPr>
+        <w:pStyle w:val="Titre1"/>
+        <w:numPr>
+          <w:ilvl w:val="0"/>
+          <w:numId w:val="0"/>
+        </w:numPr>
+        <w:ind w:left="432" w:hanging="432"/>
+        <w:rPr>
+          <w:color w:val="0000FF"/>
+          <w:sz w:val="32"/>
+          <w:lang w:val="fr-FR"/>
+        </w:rPr>
+      </w:pPr>
+    </w:p>
+    <w:p>
+      <w:pPr>
+        <w:pStyle w:val="Titre1"/>
+        <w:numPr>
+          <w:ilvl w:val="0"/>
+          <w:numId w:val="0"/>
+        </w:numPr>
+        <w:ind w:left="432" w:hanging="432"/>
+        <w:rPr>
+          <w:color w:val="0000FF"/>
+          <w:sz w:val="32"/>
+          <w:lang w:val="fr-FR"/>
+        </w:rPr>
+      </w:pPr>
+    </w:p>
+    <w:p>
+      <w:pPr>
+        <w:pStyle w:val="Titre1"/>
+        <w:numPr>
+          <w:ilvl w:val="0"/>
+          <w:numId w:val="0"/>
+        </w:numPr>
+        <w:ind w:left="432" w:hanging="432"/>
+        <w:rPr>
+          <w:color w:val="0000FF"/>
+          <w:sz w:val="32"/>
+          <w:lang w:val="fr-FR"/>
+        </w:rPr>
+      </w:pPr>
+    </w:p>
+    <w:p>
+      <w:pPr>
+        <w:pStyle w:val="Titre1"/>
+        <w:numPr>
+          <w:ilvl w:val="0"/>
+          <w:numId w:val="0"/>
+        </w:numPr>
+        <w:ind w:left="432" w:hanging="432"/>
+        <w:rPr>
+          <w:color w:val="0000FF"/>
+          <w:sz w:val="32"/>
+          <w:lang w:val="fr-FR"/>
+        </w:rPr>
+      </w:pPr>
+    </w:p>
+    <w:p>
+      <w:pPr>
+        <w:pStyle w:val="Titre1"/>
+        <w:numPr>
+          <w:ilvl w:val="0"/>
+          <w:numId w:val="0"/>
+        </w:numPr>
+        <w:ind w:left="432" w:hanging="432"/>
+        <w:rPr>
+          <w:color w:val="0000FF"/>
+          <w:sz w:val="32"/>
+          <w:lang w:val="fr-FR"/>
+        </w:rPr>
+      </w:pPr>
+    </w:p>
+    <w:p>
+      <w:pPr>
+        <w:pStyle w:val="Titre1"/>
+        <w:numPr>
+          <w:ilvl w:val="0"/>
+          <w:numId w:val="0"/>
+        </w:numPr>
+        <w:ind w:left="432" w:hanging="432"/>
+        <w:rPr>
+          <w:color w:val="0000FF"/>
+          <w:sz w:val="32"/>
+          <w:lang w:val="fr-FR"/>
+        </w:rPr>
+      </w:pPr>
+    </w:p>
+    <w:p>
+      <w:pPr>
+        <w:pStyle w:val="Titre2"/>
+        <w:numPr>
+          <w:ilvl w:val="0"/>
+          <w:numId w:val="0"/>
+        </w:numPr>
+        <w:ind w:left="576"/>
+        <w:rPr>
+          <w:lang w:val="fr-FR"/>
+        </w:rPr>
+      </w:pPr>
+      <w:r>
+        <w:rPr>
+          <w:color w:val="0000FF"/>
+          <w:sz w:val="32"/>
+          <w:lang w:val="fr-FR"/>
+        </w:rPr>
+        <w:tab/>
+      </w:r>
+      <w:r>
+        <w:rPr>
+          <w:lang w:val="fr-FR"/>
+        </w:rPr>
+        <w:t>4.</w:t>
+      </w:r>
+      <w:r>
+        <w:rPr>
+          <w:lang w:val="fr-FR"/>
+        </w:rPr>
+        <w:t>3</w:t>
+      </w:r>
+      <w:r>
+        <w:rPr>
+          <w:lang w:val="fr-FR"/>
+        </w:rPr>
+        <w:t xml:space="preserve"> T</w:t>
+      </w:r>
+      <w:r>
+        <w:rPr>
+          <w:lang w:val="fr-FR"/>
+        </w:rPr>
+        <w:t>emps Passé</w:t>
+      </w:r>
+    </w:p>
+    <w:p>
+      <w:pPr>
+        <w:pStyle w:val="Titre2"/>
+        <w:numPr>
+          <w:ilvl w:val="0"/>
+          <w:numId w:val="0"/>
+        </w:numPr>
+        <w:ind w:left="576"/>
+        <w:rPr>
+          <w:b w:val="0"/>
+          <w:lang w:val="fr-FR"/>
+        </w:rPr>
+      </w:pPr>
+      <w:r>
+        <w:rPr>
+          <w:b w:val="0"/>
+          <w:lang w:val="fr-FR"/>
+        </w:rPr>
+        <w:t xml:space="preserve">Pour la v0 de l’application, nous avons passé aux alentours d’une semaine avec les modifications apportées à la fin. En parallèle nous avancions la v1. </w:t>
+      </w:r>
+    </w:p>
+    <w:p>
+      <w:pPr>
+        <w:pStyle w:val="Titre1"/>
+        <w:numPr>
+          <w:ilvl w:val="0"/>
+          <w:numId w:val="0"/>
+        </w:numPr>
+        <w:rPr>
+          <w:color w:val="0000FF"/>
+          <w:sz w:val="32"/>
+          <w:lang w:val="fr-FR"/>
+        </w:rPr>
+      </w:pPr>
+    </w:p>
+    <w:p>
+      <w:pPr>
+        <w:pStyle w:val="Titre1"/>
+        <w:numPr>
+          <w:ilvl w:val="0"/>
+          <w:numId w:val="0"/>
+        </w:numPr>
+        <w:ind w:left="432" w:hanging="432"/>
+        <w:rPr>
+          <w:color w:val="0000FF"/>
+          <w:sz w:val="32"/>
+          <w:lang w:val="fr-FR"/>
+        </w:rPr>
+      </w:pPr>
+      <w:r>
+        <w:rPr>
+          <w:color w:val="0000FF"/>
+          <w:sz w:val="32"/>
+          <w:lang w:val="fr-FR"/>
+        </w:rPr>
         <w:t xml:space="preserve">Version </w:t>
       </w:r>
       <w:r>
@@ -5425,66 +5854,6 @@
     </w:p>
     <w:p>
       <w:pPr>
-        <w:ind w:left="580" w:right="298"/>
-        <w:rPr>
-          <w:rFonts w:ascii="Times New Roman" w:eastAsia="Times New Roman" w:hAnsi="Times New Roman" w:cs="Times New Roman"/>
-          <w:i/>
-          <w:color w:val="2929FF"/>
-          <w:lang w:val="fr-FR"/>
-        </w:rPr>
-      </w:pPr>
-      <w:r>
-        <w:rPr>
-          <w:rFonts w:ascii="Times New Roman" w:eastAsia="Times New Roman" w:hAnsi="Times New Roman" w:cs="Times New Roman"/>
-          <w:i/>
-          <w:color w:val="2929FF"/>
-          <w:lang w:val="fr-FR"/>
-        </w:rPr>
-        <w:t xml:space="preserve">A faire ici : description sommaire des éléments de l’interface, par exemple, avec une copie d’écran sur laquelle sont nommés les variables/objets graphiques et où les </w:t>
-      </w:r>
-      <w:proofErr w:type="spellStart"/>
-      <w:r>
-        <w:rPr>
-          <w:rFonts w:ascii="Times New Roman" w:eastAsia="Times New Roman" w:hAnsi="Times New Roman" w:cs="Times New Roman"/>
-          <w:i/>
-          <w:color w:val="2929FF"/>
-          <w:lang w:val="fr-FR"/>
-        </w:rPr>
-        <w:t>layouts</w:t>
-      </w:r>
-      <w:proofErr w:type="spellEnd"/>
-      <w:r>
-        <w:rPr>
-          <w:rFonts w:ascii="Times New Roman" w:eastAsia="Times New Roman" w:hAnsi="Times New Roman" w:cs="Times New Roman"/>
-          <w:i/>
-          <w:color w:val="2929FF"/>
-          <w:lang w:val="fr-FR"/>
-        </w:rPr>
-        <w:t xml:space="preserve"> sont positionnés et nommés.</w:t>
-      </w:r>
-    </w:p>
-    <w:p>
-      <w:pPr>
-        <w:ind w:left="580" w:right="298"/>
-        <w:rPr>
-          <w:rFonts w:ascii="Times New Roman" w:eastAsia="Times New Roman" w:hAnsi="Times New Roman" w:cs="Times New Roman"/>
-          <w:i/>
-          <w:color w:val="2929FF"/>
-          <w:lang w:val="fr-FR"/>
-        </w:rPr>
-      </w:pPr>
-      <w:r>
-        <w:rPr>
-          <w:rFonts w:ascii="Times New Roman" w:eastAsia="Times New Roman" w:hAnsi="Times New Roman" w:cs="Times New Roman"/>
-          <w:i/>
-          <w:color w:val="2929FF"/>
-          <w:lang w:val="fr-FR"/>
-        </w:rPr>
-        <w:t>Vérifier que tous les éléments graphiques qui seront manipulés par l’application ont des noms pertinents et bien formés.</w:t>
-      </w:r>
-    </w:p>
-    <w:p>
-      <w:pPr>
         <w:pStyle w:val="Corpsdetexte"/>
         <w:tabs>
           <w:tab w:val="left" w:pos="439"/>
@@ -5494,6 +5863,12 @@
           <w:lang w:val="fr-FR"/>
         </w:rPr>
       </w:pPr>
+      <w:r>
+        <w:rPr>
+          <w:lang w:val="fr-FR"/>
+        </w:rPr>
+        <w:tab/>
+      </w:r>
     </w:p>
     <w:p>
       <w:pPr>
@@ -5688,7 +6063,25 @@
                 <w:i w:val="0"/>
                 <w:lang w:val="fr-FR"/>
               </w:rPr>
-              <w:t>graphique Qt contenant l’interface du lecteur de diaporamas</w:t>
+              <w:t xml:space="preserve">graphique </w:t>
+            </w:r>
+            <w:proofErr w:type="spellStart"/>
+            <w:r>
+              <w:rPr>
+                <w:b w:val="0"/>
+                <w:i w:val="0"/>
+                <w:lang w:val="fr-FR"/>
+              </w:rPr>
+              <w:t>Qt</w:t>
+            </w:r>
+            <w:proofErr w:type="spellEnd"/>
+            <w:r>
+              <w:rPr>
+                <w:b w:val="0"/>
+                <w:i w:val="0"/>
+                <w:lang w:val="fr-FR"/>
+              </w:rPr>
+              <w:t xml:space="preserve"> contenant l’interface du lecteur de diaporamas</w:t>
             </w:r>
           </w:p>
         </w:tc>
@@ -5802,23 +6195,13 @@
               </w:rPr>
             </w:pPr>
             <w:proofErr w:type="spellStart"/>
-            <w:proofErr w:type="gramStart"/>
             <w:r>
               <w:rPr>
                 <w:b w:val="0"/>
                 <w:i w:val="0"/>
                 <w:lang w:val="fr-FR"/>
               </w:rPr>
-              <w:t>lecteurvue</w:t>
-            </w:r>
-            <w:proofErr w:type="gramEnd"/>
-            <w:r>
-              <w:rPr>
-                <w:b w:val="0"/>
-                <w:i w:val="0"/>
-                <w:lang w:val="fr-FR"/>
-              </w:rPr>
-              <w:t>.ui</w:t>
+              <w:t>lecteurvue.ui</w:t>
             </w:r>
             <w:proofErr w:type="spellEnd"/>
           </w:p>
@@ -5994,6 +6377,7 @@
           <w:color w:val="2929FF"/>
           <w:lang w:val="fr-FR"/>
         </w:rPr>
+        <w:lastRenderedPageBreak/>
         <w:t>Commenter brièvement les choix important</w:t>
       </w:r>
       <w:r>
@@ -6231,15 +6615,60 @@
     </w:p>
     <w:p>
       <w:pPr>
-        <w:rPr>
-          <w:rFonts w:ascii="Times New Roman" w:eastAsia="Times New Roman" w:hAnsi="Times New Roman"/>
-          <w:b/>
-          <w:bCs/>
+        <w:pStyle w:val="Titre3"/>
+        <w:numPr>
+          <w:ilvl w:val="0"/>
+          <w:numId w:val="0"/>
+        </w:numPr>
+        <w:ind w:left="720" w:hanging="720"/>
+        <w:rPr>
+          <w:lang w:val="fr-FR"/>
+        </w:rPr>
+      </w:pPr>
+      <w:r>
+        <w:rPr>
+          <w:lang w:val="fr-FR"/>
+        </w:rPr>
+        <w:t>6</w:t>
+      </w:r>
+      <w:r>
+        <w:rPr>
+          <w:lang w:val="fr-FR"/>
+        </w:rPr>
+        <w:t xml:space="preserve">.3 Temps passé </w:t>
+      </w:r>
+    </w:p>
+    <w:p>
+      <w:pPr>
+        <w:pStyle w:val="Titre3"/>
+        <w:numPr>
+          <w:ilvl w:val="0"/>
+          <w:numId w:val="0"/>
+        </w:numPr>
+        <w:rPr>
+          <w:b w:val="0"/>
+          <w:bCs w:val="0"/>
           <w:sz w:val="28"/>
           <w:szCs w:val="28"/>
           <w:lang w:val="fr-FR"/>
         </w:rPr>
       </w:pPr>
+      <w:r>
+        <w:rPr>
+          <w:lang w:val="fr-FR"/>
+        </w:rPr>
+        <w:tab/>
+      </w:r>
+      <w:r>
+        <w:rPr>
+          <w:b w:val="0"/>
+          <w:i w:val="0"/>
+          <w:lang w:val="fr-FR"/>
+        </w:rPr>
+        <w:t xml:space="preserve">Pour la v1, du fait que nous avancions en parallèle de la v0 nous avons passé aux alentours de deux semaines (en temps écoulé) celui-ci représente environ 3h/4h de </w:t>
+      </w:r>
+      <w:bookmarkStart w:id="3" w:name="_GoBack"/>
+      <w:bookmarkEnd w:id="3"/>
       <w:r>
         <w:rPr>
           <w:sz w:val="28"/>
@@ -7798,6 +8227,7 @@
         <w:rPr>
           <w:lang w:val="fr-FR"/>
         </w:rPr>
+        <w:lastRenderedPageBreak/>
         <w:t xml:space="preserve">Table </w:t>
       </w:r>
       <w:proofErr w:type="spellStart"/>
@@ -9435,7 +9865,25 @@
                 <w:i w:val="0"/>
                 <w:lang w:val="fr-FR"/>
               </w:rPr>
-              <w:t>Spécification de la classe graphique Qt contenant l’interface du lecteur de diaporamas</w:t>
+              <w:t xml:space="preserve">Spécification de la classe graphique </w:t>
+            </w:r>
+            <w:proofErr w:type="spellStart"/>
+            <w:r>
+              <w:rPr>
+                <w:b w:val="0"/>
+                <w:i w:val="0"/>
+                <w:lang w:val="fr-FR"/>
+              </w:rPr>
+              <w:t>Qt</w:t>
+            </w:r>
+            <w:proofErr w:type="spellEnd"/>
+            <w:r>
+              <w:rPr>
+                <w:b w:val="0"/>
+                <w:i w:val="0"/>
+                <w:lang w:val="fr-FR"/>
+              </w:rPr>
+              <w:t xml:space="preserve"> contenant l’interface du lecteur de diaporamas</w:t>
             </w:r>
           </w:p>
           <w:p>
@@ -9556,23 +10004,13 @@
               </w:rPr>
             </w:pPr>
             <w:proofErr w:type="spellStart"/>
-            <w:proofErr w:type="gramStart"/>
             <w:r>
               <w:rPr>
                 <w:b w:val="0"/>
                 <w:i w:val="0"/>
                 <w:lang w:val="fr-FR"/>
               </w:rPr>
-              <w:t>lecteurvue</w:t>
-            </w:r>
-            <w:proofErr w:type="gramEnd"/>
-            <w:r>
-              <w:rPr>
-                <w:b w:val="0"/>
-                <w:i w:val="0"/>
-                <w:lang w:val="fr-FR"/>
-              </w:rPr>
-              <w:t>.ui</w:t>
+              <w:t>lecteurvue.ui</w:t>
             </w:r>
             <w:proofErr w:type="spellEnd"/>
           </w:p>
@@ -9634,23 +10072,13 @@
               </w:rPr>
             </w:pPr>
             <w:proofErr w:type="spellStart"/>
-            <w:proofErr w:type="gramStart"/>
             <w:r>
               <w:rPr>
                 <w:b w:val="0"/>
                 <w:i w:val="0"/>
                 <w:lang w:val="fr-FR"/>
               </w:rPr>
-              <w:t>lecteur</w:t>
-            </w:r>
-            <w:proofErr w:type="gramEnd"/>
-            <w:r>
-              <w:rPr>
-                <w:b w:val="0"/>
-                <w:i w:val="0"/>
-                <w:lang w:val="fr-FR"/>
-              </w:rPr>
-              <w:t>.h</w:t>
+              <w:t>lecteur.h</w:t>
             </w:r>
             <w:proofErr w:type="spellEnd"/>
           </w:p>
@@ -9788,23 +10216,13 @@
               </w:rPr>
             </w:pPr>
             <w:proofErr w:type="spellStart"/>
-            <w:proofErr w:type="gramStart"/>
             <w:r>
               <w:rPr>
                 <w:b w:val="0"/>
                 <w:i w:val="0"/>
                 <w:lang w:val="fr-FR"/>
               </w:rPr>
-              <w:t>image</w:t>
-            </w:r>
-            <w:proofErr w:type="gramEnd"/>
-            <w:r>
-              <w:rPr>
-                <w:b w:val="0"/>
-                <w:i w:val="0"/>
-                <w:lang w:val="fr-FR"/>
-              </w:rPr>
-              <w:t>.h</w:t>
+              <w:t>image.h</w:t>
             </w:r>
             <w:proofErr w:type="spellEnd"/>
           </w:p>
@@ -10313,6 +10731,7 @@
           <w:sz w:val="32"/>
           <w:lang w:val="fr-FR"/>
         </w:rPr>
+        <w:lastRenderedPageBreak/>
         <w:br w:type="page"/>
       </w:r>
     </w:p>
@@ -10336,6 +10755,7 @@
           <w:sz w:val="32"/>
           <w:lang w:val="fr-FR"/>
         </w:rPr>
+        <w:lastRenderedPageBreak/>
         <w:t xml:space="preserve">Version </w:t>
       </w:r>
       <w:r>
@@ -11862,6 +12282,7 @@
         <w:rPr>
           <w:lang w:val="fr-FR"/>
         </w:rPr>
+        <w:lastRenderedPageBreak/>
         <w:t xml:space="preserve">Table </w:t>
       </w:r>
       <w:proofErr w:type="spellStart"/>
@@ -13488,7 +13909,25 @@
                 <w:i w:val="0"/>
                 <w:lang w:val="fr-FR"/>
               </w:rPr>
-              <w:t>Spécification de la classe graphique Qt contenant l’interface du lecteur de diaporamas</w:t>
+              <w:t xml:space="preserve">Spécification de la classe graphique </w:t>
+            </w:r>
+            <w:proofErr w:type="spellStart"/>
+            <w:r>
+              <w:rPr>
+                <w:b w:val="0"/>
+                <w:i w:val="0"/>
+                <w:lang w:val="fr-FR"/>
+              </w:rPr>
+              <w:t>Qt</w:t>
+            </w:r>
+            <w:proofErr w:type="spellEnd"/>
+            <w:r>
+              <w:rPr>
+                <w:b w:val="0"/>
+                <w:i w:val="0"/>
+                <w:lang w:val="fr-FR"/>
+              </w:rPr>
+              <w:t xml:space="preserve"> contenant l’interface du lecteur de diaporamas</w:t>
             </w:r>
           </w:p>
           <w:p>
@@ -13601,23 +14040,13 @@
               </w:rPr>
             </w:pPr>
             <w:proofErr w:type="spellStart"/>
-            <w:proofErr w:type="gramStart"/>
             <w:r>
               <w:rPr>
                 <w:b w:val="0"/>
                 <w:i w:val="0"/>
                 <w:lang w:val="fr-FR"/>
               </w:rPr>
-              <w:t>lecteurvue</w:t>
-            </w:r>
-            <w:proofErr w:type="gramEnd"/>
-            <w:r>
-              <w:rPr>
-                <w:b w:val="0"/>
-                <w:i w:val="0"/>
-                <w:lang w:val="fr-FR"/>
-              </w:rPr>
-              <w:t>.ui</w:t>
+              <w:t>lecteurvue.ui</w:t>
             </w:r>
             <w:proofErr w:type="spellEnd"/>
           </w:p>
@@ -13679,23 +14108,13 @@
               </w:rPr>
             </w:pPr>
             <w:proofErr w:type="spellStart"/>
-            <w:proofErr w:type="gramStart"/>
             <w:r>
               <w:rPr>
                 <w:b w:val="0"/>
                 <w:i w:val="0"/>
                 <w:lang w:val="fr-FR"/>
               </w:rPr>
-              <w:t>lecteur</w:t>
-            </w:r>
-            <w:proofErr w:type="gramEnd"/>
-            <w:r>
-              <w:rPr>
-                <w:b w:val="0"/>
-                <w:i w:val="0"/>
-                <w:lang w:val="fr-FR"/>
-              </w:rPr>
-              <w:t>.h</w:t>
+              <w:t>lecteur.h</w:t>
             </w:r>
             <w:proofErr w:type="spellEnd"/>
           </w:p>
@@ -13826,23 +14245,13 @@
               </w:rPr>
             </w:pPr>
             <w:proofErr w:type="spellStart"/>
-            <w:proofErr w:type="gramStart"/>
             <w:r>
               <w:rPr>
                 <w:b w:val="0"/>
                 <w:i w:val="0"/>
                 <w:lang w:val="fr-FR"/>
               </w:rPr>
-              <w:t>image</w:t>
-            </w:r>
-            <w:proofErr w:type="gramEnd"/>
-            <w:r>
-              <w:rPr>
-                <w:b w:val="0"/>
-                <w:i w:val="0"/>
-                <w:lang w:val="fr-FR"/>
-              </w:rPr>
-              <w:t>.h</w:t>
+              <w:t>image.h</w:t>
             </w:r>
             <w:proofErr w:type="spellEnd"/>
           </w:p>
@@ -13895,8 +14304,6 @@
               </w:rPr>
               <w:t>Préciser le rôle</w:t>
             </w:r>
-            <w:bookmarkStart w:id="3" w:name="_GoBack"/>
-            <w:bookmarkEnd w:id="3"/>
           </w:p>
         </w:tc>
       </w:tr>
@@ -14372,6 +14779,7 @@
           <w:szCs w:val="28"/>
           <w:lang w:val="fr-FR"/>
         </w:rPr>
+        <w:lastRenderedPageBreak/>
         <w:t>Bilan</w:t>
       </w:r>
     </w:p>
@@ -14490,7 +14898,7 @@
       </w:pPr>
     </w:p>
     <w:sectPr>
-      <w:footerReference w:type="default" r:id="rId11"/>
+      <w:footerReference w:type="default" r:id="rId13"/>
       <w:pgSz w:w="11900" w:h="16840"/>
       <w:pgMar w:top="800" w:right="900" w:bottom="1320" w:left="980" w:header="0" w:footer="1134" w:gutter="0"/>
       <w:cols w:space="720"/>
@@ -14500,7 +14908,7 @@
 </file>
 
 <file path=word/endnotes.xml><?xml version="1.0" encoding="utf-8"?>
-<w:endnotes xmlns:wpc="http://schemas.microsoft.com/office/word/2010/wordprocessingCanvas" xmlns:cx="http://schemas.microsoft.com/office/drawing/2014/chartex" xmlns:cx1="http://schemas.microsoft.com/office/drawing/2015/9/8/chartex" xmlns:cx2="http://schemas.microsoft.com/office/drawing/2015/10/21/chartex" xmlns:cx3="http://schemas.microsoft.com/office/drawing/2016/5/9/chartex" xmlns:cx4="http://schemas.microsoft.com/office/drawing/2016/5/10/chartex" xmlns:cx5="http://schemas.microsoft.com/office/drawing/2016/5/11/chartex" xmlns:cx6="http://schemas.microsoft.com/office/drawing/2016/5/12/chartex" xmlns:cx7="http://schemas.microsoft.com/office/drawing/2016/5/13/chartex" xmlns:cx8="http://schemas.microsoft.com/office/drawing/2016/5/14/chartex" xmlns:mc="http://schemas.openxmlformats.org/markup-compatibility/2006" xmlns:aink="http://schemas.microsoft.com/office/drawing/2016/ink" xmlns:am3d="http://schemas.microsoft.com/office/drawing/2017/model3d" xmlns:o="urn:schemas-microsoft-com:office:office" xmlns:r="http://schemas.openxmlformats.org/officeDocument/2006/relationships" xmlns:m="http://schemas.openxmlformats.org/officeDocument/2006/math" xmlns:v="urn:schemas-microsoft-com:vml" xmlns:wp14="http://schemas.microsoft.com/office/word/2010/wordprocessingDrawing" xmlns:wp="http://schemas.openxmlformats.org/drawingml/2006/wordprocessingDrawing" xmlns:w10="urn:schemas-microsoft-com:office:word" xmlns:w="http://schemas.openxmlformats.org/wordprocessingml/2006/main" xmlns:w14="http://schemas.microsoft.com/office/word/2010/wordml" xmlns:w15="http://schemas.microsoft.com/office/word/2012/wordml" xmlns:w16cid="http://schemas.microsoft.com/office/word/2016/wordml/cid" xmlns:w16se="http://schemas.microsoft.com/office/word/2015/wordml/symex" xmlns:wpg="http://schemas.microsoft.com/office/word/2010/wordprocessingGroup" xmlns:wpi="http://schemas.microsoft.com/office/word/2010/wordprocessingInk" xmlns:wne="http://schemas.microsoft.com/office/word/2006/wordml" xmlns:wps="http://schemas.microsoft.com/office/word/2010/wordprocessingShape" mc:Ignorable="w14 w15 w16se w16cid wp14">
+<w:endnotes xmlns:wpc="http://schemas.microsoft.com/office/word/2010/wordprocessingCanvas" xmlns:cx="http://schemas.microsoft.com/office/drawing/2014/chartex" xmlns:cx1="http://schemas.microsoft.com/office/drawing/2015/9/8/chartex" xmlns:mc="http://schemas.openxmlformats.org/markup-compatibility/2006" xmlns:o="urn:schemas-microsoft-com:office:office" xmlns:r="http://schemas.openxmlformats.org/officeDocument/2006/relationships" xmlns:m="http://schemas.openxmlformats.org/officeDocument/2006/math" xmlns:v="urn:schemas-microsoft-com:vml" xmlns:wp14="http://schemas.microsoft.com/office/word/2010/wordprocessingDrawing" xmlns:wp="http://schemas.openxmlformats.org/drawingml/2006/wordprocessingDrawing" xmlns:w10="urn:schemas-microsoft-com:office:word" xmlns:w="http://schemas.openxmlformats.org/wordprocessingml/2006/main" xmlns:w14="http://schemas.microsoft.com/office/word/2010/wordml" xmlns:w15="http://schemas.microsoft.com/office/word/2012/wordml" xmlns:w16se="http://schemas.microsoft.com/office/word/2015/wordml/symex" xmlns:wpg="http://schemas.microsoft.com/office/word/2010/wordprocessingGroup" xmlns:wpi="http://schemas.microsoft.com/office/word/2010/wordprocessingInk" xmlns:wne="http://schemas.microsoft.com/office/word/2006/wordml" xmlns:wps="http://schemas.microsoft.com/office/word/2010/wordprocessingShape" mc:Ignorable="w14 w15 w16se wp14">
   <w:endnote w:type="separator" w:id="-1">
     <w:p>
       <w:r>
@@ -14519,7 +14927,7 @@
 </file>
 
 <file path=word/footer1.xml><?xml version="1.0" encoding="utf-8"?>
-<w:ftr xmlns:wpc="http://schemas.microsoft.com/office/word/2010/wordprocessingCanvas" xmlns:cx="http://schemas.microsoft.com/office/drawing/2014/chartex" xmlns:cx1="http://schemas.microsoft.com/office/drawing/2015/9/8/chartex" xmlns:cx2="http://schemas.microsoft.com/office/drawing/2015/10/21/chartex" xmlns:cx3="http://schemas.microsoft.com/office/drawing/2016/5/9/chartex" xmlns:cx4="http://schemas.microsoft.com/office/drawing/2016/5/10/chartex" xmlns:cx5="http://schemas.microsoft.com/office/drawing/2016/5/11/chartex" xmlns:cx6="http://schemas.microsoft.com/office/drawing/2016/5/12/chartex" xmlns:cx7="http://schemas.microsoft.com/office/drawing/2016/5/13/chartex" xmlns:cx8="http://schemas.microsoft.com/office/drawing/2016/5/14/chartex" xmlns:mc="http://schemas.openxmlformats.org/markup-compatibility/2006" xmlns:aink="http://schemas.microsoft.com/office/drawing/2016/ink" xmlns:am3d="http://schemas.microsoft.com/office/drawing/2017/model3d" xmlns:o="urn:schemas-microsoft-com:office:office" xmlns:r="http://schemas.openxmlformats.org/officeDocument/2006/relationships" xmlns:m="http://schemas.openxmlformats.org/officeDocument/2006/math" xmlns:v="urn:schemas-microsoft-com:vml" xmlns:wp14="http://schemas.microsoft.com/office/word/2010/wordprocessingDrawing" xmlns:wp="http://schemas.openxmlformats.org/drawingml/2006/wordprocessingDrawing" xmlns:w10="urn:schemas-microsoft-com:office:word" xmlns:w="http://schemas.openxmlformats.org/wordprocessingml/2006/main" xmlns:w14="http://schemas.microsoft.com/office/word/2010/wordml" xmlns:w15="http://schemas.microsoft.com/office/word/2012/wordml" xmlns:w16cid="http://schemas.microsoft.com/office/word/2016/wordml/cid" xmlns:w16se="http://schemas.microsoft.com/office/word/2015/wordml/symex" xmlns:wpg="http://schemas.microsoft.com/office/word/2010/wordprocessingGroup" xmlns:wpi="http://schemas.microsoft.com/office/word/2010/wordprocessingInk" xmlns:wne="http://schemas.microsoft.com/office/word/2006/wordml" xmlns:wps="http://schemas.microsoft.com/office/word/2010/wordprocessingShape" mc:Ignorable="w14 w15 w16se w16cid wp14">
+<w:ftr xmlns:wpc="http://schemas.microsoft.com/office/word/2010/wordprocessingCanvas" xmlns:cx="http://schemas.microsoft.com/office/drawing/2014/chartex" xmlns:cx1="http://schemas.microsoft.com/office/drawing/2015/9/8/chartex" xmlns:mc="http://schemas.openxmlformats.org/markup-compatibility/2006" xmlns:o="urn:schemas-microsoft-com:office:office" xmlns:r="http://schemas.openxmlformats.org/officeDocument/2006/relationships" xmlns:m="http://schemas.openxmlformats.org/officeDocument/2006/math" xmlns:v="urn:schemas-microsoft-com:vml" xmlns:wp14="http://schemas.microsoft.com/office/word/2010/wordprocessingDrawing" xmlns:wp="http://schemas.openxmlformats.org/drawingml/2006/wordprocessingDrawing" xmlns:w10="urn:schemas-microsoft-com:office:word" xmlns:w="http://schemas.openxmlformats.org/wordprocessingml/2006/main" xmlns:w14="http://schemas.microsoft.com/office/word/2010/wordml" xmlns:w15="http://schemas.microsoft.com/office/word/2012/wordml" xmlns:w16se="http://schemas.microsoft.com/office/word/2015/wordml/symex" xmlns:wpg="http://schemas.microsoft.com/office/word/2010/wordprocessingGroup" xmlns:wpi="http://schemas.microsoft.com/office/word/2010/wordprocessingInk" xmlns:wne="http://schemas.microsoft.com/office/word/2006/wordml" xmlns:wps="http://schemas.microsoft.com/office/word/2010/wordprocessingShape" mc:Ignorable="w14 w15 w16se wp14">
   <w:p>
     <w:pPr>
       <w:pStyle w:val="Pieddepage"/>
@@ -14694,7 +15102,7 @@
         <w:sz w:val="16"/>
         <w:lang w:val="fr-FR"/>
       </w:rPr>
-      <w:t>4</w:t>
+      <w:t>6</w:t>
     </w:r>
     <w:r>
       <w:rPr>
@@ -14740,7 +15148,7 @@
         <w:sz w:val="16"/>
         <w:lang w:val="fr-FR"/>
       </w:rPr>
-      <w:t>5</w:t>
+      <w:t>11</w:t>
     </w:r>
     <w:r>
       <w:rPr>
@@ -14780,7 +15188,7 @@
 </file>
 
 <file path=word/footnotes.xml><?xml version="1.0" encoding="utf-8"?>
-<w:footnotes xmlns:wpc="http://schemas.microsoft.com/office/word/2010/wordprocessingCanvas" xmlns:cx="http://schemas.microsoft.com/office/drawing/2014/chartex" xmlns:cx1="http://schemas.microsoft.com/office/drawing/2015/9/8/chartex" xmlns:cx2="http://schemas.microsoft.com/office/drawing/2015/10/21/chartex" xmlns:cx3="http://schemas.microsoft.com/office/drawing/2016/5/9/chartex" xmlns:cx4="http://schemas.microsoft.com/office/drawing/2016/5/10/chartex" xmlns:cx5="http://schemas.microsoft.com/office/drawing/2016/5/11/chartex" xmlns:cx6="http://schemas.microsoft.com/office/drawing/2016/5/12/chartex" xmlns:cx7="http://schemas.microsoft.com/office/drawing/2016/5/13/chartex" xmlns:cx8="http://schemas.microsoft.com/office/drawing/2016/5/14/chartex" xmlns:mc="http://schemas.openxmlformats.org/markup-compatibility/2006" xmlns:aink="http://schemas.microsoft.com/office/drawing/2016/ink" xmlns:am3d="http://schemas.microsoft.com/office/drawing/2017/model3d" xmlns:o="urn:schemas-microsoft-com:office:office" xmlns:r="http://schemas.openxmlformats.org/officeDocument/2006/relationships" xmlns:m="http://schemas.openxmlformats.org/officeDocument/2006/math" xmlns:v="urn:schemas-microsoft-com:vml" xmlns:wp14="http://schemas.microsoft.com/office/word/2010/wordprocessingDrawing" xmlns:wp="http://schemas.openxmlformats.org/drawingml/2006/wordprocessingDrawing" xmlns:w10="urn:schemas-microsoft-com:office:word" xmlns:w="http://schemas.openxmlformats.org/wordprocessingml/2006/main" xmlns:w14="http://schemas.microsoft.com/office/word/2010/wordml" xmlns:w15="http://schemas.microsoft.com/office/word/2012/wordml" xmlns:w16cid="http://schemas.microsoft.com/office/word/2016/wordml/cid" xmlns:w16se="http://schemas.microsoft.com/office/word/2015/wordml/symex" xmlns:wpg="http://schemas.microsoft.com/office/word/2010/wordprocessingGroup" xmlns:wpi="http://schemas.microsoft.com/office/word/2010/wordprocessingInk" xmlns:wne="http://schemas.microsoft.com/office/word/2006/wordml" xmlns:wps="http://schemas.microsoft.com/office/word/2010/wordprocessingShape" mc:Ignorable="w14 w15 w16se w16cid wp14">
+<w:footnotes xmlns:wpc="http://schemas.microsoft.com/office/word/2010/wordprocessingCanvas" xmlns:cx="http://schemas.microsoft.com/office/drawing/2014/chartex" xmlns:cx1="http://schemas.microsoft.com/office/drawing/2015/9/8/chartex" xmlns:mc="http://schemas.openxmlformats.org/markup-compatibility/2006" xmlns:o="urn:schemas-microsoft-com:office:office" xmlns:r="http://schemas.openxmlformats.org/officeDocument/2006/relationships" xmlns:m="http://schemas.openxmlformats.org/officeDocument/2006/math" xmlns:v="urn:schemas-microsoft-com:vml" xmlns:wp14="http://schemas.microsoft.com/office/word/2010/wordprocessingDrawing" xmlns:wp="http://schemas.openxmlformats.org/drawingml/2006/wordprocessingDrawing" xmlns:w10="urn:schemas-microsoft-com:office:word" xmlns:w="http://schemas.openxmlformats.org/wordprocessingml/2006/main" xmlns:w14="http://schemas.microsoft.com/office/word/2010/wordml" xmlns:w15="http://schemas.microsoft.com/office/word/2012/wordml" xmlns:w16se="http://schemas.microsoft.com/office/word/2015/wordml/symex" xmlns:wpg="http://schemas.microsoft.com/office/word/2010/wordprocessingGroup" xmlns:wpi="http://schemas.microsoft.com/office/word/2010/wordprocessingInk" xmlns:wne="http://schemas.microsoft.com/office/word/2006/wordml" xmlns:wps="http://schemas.microsoft.com/office/word/2010/wordprocessingShape" mc:Ignorable="w14 w15 w16se wp14">
   <w:footnote w:type="separator" w:id="-1">
     <w:p>
       <w:r>
@@ -14799,7 +15207,7 @@
 </file>
 
 <file path=word/numbering.xml><?xml version="1.0" encoding="utf-8"?>
-<w:numbering xmlns:wpc="http://schemas.microsoft.com/office/word/2010/wordprocessingCanvas" xmlns:cx="http://schemas.microsoft.com/office/drawing/2014/chartex" xmlns:cx1="http://schemas.microsoft.com/office/drawing/2015/9/8/chartex" xmlns:cx2="http://schemas.microsoft.com/office/drawing/2015/10/21/chartex" xmlns:cx3="http://schemas.microsoft.com/office/drawing/2016/5/9/chartex" xmlns:cx4="http://schemas.microsoft.com/office/drawing/2016/5/10/chartex" xmlns:cx5="http://schemas.microsoft.com/office/drawing/2016/5/11/chartex" xmlns:cx6="http://schemas.microsoft.com/office/drawing/2016/5/12/chartex" xmlns:cx7="http://schemas.microsoft.com/office/drawing/2016/5/13/chartex" xmlns:cx8="http://schemas.microsoft.com/office/drawing/2016/5/14/chartex" xmlns:mc="http://schemas.openxmlformats.org/markup-compatibility/2006" xmlns:aink="http://schemas.microsoft.com/office/drawing/2016/ink" xmlns:am3d="http://schemas.microsoft.com/office/drawing/2017/model3d" xmlns:o="urn:schemas-microsoft-com:office:office" xmlns:r="http://schemas.openxmlformats.org/officeDocument/2006/relationships" xmlns:m="http://schemas.openxmlformats.org/officeDocument/2006/math" xmlns:v="urn:schemas-microsoft-com:vml" xmlns:wp14="http://schemas.microsoft.com/office/word/2010/wordprocessingDrawing" xmlns:wp="http://schemas.openxmlformats.org/drawingml/2006/wordprocessingDrawing" xmlns:w10="urn:schemas-microsoft-com:office:word" xmlns:w="http://schemas.openxmlformats.org/wordprocessingml/2006/main" xmlns:w14="http://schemas.microsoft.com/office/word/2010/wordml" xmlns:w15="http://schemas.microsoft.com/office/word/2012/wordml" xmlns:w16cid="http://schemas.microsoft.com/office/word/2016/wordml/cid" xmlns:w16se="http://schemas.microsoft.com/office/word/2015/wordml/symex" xmlns:wpg="http://schemas.microsoft.com/office/word/2010/wordprocessingGroup" xmlns:wpi="http://schemas.microsoft.com/office/word/2010/wordprocessingInk" xmlns:wne="http://schemas.microsoft.com/office/word/2006/wordml" xmlns:wps="http://schemas.microsoft.com/office/word/2010/wordprocessingShape" mc:Ignorable="w14 w15 w16se w16cid wp14">
+<w:numbering xmlns:wpc="http://schemas.microsoft.com/office/word/2010/wordprocessingCanvas" xmlns:cx="http://schemas.microsoft.com/office/drawing/2014/chartex" xmlns:cx1="http://schemas.microsoft.com/office/drawing/2015/9/8/chartex" xmlns:mc="http://schemas.openxmlformats.org/markup-compatibility/2006" xmlns:o="urn:schemas-microsoft-com:office:office" xmlns:r="http://schemas.openxmlformats.org/officeDocument/2006/relationships" xmlns:m="http://schemas.openxmlformats.org/officeDocument/2006/math" xmlns:v="urn:schemas-microsoft-com:vml" xmlns:wp14="http://schemas.microsoft.com/office/word/2010/wordprocessingDrawing" xmlns:wp="http://schemas.openxmlformats.org/drawingml/2006/wordprocessingDrawing" xmlns:w10="urn:schemas-microsoft-com:office:word" xmlns:w="http://schemas.openxmlformats.org/wordprocessingml/2006/main" xmlns:w14="http://schemas.microsoft.com/office/word/2010/wordml" xmlns:w15="http://schemas.microsoft.com/office/word/2012/wordml" xmlns:w16se="http://schemas.microsoft.com/office/word/2015/wordml/symex" xmlns:wpg="http://schemas.microsoft.com/office/word/2010/wordprocessingGroup" xmlns:wpi="http://schemas.microsoft.com/office/word/2010/wordprocessingInk" xmlns:wne="http://schemas.microsoft.com/office/word/2006/wordml" xmlns:wps="http://schemas.microsoft.com/office/word/2010/wordprocessingShape" mc:Ignorable="w14 w15 w16se wp14">
   <w:abstractNum w:abstractNumId="0" w15:restartNumberingAfterBreak="0">
     <w:nsid w:val="01F543FA"/>
     <w:multiLevelType w:val="hybridMultilevel"/>
@@ -19235,7 +19643,7 @@
 </file>
 
 <file path=word/styles.xml><?xml version="1.0" encoding="utf-8"?>
-<w:styles xmlns:mc="http://schemas.openxmlformats.org/markup-compatibility/2006" xmlns:r="http://schemas.openxmlformats.org/officeDocument/2006/relationships" xmlns:w="http://schemas.openxmlformats.org/wordprocessingml/2006/main" xmlns:w14="http://schemas.microsoft.com/office/word/2010/wordml" xmlns:w15="http://schemas.microsoft.com/office/word/2012/wordml" xmlns:w16cid="http://schemas.microsoft.com/office/word/2016/wordml/cid" xmlns:w16se="http://schemas.microsoft.com/office/word/2015/wordml/symex" mc:Ignorable="w14 w15 w16se w16cid">
+<w:styles xmlns:mc="http://schemas.openxmlformats.org/markup-compatibility/2006" xmlns:r="http://schemas.openxmlformats.org/officeDocument/2006/relationships" xmlns:w="http://schemas.openxmlformats.org/wordprocessingml/2006/main" xmlns:w14="http://schemas.microsoft.com/office/word/2010/wordml" xmlns:w15="http://schemas.microsoft.com/office/word/2012/wordml" xmlns:w16se="http://schemas.microsoft.com/office/word/2015/wordml/symex" mc:Ignorable="w14 w15 w16se">
   <w:docDefaults>
     <w:rPrDefault>
       <w:rPr>
@@ -19251,7 +19659,7 @@
       </w:pPr>
     </w:pPrDefault>
   </w:docDefaults>
-  <w:latentStyles w:defLockedState="0" w:defUIPriority="99" w:defSemiHidden="0" w:defUnhideWhenUsed="0" w:defQFormat="0" w:count="375">
+  <w:latentStyles w:defLockedState="0" w:defUIPriority="99" w:defSemiHidden="0" w:defUnhideWhenUsed="0" w:defQFormat="0" w:count="371">
     <w:lsdException w:name="Normal" w:uiPriority="0" w:qFormat="1"/>
     <w:lsdException w:name="heading 1" w:uiPriority="9" w:qFormat="1"/>
     <w:lsdException w:name="heading 2" w:semiHidden="1" w:uiPriority="1" w:unhideWhenUsed="1" w:qFormat="1"/>
@@ -19623,10 +20031,6 @@
     <w:lsdException w:name="List Table 5 Dark Accent 6" w:uiPriority="50"/>
     <w:lsdException w:name="List Table 6 Colorful Accent 6" w:uiPriority="51"/>
     <w:lsdException w:name="List Table 7 Colorful Accent 6" w:uiPriority="52"/>
-    <w:lsdException w:name="Mention" w:semiHidden="1" w:unhideWhenUsed="1"/>
-    <w:lsdException w:name="Smart Hyperlink" w:semiHidden="1" w:unhideWhenUsed="1"/>
-    <w:lsdException w:name="Hashtag" w:semiHidden="1" w:unhideWhenUsed="1"/>
-    <w:lsdException w:name="Unresolved Mention" w:semiHidden="1" w:unhideWhenUsed="1"/>
   </w:latentStyles>
   <w:style w:type="paragraph" w:default="1" w:styleId="Normal">
     <w:name w:val="Normal"/>
@@ -20388,6 +20792,23 @@
 </file>
 
 <file path=customXml/item1.xml><?xml version="1.0" encoding="utf-8"?>
+<?mso-contentType ?>
+<FormTemplates xmlns="http://schemas.microsoft.com/sharepoint/v3/contenttype/forms">
+  <Display>DocumentLibraryForm</Display>
+  <Edit>DocumentLibraryForm</Edit>
+  <New>DocumentLibraryForm</New>
+</FormTemplates>
+</file>
+
+<file path=customXml/item2.xml><?xml version="1.0" encoding="utf-8"?>
+<p:properties xmlns:p="http://schemas.microsoft.com/office/2006/metadata/properties" xmlns:xsi="http://www.w3.org/2001/XMLSchema-instance" xmlns:pc="http://schemas.microsoft.com/office/infopath/2007/PartnerControls">
+  <documentManagement>
+    <_activity xmlns="587b335f-5a9f-40bd-ae52-e26805ec3ebf" xsi:nil="true"/>
+  </documentManagement>
+</p:properties>
+</file>
+
+<file path=customXml/item3.xml><?xml version="1.0" encoding="utf-8"?>
 <ct:contentTypeSchema xmlns:ct="http://schemas.microsoft.com/office/2006/metadata/contentType" xmlns:ma="http://schemas.microsoft.com/office/2006/metadata/properties/metaAttributes" ct:_="" ma:_="" ma:contentTypeName="Document" ma:contentTypeID="0x01010002D73D50A4EDEC4F9B6BACB825AD14AF" ma:contentTypeVersion="16" ma:contentTypeDescription="Crée un document." ma:contentTypeScope="" ma:versionID="a89ea8f62bd1981cc76fddc3b8ad50de">
   <xsd:schema xmlns:xsd="http://www.w3.org/2001/XMLSchema" xmlns:xs="http://www.w3.org/2001/XMLSchema" xmlns:p="http://schemas.microsoft.com/office/2006/metadata/properties" xmlns:ns3="8ef5ee94-fe7d-43de-8014-3e654ec3397f" xmlns:ns4="587b335f-5a9f-40bd-ae52-e26805ec3ebf" targetNamespace="http://schemas.microsoft.com/office/2006/metadata/properties" ma:root="true" ma:fieldsID="b8f60d96f09d79dc266ac067ab8656ad" ns3:_="" ns4:_="">
     <xsd:import namespace="8ef5ee94-fe7d-43de-8014-3e654ec3397f"/>
@@ -20628,42 +21049,14 @@
 </ct:contentTypeSchema>
 </file>
 
-<file path=customXml/item2.xml><?xml version="1.0" encoding="utf-8"?>
-<p:properties xmlns:p="http://schemas.microsoft.com/office/2006/metadata/properties" xmlns:xsi="http://www.w3.org/2001/XMLSchema-instance" xmlns:pc="http://schemas.microsoft.com/office/infopath/2007/PartnerControls">
-  <documentManagement>
-    <_activity xmlns="587b335f-5a9f-40bd-ae52-e26805ec3ebf" xsi:nil="true"/>
-  </documentManagement>
-</p:properties>
-</file>
-
-<file path=customXml/item3.xml><?xml version="1.0" encoding="utf-8"?>
-<?mso-contentType ?>
-<FormTemplates xmlns="http://schemas.microsoft.com/sharepoint/v3/contenttype/forms">
-  <Display>DocumentLibraryForm</Display>
-  <Edit>DocumentLibraryForm</Edit>
-  <New>DocumentLibraryForm</New>
-</FormTemplates>
-</file>
-
 <file path=customXml/item4.xml><?xml version="1.0" encoding="utf-8"?>
 <b:Sources xmlns:b="http://schemas.openxmlformats.org/officeDocument/2006/bibliography" xmlns="http://schemas.openxmlformats.org/officeDocument/2006/bibliography" SelectedStyle="\APASixthEditionOfficeOnline.xsl" StyleName="APA" Version="6"/>
 </file>
 
 <file path=customXml/itemProps1.xml><?xml version="1.0" encoding="utf-8"?>
-<ds:datastoreItem xmlns:ds="http://schemas.openxmlformats.org/officeDocument/2006/customXml" ds:itemID="{128B7032-C987-40A0-9D59-4A06EA911E01}">
+<ds:datastoreItem xmlns:ds="http://schemas.openxmlformats.org/officeDocument/2006/customXml" ds:itemID="{D7D2B5DA-34A4-4FDF-978B-0A667D81D26D}">
   <ds:schemaRefs>
-    <ds:schemaRef ds:uri="http://schemas.microsoft.com/office/2006/metadata/contentType"/>
-    <ds:schemaRef ds:uri="http://schemas.microsoft.com/office/2006/metadata/properties/metaAttributes"/>
-    <ds:schemaRef ds:uri="http://www.w3.org/2001/XMLSchema"/>
-    <ds:schemaRef ds:uri="http://schemas.microsoft.com/office/2006/metadata/properties"/>
-    <ds:schemaRef ds:uri="8ef5ee94-fe7d-43de-8014-3e654ec3397f"/>
-    <ds:schemaRef ds:uri="587b335f-5a9f-40bd-ae52-e26805ec3ebf"/>
-    <ds:schemaRef ds:uri="http://schemas.microsoft.com/office/2006/documentManagement/types"/>
-    <ds:schemaRef ds:uri="http://schemas.microsoft.com/office/infopath/2007/PartnerControls"/>
-    <ds:schemaRef ds:uri="http://schemas.openxmlformats.org/package/2006/metadata/core-properties"/>
-    <ds:schemaRef ds:uri="http://purl.org/dc/elements/1.1/"/>
-    <ds:schemaRef ds:uri="http://purl.org/dc/terms/"/>
-    <ds:schemaRef ds:uri="http://schemas.microsoft.com/internal/obd"/>
+    <ds:schemaRef ds:uri="http://schemas.microsoft.com/sharepoint/v3/contenttype/forms"/>
   </ds:schemaRefs>
 </ds:datastoreItem>
 </file>
@@ -20686,15 +21079,26 @@
 </file>
 
 <file path=customXml/itemProps3.xml><?xml version="1.0" encoding="utf-8"?>
-<ds:datastoreItem xmlns:ds="http://schemas.openxmlformats.org/officeDocument/2006/customXml" ds:itemID="{D7D2B5DA-34A4-4FDF-978B-0A667D81D26D}">
+<ds:datastoreItem xmlns:ds="http://schemas.openxmlformats.org/officeDocument/2006/customXml" ds:itemID="{128B7032-C987-40A0-9D59-4A06EA911E01}">
   <ds:schemaRefs>
-    <ds:schemaRef ds:uri="http://schemas.microsoft.com/sharepoint/v3/contenttype/forms"/>
+    <ds:schemaRef ds:uri="http://schemas.microsoft.com/office/2006/metadata/contentType"/>
+    <ds:schemaRef ds:uri="http://schemas.microsoft.com/office/2006/metadata/properties/metaAttributes"/>
+    <ds:schemaRef ds:uri="http://www.w3.org/2001/XMLSchema"/>
+    <ds:schemaRef ds:uri="http://schemas.microsoft.com/office/2006/metadata/properties"/>
+    <ds:schemaRef ds:uri="8ef5ee94-fe7d-43de-8014-3e654ec3397f"/>
+    <ds:schemaRef ds:uri="587b335f-5a9f-40bd-ae52-e26805ec3ebf"/>
+    <ds:schemaRef ds:uri="http://schemas.microsoft.com/office/2006/documentManagement/types"/>
+    <ds:schemaRef ds:uri="http://schemas.microsoft.com/office/infopath/2007/PartnerControls"/>
+    <ds:schemaRef ds:uri="http://schemas.openxmlformats.org/package/2006/metadata/core-properties"/>
+    <ds:schemaRef ds:uri="http://purl.org/dc/elements/1.1/"/>
+    <ds:schemaRef ds:uri="http://purl.org/dc/terms/"/>
+    <ds:schemaRef ds:uri="http://schemas.microsoft.com/internal/obd"/>
   </ds:schemaRefs>
 </ds:datastoreItem>
 </file>
 
 <file path=customXml/itemProps4.xml><?xml version="1.0" encoding="utf-8"?>
-<ds:datastoreItem xmlns:ds="http://schemas.openxmlformats.org/officeDocument/2006/customXml" ds:itemID="{0B125CFF-A54B-481D-AD96-2BA6896CE94F}">
+<ds:datastoreItem xmlns:ds="http://schemas.openxmlformats.org/officeDocument/2006/customXml" ds:itemID="{1BCC1ECB-57A8-485C-B9E3-8C2173D9F5B1}">
   <ds:schemaRefs>
     <ds:schemaRef ds:uri="http://schemas.openxmlformats.org/officeDocument/2006/bibliography"/>
   </ds:schemaRefs>

</xml_diff>

<commit_message>
modification de la v2 qui fonctionne sans le mode auto qui ne fonctionne pas encore
</commit_message>
<xml_diff>
--- a/diaporama_dossierAnalyseConceptionACompléter.docx
+++ b/diaporama_dossierAnalyseConceptionACompléter.docx
@@ -778,26 +778,6 @@
     </w:p>
     <w:p>
       <w:pPr>
-        <w:ind w:left="580" w:right="298"/>
-        <w:rPr>
-          <w:rFonts w:ascii="Times New Roman" w:eastAsia="Times New Roman" w:hAnsi="Times New Roman" w:cs="Times New Roman"/>
-          <w:i/>
-          <w:color w:val="2929FF"/>
-          <w:lang w:val="fr-FR"/>
-        </w:rPr>
-      </w:pPr>
-      <w:r>
-        <w:rPr>
-          <w:rFonts w:ascii="Times New Roman" w:eastAsia="Times New Roman" w:hAnsi="Times New Roman" w:cs="Times New Roman"/>
-          <w:i/>
-          <w:color w:val="2929FF"/>
-          <w:lang w:val="fr-FR"/>
-        </w:rPr>
-        <w:t>On précise uniquement les points qui vous ont semblé flous ou bien incomplets. Rien de plus à signaler dans cette étude.</w:t>
-      </w:r>
-    </w:p>
-    <w:p>
-      <w:pPr>
         <w:pStyle w:val="Titre2"/>
         <w:numPr>
           <w:ilvl w:val="0"/>
@@ -811,11 +791,51 @@
         <w:rPr>
           <w:b w:val="0"/>
           <w:bCs w:val="0"/>
-          <w:sz w:val="28"/>
-          <w:szCs w:val="28"/>
-          <w:lang w:val="fr-FR"/>
-        </w:rPr>
-      </w:pPr>
+          <w:sz w:val="20"/>
+          <w:szCs w:val="20"/>
+          <w:lang w:val="fr-FR"/>
+        </w:rPr>
+      </w:pPr>
+      <w:r>
+        <w:rPr>
+          <w:b w:val="0"/>
+          <w:bCs w:val="0"/>
+          <w:sz w:val="20"/>
+          <w:szCs w:val="20"/>
+          <w:lang w:val="fr-FR"/>
+        </w:rPr>
+        <w:t>Nous</w:t>
+      </w:r>
+      <w:r>
+        <w:rPr>
+          <w:b w:val="0"/>
+          <w:bCs w:val="0"/>
+          <w:sz w:val="20"/>
+          <w:szCs w:val="20"/>
+          <w:lang w:val="fr-FR"/>
+        </w:rPr>
+        <w:t xml:space="preserve"> n’avons pas eu de points flous durant la grande partie de la SAÉ. Or, lorsque des petits problèmes sont survenus nous sommes directement </w:t>
+      </w:r>
+      <w:r>
+        <w:rPr>
+          <w:b w:val="0"/>
+          <w:bCs w:val="0"/>
+          <w:sz w:val="20"/>
+          <w:szCs w:val="20"/>
+          <w:lang w:val="fr-FR"/>
+        </w:rPr>
+        <w:t>partis</w:t>
+      </w:r>
+      <w:r>
+        <w:rPr>
+          <w:b w:val="0"/>
+          <w:bCs w:val="0"/>
+          <w:sz w:val="20"/>
+          <w:szCs w:val="20"/>
+          <w:lang w:val="fr-FR"/>
+        </w:rPr>
+        <w:t xml:space="preserve"> voir un professeur afin qu’il nous vienne en aide.  </w:t>
+      </w:r>
     </w:p>
     <w:p>
       <w:pPr>
@@ -930,6 +950,58 @@
           <w:rFonts w:ascii="Times New Roman" w:eastAsia="Times New Roman" w:hAnsi="Times New Roman" w:cs="Times New Roman"/>
         </w:rPr>
       </w:pPr>
+      <w:r>
+        <w:rPr>
+          <w:rFonts w:ascii="Times New Roman" w:eastAsia="Times New Roman" w:hAnsi="Times New Roman" w:cs="Times New Roman"/>
+        </w:rPr>
+        <w:tab/>
+        <w:t>2.1 Scenario nominal:</w:t>
+      </w:r>
+    </w:p>
+    <w:p>
+      <w:pPr>
+        <w:tabs>
+          <w:tab w:val="left" w:pos="513"/>
+        </w:tabs>
+        <w:spacing w:line="252" w:lineRule="exact"/>
+        <w:ind w:left="154"/>
+        <w:rPr>
+          <w:rFonts w:ascii="Times New Roman" w:eastAsia="Times New Roman" w:hAnsi="Times New Roman" w:cs="Times New Roman"/>
+        </w:rPr>
+      </w:pPr>
+    </w:p>
+    <w:p>
+      <w:pPr>
+        <w:tabs>
+          <w:tab w:val="left" w:pos="513"/>
+        </w:tabs>
+        <w:spacing w:line="252" w:lineRule="exact"/>
+        <w:ind w:left="154"/>
+        <w:rPr>
+          <w:rFonts w:ascii="Times New Roman" w:eastAsia="Times New Roman" w:hAnsi="Times New Roman" w:cs="Times New Roman"/>
+        </w:rPr>
+      </w:pPr>
+      <w:r>
+        <w:rPr>
+          <w:rFonts w:ascii="Times New Roman" w:eastAsia="Times New Roman" w:hAnsi="Times New Roman" w:cs="Times New Roman"/>
+        </w:rPr>
+        <w:tab/>
+        <w:t xml:space="preserve">2.2 Scenarios </w:t>
+      </w:r>
+      <w:proofErr w:type="spellStart"/>
+      <w:r>
+        <w:rPr>
+          <w:rFonts w:ascii="Times New Roman" w:eastAsia="Times New Roman" w:hAnsi="Times New Roman" w:cs="Times New Roman"/>
+        </w:rPr>
+        <w:t>alternatifs</w:t>
+      </w:r>
+      <w:proofErr w:type="spellEnd"/>
+      <w:r>
+        <w:rPr>
+          <w:rFonts w:ascii="Times New Roman" w:eastAsia="Times New Roman" w:hAnsi="Times New Roman" w:cs="Times New Roman"/>
+        </w:rPr>
+        <w:t>:</w:t>
+      </w:r>
     </w:p>
     <w:p>
       <w:pPr>
@@ -5158,30 +5230,14 @@
           <w:lang w:val="fr-FR"/>
         </w:rPr>
       </w:pPr>
-    </w:p>
-    <w:p>
-      <w:pPr>
-        <w:pStyle w:val="Titre2"/>
-        <w:numPr>
-          <w:ilvl w:val="0"/>
-          <w:numId w:val="0"/>
-        </w:numPr>
-        <w:ind w:left="576"/>
-        <w:rPr>
-          <w:lang w:val="fr-FR"/>
-        </w:rPr>
-      </w:pPr>
-      <w:r>
-        <w:rPr>
-          <w:lang w:val="fr-FR"/>
-        </w:rPr>
-        <w:t>4.</w:t>
-      </w:r>
-      <w:r>
-        <w:rPr>
-          <w:lang w:val="fr-FR"/>
-        </w:rPr>
-        <w:t xml:space="preserve">2 Test </w:t>
+      <w:r>
+        <w:rPr>
+          <w:b w:val="0"/>
+          <w:i w:val="0"/>
+          <w:lang w:val="fr-FR"/>
+        </w:rPr>
+        <w:tab/>
+        <w:t>4.1.1 Classe Lecteur :</w:t>
       </w:r>
     </w:p>
     <w:p>
@@ -5193,59 +5249,50 @@
         </w:numPr>
         <w:ind w:left="720" w:hanging="720"/>
         <w:rPr>
-          <w:lang w:val="fr-FR"/>
-        </w:rPr>
-      </w:pPr>
-    </w:p>
-    <w:p>
-      <w:pPr>
-        <w:pStyle w:val="Corpsdetexte"/>
-        <w:spacing w:line="252" w:lineRule="exact"/>
-        <w:ind w:left="0" w:firstLine="0"/>
-        <w:jc w:val="both"/>
-        <w:rPr>
-          <w:spacing w:val="-1"/>
-          <w:lang w:val="fr-FR"/>
-        </w:rPr>
-      </w:pPr>
-      <w:r>
-        <w:rPr>
-          <w:spacing w:val="-1"/>
-          <w:lang w:val="fr-FR"/>
-        </w:rPr>
-        <w:t>Test avec le programme fourni main.cpp</w:t>
-      </w:r>
-    </w:p>
-    <w:p>
-      <w:pPr>
-        <w:ind w:left="580" w:right="298"/>
-        <w:rPr>
-          <w:rFonts w:ascii="Times New Roman" w:eastAsia="Times New Roman" w:hAnsi="Times New Roman" w:cs="Times New Roman"/>
-          <w:i/>
-          <w:color w:val="2929FF"/>
-          <w:sz w:val="24"/>
-          <w:lang w:val="fr-FR"/>
-        </w:rPr>
-      </w:pPr>
-      <w:r>
-        <w:rPr>
-          <w:rFonts w:ascii="Times New Roman" w:eastAsia="Times New Roman" w:hAnsi="Times New Roman" w:cs="Times New Roman"/>
-          <w:i/>
-          <w:color w:val="2929FF"/>
-          <w:sz w:val="24"/>
-          <w:lang w:val="fr-FR"/>
-        </w:rPr>
-        <w:t xml:space="preserve">Résultat que nous devons obtenir </w:t>
-      </w:r>
-      <w:r>
-        <w:rPr>
-          <w:rFonts w:ascii="Times New Roman" w:eastAsia="Times New Roman" w:hAnsi="Times New Roman" w:cs="Times New Roman"/>
-          <w:i/>
-          <w:color w:val="2929FF"/>
-          <w:sz w:val="24"/>
-          <w:lang w:val="fr-FR"/>
-        </w:rPr>
-        <w:pict w14:anchorId="6E07BB23">
+          <w:b w:val="0"/>
+          <w:i w:val="0"/>
+          <w:lang w:val="fr-FR"/>
+        </w:rPr>
+      </w:pPr>
+      <w:r>
+        <w:rPr>
+          <w:b w:val="0"/>
+          <w:i w:val="0"/>
+          <w:lang w:val="fr-FR"/>
+        </w:rPr>
+        <w:tab/>
+      </w:r>
+    </w:p>
+    <w:p>
+      <w:pPr>
+        <w:pStyle w:val="Titre3"/>
+        <w:numPr>
+          <w:ilvl w:val="0"/>
+          <w:numId w:val="0"/>
+        </w:numPr>
+        <w:ind w:left="720" w:hanging="720"/>
+        <w:rPr>
+          <w:b w:val="0"/>
+          <w:i w:val="0"/>
+          <w:lang w:val="fr-FR"/>
+        </w:rPr>
+      </w:pPr>
+      <w:r>
+        <w:rPr>
+          <w:b w:val="0"/>
+          <w:i w:val="0"/>
+          <w:lang w:val="fr-FR"/>
+        </w:rPr>
+        <w:tab/>
+        <w:t xml:space="preserve">Définition de la classe </w:t>
+      </w:r>
+      <w:r>
+        <w:rPr>
+          <w:b w:val="0"/>
+          <w:i w:val="0"/>
+          <w:lang w:val="fr-FR"/>
+        </w:rPr>
+        <w:pict w14:anchorId="01F6C73D">
           <v:shapetype id="_x0000_t75" coordsize="21600,21600" o:spt="75" o:preferrelative="t" path="m@4@5l@4@11@9@11@9@5xe" filled="f" stroked="f">
             <v:stroke joinstyle="miter"/>
             <v:formulas>
@@ -5265,8 +5312,142 @@
             <v:path o:extrusionok="f" gradientshapeok="t" o:connecttype="rect"/>
             <o:lock v:ext="edit" aspectratio="t"/>
           </v:shapetype>
-          <v:shape id="_x0000_i1025" type="#_x0000_t75" style="width:501pt;height:404.25pt">
-            <v:imagedata r:id="rId11" o:title="resultat_v0_sae201"/>
+          <v:shape id="_x0000_i1025" type="#_x0000_t75" style="width:500.8pt;height:263.3pt">
+            <v:imagedata r:id="rId11" o:title="classeLecteur"/>
+          </v:shape>
+        </w:pict>
+      </w:r>
+    </w:p>
+    <w:p>
+      <w:pPr>
+        <w:pStyle w:val="Titre2"/>
+        <w:numPr>
+          <w:ilvl w:val="0"/>
+          <w:numId w:val="0"/>
+        </w:numPr>
+        <w:ind w:left="576"/>
+        <w:rPr>
+          <w:b w:val="0"/>
+          <w:lang w:val="fr-FR"/>
+        </w:rPr>
+      </w:pPr>
+      <w:r>
+        <w:rPr>
+          <w:b w:val="0"/>
+          <w:lang w:val="fr-FR"/>
+        </w:rPr>
+        <w:t xml:space="preserve">Ici, nous retrouvons les données membres, les méthodes privées et publiques de la classe lecteur. </w:t>
+      </w:r>
+    </w:p>
+    <w:p>
+      <w:pPr>
+        <w:pStyle w:val="Titre2"/>
+        <w:numPr>
+          <w:ilvl w:val="0"/>
+          <w:numId w:val="0"/>
+        </w:numPr>
+        <w:ind w:left="576"/>
+        <w:rPr>
+          <w:lang w:val="fr-FR"/>
+        </w:rPr>
+      </w:pPr>
+      <w:r>
+        <w:rPr>
+          <w:lang w:val="fr-FR"/>
+        </w:rPr>
+        <w:tab/>
+      </w:r>
+    </w:p>
+    <w:p>
+      <w:pPr>
+        <w:pStyle w:val="Titre2"/>
+        <w:numPr>
+          <w:ilvl w:val="0"/>
+          <w:numId w:val="0"/>
+        </w:numPr>
+        <w:ind w:left="576"/>
+        <w:rPr>
+          <w:lang w:val="fr-FR"/>
+        </w:rPr>
+      </w:pPr>
+      <w:r>
+        <w:rPr>
+          <w:lang w:val="fr-FR"/>
+        </w:rPr>
+        <w:t>4.</w:t>
+      </w:r>
+      <w:r>
+        <w:rPr>
+          <w:lang w:val="fr-FR"/>
+        </w:rPr>
+        <w:t xml:space="preserve">2 Test </w:t>
+      </w:r>
+    </w:p>
+    <w:p>
+      <w:pPr>
+        <w:pStyle w:val="Titre3"/>
+        <w:numPr>
+          <w:ilvl w:val="0"/>
+          <w:numId w:val="0"/>
+        </w:numPr>
+        <w:ind w:left="720" w:hanging="720"/>
+        <w:rPr>
+          <w:lang w:val="fr-FR"/>
+        </w:rPr>
+      </w:pPr>
+    </w:p>
+    <w:p>
+      <w:pPr>
+        <w:pStyle w:val="Corpsdetexte"/>
+        <w:spacing w:line="252" w:lineRule="exact"/>
+        <w:ind w:left="0" w:firstLine="0"/>
+        <w:jc w:val="both"/>
+        <w:rPr>
+          <w:spacing w:val="-1"/>
+          <w:lang w:val="fr-FR"/>
+        </w:rPr>
+      </w:pPr>
+      <w:r>
+        <w:rPr>
+          <w:spacing w:val="-1"/>
+          <w:lang w:val="fr-FR"/>
+        </w:rPr>
+        <w:t>Test avec le programme fourni main.cpp</w:t>
+      </w:r>
+    </w:p>
+    <w:p>
+      <w:pPr>
+        <w:ind w:left="580" w:right="298"/>
+        <w:rPr>
+          <w:rFonts w:ascii="Times New Roman" w:eastAsia="Times New Roman" w:hAnsi="Times New Roman" w:cs="Times New Roman"/>
+          <w:i/>
+          <w:color w:val="2929FF"/>
+          <w:sz w:val="24"/>
+          <w:lang w:val="fr-FR"/>
+        </w:rPr>
+      </w:pPr>
+      <w:r>
+        <w:rPr>
+          <w:rFonts w:ascii="Times New Roman" w:eastAsia="Times New Roman" w:hAnsi="Times New Roman" w:cs="Times New Roman"/>
+          <w:i/>
+          <w:color w:val="2929FF"/>
+          <w:sz w:val="24"/>
+          <w:lang w:val="fr-FR"/>
+        </w:rPr>
+        <w:t xml:space="preserve">Résultat que nous devons obtenir </w:t>
+      </w:r>
+      <w:r>
+        <w:rPr>
+          <w:rFonts w:ascii="Times New Roman" w:eastAsia="Times New Roman" w:hAnsi="Times New Roman" w:cs="Times New Roman"/>
+          <w:i/>
+          <w:color w:val="2929FF"/>
+          <w:sz w:val="24"/>
+          <w:lang w:val="fr-FR"/>
+        </w:rPr>
+        <w:lastRenderedPageBreak/>
+        <w:pict w14:anchorId="6E07BB23">
+          <v:shape id="_x0000_i1026" type="#_x0000_t75" style="width:501.3pt;height:404.05pt">
+            <v:imagedata r:id="rId12" o:title="resultat_v0_sae201"/>
           </v:shape>
         </w:pict>
       </w:r>
@@ -5437,7 +5618,7 @@
         </w:rPr>
         <w:pict w14:anchorId="6DB8AF5D">
           <v:shape id="_x0000_s1026" type="#_x0000_t75" style="position:absolute;left:0;text-align:left;margin-left:.75pt;margin-top:1.1pt;width:500.25pt;height:5in;z-index:251659264;mso-position-horizontal-relative:text;mso-position-vertical-relative:text;mso-width-relative:page;mso-height-relative:page">
-            <v:imagedata r:id="rId12" o:title="resultat_obtenu_v0_sae201"/>
+            <v:imagedata r:id="rId13" o:title="resultat_obtenu_v0_sae201"/>
           </v:shape>
         </w:pict>
       </w:r>
@@ -5706,25 +5887,7 @@
         <w:rPr>
           <w:lang w:val="fr-FR"/>
         </w:rPr>
-        <w:t>4.</w:t>
-      </w:r>
-      <w:r>
-        <w:rPr>
-          <w:lang w:val="fr-FR"/>
-        </w:rPr>
-        <w:t>3</w:t>
-      </w:r>
-      <w:r>
-        <w:rPr>
-          <w:lang w:val="fr-FR"/>
-        </w:rPr>
-        <w:t xml:space="preserve"> T</w:t>
-      </w:r>
-      <w:r>
-        <w:rPr>
-          <w:lang w:val="fr-FR"/>
-        </w:rPr>
-        <w:t>emps Passé</w:t>
+        <w:t>4.3 Temps Passé</w:t>
       </w:r>
     </w:p>
     <w:p>
@@ -5745,7 +5908,23 @@
           <w:b w:val="0"/>
           <w:lang w:val="fr-FR"/>
         </w:rPr>
-        <w:t xml:space="preserve">Pour la v0 de l’application, nous avons passé aux alentours d’une semaine avec les modifications apportées à la fin. En parallèle nous avancions la v1. </w:t>
+        <w:t xml:space="preserve">Pour la v0 de l’application, nous avons passé aux alentours d’une semaine avec les modifications apportées à la fin. En parallèle nous avancions la </w:t>
+      </w:r>
+      <w:bookmarkStart w:id="3" w:name="_GoBack"/>
+      <w:bookmarkEnd w:id="3"/>
+      <w:r>
+        <w:rPr>
+          <w:b w:val="0"/>
+          <w:lang w:val="fr-FR"/>
+        </w:rPr>
+        <w:t xml:space="preserve">v1. </w:t>
+      </w:r>
+      <w:r>
+        <w:rPr>
+          <w:b w:val="0"/>
+          <w:lang w:val="fr-FR"/>
+        </w:rPr>
+        <w:t xml:space="preserve">De plus, la création de la v0 a été en parti finalisé pendant les vacances du Printemps donc le temps ne peut pas être quantifier. </w:t>
       </w:r>
     </w:p>
     <w:p>
@@ -6342,6 +6521,7 @@
           <w:sz w:val="24"/>
           <w:lang w:val="fr-FR"/>
         </w:rPr>
+        <w:lastRenderedPageBreak/>
         <w:t xml:space="preserve"> </w:t>
       </w:r>
       <w:r>
@@ -6363,7 +6543,6 @@
         <w:ind w:left="768"/>
         <w:rPr>
           <w:rFonts w:cs="Times New Roman"/>
-          <w:b w:val="0"/>
           <w:bCs w:val="0"/>
           <w:color w:val="2929FF"/>
           <w:lang w:val="fr-FR"/>
@@ -6377,7 +6556,6 @@
           <w:color w:val="2929FF"/>
           <w:lang w:val="fr-FR"/>
         </w:rPr>
-        <w:lastRenderedPageBreak/>
         <w:t>Commenter brièvement les choix important</w:t>
       </w:r>
       <w:r>
@@ -6429,23 +6607,6 @@
         </w:rPr>
         <w:t>/slots</w:t>
       </w:r>
-    </w:p>
-    <w:p>
-      <w:pPr>
-        <w:pStyle w:val="Titre3"/>
-        <w:numPr>
-          <w:ilvl w:val="0"/>
-          <w:numId w:val="0"/>
-        </w:numPr>
-        <w:rPr>
-          <w:rFonts w:cs="Times New Roman"/>
-          <w:b w:val="0"/>
-          <w:bCs w:val="0"/>
-          <w:color w:val="2929FF"/>
-          <w:sz w:val="32"/>
-          <w:lang w:val="fr-FR"/>
-        </w:rPr>
-      </w:pPr>
     </w:p>
     <w:p>
       <w:pPr>
@@ -6629,13 +6790,7 @@
         <w:rPr>
           <w:lang w:val="fr-FR"/>
         </w:rPr>
-        <w:t>6</w:t>
-      </w:r>
-      <w:r>
-        <w:rPr>
-          <w:lang w:val="fr-FR"/>
-        </w:rPr>
-        <w:t xml:space="preserve">.3 Temps passé </w:t>
+        <w:t xml:space="preserve">6.3 Temps passé </w:t>
       </w:r>
     </w:p>
     <w:p>
@@ -6647,7 +6802,203 @@
         </w:numPr>
         <w:rPr>
           <w:b w:val="0"/>
-          <w:bCs w:val="0"/>
+          <w:i w:val="0"/>
+          <w:lang w:val="fr-FR"/>
+        </w:rPr>
+      </w:pPr>
+      <w:r>
+        <w:rPr>
+          <w:noProof/>
+        </w:rPr>
+        <w:pict w14:anchorId="4D3FF703">
+          <v:shape id="_x0000_s1029" type="#_x0000_t75" style="position:absolute;margin-left:1.5pt;margin-top:148.5pt;width:501pt;height:358.5pt;z-index:251663360;mso-position-horizontal-relative:text;mso-position-vertical-relative:text;mso-width-relative:page;mso-height-relative:page">
+            <v:imagedata r:id="rId14" o:title="vGraphique"/>
+          </v:shape>
+        </w:pict>
+      </w:r>
+      <w:r>
+        <w:rPr>
+          <w:lang w:val="fr-FR"/>
+        </w:rPr>
+        <w:tab/>
+      </w:r>
+      <w:r>
+        <w:rPr>
+          <w:b w:val="0"/>
+          <w:i w:val="0"/>
+          <w:lang w:val="fr-FR"/>
+        </w:rPr>
+        <w:t xml:space="preserve">Pour </w:t>
+      </w:r>
+      <w:proofErr w:type="gramStart"/>
+      <w:r>
+        <w:rPr>
+          <w:b w:val="0"/>
+          <w:i w:val="0"/>
+          <w:lang w:val="fr-FR"/>
+        </w:rPr>
+        <w:t>la v1</w:t>
+      </w:r>
+      <w:proofErr w:type="gramEnd"/>
+      <w:r>
+        <w:rPr>
+          <w:b w:val="0"/>
+          <w:i w:val="0"/>
+          <w:lang w:val="fr-FR"/>
+        </w:rPr>
+        <w:t xml:space="preserve">, du fait que nous avancions en parallèle de la v0 nous avons passé aux alentours de deux semaines (en temps écoulé) celui-ci représente environ 3h/4h de </w:t>
+      </w:r>
+      <w:r>
+        <w:rPr>
+          <w:b w:val="0"/>
+          <w:i w:val="0"/>
+          <w:lang w:val="fr-FR"/>
+        </w:rPr>
+        <w:t>travail. Pour le projet graphique, nous avons mis en place un bloc-notes avec les différents points importants qui doivent s’y trouver (</w:t>
+      </w:r>
+      <w:proofErr w:type="spellStart"/>
+      <w:r>
+        <w:rPr>
+          <w:b w:val="0"/>
+          <w:i w:val="0"/>
+          <w:lang w:val="fr-FR"/>
+        </w:rPr>
+        <w:t>cf</w:t>
+      </w:r>
+      <w:proofErr w:type="spellEnd"/>
+      <w:r>
+        <w:rPr>
+          <w:b w:val="0"/>
+          <w:i w:val="0"/>
+          <w:lang w:val="fr-FR"/>
+        </w:rPr>
+        <w:t xml:space="preserve"> image ci-dessous).</w:t>
+      </w:r>
+    </w:p>
+    <w:p>
+      <w:pPr>
+        <w:pStyle w:val="Titre3"/>
+        <w:numPr>
+          <w:ilvl w:val="0"/>
+          <w:numId w:val="0"/>
+        </w:numPr>
+        <w:rPr>
+          <w:b w:val="0"/>
+          <w:i w:val="0"/>
+          <w:lang w:val="fr-FR"/>
+        </w:rPr>
+      </w:pPr>
+    </w:p>
+    <w:p>
+      <w:pPr>
+        <w:pStyle w:val="Titre3"/>
+        <w:numPr>
+          <w:ilvl w:val="0"/>
+          <w:numId w:val="0"/>
+        </w:numPr>
+        <w:rPr>
+          <w:b w:val="0"/>
+          <w:i w:val="0"/>
+          <w:lang w:val="fr-FR"/>
+        </w:rPr>
+      </w:pPr>
+      <w:proofErr w:type="spellStart"/>
+      <w:r>
+        <w:rPr>
+          <w:b w:val="0"/>
+          <w:i w:val="0"/>
+          <w:lang w:val="fr-FR"/>
+        </w:rPr>
+        <w:t>Screen</w:t>
+      </w:r>
+      <w:proofErr w:type="spellEnd"/>
+      <w:r>
+        <w:rPr>
+          <w:b w:val="0"/>
+          <w:i w:val="0"/>
+          <w:lang w:val="fr-FR"/>
+        </w:rPr>
+        <w:t xml:space="preserve"> de l’image </w:t>
+      </w:r>
+    </w:p>
+    <w:p>
+      <w:pPr>
+        <w:pStyle w:val="Titre3"/>
+        <w:numPr>
+          <w:ilvl w:val="0"/>
+          <w:numId w:val="0"/>
+        </w:numPr>
+        <w:rPr>
+          <w:b w:val="0"/>
+          <w:i w:val="0"/>
+          <w:lang w:val="fr-FR"/>
+        </w:rPr>
+      </w:pPr>
+    </w:p>
+    <w:p>
+      <w:pPr>
+        <w:pStyle w:val="Titre3"/>
+        <w:numPr>
+          <w:ilvl w:val="0"/>
+          <w:numId w:val="0"/>
+        </w:numPr>
+        <w:rPr>
+          <w:b w:val="0"/>
+          <w:i w:val="0"/>
+          <w:lang w:val="fr-FR"/>
+        </w:rPr>
+      </w:pPr>
+    </w:p>
+    <w:p>
+      <w:pPr>
+        <w:pStyle w:val="Titre3"/>
+        <w:numPr>
+          <w:ilvl w:val="0"/>
+          <w:numId w:val="0"/>
+        </w:numPr>
+        <w:rPr>
+          <w:b w:val="0"/>
+          <w:i w:val="0"/>
+          <w:lang w:val="fr-FR"/>
+        </w:rPr>
+      </w:pPr>
+    </w:p>
+    <w:p>
+      <w:pPr>
+        <w:pStyle w:val="Titre3"/>
+        <w:numPr>
+          <w:ilvl w:val="0"/>
+          <w:numId w:val="0"/>
+        </w:numPr>
+        <w:rPr>
+          <w:b w:val="0"/>
+          <w:i w:val="0"/>
+          <w:lang w:val="fr-FR"/>
+        </w:rPr>
+      </w:pPr>
+    </w:p>
+    <w:p>
+      <w:pPr>
+        <w:pStyle w:val="Titre3"/>
+        <w:numPr>
+          <w:ilvl w:val="0"/>
+          <w:numId w:val="0"/>
+        </w:numPr>
+        <w:rPr>
+          <w:b w:val="0"/>
+          <w:i w:val="0"/>
+          <w:lang w:val="fr-FR"/>
+        </w:rPr>
+      </w:pPr>
+    </w:p>
+    <w:p>
+      <w:pPr>
+        <w:pStyle w:val="Titre3"/>
+        <w:numPr>
+          <w:ilvl w:val="0"/>
+          <w:numId w:val="0"/>
+        </w:numPr>
+        <w:rPr>
           <w:sz w:val="28"/>
           <w:szCs w:val="28"/>
           <w:lang w:val="fr-FR"/>
@@ -6655,20 +7006,30 @@
       </w:pPr>
       <w:r>
         <w:rPr>
-          <w:lang w:val="fr-FR"/>
-        </w:rPr>
-        <w:tab/>
-      </w:r>
-      <w:r>
-        <w:rPr>
           <w:b w:val="0"/>
           <w:i w:val="0"/>
           <w:lang w:val="fr-FR"/>
         </w:rPr>
-        <w:t xml:space="preserve">Pour la v1, du fait que nous avancions en parallèle de la v0 nous avons passé aux alentours de deux semaines (en temps écoulé) celui-ci représente environ 3h/4h de </w:t>
-      </w:r>
-      <w:bookmarkStart w:id="3" w:name="_GoBack"/>
-      <w:bookmarkEnd w:id="3"/>
+        <w:t>Première aperçu du projet graphique (</w:t>
+      </w:r>
+      <w:proofErr w:type="spellStart"/>
+      <w:r>
+        <w:rPr>
+          <w:b w:val="0"/>
+          <w:i w:val="0"/>
+          <w:lang w:val="fr-FR"/>
+        </w:rPr>
+        <w:t>ui</w:t>
+      </w:r>
+      <w:proofErr w:type="spellEnd"/>
+      <w:r>
+        <w:rPr>
+          <w:b w:val="0"/>
+          <w:i w:val="0"/>
+          <w:lang w:val="fr-FR"/>
+        </w:rPr>
+        <w:t>) avec notre choix d’organisation selon les éléments donnés.</w:t>
+      </w:r>
       <w:r>
         <w:rPr>
           <w:sz w:val="28"/>
@@ -6694,11 +7055,186 @@
       </w:pPr>
       <w:r>
         <w:rPr>
+          <w:noProof/>
+        </w:rPr>
+        <w:lastRenderedPageBreak/>
+        <w:pict w14:anchorId="08CC5D44">
+          <v:shape id="_x0000_s1028" type="#_x0000_t75" style="position:absolute;left:0;text-align:left;margin-left:186pt;margin-top:-22.45pt;width:191.7pt;height:243.75pt;z-index:251661312;mso-position-horizontal-relative:text;mso-position-vertical-relative:text;mso-width-relative:page;mso-height-relative:page">
+            <v:imagedata r:id="rId15" o:title="listeObjetChoisi"/>
+          </v:shape>
+        </w:pict>
+      </w:r>
+    </w:p>
+    <w:p>
+      <w:pPr>
+        <w:pStyle w:val="Titre1"/>
+        <w:numPr>
+          <w:ilvl w:val="0"/>
+          <w:numId w:val="0"/>
+        </w:numPr>
+        <w:ind w:left="432" w:hanging="432"/>
+        <w:rPr>
           <w:color w:val="0000FF"/>
           <w:sz w:val="32"/>
           <w:lang w:val="fr-FR"/>
         </w:rPr>
-        <w:lastRenderedPageBreak/>
+      </w:pPr>
+    </w:p>
+    <w:p>
+      <w:pPr>
+        <w:pStyle w:val="Titre1"/>
+        <w:numPr>
+          <w:ilvl w:val="0"/>
+          <w:numId w:val="0"/>
+        </w:numPr>
+        <w:ind w:left="432" w:hanging="432"/>
+        <w:rPr>
+          <w:color w:val="0000FF"/>
+          <w:sz w:val="32"/>
+          <w:lang w:val="fr-FR"/>
+        </w:rPr>
+      </w:pPr>
+    </w:p>
+    <w:p>
+      <w:pPr>
+        <w:pStyle w:val="Titre1"/>
+        <w:numPr>
+          <w:ilvl w:val="0"/>
+          <w:numId w:val="0"/>
+        </w:numPr>
+        <w:ind w:left="432" w:hanging="432"/>
+        <w:rPr>
+          <w:color w:val="0000FF"/>
+          <w:sz w:val="32"/>
+          <w:lang w:val="fr-FR"/>
+        </w:rPr>
+      </w:pPr>
+    </w:p>
+    <w:p>
+      <w:pPr>
+        <w:pStyle w:val="Titre1"/>
+        <w:numPr>
+          <w:ilvl w:val="0"/>
+          <w:numId w:val="0"/>
+        </w:numPr>
+        <w:ind w:left="432" w:hanging="432"/>
+        <w:rPr>
+          <w:color w:val="0000FF"/>
+          <w:sz w:val="32"/>
+          <w:lang w:val="fr-FR"/>
+        </w:rPr>
+      </w:pPr>
+    </w:p>
+    <w:p>
+      <w:pPr>
+        <w:pStyle w:val="Titre1"/>
+        <w:numPr>
+          <w:ilvl w:val="0"/>
+          <w:numId w:val="0"/>
+        </w:numPr>
+        <w:ind w:left="432" w:hanging="432"/>
+        <w:rPr>
+          <w:color w:val="0000FF"/>
+          <w:sz w:val="32"/>
+          <w:lang w:val="fr-FR"/>
+        </w:rPr>
+      </w:pPr>
+    </w:p>
+    <w:p>
+      <w:pPr>
+        <w:pStyle w:val="Titre1"/>
+        <w:numPr>
+          <w:ilvl w:val="0"/>
+          <w:numId w:val="0"/>
+        </w:numPr>
+        <w:ind w:left="432" w:hanging="432"/>
+        <w:rPr>
+          <w:color w:val="0000FF"/>
+          <w:sz w:val="32"/>
+          <w:lang w:val="fr-FR"/>
+        </w:rPr>
+      </w:pPr>
+    </w:p>
+    <w:p>
+      <w:pPr>
+        <w:pStyle w:val="Titre1"/>
+        <w:numPr>
+          <w:ilvl w:val="0"/>
+          <w:numId w:val="0"/>
+        </w:numPr>
+        <w:ind w:left="432" w:hanging="432"/>
+        <w:rPr>
+          <w:color w:val="0000FF"/>
+          <w:sz w:val="32"/>
+          <w:lang w:val="fr-FR"/>
+        </w:rPr>
+      </w:pPr>
+    </w:p>
+    <w:p>
+      <w:pPr>
+        <w:pStyle w:val="Titre1"/>
+        <w:numPr>
+          <w:ilvl w:val="0"/>
+          <w:numId w:val="0"/>
+        </w:numPr>
+        <w:ind w:left="432" w:hanging="432"/>
+        <w:rPr>
+          <w:color w:val="0000FF"/>
+          <w:sz w:val="32"/>
+          <w:lang w:val="fr-FR"/>
+        </w:rPr>
+      </w:pPr>
+    </w:p>
+    <w:p>
+      <w:pPr>
+        <w:pStyle w:val="Titre1"/>
+        <w:numPr>
+          <w:ilvl w:val="0"/>
+          <w:numId w:val="0"/>
+        </w:numPr>
+        <w:ind w:left="432" w:hanging="432"/>
+        <w:rPr>
+          <w:color w:val="0000FF"/>
+          <w:sz w:val="32"/>
+          <w:lang w:val="fr-FR"/>
+        </w:rPr>
+      </w:pPr>
+    </w:p>
+    <w:p>
+      <w:pPr>
+        <w:pStyle w:val="Titre1"/>
+        <w:numPr>
+          <w:ilvl w:val="0"/>
+          <w:numId w:val="0"/>
+        </w:numPr>
+        <w:ind w:left="432" w:hanging="432"/>
+        <w:rPr>
+          <w:color w:val="0000FF"/>
+          <w:sz w:val="32"/>
+          <w:lang w:val="fr-FR"/>
+        </w:rPr>
+      </w:pPr>
+    </w:p>
+    <w:p>
+      <w:pPr>
+        <w:pStyle w:val="Titre1"/>
+        <w:numPr>
+          <w:ilvl w:val="0"/>
+          <w:numId w:val="0"/>
+        </w:numPr>
+        <w:ind w:left="432" w:hanging="432"/>
+        <w:rPr>
+          <w:color w:val="0000FF"/>
+          <w:sz w:val="32"/>
+          <w:lang w:val="fr-FR"/>
+        </w:rPr>
+      </w:pPr>
+      <w:r>
+        <w:rPr>
+          <w:color w:val="0000FF"/>
+          <w:sz w:val="32"/>
+          <w:lang w:val="fr-FR"/>
+        </w:rPr>
         <w:t xml:space="preserve">Version </w:t>
       </w:r>
       <w:r>
@@ -6858,44 +7394,20 @@
         <w:pStyle w:val="Titre2"/>
         <w:numPr>
           <w:ilvl w:val="0"/>
-          <w:numId w:val="15"/>
+          <w:numId w:val="0"/>
         </w:numPr>
         <w:tabs>
           <w:tab w:val="left" w:pos="439"/>
         </w:tabs>
         <w:spacing w:before="49"/>
         <w:ind w:left="567"/>
-        <w:jc w:val="left"/>
+        <w:jc w:val="right"/>
         <w:rPr>
           <w:sz w:val="28"/>
           <w:szCs w:val="28"/>
           <w:lang w:val="fr-FR"/>
         </w:rPr>
       </w:pPr>
-      <w:r>
-        <w:rPr>
-          <w:sz w:val="28"/>
-          <w:szCs w:val="28"/>
-          <w:lang w:val="fr-FR"/>
-        </w:rPr>
-        <w:t>Comportement de l’a</w:t>
-      </w:r>
-      <w:r>
-        <w:rPr>
-          <w:sz w:val="28"/>
-          <w:szCs w:val="28"/>
-          <w:lang w:val="fr-FR"/>
-        </w:rPr>
-        <w:t>p</w:t>
-      </w:r>
-      <w:r>
-        <w:rPr>
-          <w:sz w:val="28"/>
-          <w:szCs w:val="28"/>
-          <w:lang w:val="fr-FR"/>
-        </w:rPr>
-        <w:t>plication</w:t>
-      </w:r>
     </w:p>
     <w:p>
       <w:pPr>
@@ -10725,15 +11237,6 @@
           <w:lang w:val="fr-FR"/>
         </w:rPr>
       </w:pPr>
-      <w:r>
-        <w:rPr>
-          <w:color w:val="0000FF"/>
-          <w:sz w:val="32"/>
-          <w:lang w:val="fr-FR"/>
-        </w:rPr>
-        <w:lastRenderedPageBreak/>
-        <w:br w:type="page"/>
-      </w:r>
     </w:p>
     <w:p>
       <w:pPr>
@@ -10755,7 +11258,6 @@
           <w:sz w:val="32"/>
           <w:lang w:val="fr-FR"/>
         </w:rPr>
-        <w:lastRenderedPageBreak/>
         <w:t xml:space="preserve">Version </w:t>
       </w:r>
       <w:r>
@@ -14896,9 +15398,201 @@
           <w:lang w:val="fr-FR"/>
         </w:rPr>
       </w:pPr>
+      <w:r>
+        <w:rPr>
+          <w:lang w:val="fr-FR"/>
+        </w:rPr>
+        <w:tab/>
+      </w:r>
+    </w:p>
+    <w:p>
+      <w:pPr>
+        <w:pStyle w:val="Corpsdetexte"/>
+        <w:tabs>
+          <w:tab w:val="left" w:pos="439"/>
+        </w:tabs>
+        <w:ind w:left="0" w:firstLine="0"/>
+        <w:rPr>
+          <w:lang w:val="fr-FR"/>
+        </w:rPr>
+      </w:pPr>
+      <w:r>
+        <w:rPr>
+          <w:lang w:val="fr-FR"/>
+        </w:rPr>
+        <w:t xml:space="preserve">12.1 Dépôt Git se trouve à l’adresse suivante : </w:t>
+      </w:r>
+    </w:p>
+    <w:p>
+      <w:pPr>
+        <w:pStyle w:val="Corpsdetexte"/>
+        <w:tabs>
+          <w:tab w:val="left" w:pos="439"/>
+        </w:tabs>
+        <w:ind w:left="0" w:firstLine="0"/>
+        <w:rPr>
+          <w:lang w:val="fr-FR"/>
+        </w:rPr>
+      </w:pPr>
+    </w:p>
+    <w:p>
+      <w:pPr>
+        <w:pStyle w:val="Corpsdetexte"/>
+        <w:tabs>
+          <w:tab w:val="left" w:pos="439"/>
+        </w:tabs>
+        <w:ind w:left="0" w:firstLine="0"/>
+        <w:rPr>
+          <w:lang w:val="fr-FR"/>
+        </w:rPr>
+      </w:pPr>
+      <w:r>
+        <w:rPr>
+          <w:lang w:val="fr-FR"/>
+        </w:rPr>
+        <w:tab/>
+      </w:r>
+      <w:hyperlink r:id="rId16" w:history="1">
+        <w:r>
+          <w:rPr>
+            <w:rStyle w:val="Lienhypertexte"/>
+            <w:lang w:val="fr-FR"/>
+          </w:rPr>
+          <w:t>https://github.com/MaxMontouro/LecteurDiaporama</w:t>
+        </w:r>
+      </w:hyperlink>
+    </w:p>
+    <w:p>
+      <w:pPr>
+        <w:pStyle w:val="Corpsdetexte"/>
+        <w:tabs>
+          <w:tab w:val="left" w:pos="439"/>
+        </w:tabs>
+        <w:ind w:left="0" w:firstLine="0"/>
+        <w:rPr>
+          <w:lang w:val="fr-FR"/>
+        </w:rPr>
+      </w:pPr>
+    </w:p>
+    <w:p>
+      <w:pPr>
+        <w:pStyle w:val="Corpsdetexte"/>
+        <w:tabs>
+          <w:tab w:val="left" w:pos="439"/>
+        </w:tabs>
+        <w:ind w:left="0" w:firstLine="0"/>
+        <w:rPr>
+          <w:lang w:val="fr-FR"/>
+        </w:rPr>
+      </w:pPr>
+      <w:r>
+        <w:rPr>
+          <w:lang w:val="fr-FR"/>
+        </w:rPr>
+        <w:t>12.2 Temps Global :</w:t>
+      </w:r>
+    </w:p>
+    <w:p>
+      <w:pPr>
+        <w:pStyle w:val="Corpsdetexte"/>
+        <w:numPr>
+          <w:ilvl w:val="1"/>
+          <w:numId w:val="43"/>
+        </w:numPr>
+        <w:tabs>
+          <w:tab w:val="left" w:pos="439"/>
+        </w:tabs>
+        <w:rPr>
+          <w:lang w:val="fr-FR"/>
+        </w:rPr>
+      </w:pPr>
+      <w:r>
+        <w:rPr>
+          <w:lang w:val="fr-FR"/>
+        </w:rPr>
+        <w:t>Apprentissages majeurs :</w:t>
+      </w:r>
+    </w:p>
+    <w:p>
+      <w:pPr>
+        <w:pStyle w:val="Corpsdetexte"/>
+        <w:tabs>
+          <w:tab w:val="left" w:pos="439"/>
+        </w:tabs>
+        <w:ind w:left="420" w:firstLine="0"/>
+        <w:rPr>
+          <w:lang w:val="fr-FR"/>
+        </w:rPr>
+      </w:pPr>
+    </w:p>
+    <w:p>
+      <w:pPr>
+        <w:pStyle w:val="Corpsdetexte"/>
+        <w:tabs>
+          <w:tab w:val="left" w:pos="439"/>
+        </w:tabs>
+        <w:ind w:left="420" w:firstLine="0"/>
+        <w:rPr>
+          <w:lang w:val="fr-FR"/>
+        </w:rPr>
+      </w:pPr>
+      <w:r>
+        <w:rPr>
+          <w:lang w:val="fr-FR"/>
+        </w:rPr>
+        <w:t xml:space="preserve">Pour Clément : </w:t>
+      </w:r>
+    </w:p>
+    <w:p>
+      <w:pPr>
+        <w:pStyle w:val="Corpsdetexte"/>
+        <w:tabs>
+          <w:tab w:val="left" w:pos="439"/>
+        </w:tabs>
+        <w:ind w:left="420" w:firstLine="0"/>
+        <w:rPr>
+          <w:lang w:val="fr-FR"/>
+        </w:rPr>
+      </w:pPr>
+    </w:p>
+    <w:p>
+      <w:pPr>
+        <w:pStyle w:val="Corpsdetexte"/>
+        <w:tabs>
+          <w:tab w:val="left" w:pos="439"/>
+        </w:tabs>
+        <w:ind w:left="420" w:firstLine="0"/>
+        <w:rPr>
+          <w:lang w:val="fr-FR"/>
+        </w:rPr>
+      </w:pPr>
+      <w:r>
+        <w:rPr>
+          <w:lang w:val="fr-FR"/>
+        </w:rPr>
+        <w:t xml:space="preserve">Pour Maxime : </w:t>
+      </w:r>
+    </w:p>
+    <w:p>
+      <w:pPr>
+        <w:pStyle w:val="Corpsdetexte"/>
+        <w:tabs>
+          <w:tab w:val="left" w:pos="439"/>
+        </w:tabs>
+        <w:ind w:left="0" w:firstLine="0"/>
+        <w:rPr>
+          <w:lang w:val="fr-FR"/>
+        </w:rPr>
+      </w:pPr>
+      <w:r>
+        <w:rPr>
+          <w:lang w:val="fr-FR"/>
+        </w:rPr>
+        <w:t>Gi</w:t>
+      </w:r>
     </w:p>
     <w:sectPr>
-      <w:footerReference w:type="default" r:id="rId13"/>
+      <w:footerReference w:type="default" r:id="rId17"/>
       <w:pgSz w:w="11900" w:h="16840"/>
       <w:pgMar w:top="800" w:right="900" w:bottom="1320" w:left="980" w:header="0" w:footer="1134" w:gutter="0"/>
       <w:cols w:space="720"/>
@@ -15102,7 +15796,7 @@
         <w:sz w:val="16"/>
         <w:lang w:val="fr-FR"/>
       </w:rPr>
-      <w:t>6</w:t>
+      <w:t>10</w:t>
     </w:r>
     <w:r>
       <w:rPr>
@@ -15148,7 +15842,7 @@
         <w:sz w:val="16"/>
         <w:lang w:val="fr-FR"/>
       </w:rPr>
-      <w:t>11</w:t>
+      <w:t>12</w:t>
     </w:r>
     <w:r>
       <w:rPr>
@@ -20505,6 +21199,29 @@
       <w:szCs w:val="21"/>
     </w:rPr>
   </w:style>
+  <w:style w:type="character" w:styleId="Lienhypertexte">
+    <w:name w:val="Hyperlink"/>
+    <w:basedOn w:val="Policepardfaut"/>
+    <w:uiPriority w:val="99"/>
+    <w:unhideWhenUsed/>
+    <w:rsid w:val="006A79D5"/>
+    <w:rPr>
+      <w:color w:val="0000FF" w:themeColor="hyperlink"/>
+      <w:u w:val="single"/>
+    </w:rPr>
+  </w:style>
+  <w:style w:type="character" w:styleId="Lienhypertextesuivivisit">
+    <w:name w:val="FollowedHyperlink"/>
+    <w:basedOn w:val="Policepardfaut"/>
+    <w:uiPriority w:val="99"/>
+    <w:semiHidden/>
+    <w:unhideWhenUsed/>
+    <w:rsid w:val="006A79D5"/>
+    <w:rPr>
+      <w:color w:val="800080" w:themeColor="followedHyperlink"/>
+      <w:u w:val="single"/>
+    </w:rPr>
+  </w:style>
 </w:styles>
 </file>
 
@@ -20792,15 +21509,6 @@
 </file>
 
 <file path=customXml/item1.xml><?xml version="1.0" encoding="utf-8"?>
-<?mso-contentType ?>
-<FormTemplates xmlns="http://schemas.microsoft.com/sharepoint/v3/contenttype/forms">
-  <Display>DocumentLibraryForm</Display>
-  <Edit>DocumentLibraryForm</Edit>
-  <New>DocumentLibraryForm</New>
-</FormTemplates>
-</file>
-
-<file path=customXml/item2.xml><?xml version="1.0" encoding="utf-8"?>
 <p:properties xmlns:p="http://schemas.microsoft.com/office/2006/metadata/properties" xmlns:xsi="http://www.w3.org/2001/XMLSchema-instance" xmlns:pc="http://schemas.microsoft.com/office/infopath/2007/PartnerControls">
   <documentManagement>
     <_activity xmlns="587b335f-5a9f-40bd-ae52-e26805ec3ebf" xsi:nil="true"/>
@@ -20808,7 +21516,7 @@
 </p:properties>
 </file>
 
-<file path=customXml/item3.xml><?xml version="1.0" encoding="utf-8"?>
+<file path=customXml/item2.xml><?xml version="1.0" encoding="utf-8"?>
 <ct:contentTypeSchema xmlns:ct="http://schemas.microsoft.com/office/2006/metadata/contentType" xmlns:ma="http://schemas.microsoft.com/office/2006/metadata/properties/metaAttributes" ct:_="" ma:_="" ma:contentTypeName="Document" ma:contentTypeID="0x01010002D73D50A4EDEC4F9B6BACB825AD14AF" ma:contentTypeVersion="16" ma:contentTypeDescription="Crée un document." ma:contentTypeScope="" ma:versionID="a89ea8f62bd1981cc76fddc3b8ad50de">
   <xsd:schema xmlns:xsd="http://www.w3.org/2001/XMLSchema" xmlns:xs="http://www.w3.org/2001/XMLSchema" xmlns:p="http://schemas.microsoft.com/office/2006/metadata/properties" xmlns:ns3="8ef5ee94-fe7d-43de-8014-3e654ec3397f" xmlns:ns4="587b335f-5a9f-40bd-ae52-e26805ec3ebf" targetNamespace="http://schemas.microsoft.com/office/2006/metadata/properties" ma:root="true" ma:fieldsID="b8f60d96f09d79dc266ac067ab8656ad" ns3:_="" ns4:_="">
     <xsd:import namespace="8ef5ee94-fe7d-43de-8014-3e654ec3397f"/>
@@ -21049,19 +21757,20 @@
 </ct:contentTypeSchema>
 </file>
 
+<file path=customXml/item3.xml><?xml version="1.0" encoding="utf-8"?>
+<?mso-contentType ?>
+<FormTemplates xmlns="http://schemas.microsoft.com/sharepoint/v3/contenttype/forms">
+  <Display>DocumentLibraryForm</Display>
+  <Edit>DocumentLibraryForm</Edit>
+  <New>DocumentLibraryForm</New>
+</FormTemplates>
+</file>
+
 <file path=customXml/item4.xml><?xml version="1.0" encoding="utf-8"?>
 <b:Sources xmlns:b="http://schemas.openxmlformats.org/officeDocument/2006/bibliography" xmlns="http://schemas.openxmlformats.org/officeDocument/2006/bibliography" SelectedStyle="\APASixthEditionOfficeOnline.xsl" StyleName="APA" Version="6"/>
 </file>
 
 <file path=customXml/itemProps1.xml><?xml version="1.0" encoding="utf-8"?>
-<ds:datastoreItem xmlns:ds="http://schemas.openxmlformats.org/officeDocument/2006/customXml" ds:itemID="{D7D2B5DA-34A4-4FDF-978B-0A667D81D26D}">
-  <ds:schemaRefs>
-    <ds:schemaRef ds:uri="http://schemas.microsoft.com/sharepoint/v3/contenttype/forms"/>
-  </ds:schemaRefs>
-</ds:datastoreItem>
-</file>
-
-<file path=customXml/itemProps2.xml><?xml version="1.0" encoding="utf-8"?>
 <ds:datastoreItem xmlns:ds="http://schemas.openxmlformats.org/officeDocument/2006/customXml" ds:itemID="{609BE703-A0D3-4E14-85F5-148AF4614C53}">
   <ds:schemaRefs>
     <ds:schemaRef ds:uri="http://schemas.microsoft.com/office/2006/metadata/properties"/>
@@ -21078,7 +21787,7 @@
 </ds:datastoreItem>
 </file>
 
-<file path=customXml/itemProps3.xml><?xml version="1.0" encoding="utf-8"?>
+<file path=customXml/itemProps2.xml><?xml version="1.0" encoding="utf-8"?>
 <ds:datastoreItem xmlns:ds="http://schemas.openxmlformats.org/officeDocument/2006/customXml" ds:itemID="{128B7032-C987-40A0-9D59-4A06EA911E01}">
   <ds:schemaRefs>
     <ds:schemaRef ds:uri="http://schemas.microsoft.com/office/2006/metadata/contentType"/>
@@ -21097,8 +21806,16 @@
 </ds:datastoreItem>
 </file>
 
+<file path=customXml/itemProps3.xml><?xml version="1.0" encoding="utf-8"?>
+<ds:datastoreItem xmlns:ds="http://schemas.openxmlformats.org/officeDocument/2006/customXml" ds:itemID="{D7D2B5DA-34A4-4FDF-978B-0A667D81D26D}">
+  <ds:schemaRefs>
+    <ds:schemaRef ds:uri="http://schemas.microsoft.com/sharepoint/v3/contenttype/forms"/>
+  </ds:schemaRefs>
+</ds:datastoreItem>
+</file>
+
 <file path=customXml/itemProps4.xml><?xml version="1.0" encoding="utf-8"?>
-<ds:datastoreItem xmlns:ds="http://schemas.openxmlformats.org/officeDocument/2006/customXml" ds:itemID="{1BCC1ECB-57A8-485C-B9E3-8C2173D9F5B1}">
+<ds:datastoreItem xmlns:ds="http://schemas.openxmlformats.org/officeDocument/2006/customXml" ds:itemID="{8DB93909-7348-48B7-8400-86CD0562ECFF}">
   <ds:schemaRefs>
     <ds:schemaRef ds:uri="http://schemas.openxmlformats.org/officeDocument/2006/bibliography"/>
   </ds:schemaRefs>

</xml_diff>

<commit_message>
modification du fichier .gitignore et maj du livrable
</commit_message>
<xml_diff>
--- a/diaporama_dossierAnalyseConceptionACompléter.docx
+++ b/diaporama_dossierAnalyseConceptionACompléter.docx
@@ -687,7 +687,7 @@
               </wp:inline>
             </w:drawing>
           </mc:Choice>
-          <mc:Fallback xmlns:w16cex="http://schemas.microsoft.com/office/word/2018/wordml/cex" xmlns:w16="http://schemas.microsoft.com/office/word/2018/wordml" xmlns:w16sdtdh="http://schemas.microsoft.com/office/word/2020/wordml/sdtdatahash" xmlns:w16cid="http://schemas.microsoft.com/office/word/2016/wordml/cid" xmlns:am3d="http://schemas.microsoft.com/office/drawing/2017/model3d" xmlns:aink="http://schemas.microsoft.com/office/drawing/2016/ink" xmlns:cx8="http://schemas.microsoft.com/office/drawing/2016/5/14/chartex" xmlns:cx7="http://schemas.microsoft.com/office/drawing/2016/5/13/chartex" xmlns:cx6="http://schemas.microsoft.com/office/drawing/2016/5/12/chartex" xmlns:cx5="http://schemas.microsoft.com/office/drawing/2016/5/11/chartex" xmlns:cx4="http://schemas.microsoft.com/office/drawing/2016/5/10/chartex" xmlns:cx3="http://schemas.microsoft.com/office/drawing/2016/5/9/chartex" xmlns:cx2="http://schemas.microsoft.com/office/drawing/2015/10/21/chartex">
+          <mc:Fallback xmlns:cx2="http://schemas.microsoft.com/office/drawing/2015/10/21/chartex" xmlns:cx3="http://schemas.microsoft.com/office/drawing/2016/5/9/chartex" xmlns:cx4="http://schemas.microsoft.com/office/drawing/2016/5/10/chartex" xmlns:cx5="http://schemas.microsoft.com/office/drawing/2016/5/11/chartex" xmlns:cx6="http://schemas.microsoft.com/office/drawing/2016/5/12/chartex" xmlns:cx7="http://schemas.microsoft.com/office/drawing/2016/5/13/chartex" xmlns:cx8="http://schemas.microsoft.com/office/drawing/2016/5/14/chartex" xmlns:aink="http://schemas.microsoft.com/office/drawing/2016/ink" xmlns:am3d="http://schemas.microsoft.com/office/drawing/2017/model3d" xmlns:w16cid="http://schemas.microsoft.com/office/word/2016/wordml/cid" xmlns:w16sdtdh="http://schemas.microsoft.com/office/word/2020/wordml/sdtdatahash" xmlns:w16="http://schemas.microsoft.com/office/word/2018/wordml" xmlns:w16cex="http://schemas.microsoft.com/office/word/2018/wordml/cex">
             <w:pict>
               <v:group w14:anchorId="53942AA2" id="Group 273" o:spid="_x0000_s1026" style="width:485.5pt;height:.6pt;mso-position-horizontal-relative:char;mso-position-vertical-relative:line" coordsize="9710,12" o:gfxdata="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">
                 <v:group id="Group 274" o:spid="_x0000_s1027" style="position:absolute;left:6;top:6;width:9699;height:2" coordorigin="6,6" coordsize="9699,2" o:gfxdata="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">
@@ -880,6 +880,7 @@
     <w:p>
       <w:pPr>
         <w:spacing w:before="10"/>
+        <w:ind w:left="154"/>
         <w:rPr>
           <w:rFonts w:ascii="Times New Roman" w:eastAsia="Times New Roman" w:hAnsi="Times New Roman" w:cs="Times New Roman"/>
           <w:b/>
@@ -969,6 +970,12 @@
           <w:rFonts w:ascii="Times New Roman" w:eastAsia="Times New Roman" w:hAnsi="Times New Roman" w:cs="Times New Roman"/>
         </w:rPr>
       </w:pPr>
+      <w:r>
+        <w:rPr>
+          <w:rFonts w:ascii="Times New Roman" w:eastAsia="Times New Roman" w:hAnsi="Times New Roman" w:cs="Times New Roman"/>
+        </w:rPr>
+        <w:tab/>
+      </w:r>
     </w:p>
     <w:p>
       <w:pPr>
@@ -986,23 +993,774 @@
           <w:rFonts w:ascii="Times New Roman" w:eastAsia="Times New Roman" w:hAnsi="Times New Roman" w:cs="Times New Roman"/>
         </w:rPr>
         <w:tab/>
-        <w:t xml:space="preserve">2.2 Scenarios </w:t>
-      </w:r>
-      <w:proofErr w:type="spellStart"/>
-      <w:r>
-        <w:rPr>
-          <w:rFonts w:ascii="Times New Roman" w:eastAsia="Times New Roman" w:hAnsi="Times New Roman" w:cs="Times New Roman"/>
-        </w:rPr>
-        <w:t>alternatifs</w:t>
-      </w:r>
-      <w:proofErr w:type="spellEnd"/>
-      <w:r>
-        <w:rPr>
-          <w:rFonts w:ascii="Times New Roman" w:eastAsia="Times New Roman" w:hAnsi="Times New Roman" w:cs="Times New Roman"/>
-        </w:rPr>
-        <w:t>:</w:t>
-      </w:r>
-    </w:p>
+      </w:r>
+    </w:p>
+    <w:tbl>
+      <w:tblPr>
+        <w:tblStyle w:val="Grilledutableau"/>
+        <w:tblW w:w="0" w:type="auto"/>
+        <w:tblInd w:w="154" w:type="dxa"/>
+        <w:tblLook w:val="04A0" w:firstRow="1" w:lastRow="0" w:firstColumn="1" w:lastColumn="0" w:noHBand="0" w:noVBand="1"/>
+      </w:tblPr>
+      <w:tblGrid>
+        <w:gridCol w:w="3296"/>
+        <w:gridCol w:w="3280"/>
+        <w:gridCol w:w="3280"/>
+      </w:tblGrid>
+      <w:tr>
+        <w:tc>
+          <w:tcPr>
+            <w:tcW w:w="3296" w:type="dxa"/>
+            <w:shd w:val="clear" w:color="auto" w:fill="BFBFBF" w:themeFill="background1" w:themeFillShade="BF"/>
+          </w:tcPr>
+          <w:p>
+            <w:pPr>
+              <w:tabs>
+                <w:tab w:val="left" w:pos="513"/>
+              </w:tabs>
+              <w:spacing w:line="252" w:lineRule="exact"/>
+              <w:rPr>
+                <w:rFonts w:ascii="Times New Roman" w:eastAsia="Times New Roman" w:hAnsi="Times New Roman" w:cs="Times New Roman"/>
+              </w:rPr>
+            </w:pPr>
+            <w:proofErr w:type="spellStart"/>
+            <w:r>
+              <w:rPr>
+                <w:rFonts w:ascii="Times New Roman" w:eastAsia="Times New Roman" w:hAnsi="Times New Roman" w:cs="Times New Roman"/>
+              </w:rPr>
+              <w:t>Cas</w:t>
+            </w:r>
+            <w:proofErr w:type="spellEnd"/>
+            <w:r>
+              <w:rPr>
+                <w:rFonts w:ascii="Times New Roman" w:eastAsia="Times New Roman" w:hAnsi="Times New Roman" w:cs="Times New Roman"/>
+              </w:rPr>
+              <w:t xml:space="preserve"> </w:t>
+            </w:r>
+            <w:proofErr w:type="spellStart"/>
+            <w:r>
+              <w:rPr>
+                <w:rFonts w:ascii="Times New Roman" w:eastAsia="Times New Roman" w:hAnsi="Times New Roman" w:cs="Times New Roman"/>
+              </w:rPr>
+              <w:t>Utilisation</w:t>
+            </w:r>
+            <w:proofErr w:type="spellEnd"/>
+          </w:p>
+        </w:tc>
+        <w:tc>
+          <w:tcPr>
+            <w:tcW w:w="6560" w:type="dxa"/>
+            <w:gridSpan w:val="2"/>
+          </w:tcPr>
+          <w:p>
+            <w:pPr>
+              <w:tabs>
+                <w:tab w:val="left" w:pos="513"/>
+              </w:tabs>
+              <w:spacing w:line="252" w:lineRule="exact"/>
+              <w:jc w:val="center"/>
+              <w:rPr>
+                <w:rFonts w:ascii="Times New Roman" w:eastAsia="Times New Roman" w:hAnsi="Times New Roman" w:cs="Times New Roman"/>
+              </w:rPr>
+            </w:pPr>
+            <w:proofErr w:type="spellStart"/>
+            <w:r>
+              <w:rPr>
+                <w:rFonts w:ascii="Times New Roman" w:eastAsia="Times New Roman" w:hAnsi="Times New Roman" w:cs="Times New Roman"/>
+              </w:rPr>
+              <w:t>LecteurDiaporama</w:t>
+            </w:r>
+            <w:proofErr w:type="spellEnd"/>
+          </w:p>
+        </w:tc>
+      </w:tr>
+      <w:tr>
+        <w:tc>
+          <w:tcPr>
+            <w:tcW w:w="3296" w:type="dxa"/>
+            <w:shd w:val="clear" w:color="auto" w:fill="BFBFBF" w:themeFill="background1" w:themeFillShade="BF"/>
+          </w:tcPr>
+          <w:p>
+            <w:pPr>
+              <w:tabs>
+                <w:tab w:val="left" w:pos="513"/>
+              </w:tabs>
+              <w:spacing w:line="252" w:lineRule="exact"/>
+              <w:rPr>
+                <w:rFonts w:ascii="Times New Roman" w:eastAsia="Times New Roman" w:hAnsi="Times New Roman" w:cs="Times New Roman"/>
+              </w:rPr>
+            </w:pPr>
+            <w:r>
+              <w:rPr>
+                <w:rFonts w:ascii="Times New Roman" w:eastAsia="Times New Roman" w:hAnsi="Times New Roman" w:cs="Times New Roman"/>
+              </w:rPr>
+              <w:t xml:space="preserve">Action </w:t>
+            </w:r>
+            <w:proofErr w:type="spellStart"/>
+            <w:r>
+              <w:rPr>
+                <w:rFonts w:ascii="Times New Roman" w:eastAsia="Times New Roman" w:hAnsi="Times New Roman" w:cs="Times New Roman"/>
+              </w:rPr>
+              <w:t>Primaire</w:t>
+            </w:r>
+            <w:proofErr w:type="spellEnd"/>
+          </w:p>
+        </w:tc>
+        <w:tc>
+          <w:tcPr>
+            <w:tcW w:w="6560" w:type="dxa"/>
+            <w:gridSpan w:val="2"/>
+          </w:tcPr>
+          <w:p>
+            <w:pPr>
+              <w:tabs>
+                <w:tab w:val="left" w:pos="513"/>
+              </w:tabs>
+              <w:spacing w:line="252" w:lineRule="exact"/>
+              <w:rPr>
+                <w:rFonts w:ascii="Times New Roman" w:eastAsia="Times New Roman" w:hAnsi="Times New Roman" w:cs="Times New Roman"/>
+              </w:rPr>
+            </w:pPr>
+            <w:proofErr w:type="spellStart"/>
+            <w:r>
+              <w:rPr>
+                <w:rFonts w:ascii="Times New Roman" w:eastAsia="Times New Roman" w:hAnsi="Times New Roman" w:cs="Times New Roman"/>
+              </w:rPr>
+              <w:t>Visionner</w:t>
+            </w:r>
+            <w:proofErr w:type="spellEnd"/>
+            <w:r>
+              <w:rPr>
+                <w:rFonts w:ascii="Times New Roman" w:eastAsia="Times New Roman" w:hAnsi="Times New Roman" w:cs="Times New Roman"/>
+              </w:rPr>
+              <w:t xml:space="preserve"> un </w:t>
+            </w:r>
+            <w:proofErr w:type="spellStart"/>
+            <w:r>
+              <w:rPr>
+                <w:rFonts w:ascii="Times New Roman" w:eastAsia="Times New Roman" w:hAnsi="Times New Roman" w:cs="Times New Roman"/>
+              </w:rPr>
+              <w:t>diaporama</w:t>
+            </w:r>
+            <w:proofErr w:type="spellEnd"/>
+          </w:p>
+        </w:tc>
+      </w:tr>
+      <w:tr>
+        <w:tc>
+          <w:tcPr>
+            <w:tcW w:w="3296" w:type="dxa"/>
+            <w:shd w:val="clear" w:color="auto" w:fill="BFBFBF" w:themeFill="background1" w:themeFillShade="BF"/>
+          </w:tcPr>
+          <w:p>
+            <w:pPr>
+              <w:tabs>
+                <w:tab w:val="left" w:pos="513"/>
+              </w:tabs>
+              <w:spacing w:line="252" w:lineRule="exact"/>
+              <w:rPr>
+                <w:rFonts w:ascii="Times New Roman" w:eastAsia="Times New Roman" w:hAnsi="Times New Roman" w:cs="Times New Roman"/>
+              </w:rPr>
+            </w:pPr>
+            <w:proofErr w:type="spellStart"/>
+            <w:r>
+              <w:rPr>
+                <w:rFonts w:ascii="Times New Roman" w:eastAsia="Times New Roman" w:hAnsi="Times New Roman" w:cs="Times New Roman"/>
+              </w:rPr>
+              <w:t>Système</w:t>
+            </w:r>
+            <w:proofErr w:type="spellEnd"/>
+            <w:r>
+              <w:rPr>
+                <w:rFonts w:ascii="Times New Roman" w:eastAsia="Times New Roman" w:hAnsi="Times New Roman" w:cs="Times New Roman"/>
+              </w:rPr>
+              <w:t xml:space="preserve"> </w:t>
+            </w:r>
+          </w:p>
+        </w:tc>
+        <w:tc>
+          <w:tcPr>
+            <w:tcW w:w="6560" w:type="dxa"/>
+            <w:gridSpan w:val="2"/>
+          </w:tcPr>
+          <w:p>
+            <w:pPr>
+              <w:tabs>
+                <w:tab w:val="left" w:pos="513"/>
+              </w:tabs>
+              <w:spacing w:line="252" w:lineRule="exact"/>
+              <w:rPr>
+                <w:rFonts w:ascii="Times New Roman" w:eastAsia="Times New Roman" w:hAnsi="Times New Roman" w:cs="Times New Roman"/>
+              </w:rPr>
+            </w:pPr>
+            <w:proofErr w:type="spellStart"/>
+            <w:r>
+              <w:rPr>
+                <w:rFonts w:ascii="Times New Roman" w:eastAsia="Times New Roman" w:hAnsi="Times New Roman" w:cs="Times New Roman"/>
+              </w:rPr>
+              <w:t>Système</w:t>
+            </w:r>
+            <w:proofErr w:type="spellEnd"/>
+            <w:r>
+              <w:rPr>
+                <w:rFonts w:ascii="Times New Roman" w:eastAsia="Times New Roman" w:hAnsi="Times New Roman" w:cs="Times New Roman"/>
+              </w:rPr>
+              <w:t xml:space="preserve"> de lecture de </w:t>
+            </w:r>
+            <w:proofErr w:type="spellStart"/>
+            <w:r>
+              <w:rPr>
+                <w:rFonts w:ascii="Times New Roman" w:eastAsia="Times New Roman" w:hAnsi="Times New Roman" w:cs="Times New Roman"/>
+              </w:rPr>
+              <w:t>diaporama</w:t>
+            </w:r>
+            <w:proofErr w:type="spellEnd"/>
+          </w:p>
+        </w:tc>
+      </w:tr>
+      <w:tr>
+        <w:tc>
+          <w:tcPr>
+            <w:tcW w:w="3296" w:type="dxa"/>
+            <w:shd w:val="clear" w:color="auto" w:fill="BFBFBF" w:themeFill="background1" w:themeFillShade="BF"/>
+          </w:tcPr>
+          <w:p>
+            <w:pPr>
+              <w:tabs>
+                <w:tab w:val="left" w:pos="513"/>
+              </w:tabs>
+              <w:spacing w:line="252" w:lineRule="exact"/>
+              <w:rPr>
+                <w:rFonts w:ascii="Times New Roman" w:eastAsia="Times New Roman" w:hAnsi="Times New Roman" w:cs="Times New Roman"/>
+              </w:rPr>
+            </w:pPr>
+            <w:proofErr w:type="spellStart"/>
+            <w:r>
+              <w:rPr>
+                <w:rFonts w:ascii="Times New Roman" w:eastAsia="Times New Roman" w:hAnsi="Times New Roman" w:cs="Times New Roman"/>
+              </w:rPr>
+              <w:t>Précondition</w:t>
+            </w:r>
+            <w:proofErr w:type="spellEnd"/>
+            <w:r>
+              <w:rPr>
+                <w:rFonts w:ascii="Times New Roman" w:eastAsia="Times New Roman" w:hAnsi="Times New Roman" w:cs="Times New Roman"/>
+              </w:rPr>
+              <w:t xml:space="preserve"> </w:t>
+            </w:r>
+          </w:p>
+        </w:tc>
+        <w:tc>
+          <w:tcPr>
+            <w:tcW w:w="6560" w:type="dxa"/>
+            <w:gridSpan w:val="2"/>
+          </w:tcPr>
+          <w:p>
+            <w:pPr>
+              <w:tabs>
+                <w:tab w:val="left" w:pos="513"/>
+              </w:tabs>
+              <w:spacing w:line="252" w:lineRule="exact"/>
+              <w:rPr>
+                <w:rFonts w:ascii="Times New Roman" w:eastAsia="Times New Roman" w:hAnsi="Times New Roman" w:cs="Times New Roman"/>
+              </w:rPr>
+            </w:pPr>
+            <w:proofErr w:type="spellStart"/>
+            <w:r>
+              <w:rPr>
+                <w:rFonts w:ascii="Times New Roman" w:eastAsia="Times New Roman" w:hAnsi="Times New Roman" w:cs="Times New Roman"/>
+              </w:rPr>
+              <w:t>L’utilisateur</w:t>
+            </w:r>
+            <w:proofErr w:type="spellEnd"/>
+            <w:r>
+              <w:rPr>
+                <w:rFonts w:ascii="Times New Roman" w:eastAsia="Times New Roman" w:hAnsi="Times New Roman" w:cs="Times New Roman"/>
+              </w:rPr>
+              <w:t xml:space="preserve"> à lancer </w:t>
+            </w:r>
+            <w:proofErr w:type="spellStart"/>
+            <w:r>
+              <w:rPr>
+                <w:rFonts w:ascii="Times New Roman" w:eastAsia="Times New Roman" w:hAnsi="Times New Roman" w:cs="Times New Roman"/>
+              </w:rPr>
+              <w:t>l’application</w:t>
+            </w:r>
+            <w:proofErr w:type="spellEnd"/>
+            <w:r>
+              <w:rPr>
+                <w:rFonts w:ascii="Times New Roman" w:eastAsia="Times New Roman" w:hAnsi="Times New Roman" w:cs="Times New Roman"/>
+              </w:rPr>
+              <w:t xml:space="preserve"> et un </w:t>
+            </w:r>
+            <w:proofErr w:type="spellStart"/>
+            <w:r>
+              <w:rPr>
+                <w:rFonts w:ascii="Times New Roman" w:eastAsia="Times New Roman" w:hAnsi="Times New Roman" w:cs="Times New Roman"/>
+              </w:rPr>
+              <w:t>diaporama</w:t>
+            </w:r>
+            <w:proofErr w:type="spellEnd"/>
+          </w:p>
+        </w:tc>
+      </w:tr>
+      <w:tr>
+        <w:tc>
+          <w:tcPr>
+            <w:tcW w:w="3296" w:type="dxa"/>
+            <w:shd w:val="clear" w:color="auto" w:fill="BFBFBF" w:themeFill="background1" w:themeFillShade="BF"/>
+          </w:tcPr>
+          <w:p>
+            <w:pPr>
+              <w:tabs>
+                <w:tab w:val="left" w:pos="513"/>
+              </w:tabs>
+              <w:spacing w:line="252" w:lineRule="exact"/>
+              <w:rPr>
+                <w:rFonts w:ascii="Times New Roman" w:eastAsia="Times New Roman" w:hAnsi="Times New Roman" w:cs="Times New Roman"/>
+              </w:rPr>
+            </w:pPr>
+            <w:proofErr w:type="spellStart"/>
+            <w:r>
+              <w:rPr>
+                <w:rFonts w:ascii="Times New Roman" w:eastAsia="Times New Roman" w:hAnsi="Times New Roman" w:cs="Times New Roman"/>
+              </w:rPr>
+              <w:t>Opérations</w:t>
+            </w:r>
+            <w:proofErr w:type="spellEnd"/>
+            <w:r>
+              <w:rPr>
+                <w:rFonts w:ascii="Times New Roman" w:eastAsia="Times New Roman" w:hAnsi="Times New Roman" w:cs="Times New Roman"/>
+              </w:rPr>
+              <w:t xml:space="preserve"> </w:t>
+            </w:r>
+          </w:p>
+        </w:tc>
+        <w:tc>
+          <w:tcPr>
+            <w:tcW w:w="3280" w:type="dxa"/>
+            <w:shd w:val="clear" w:color="auto" w:fill="BFBFBF" w:themeFill="background1" w:themeFillShade="BF"/>
+          </w:tcPr>
+          <w:p>
+            <w:pPr>
+              <w:tabs>
+                <w:tab w:val="left" w:pos="513"/>
+              </w:tabs>
+              <w:spacing w:line="252" w:lineRule="exact"/>
+              <w:rPr>
+                <w:rFonts w:ascii="Times New Roman" w:eastAsia="Times New Roman" w:hAnsi="Times New Roman" w:cs="Times New Roman"/>
+              </w:rPr>
+            </w:pPr>
+            <w:proofErr w:type="spellStart"/>
+            <w:r>
+              <w:rPr>
+                <w:rFonts w:ascii="Times New Roman" w:eastAsia="Times New Roman" w:hAnsi="Times New Roman" w:cs="Times New Roman"/>
+              </w:rPr>
+              <w:t>Acteur</w:t>
+            </w:r>
+            <w:proofErr w:type="spellEnd"/>
+          </w:p>
+        </w:tc>
+        <w:tc>
+          <w:tcPr>
+            <w:tcW w:w="3280" w:type="dxa"/>
+            <w:shd w:val="clear" w:color="auto" w:fill="BFBFBF" w:themeFill="background1" w:themeFillShade="BF"/>
+          </w:tcPr>
+          <w:p>
+            <w:pPr>
+              <w:tabs>
+                <w:tab w:val="left" w:pos="513"/>
+              </w:tabs>
+              <w:spacing w:line="252" w:lineRule="exact"/>
+              <w:rPr>
+                <w:rFonts w:ascii="Times New Roman" w:eastAsia="Times New Roman" w:hAnsi="Times New Roman" w:cs="Times New Roman"/>
+              </w:rPr>
+            </w:pPr>
+            <w:proofErr w:type="spellStart"/>
+            <w:r>
+              <w:rPr>
+                <w:rFonts w:ascii="Times New Roman" w:eastAsia="Times New Roman" w:hAnsi="Times New Roman" w:cs="Times New Roman"/>
+              </w:rPr>
+              <w:t>Système</w:t>
+            </w:r>
+            <w:proofErr w:type="spellEnd"/>
+            <w:r>
+              <w:rPr>
+                <w:rFonts w:ascii="Times New Roman" w:eastAsia="Times New Roman" w:hAnsi="Times New Roman" w:cs="Times New Roman"/>
+              </w:rPr>
+              <w:t xml:space="preserve"> de lecture de </w:t>
+            </w:r>
+            <w:proofErr w:type="spellStart"/>
+            <w:r>
+              <w:rPr>
+                <w:rFonts w:ascii="Times New Roman" w:eastAsia="Times New Roman" w:hAnsi="Times New Roman" w:cs="Times New Roman"/>
+              </w:rPr>
+              <w:t>diaporama</w:t>
+            </w:r>
+            <w:proofErr w:type="spellEnd"/>
+          </w:p>
+        </w:tc>
+      </w:tr>
+      <w:tr>
+        <w:tc>
+          <w:tcPr>
+            <w:tcW w:w="3296" w:type="dxa"/>
+            <w:shd w:val="clear" w:color="auto" w:fill="BFBFBF" w:themeFill="background1" w:themeFillShade="BF"/>
+          </w:tcPr>
+          <w:p>
+            <w:pPr>
+              <w:tabs>
+                <w:tab w:val="left" w:pos="513"/>
+              </w:tabs>
+              <w:spacing w:line="252" w:lineRule="exact"/>
+              <w:rPr>
+                <w:rFonts w:ascii="Times New Roman" w:eastAsia="Times New Roman" w:hAnsi="Times New Roman" w:cs="Times New Roman"/>
+              </w:rPr>
+            </w:pPr>
+            <w:r>
+              <w:rPr>
+                <w:rFonts w:ascii="Times New Roman" w:eastAsia="Times New Roman" w:hAnsi="Times New Roman" w:cs="Times New Roman"/>
+              </w:rPr>
+              <w:t>1.</w:t>
+            </w:r>
+          </w:p>
+        </w:tc>
+        <w:tc>
+          <w:tcPr>
+            <w:tcW w:w="3280" w:type="dxa"/>
+            <w:shd w:val="clear" w:color="auto" w:fill="FFFFFF" w:themeFill="background1"/>
+          </w:tcPr>
+          <w:p>
+            <w:pPr>
+              <w:tabs>
+                <w:tab w:val="left" w:pos="513"/>
+              </w:tabs>
+              <w:spacing w:line="252" w:lineRule="exact"/>
+              <w:rPr>
+                <w:rFonts w:ascii="Times New Roman" w:eastAsia="Times New Roman" w:hAnsi="Times New Roman" w:cs="Times New Roman"/>
+              </w:rPr>
+            </w:pPr>
+            <w:proofErr w:type="spellStart"/>
+            <w:r>
+              <w:rPr>
+                <w:rFonts w:ascii="Times New Roman" w:eastAsia="Times New Roman" w:hAnsi="Times New Roman" w:cs="Times New Roman"/>
+              </w:rPr>
+              <w:t>L’utilisateur</w:t>
+            </w:r>
+            <w:proofErr w:type="spellEnd"/>
+            <w:r>
+              <w:rPr>
+                <w:rFonts w:ascii="Times New Roman" w:eastAsia="Times New Roman" w:hAnsi="Times New Roman" w:cs="Times New Roman"/>
+              </w:rPr>
+              <w:t xml:space="preserve"> </w:t>
+            </w:r>
+            <w:proofErr w:type="spellStart"/>
+            <w:r>
+              <w:rPr>
+                <w:rFonts w:ascii="Times New Roman" w:eastAsia="Times New Roman" w:hAnsi="Times New Roman" w:cs="Times New Roman"/>
+              </w:rPr>
+              <w:t>choisi</w:t>
+            </w:r>
+            <w:proofErr w:type="spellEnd"/>
+            <w:r>
+              <w:rPr>
+                <w:rFonts w:ascii="Times New Roman" w:eastAsia="Times New Roman" w:hAnsi="Times New Roman" w:cs="Times New Roman"/>
+              </w:rPr>
+              <w:t xml:space="preserve"> un </w:t>
+            </w:r>
+            <w:proofErr w:type="spellStart"/>
+            <w:r>
+              <w:rPr>
+                <w:rFonts w:ascii="Times New Roman" w:eastAsia="Times New Roman" w:hAnsi="Times New Roman" w:cs="Times New Roman"/>
+              </w:rPr>
+              <w:t>diaporama</w:t>
+            </w:r>
+            <w:proofErr w:type="spellEnd"/>
+            <w:r>
+              <w:rPr>
+                <w:rFonts w:ascii="Times New Roman" w:eastAsia="Times New Roman" w:hAnsi="Times New Roman" w:cs="Times New Roman"/>
+              </w:rPr>
+              <w:t xml:space="preserve"> et le lance</w:t>
+            </w:r>
+          </w:p>
+        </w:tc>
+        <w:tc>
+          <w:tcPr>
+            <w:tcW w:w="3280" w:type="dxa"/>
+            <w:shd w:val="clear" w:color="auto" w:fill="FFFFFF" w:themeFill="background1"/>
+          </w:tcPr>
+          <w:p>
+            <w:pPr>
+              <w:tabs>
+                <w:tab w:val="left" w:pos="513"/>
+              </w:tabs>
+              <w:spacing w:line="252" w:lineRule="exact"/>
+              <w:rPr>
+                <w:rFonts w:ascii="Times New Roman" w:eastAsia="Times New Roman" w:hAnsi="Times New Roman" w:cs="Times New Roman"/>
+              </w:rPr>
+            </w:pPr>
+          </w:p>
+        </w:tc>
+      </w:tr>
+      <w:tr>
+        <w:tc>
+          <w:tcPr>
+            <w:tcW w:w="3296" w:type="dxa"/>
+            <w:shd w:val="clear" w:color="auto" w:fill="BFBFBF" w:themeFill="background1" w:themeFillShade="BF"/>
+          </w:tcPr>
+          <w:p>
+            <w:pPr>
+              <w:tabs>
+                <w:tab w:val="left" w:pos="513"/>
+              </w:tabs>
+              <w:spacing w:line="252" w:lineRule="exact"/>
+              <w:rPr>
+                <w:rFonts w:ascii="Times New Roman" w:eastAsia="Times New Roman" w:hAnsi="Times New Roman" w:cs="Times New Roman"/>
+              </w:rPr>
+            </w:pPr>
+            <w:r>
+              <w:rPr>
+                <w:rFonts w:ascii="Times New Roman" w:eastAsia="Times New Roman" w:hAnsi="Times New Roman" w:cs="Times New Roman"/>
+              </w:rPr>
+              <w:t>2.</w:t>
+            </w:r>
+          </w:p>
+        </w:tc>
+        <w:tc>
+          <w:tcPr>
+            <w:tcW w:w="3280" w:type="dxa"/>
+            <w:shd w:val="clear" w:color="auto" w:fill="FFFFFF" w:themeFill="background1"/>
+          </w:tcPr>
+          <w:p>
+            <w:pPr>
+              <w:tabs>
+                <w:tab w:val="left" w:pos="513"/>
+              </w:tabs>
+              <w:spacing w:line="252" w:lineRule="exact"/>
+              <w:rPr>
+                <w:rFonts w:ascii="Times New Roman" w:eastAsia="Times New Roman" w:hAnsi="Times New Roman" w:cs="Times New Roman"/>
+              </w:rPr>
+            </w:pPr>
+          </w:p>
+        </w:tc>
+        <w:tc>
+          <w:tcPr>
+            <w:tcW w:w="3280" w:type="dxa"/>
+            <w:shd w:val="clear" w:color="auto" w:fill="FFFFFF" w:themeFill="background1"/>
+          </w:tcPr>
+          <w:p>
+            <w:pPr>
+              <w:tabs>
+                <w:tab w:val="left" w:pos="513"/>
+              </w:tabs>
+              <w:spacing w:line="252" w:lineRule="exact"/>
+              <w:rPr>
+                <w:rFonts w:ascii="Times New Roman" w:eastAsia="Times New Roman" w:hAnsi="Times New Roman" w:cs="Times New Roman"/>
+              </w:rPr>
+            </w:pPr>
+            <w:r>
+              <w:rPr>
+                <w:rFonts w:ascii="Times New Roman" w:eastAsia="Times New Roman" w:hAnsi="Times New Roman" w:cs="Times New Roman"/>
+              </w:rPr>
+              <w:t xml:space="preserve">Le </w:t>
+            </w:r>
+            <w:proofErr w:type="spellStart"/>
+            <w:r>
+              <w:rPr>
+                <w:rFonts w:ascii="Times New Roman" w:eastAsia="Times New Roman" w:hAnsi="Times New Roman" w:cs="Times New Roman"/>
+              </w:rPr>
+              <w:t>système</w:t>
+            </w:r>
+            <w:proofErr w:type="spellEnd"/>
+            <w:r>
+              <w:rPr>
+                <w:rFonts w:ascii="Times New Roman" w:eastAsia="Times New Roman" w:hAnsi="Times New Roman" w:cs="Times New Roman"/>
+              </w:rPr>
+              <w:t xml:space="preserve"> </w:t>
+            </w:r>
+            <w:proofErr w:type="spellStart"/>
+            <w:r>
+              <w:rPr>
+                <w:rFonts w:ascii="Times New Roman" w:eastAsia="Times New Roman" w:hAnsi="Times New Roman" w:cs="Times New Roman"/>
+              </w:rPr>
+              <w:t>affiche</w:t>
+            </w:r>
+            <w:proofErr w:type="spellEnd"/>
+            <w:r>
+              <w:rPr>
+                <w:rFonts w:ascii="Times New Roman" w:eastAsia="Times New Roman" w:hAnsi="Times New Roman" w:cs="Times New Roman"/>
+              </w:rPr>
+              <w:t xml:space="preserve"> </w:t>
+            </w:r>
+            <w:r>
+              <w:rPr>
+                <w:rFonts w:ascii="Times New Roman" w:eastAsia="Times New Roman" w:hAnsi="Times New Roman" w:cs="Times New Roman"/>
+              </w:rPr>
+              <w:t xml:space="preserve">le </w:t>
+            </w:r>
+            <w:proofErr w:type="spellStart"/>
+            <w:r>
+              <w:rPr>
+                <w:rFonts w:ascii="Times New Roman" w:eastAsia="Times New Roman" w:hAnsi="Times New Roman" w:cs="Times New Roman"/>
+              </w:rPr>
+              <w:t>diaporama</w:t>
+            </w:r>
+            <w:proofErr w:type="spellEnd"/>
+            <w:r>
+              <w:rPr>
+                <w:rFonts w:ascii="Times New Roman" w:eastAsia="Times New Roman" w:hAnsi="Times New Roman" w:cs="Times New Roman"/>
+              </w:rPr>
+              <w:t xml:space="preserve"> et </w:t>
+            </w:r>
+            <w:proofErr w:type="spellStart"/>
+            <w:r>
+              <w:rPr>
+                <w:rFonts w:ascii="Times New Roman" w:eastAsia="Times New Roman" w:hAnsi="Times New Roman" w:cs="Times New Roman"/>
+              </w:rPr>
+              <w:t>l’affiche</w:t>
+            </w:r>
+            <w:proofErr w:type="spellEnd"/>
+            <w:r>
+              <w:rPr>
+                <w:rFonts w:ascii="Times New Roman" w:eastAsia="Times New Roman" w:hAnsi="Times New Roman" w:cs="Times New Roman"/>
+              </w:rPr>
+              <w:t xml:space="preserve"> de base </w:t>
+            </w:r>
+            <w:proofErr w:type="spellStart"/>
+            <w:r>
+              <w:rPr>
+                <w:rFonts w:ascii="Times New Roman" w:eastAsia="Times New Roman" w:hAnsi="Times New Roman" w:cs="Times New Roman"/>
+              </w:rPr>
+              <w:t>en</w:t>
+            </w:r>
+            <w:proofErr w:type="spellEnd"/>
+            <w:r>
+              <w:rPr>
+                <w:rFonts w:ascii="Times New Roman" w:eastAsia="Times New Roman" w:hAnsi="Times New Roman" w:cs="Times New Roman"/>
+              </w:rPr>
+              <w:t xml:space="preserve"> mode </w:t>
+            </w:r>
+            <w:proofErr w:type="spellStart"/>
+            <w:r>
+              <w:rPr>
+                <w:rFonts w:ascii="Times New Roman" w:eastAsia="Times New Roman" w:hAnsi="Times New Roman" w:cs="Times New Roman"/>
+              </w:rPr>
+              <w:t>manuel</w:t>
+            </w:r>
+            <w:proofErr w:type="spellEnd"/>
+          </w:p>
+        </w:tc>
+      </w:tr>
+      <w:tr>
+        <w:tc>
+          <w:tcPr>
+            <w:tcW w:w="3296" w:type="dxa"/>
+            <w:shd w:val="clear" w:color="auto" w:fill="BFBFBF" w:themeFill="background1" w:themeFillShade="BF"/>
+          </w:tcPr>
+          <w:p>
+            <w:pPr>
+              <w:tabs>
+                <w:tab w:val="left" w:pos="513"/>
+              </w:tabs>
+              <w:spacing w:line="252" w:lineRule="exact"/>
+              <w:rPr>
+                <w:rFonts w:ascii="Times New Roman" w:eastAsia="Times New Roman" w:hAnsi="Times New Roman" w:cs="Times New Roman"/>
+              </w:rPr>
+            </w:pPr>
+            <w:r>
+              <w:rPr>
+                <w:rFonts w:ascii="Times New Roman" w:eastAsia="Times New Roman" w:hAnsi="Times New Roman" w:cs="Times New Roman"/>
+              </w:rPr>
+              <w:t>3.</w:t>
+            </w:r>
+          </w:p>
+        </w:tc>
+        <w:tc>
+          <w:tcPr>
+            <w:tcW w:w="3280" w:type="dxa"/>
+            <w:shd w:val="clear" w:color="auto" w:fill="FFFFFF" w:themeFill="background1"/>
+          </w:tcPr>
+          <w:p>
+            <w:pPr>
+              <w:tabs>
+                <w:tab w:val="left" w:pos="513"/>
+              </w:tabs>
+              <w:spacing w:line="252" w:lineRule="exact"/>
+              <w:rPr>
+                <w:rFonts w:ascii="Times New Roman" w:eastAsia="Times New Roman" w:hAnsi="Times New Roman" w:cs="Times New Roman"/>
+              </w:rPr>
+            </w:pPr>
+            <w:proofErr w:type="spellStart"/>
+            <w:r>
+              <w:rPr>
+                <w:rFonts w:ascii="Times New Roman" w:eastAsia="Times New Roman" w:hAnsi="Times New Roman" w:cs="Times New Roman"/>
+              </w:rPr>
+              <w:t>L’utilisateur</w:t>
+            </w:r>
+            <w:proofErr w:type="spellEnd"/>
+            <w:r>
+              <w:rPr>
+                <w:rFonts w:ascii="Times New Roman" w:eastAsia="Times New Roman" w:hAnsi="Times New Roman" w:cs="Times New Roman"/>
+              </w:rPr>
+              <w:t xml:space="preserve"> defile les </w:t>
+            </w:r>
+            <w:proofErr w:type="spellStart"/>
+            <w:r>
+              <w:rPr>
+                <w:rFonts w:ascii="Times New Roman" w:eastAsia="Times New Roman" w:hAnsi="Times New Roman" w:cs="Times New Roman"/>
+              </w:rPr>
+              <w:t>differents</w:t>
+            </w:r>
+            <w:proofErr w:type="spellEnd"/>
+            <w:r>
+              <w:rPr>
+                <w:rFonts w:ascii="Times New Roman" w:eastAsia="Times New Roman" w:hAnsi="Times New Roman" w:cs="Times New Roman"/>
+              </w:rPr>
+              <w:t xml:space="preserve"> </w:t>
+            </w:r>
+            <w:proofErr w:type="spellStart"/>
+            <w:r>
+              <w:rPr>
+                <w:rFonts w:ascii="Times New Roman" w:eastAsia="Times New Roman" w:hAnsi="Times New Roman" w:cs="Times New Roman"/>
+              </w:rPr>
+              <w:t>transparents</w:t>
+            </w:r>
+            <w:proofErr w:type="spellEnd"/>
+            <w:r>
+              <w:rPr>
+                <w:rFonts w:ascii="Times New Roman" w:eastAsia="Times New Roman" w:hAnsi="Times New Roman" w:cs="Times New Roman"/>
+              </w:rPr>
+              <w:t xml:space="preserve"> du </w:t>
+            </w:r>
+            <w:proofErr w:type="spellStart"/>
+            <w:r>
+              <w:rPr>
+                <w:rFonts w:ascii="Times New Roman" w:eastAsia="Times New Roman" w:hAnsi="Times New Roman" w:cs="Times New Roman"/>
+              </w:rPr>
+              <w:t>diaporama</w:t>
+            </w:r>
+            <w:proofErr w:type="spellEnd"/>
+          </w:p>
+        </w:tc>
+        <w:tc>
+          <w:tcPr>
+            <w:tcW w:w="3280" w:type="dxa"/>
+            <w:shd w:val="clear" w:color="auto" w:fill="FFFFFF" w:themeFill="background1"/>
+          </w:tcPr>
+          <w:p>
+            <w:pPr>
+              <w:tabs>
+                <w:tab w:val="left" w:pos="513"/>
+              </w:tabs>
+              <w:spacing w:line="252" w:lineRule="exact"/>
+              <w:rPr>
+                <w:rFonts w:ascii="Times New Roman" w:eastAsia="Times New Roman" w:hAnsi="Times New Roman" w:cs="Times New Roman"/>
+              </w:rPr>
+            </w:pPr>
+          </w:p>
+        </w:tc>
+      </w:tr>
+    </w:tbl>
     <w:p>
       <w:pPr>
         <w:tabs>
@@ -1014,6 +1772,1297 @@
           <w:rFonts w:ascii="Times New Roman" w:eastAsia="Times New Roman" w:hAnsi="Times New Roman" w:cs="Times New Roman"/>
         </w:rPr>
       </w:pPr>
+    </w:p>
+    <w:p>
+      <w:pPr>
+        <w:tabs>
+          <w:tab w:val="left" w:pos="513"/>
+        </w:tabs>
+        <w:spacing w:line="252" w:lineRule="exact"/>
+        <w:ind w:left="154"/>
+        <w:rPr>
+          <w:rFonts w:ascii="Times New Roman" w:eastAsia="Times New Roman" w:hAnsi="Times New Roman" w:cs="Times New Roman"/>
+        </w:rPr>
+      </w:pPr>
+      <w:r>
+        <w:rPr>
+          <w:rFonts w:ascii="Times New Roman" w:eastAsia="Times New Roman" w:hAnsi="Times New Roman" w:cs="Times New Roman"/>
+        </w:rPr>
+        <w:tab/>
+        <w:t xml:space="preserve">2.2 Scenarios </w:t>
+      </w:r>
+      <w:proofErr w:type="spellStart"/>
+      <w:r>
+        <w:rPr>
+          <w:rFonts w:ascii="Times New Roman" w:eastAsia="Times New Roman" w:hAnsi="Times New Roman" w:cs="Times New Roman"/>
+        </w:rPr>
+        <w:t>alternatifs</w:t>
+      </w:r>
+      <w:proofErr w:type="spellEnd"/>
+      <w:r>
+        <w:rPr>
+          <w:rFonts w:ascii="Times New Roman" w:eastAsia="Times New Roman" w:hAnsi="Times New Roman" w:cs="Times New Roman"/>
+        </w:rPr>
+        <w:t>:</w:t>
+      </w:r>
+    </w:p>
+    <w:p>
+      <w:pPr>
+        <w:tabs>
+          <w:tab w:val="left" w:pos="513"/>
+        </w:tabs>
+        <w:spacing w:line="252" w:lineRule="exact"/>
+        <w:ind w:left="154"/>
+        <w:rPr>
+          <w:rFonts w:ascii="Times New Roman" w:eastAsia="Times New Roman" w:hAnsi="Times New Roman" w:cs="Times New Roman"/>
+        </w:rPr>
+      </w:pPr>
+    </w:p>
+    <w:tbl>
+      <w:tblPr>
+        <w:tblStyle w:val="Grilledutableau"/>
+        <w:tblW w:w="0" w:type="auto"/>
+        <w:tblInd w:w="154" w:type="dxa"/>
+        <w:tblLook w:val="04A0" w:firstRow="1" w:lastRow="0" w:firstColumn="1" w:lastColumn="0" w:noHBand="0" w:noVBand="1"/>
+      </w:tblPr>
+      <w:tblGrid>
+        <w:gridCol w:w="3296"/>
+        <w:gridCol w:w="3280"/>
+        <w:gridCol w:w="3280"/>
+      </w:tblGrid>
+      <w:tr>
+        <w:tc>
+          <w:tcPr>
+            <w:tcW w:w="3296" w:type="dxa"/>
+            <w:shd w:val="clear" w:color="auto" w:fill="BFBFBF" w:themeFill="background1" w:themeFillShade="BF"/>
+          </w:tcPr>
+          <w:p>
+            <w:pPr>
+              <w:tabs>
+                <w:tab w:val="left" w:pos="513"/>
+              </w:tabs>
+              <w:spacing w:line="252" w:lineRule="exact"/>
+              <w:rPr>
+                <w:rFonts w:ascii="Times New Roman" w:eastAsia="Times New Roman" w:hAnsi="Times New Roman" w:cs="Times New Roman"/>
+              </w:rPr>
+            </w:pPr>
+            <w:proofErr w:type="spellStart"/>
+            <w:r>
+              <w:rPr>
+                <w:rFonts w:ascii="Times New Roman" w:eastAsia="Times New Roman" w:hAnsi="Times New Roman" w:cs="Times New Roman"/>
+              </w:rPr>
+              <w:t>Cas</w:t>
+            </w:r>
+            <w:proofErr w:type="spellEnd"/>
+            <w:r>
+              <w:rPr>
+                <w:rFonts w:ascii="Times New Roman" w:eastAsia="Times New Roman" w:hAnsi="Times New Roman" w:cs="Times New Roman"/>
+              </w:rPr>
+              <w:t xml:space="preserve"> </w:t>
+            </w:r>
+            <w:proofErr w:type="spellStart"/>
+            <w:r>
+              <w:rPr>
+                <w:rFonts w:ascii="Times New Roman" w:eastAsia="Times New Roman" w:hAnsi="Times New Roman" w:cs="Times New Roman"/>
+              </w:rPr>
+              <w:t>Utilisation</w:t>
+            </w:r>
+            <w:proofErr w:type="spellEnd"/>
+          </w:p>
+        </w:tc>
+        <w:tc>
+          <w:tcPr>
+            <w:tcW w:w="6560" w:type="dxa"/>
+            <w:gridSpan w:val="2"/>
+          </w:tcPr>
+          <w:p>
+            <w:pPr>
+              <w:tabs>
+                <w:tab w:val="left" w:pos="513"/>
+              </w:tabs>
+              <w:spacing w:line="252" w:lineRule="exact"/>
+              <w:jc w:val="center"/>
+              <w:rPr>
+                <w:rFonts w:ascii="Times New Roman" w:eastAsia="Times New Roman" w:hAnsi="Times New Roman" w:cs="Times New Roman"/>
+              </w:rPr>
+            </w:pPr>
+            <w:proofErr w:type="spellStart"/>
+            <w:r>
+              <w:rPr>
+                <w:rFonts w:ascii="Times New Roman" w:eastAsia="Times New Roman" w:hAnsi="Times New Roman" w:cs="Times New Roman"/>
+              </w:rPr>
+              <w:t>LecteurDiaporama</w:t>
+            </w:r>
+            <w:proofErr w:type="spellEnd"/>
+          </w:p>
+        </w:tc>
+      </w:tr>
+      <w:tr>
+        <w:tc>
+          <w:tcPr>
+            <w:tcW w:w="3296" w:type="dxa"/>
+            <w:shd w:val="clear" w:color="auto" w:fill="BFBFBF" w:themeFill="background1" w:themeFillShade="BF"/>
+          </w:tcPr>
+          <w:p>
+            <w:pPr>
+              <w:tabs>
+                <w:tab w:val="left" w:pos="513"/>
+              </w:tabs>
+              <w:spacing w:line="252" w:lineRule="exact"/>
+              <w:rPr>
+                <w:rFonts w:ascii="Times New Roman" w:eastAsia="Times New Roman" w:hAnsi="Times New Roman" w:cs="Times New Roman"/>
+              </w:rPr>
+            </w:pPr>
+            <w:r>
+              <w:rPr>
+                <w:rFonts w:ascii="Times New Roman" w:eastAsia="Times New Roman" w:hAnsi="Times New Roman" w:cs="Times New Roman"/>
+              </w:rPr>
+              <w:t xml:space="preserve">Action </w:t>
+            </w:r>
+            <w:proofErr w:type="spellStart"/>
+            <w:r>
+              <w:rPr>
+                <w:rFonts w:ascii="Times New Roman" w:eastAsia="Times New Roman" w:hAnsi="Times New Roman" w:cs="Times New Roman"/>
+              </w:rPr>
+              <w:t>Primaire</w:t>
+            </w:r>
+            <w:proofErr w:type="spellEnd"/>
+          </w:p>
+        </w:tc>
+        <w:tc>
+          <w:tcPr>
+            <w:tcW w:w="6560" w:type="dxa"/>
+            <w:gridSpan w:val="2"/>
+          </w:tcPr>
+          <w:p>
+            <w:pPr>
+              <w:tabs>
+                <w:tab w:val="left" w:pos="513"/>
+              </w:tabs>
+              <w:spacing w:line="252" w:lineRule="exact"/>
+              <w:rPr>
+                <w:rFonts w:ascii="Times New Roman" w:eastAsia="Times New Roman" w:hAnsi="Times New Roman" w:cs="Times New Roman"/>
+              </w:rPr>
+            </w:pPr>
+            <w:proofErr w:type="spellStart"/>
+            <w:r>
+              <w:rPr>
+                <w:rFonts w:ascii="Times New Roman" w:eastAsia="Times New Roman" w:hAnsi="Times New Roman" w:cs="Times New Roman"/>
+              </w:rPr>
+              <w:t>Visionner</w:t>
+            </w:r>
+            <w:proofErr w:type="spellEnd"/>
+            <w:r>
+              <w:rPr>
+                <w:rFonts w:ascii="Times New Roman" w:eastAsia="Times New Roman" w:hAnsi="Times New Roman" w:cs="Times New Roman"/>
+              </w:rPr>
+              <w:t xml:space="preserve"> un </w:t>
+            </w:r>
+            <w:proofErr w:type="spellStart"/>
+            <w:r>
+              <w:rPr>
+                <w:rFonts w:ascii="Times New Roman" w:eastAsia="Times New Roman" w:hAnsi="Times New Roman" w:cs="Times New Roman"/>
+              </w:rPr>
+              <w:t>diaporama</w:t>
+            </w:r>
+            <w:proofErr w:type="spellEnd"/>
+          </w:p>
+        </w:tc>
+      </w:tr>
+      <w:tr>
+        <w:tc>
+          <w:tcPr>
+            <w:tcW w:w="3296" w:type="dxa"/>
+            <w:shd w:val="clear" w:color="auto" w:fill="BFBFBF" w:themeFill="background1" w:themeFillShade="BF"/>
+          </w:tcPr>
+          <w:p>
+            <w:pPr>
+              <w:tabs>
+                <w:tab w:val="left" w:pos="513"/>
+              </w:tabs>
+              <w:spacing w:line="252" w:lineRule="exact"/>
+              <w:rPr>
+                <w:rFonts w:ascii="Times New Roman" w:eastAsia="Times New Roman" w:hAnsi="Times New Roman" w:cs="Times New Roman"/>
+              </w:rPr>
+            </w:pPr>
+            <w:proofErr w:type="spellStart"/>
+            <w:r>
+              <w:rPr>
+                <w:rFonts w:ascii="Times New Roman" w:eastAsia="Times New Roman" w:hAnsi="Times New Roman" w:cs="Times New Roman"/>
+              </w:rPr>
+              <w:t>Système</w:t>
+            </w:r>
+            <w:proofErr w:type="spellEnd"/>
+            <w:r>
+              <w:rPr>
+                <w:rFonts w:ascii="Times New Roman" w:eastAsia="Times New Roman" w:hAnsi="Times New Roman" w:cs="Times New Roman"/>
+              </w:rPr>
+              <w:t xml:space="preserve"> </w:t>
+            </w:r>
+          </w:p>
+        </w:tc>
+        <w:tc>
+          <w:tcPr>
+            <w:tcW w:w="6560" w:type="dxa"/>
+            <w:gridSpan w:val="2"/>
+          </w:tcPr>
+          <w:p>
+            <w:pPr>
+              <w:tabs>
+                <w:tab w:val="left" w:pos="513"/>
+              </w:tabs>
+              <w:spacing w:line="252" w:lineRule="exact"/>
+              <w:rPr>
+                <w:rFonts w:ascii="Times New Roman" w:eastAsia="Times New Roman" w:hAnsi="Times New Roman" w:cs="Times New Roman"/>
+              </w:rPr>
+            </w:pPr>
+            <w:proofErr w:type="spellStart"/>
+            <w:r>
+              <w:rPr>
+                <w:rFonts w:ascii="Times New Roman" w:eastAsia="Times New Roman" w:hAnsi="Times New Roman" w:cs="Times New Roman"/>
+              </w:rPr>
+              <w:t>Système</w:t>
+            </w:r>
+            <w:proofErr w:type="spellEnd"/>
+            <w:r>
+              <w:rPr>
+                <w:rFonts w:ascii="Times New Roman" w:eastAsia="Times New Roman" w:hAnsi="Times New Roman" w:cs="Times New Roman"/>
+              </w:rPr>
+              <w:t xml:space="preserve"> de lecture de </w:t>
+            </w:r>
+            <w:proofErr w:type="spellStart"/>
+            <w:r>
+              <w:rPr>
+                <w:rFonts w:ascii="Times New Roman" w:eastAsia="Times New Roman" w:hAnsi="Times New Roman" w:cs="Times New Roman"/>
+              </w:rPr>
+              <w:t>diaporama</w:t>
+            </w:r>
+            <w:proofErr w:type="spellEnd"/>
+          </w:p>
+        </w:tc>
+      </w:tr>
+      <w:tr>
+        <w:tc>
+          <w:tcPr>
+            <w:tcW w:w="3296" w:type="dxa"/>
+            <w:shd w:val="clear" w:color="auto" w:fill="BFBFBF" w:themeFill="background1" w:themeFillShade="BF"/>
+          </w:tcPr>
+          <w:p>
+            <w:pPr>
+              <w:tabs>
+                <w:tab w:val="left" w:pos="513"/>
+              </w:tabs>
+              <w:spacing w:line="252" w:lineRule="exact"/>
+              <w:rPr>
+                <w:rFonts w:ascii="Times New Roman" w:eastAsia="Times New Roman" w:hAnsi="Times New Roman" w:cs="Times New Roman"/>
+              </w:rPr>
+            </w:pPr>
+            <w:proofErr w:type="spellStart"/>
+            <w:r>
+              <w:rPr>
+                <w:rFonts w:ascii="Times New Roman" w:eastAsia="Times New Roman" w:hAnsi="Times New Roman" w:cs="Times New Roman"/>
+              </w:rPr>
+              <w:t>Précondition</w:t>
+            </w:r>
+            <w:proofErr w:type="spellEnd"/>
+            <w:r>
+              <w:rPr>
+                <w:rFonts w:ascii="Times New Roman" w:eastAsia="Times New Roman" w:hAnsi="Times New Roman" w:cs="Times New Roman"/>
+              </w:rPr>
+              <w:t xml:space="preserve"> </w:t>
+            </w:r>
+          </w:p>
+        </w:tc>
+        <w:tc>
+          <w:tcPr>
+            <w:tcW w:w="6560" w:type="dxa"/>
+            <w:gridSpan w:val="2"/>
+          </w:tcPr>
+          <w:p>
+            <w:pPr>
+              <w:tabs>
+                <w:tab w:val="left" w:pos="513"/>
+              </w:tabs>
+              <w:spacing w:line="252" w:lineRule="exact"/>
+              <w:rPr>
+                <w:rFonts w:ascii="Times New Roman" w:eastAsia="Times New Roman" w:hAnsi="Times New Roman" w:cs="Times New Roman"/>
+              </w:rPr>
+            </w:pPr>
+            <w:proofErr w:type="spellStart"/>
+            <w:r>
+              <w:rPr>
+                <w:rFonts w:ascii="Times New Roman" w:eastAsia="Times New Roman" w:hAnsi="Times New Roman" w:cs="Times New Roman"/>
+              </w:rPr>
+              <w:t>L’utilisateur</w:t>
+            </w:r>
+            <w:proofErr w:type="spellEnd"/>
+            <w:r>
+              <w:rPr>
+                <w:rFonts w:ascii="Times New Roman" w:eastAsia="Times New Roman" w:hAnsi="Times New Roman" w:cs="Times New Roman"/>
+              </w:rPr>
+              <w:t xml:space="preserve"> à lancer </w:t>
+            </w:r>
+            <w:proofErr w:type="spellStart"/>
+            <w:r>
+              <w:rPr>
+                <w:rFonts w:ascii="Times New Roman" w:eastAsia="Times New Roman" w:hAnsi="Times New Roman" w:cs="Times New Roman"/>
+              </w:rPr>
+              <w:t>l’application</w:t>
+            </w:r>
+            <w:proofErr w:type="spellEnd"/>
+            <w:r>
+              <w:rPr>
+                <w:rFonts w:ascii="Times New Roman" w:eastAsia="Times New Roman" w:hAnsi="Times New Roman" w:cs="Times New Roman"/>
+              </w:rPr>
+              <w:t xml:space="preserve"> et un </w:t>
+            </w:r>
+            <w:proofErr w:type="spellStart"/>
+            <w:r>
+              <w:rPr>
+                <w:rFonts w:ascii="Times New Roman" w:eastAsia="Times New Roman" w:hAnsi="Times New Roman" w:cs="Times New Roman"/>
+              </w:rPr>
+              <w:t>diaporama</w:t>
+            </w:r>
+            <w:proofErr w:type="spellEnd"/>
+          </w:p>
+        </w:tc>
+      </w:tr>
+      <w:tr>
+        <w:tc>
+          <w:tcPr>
+            <w:tcW w:w="3296" w:type="dxa"/>
+            <w:shd w:val="clear" w:color="auto" w:fill="BFBFBF" w:themeFill="background1" w:themeFillShade="BF"/>
+          </w:tcPr>
+          <w:p>
+            <w:pPr>
+              <w:tabs>
+                <w:tab w:val="left" w:pos="513"/>
+              </w:tabs>
+              <w:spacing w:line="252" w:lineRule="exact"/>
+              <w:rPr>
+                <w:rFonts w:ascii="Times New Roman" w:eastAsia="Times New Roman" w:hAnsi="Times New Roman" w:cs="Times New Roman"/>
+              </w:rPr>
+            </w:pPr>
+            <w:proofErr w:type="spellStart"/>
+            <w:r>
+              <w:rPr>
+                <w:rFonts w:ascii="Times New Roman" w:eastAsia="Times New Roman" w:hAnsi="Times New Roman" w:cs="Times New Roman"/>
+              </w:rPr>
+              <w:t>Opérations</w:t>
+            </w:r>
+            <w:proofErr w:type="spellEnd"/>
+            <w:r>
+              <w:rPr>
+                <w:rFonts w:ascii="Times New Roman" w:eastAsia="Times New Roman" w:hAnsi="Times New Roman" w:cs="Times New Roman"/>
+              </w:rPr>
+              <w:t xml:space="preserve"> </w:t>
+            </w:r>
+          </w:p>
+        </w:tc>
+        <w:tc>
+          <w:tcPr>
+            <w:tcW w:w="3280" w:type="dxa"/>
+            <w:shd w:val="clear" w:color="auto" w:fill="BFBFBF" w:themeFill="background1" w:themeFillShade="BF"/>
+          </w:tcPr>
+          <w:p>
+            <w:pPr>
+              <w:tabs>
+                <w:tab w:val="left" w:pos="513"/>
+              </w:tabs>
+              <w:spacing w:line="252" w:lineRule="exact"/>
+              <w:rPr>
+                <w:rFonts w:ascii="Times New Roman" w:eastAsia="Times New Roman" w:hAnsi="Times New Roman" w:cs="Times New Roman"/>
+              </w:rPr>
+            </w:pPr>
+            <w:proofErr w:type="spellStart"/>
+            <w:r>
+              <w:rPr>
+                <w:rFonts w:ascii="Times New Roman" w:eastAsia="Times New Roman" w:hAnsi="Times New Roman" w:cs="Times New Roman"/>
+              </w:rPr>
+              <w:t>Acteur</w:t>
+            </w:r>
+            <w:proofErr w:type="spellEnd"/>
+          </w:p>
+        </w:tc>
+        <w:tc>
+          <w:tcPr>
+            <w:tcW w:w="3280" w:type="dxa"/>
+            <w:shd w:val="clear" w:color="auto" w:fill="BFBFBF" w:themeFill="background1" w:themeFillShade="BF"/>
+          </w:tcPr>
+          <w:p>
+            <w:pPr>
+              <w:tabs>
+                <w:tab w:val="left" w:pos="513"/>
+              </w:tabs>
+              <w:spacing w:line="252" w:lineRule="exact"/>
+              <w:rPr>
+                <w:rFonts w:ascii="Times New Roman" w:eastAsia="Times New Roman" w:hAnsi="Times New Roman" w:cs="Times New Roman"/>
+              </w:rPr>
+            </w:pPr>
+            <w:proofErr w:type="spellStart"/>
+            <w:r>
+              <w:rPr>
+                <w:rFonts w:ascii="Times New Roman" w:eastAsia="Times New Roman" w:hAnsi="Times New Roman" w:cs="Times New Roman"/>
+              </w:rPr>
+              <w:t>Système</w:t>
+            </w:r>
+            <w:proofErr w:type="spellEnd"/>
+            <w:r>
+              <w:rPr>
+                <w:rFonts w:ascii="Times New Roman" w:eastAsia="Times New Roman" w:hAnsi="Times New Roman" w:cs="Times New Roman"/>
+              </w:rPr>
+              <w:t xml:space="preserve"> de lecture de </w:t>
+            </w:r>
+            <w:proofErr w:type="spellStart"/>
+            <w:r>
+              <w:rPr>
+                <w:rFonts w:ascii="Times New Roman" w:eastAsia="Times New Roman" w:hAnsi="Times New Roman" w:cs="Times New Roman"/>
+              </w:rPr>
+              <w:t>diaporama</w:t>
+            </w:r>
+            <w:proofErr w:type="spellEnd"/>
+          </w:p>
+        </w:tc>
+      </w:tr>
+      <w:tr>
+        <w:tc>
+          <w:tcPr>
+            <w:tcW w:w="3296" w:type="dxa"/>
+            <w:shd w:val="clear" w:color="auto" w:fill="BFBFBF" w:themeFill="background1" w:themeFillShade="BF"/>
+          </w:tcPr>
+          <w:p>
+            <w:pPr>
+              <w:tabs>
+                <w:tab w:val="left" w:pos="513"/>
+              </w:tabs>
+              <w:spacing w:line="252" w:lineRule="exact"/>
+              <w:rPr>
+                <w:rFonts w:ascii="Times New Roman" w:eastAsia="Times New Roman" w:hAnsi="Times New Roman" w:cs="Times New Roman"/>
+              </w:rPr>
+            </w:pPr>
+            <w:r>
+              <w:rPr>
+                <w:rFonts w:ascii="Times New Roman" w:eastAsia="Times New Roman" w:hAnsi="Times New Roman" w:cs="Times New Roman"/>
+              </w:rPr>
+              <w:t>1.</w:t>
+            </w:r>
+          </w:p>
+        </w:tc>
+        <w:tc>
+          <w:tcPr>
+            <w:tcW w:w="3280" w:type="dxa"/>
+            <w:shd w:val="clear" w:color="auto" w:fill="FFFFFF" w:themeFill="background1"/>
+          </w:tcPr>
+          <w:p>
+            <w:pPr>
+              <w:tabs>
+                <w:tab w:val="left" w:pos="513"/>
+              </w:tabs>
+              <w:spacing w:line="252" w:lineRule="exact"/>
+              <w:rPr>
+                <w:rFonts w:ascii="Times New Roman" w:eastAsia="Times New Roman" w:hAnsi="Times New Roman" w:cs="Times New Roman"/>
+              </w:rPr>
+            </w:pPr>
+            <w:proofErr w:type="spellStart"/>
+            <w:r>
+              <w:rPr>
+                <w:rFonts w:ascii="Times New Roman" w:eastAsia="Times New Roman" w:hAnsi="Times New Roman" w:cs="Times New Roman"/>
+              </w:rPr>
+              <w:t>L’utilisateur</w:t>
+            </w:r>
+            <w:proofErr w:type="spellEnd"/>
+            <w:r>
+              <w:rPr>
+                <w:rFonts w:ascii="Times New Roman" w:eastAsia="Times New Roman" w:hAnsi="Times New Roman" w:cs="Times New Roman"/>
+              </w:rPr>
+              <w:t xml:space="preserve"> </w:t>
+            </w:r>
+            <w:proofErr w:type="spellStart"/>
+            <w:r>
+              <w:rPr>
+                <w:rFonts w:ascii="Times New Roman" w:eastAsia="Times New Roman" w:hAnsi="Times New Roman" w:cs="Times New Roman"/>
+              </w:rPr>
+              <w:t>choisi</w:t>
+            </w:r>
+            <w:proofErr w:type="spellEnd"/>
+            <w:r>
+              <w:rPr>
+                <w:rFonts w:ascii="Times New Roman" w:eastAsia="Times New Roman" w:hAnsi="Times New Roman" w:cs="Times New Roman"/>
+              </w:rPr>
+              <w:t xml:space="preserve"> un </w:t>
+            </w:r>
+            <w:proofErr w:type="spellStart"/>
+            <w:r>
+              <w:rPr>
+                <w:rFonts w:ascii="Times New Roman" w:eastAsia="Times New Roman" w:hAnsi="Times New Roman" w:cs="Times New Roman"/>
+              </w:rPr>
+              <w:t>diaporama</w:t>
+            </w:r>
+            <w:proofErr w:type="spellEnd"/>
+            <w:r>
+              <w:rPr>
+                <w:rFonts w:ascii="Times New Roman" w:eastAsia="Times New Roman" w:hAnsi="Times New Roman" w:cs="Times New Roman"/>
+              </w:rPr>
+              <w:t xml:space="preserve"> et le lance</w:t>
+            </w:r>
+          </w:p>
+        </w:tc>
+        <w:tc>
+          <w:tcPr>
+            <w:tcW w:w="3280" w:type="dxa"/>
+            <w:shd w:val="clear" w:color="auto" w:fill="FFFFFF" w:themeFill="background1"/>
+          </w:tcPr>
+          <w:p>
+            <w:pPr>
+              <w:tabs>
+                <w:tab w:val="left" w:pos="513"/>
+              </w:tabs>
+              <w:spacing w:line="252" w:lineRule="exact"/>
+              <w:rPr>
+                <w:rFonts w:ascii="Times New Roman" w:eastAsia="Times New Roman" w:hAnsi="Times New Roman" w:cs="Times New Roman"/>
+              </w:rPr>
+            </w:pPr>
+          </w:p>
+        </w:tc>
+      </w:tr>
+      <w:tr>
+        <w:tc>
+          <w:tcPr>
+            <w:tcW w:w="3296" w:type="dxa"/>
+            <w:shd w:val="clear" w:color="auto" w:fill="BFBFBF" w:themeFill="background1" w:themeFillShade="BF"/>
+          </w:tcPr>
+          <w:p>
+            <w:pPr>
+              <w:tabs>
+                <w:tab w:val="left" w:pos="513"/>
+              </w:tabs>
+              <w:spacing w:line="252" w:lineRule="exact"/>
+              <w:rPr>
+                <w:rFonts w:ascii="Times New Roman" w:eastAsia="Times New Roman" w:hAnsi="Times New Roman" w:cs="Times New Roman"/>
+              </w:rPr>
+            </w:pPr>
+            <w:r>
+              <w:rPr>
+                <w:rFonts w:ascii="Times New Roman" w:eastAsia="Times New Roman" w:hAnsi="Times New Roman" w:cs="Times New Roman"/>
+              </w:rPr>
+              <w:t>2.</w:t>
+            </w:r>
+          </w:p>
+        </w:tc>
+        <w:tc>
+          <w:tcPr>
+            <w:tcW w:w="3280" w:type="dxa"/>
+            <w:shd w:val="clear" w:color="auto" w:fill="FFFFFF" w:themeFill="background1"/>
+          </w:tcPr>
+          <w:p>
+            <w:pPr>
+              <w:tabs>
+                <w:tab w:val="left" w:pos="513"/>
+              </w:tabs>
+              <w:spacing w:line="252" w:lineRule="exact"/>
+              <w:rPr>
+                <w:rFonts w:ascii="Times New Roman" w:eastAsia="Times New Roman" w:hAnsi="Times New Roman" w:cs="Times New Roman"/>
+              </w:rPr>
+            </w:pPr>
+          </w:p>
+        </w:tc>
+        <w:tc>
+          <w:tcPr>
+            <w:tcW w:w="3280" w:type="dxa"/>
+            <w:shd w:val="clear" w:color="auto" w:fill="FFFFFF" w:themeFill="background1"/>
+          </w:tcPr>
+          <w:p>
+            <w:pPr>
+              <w:tabs>
+                <w:tab w:val="left" w:pos="513"/>
+              </w:tabs>
+              <w:spacing w:line="252" w:lineRule="exact"/>
+              <w:rPr>
+                <w:rFonts w:ascii="Times New Roman" w:eastAsia="Times New Roman" w:hAnsi="Times New Roman" w:cs="Times New Roman"/>
+              </w:rPr>
+            </w:pPr>
+            <w:r>
+              <w:rPr>
+                <w:rFonts w:ascii="Times New Roman" w:eastAsia="Times New Roman" w:hAnsi="Times New Roman" w:cs="Times New Roman"/>
+              </w:rPr>
+              <w:t xml:space="preserve">Le </w:t>
+            </w:r>
+            <w:proofErr w:type="spellStart"/>
+            <w:r>
+              <w:rPr>
+                <w:rFonts w:ascii="Times New Roman" w:eastAsia="Times New Roman" w:hAnsi="Times New Roman" w:cs="Times New Roman"/>
+              </w:rPr>
+              <w:t>système</w:t>
+            </w:r>
+            <w:proofErr w:type="spellEnd"/>
+            <w:r>
+              <w:rPr>
+                <w:rFonts w:ascii="Times New Roman" w:eastAsia="Times New Roman" w:hAnsi="Times New Roman" w:cs="Times New Roman"/>
+              </w:rPr>
+              <w:t xml:space="preserve"> </w:t>
+            </w:r>
+            <w:proofErr w:type="spellStart"/>
+            <w:r>
+              <w:rPr>
+                <w:rFonts w:ascii="Times New Roman" w:eastAsia="Times New Roman" w:hAnsi="Times New Roman" w:cs="Times New Roman"/>
+              </w:rPr>
+              <w:t>affiche</w:t>
+            </w:r>
+            <w:proofErr w:type="spellEnd"/>
+            <w:r>
+              <w:rPr>
+                <w:rFonts w:ascii="Times New Roman" w:eastAsia="Times New Roman" w:hAnsi="Times New Roman" w:cs="Times New Roman"/>
+              </w:rPr>
+              <w:t xml:space="preserve"> le </w:t>
+            </w:r>
+            <w:proofErr w:type="spellStart"/>
+            <w:r>
+              <w:rPr>
+                <w:rFonts w:ascii="Times New Roman" w:eastAsia="Times New Roman" w:hAnsi="Times New Roman" w:cs="Times New Roman"/>
+              </w:rPr>
+              <w:t>diaporama</w:t>
+            </w:r>
+            <w:proofErr w:type="spellEnd"/>
+            <w:r>
+              <w:rPr>
+                <w:rFonts w:ascii="Times New Roman" w:eastAsia="Times New Roman" w:hAnsi="Times New Roman" w:cs="Times New Roman"/>
+              </w:rPr>
+              <w:t xml:space="preserve"> et </w:t>
+            </w:r>
+            <w:proofErr w:type="spellStart"/>
+            <w:r>
+              <w:rPr>
+                <w:rFonts w:ascii="Times New Roman" w:eastAsia="Times New Roman" w:hAnsi="Times New Roman" w:cs="Times New Roman"/>
+              </w:rPr>
+              <w:t>l’affiche</w:t>
+            </w:r>
+            <w:proofErr w:type="spellEnd"/>
+            <w:r>
+              <w:rPr>
+                <w:rFonts w:ascii="Times New Roman" w:eastAsia="Times New Roman" w:hAnsi="Times New Roman" w:cs="Times New Roman"/>
+              </w:rPr>
+              <w:t xml:space="preserve"> de base </w:t>
+            </w:r>
+            <w:proofErr w:type="spellStart"/>
+            <w:r>
+              <w:rPr>
+                <w:rFonts w:ascii="Times New Roman" w:eastAsia="Times New Roman" w:hAnsi="Times New Roman" w:cs="Times New Roman"/>
+              </w:rPr>
+              <w:t>en</w:t>
+            </w:r>
+            <w:proofErr w:type="spellEnd"/>
+            <w:r>
+              <w:rPr>
+                <w:rFonts w:ascii="Times New Roman" w:eastAsia="Times New Roman" w:hAnsi="Times New Roman" w:cs="Times New Roman"/>
+              </w:rPr>
+              <w:t xml:space="preserve"> mode </w:t>
+            </w:r>
+            <w:proofErr w:type="spellStart"/>
+            <w:r>
+              <w:rPr>
+                <w:rFonts w:ascii="Times New Roman" w:eastAsia="Times New Roman" w:hAnsi="Times New Roman" w:cs="Times New Roman"/>
+              </w:rPr>
+              <w:t>manuel</w:t>
+            </w:r>
+            <w:proofErr w:type="spellEnd"/>
+          </w:p>
+        </w:tc>
+      </w:tr>
+      <w:tr>
+        <w:tc>
+          <w:tcPr>
+            <w:tcW w:w="9856" w:type="dxa"/>
+            <w:gridSpan w:val="3"/>
+            <w:shd w:val="clear" w:color="auto" w:fill="BFBFBF" w:themeFill="background1" w:themeFillShade="BF"/>
+          </w:tcPr>
+          <w:p>
+            <w:pPr>
+              <w:tabs>
+                <w:tab w:val="left" w:pos="513"/>
+              </w:tabs>
+              <w:spacing w:line="252" w:lineRule="exact"/>
+              <w:rPr>
+                <w:rFonts w:ascii="Times New Roman" w:eastAsia="Times New Roman" w:hAnsi="Times New Roman" w:cs="Times New Roman"/>
+              </w:rPr>
+            </w:pPr>
+            <w:r>
+              <w:rPr>
+                <w:rFonts w:ascii="Times New Roman" w:eastAsia="Times New Roman" w:hAnsi="Times New Roman" w:cs="Times New Roman"/>
+              </w:rPr>
+              <w:t>Extensions</w:t>
+            </w:r>
+          </w:p>
+        </w:tc>
+      </w:tr>
+      <w:tr>
+        <w:tc>
+          <w:tcPr>
+            <w:tcW w:w="3296" w:type="dxa"/>
+            <w:shd w:val="clear" w:color="auto" w:fill="BFBFBF" w:themeFill="background1" w:themeFillShade="BF"/>
+          </w:tcPr>
+          <w:p>
+            <w:pPr>
+              <w:tabs>
+                <w:tab w:val="left" w:pos="513"/>
+              </w:tabs>
+              <w:spacing w:line="252" w:lineRule="exact"/>
+              <w:rPr>
+                <w:rFonts w:ascii="Times New Roman" w:eastAsia="Times New Roman" w:hAnsi="Times New Roman" w:cs="Times New Roman"/>
+              </w:rPr>
+            </w:pPr>
+            <w:r>
+              <w:rPr>
+                <w:rFonts w:ascii="Times New Roman" w:eastAsia="Times New Roman" w:hAnsi="Times New Roman" w:cs="Times New Roman"/>
+              </w:rPr>
+              <w:t>3</w:t>
+            </w:r>
+            <w:r>
+              <w:rPr>
+                <w:rFonts w:ascii="Times New Roman" w:eastAsia="Times New Roman" w:hAnsi="Times New Roman" w:cs="Times New Roman"/>
+              </w:rPr>
+              <w:t>.</w:t>
+            </w:r>
+            <w:r>
+              <w:rPr>
+                <w:rFonts w:ascii="Times New Roman" w:eastAsia="Times New Roman" w:hAnsi="Times New Roman" w:cs="Times New Roman"/>
+              </w:rPr>
+              <w:t xml:space="preserve">A.1 </w:t>
+            </w:r>
+          </w:p>
+        </w:tc>
+        <w:tc>
+          <w:tcPr>
+            <w:tcW w:w="3280" w:type="dxa"/>
+            <w:shd w:val="clear" w:color="auto" w:fill="FFFFFF" w:themeFill="background1"/>
+          </w:tcPr>
+          <w:p>
+            <w:pPr>
+              <w:tabs>
+                <w:tab w:val="left" w:pos="513"/>
+              </w:tabs>
+              <w:spacing w:line="252" w:lineRule="exact"/>
+              <w:rPr>
+                <w:rFonts w:ascii="Times New Roman" w:eastAsia="Times New Roman" w:hAnsi="Times New Roman" w:cs="Times New Roman"/>
+              </w:rPr>
+            </w:pPr>
+            <w:proofErr w:type="spellStart"/>
+            <w:r>
+              <w:rPr>
+                <w:rFonts w:ascii="Times New Roman" w:eastAsia="Times New Roman" w:hAnsi="Times New Roman" w:cs="Times New Roman"/>
+              </w:rPr>
+              <w:t>L’utilisateur</w:t>
+            </w:r>
+            <w:proofErr w:type="spellEnd"/>
+            <w:r>
+              <w:rPr>
+                <w:rFonts w:ascii="Times New Roman" w:eastAsia="Times New Roman" w:hAnsi="Times New Roman" w:cs="Times New Roman"/>
+              </w:rPr>
+              <w:t xml:space="preserve"> </w:t>
+            </w:r>
+            <w:proofErr w:type="spellStart"/>
+            <w:r>
+              <w:rPr>
+                <w:rFonts w:ascii="Times New Roman" w:eastAsia="Times New Roman" w:hAnsi="Times New Roman" w:cs="Times New Roman"/>
+              </w:rPr>
+              <w:t>choisi</w:t>
+            </w:r>
+            <w:proofErr w:type="spellEnd"/>
+            <w:r>
+              <w:rPr>
+                <w:rFonts w:ascii="Times New Roman" w:eastAsia="Times New Roman" w:hAnsi="Times New Roman" w:cs="Times New Roman"/>
+              </w:rPr>
+              <w:t xml:space="preserve"> un </w:t>
+            </w:r>
+            <w:proofErr w:type="spellStart"/>
+            <w:r>
+              <w:rPr>
+                <w:rFonts w:ascii="Times New Roman" w:eastAsia="Times New Roman" w:hAnsi="Times New Roman" w:cs="Times New Roman"/>
+              </w:rPr>
+              <w:t>autre</w:t>
+            </w:r>
+            <w:proofErr w:type="spellEnd"/>
+            <w:r>
+              <w:rPr>
+                <w:rFonts w:ascii="Times New Roman" w:eastAsia="Times New Roman" w:hAnsi="Times New Roman" w:cs="Times New Roman"/>
+              </w:rPr>
+              <w:t xml:space="preserve"> </w:t>
+            </w:r>
+            <w:proofErr w:type="spellStart"/>
+            <w:r>
+              <w:rPr>
+                <w:rFonts w:ascii="Times New Roman" w:eastAsia="Times New Roman" w:hAnsi="Times New Roman" w:cs="Times New Roman"/>
+              </w:rPr>
+              <w:t>diaporama</w:t>
+            </w:r>
+            <w:proofErr w:type="spellEnd"/>
+            <w:r>
+              <w:rPr>
+                <w:rFonts w:ascii="Times New Roman" w:eastAsia="Times New Roman" w:hAnsi="Times New Roman" w:cs="Times New Roman"/>
+              </w:rPr>
+              <w:t xml:space="preserve"> </w:t>
+            </w:r>
+            <w:proofErr w:type="spellStart"/>
+            <w:r>
+              <w:rPr>
+                <w:rFonts w:ascii="Times New Roman" w:eastAsia="Times New Roman" w:hAnsi="Times New Roman" w:cs="Times New Roman"/>
+              </w:rPr>
+              <w:t>stocké</w:t>
+            </w:r>
+            <w:proofErr w:type="spellEnd"/>
+            <w:r>
+              <w:rPr>
+                <w:rFonts w:ascii="Times New Roman" w:eastAsia="Times New Roman" w:hAnsi="Times New Roman" w:cs="Times New Roman"/>
+              </w:rPr>
+              <w:t xml:space="preserve"> sur la base de </w:t>
+            </w:r>
+            <w:proofErr w:type="spellStart"/>
+            <w:r>
+              <w:rPr>
+                <w:rFonts w:ascii="Times New Roman" w:eastAsia="Times New Roman" w:hAnsi="Times New Roman" w:cs="Times New Roman"/>
+              </w:rPr>
+              <w:t>données</w:t>
+            </w:r>
+            <w:proofErr w:type="spellEnd"/>
+            <w:r>
+              <w:rPr>
+                <w:rFonts w:ascii="Times New Roman" w:eastAsia="Times New Roman" w:hAnsi="Times New Roman" w:cs="Times New Roman"/>
+              </w:rPr>
+              <w:t xml:space="preserve"> </w:t>
+            </w:r>
+          </w:p>
+        </w:tc>
+        <w:tc>
+          <w:tcPr>
+            <w:tcW w:w="3280" w:type="dxa"/>
+            <w:shd w:val="clear" w:color="auto" w:fill="FFFFFF" w:themeFill="background1"/>
+          </w:tcPr>
+          <w:p>
+            <w:pPr>
+              <w:tabs>
+                <w:tab w:val="left" w:pos="513"/>
+              </w:tabs>
+              <w:spacing w:line="252" w:lineRule="exact"/>
+              <w:rPr>
+                <w:rFonts w:ascii="Times New Roman" w:eastAsia="Times New Roman" w:hAnsi="Times New Roman" w:cs="Times New Roman"/>
+              </w:rPr>
+            </w:pPr>
+          </w:p>
+        </w:tc>
+      </w:tr>
+      <w:tr>
+        <w:tc>
+          <w:tcPr>
+            <w:tcW w:w="3296" w:type="dxa"/>
+            <w:shd w:val="clear" w:color="auto" w:fill="BFBFBF" w:themeFill="background1" w:themeFillShade="BF"/>
+          </w:tcPr>
+          <w:p>
+            <w:pPr>
+              <w:tabs>
+                <w:tab w:val="left" w:pos="513"/>
+              </w:tabs>
+              <w:spacing w:line="252" w:lineRule="exact"/>
+              <w:rPr>
+                <w:rFonts w:ascii="Times New Roman" w:eastAsia="Times New Roman" w:hAnsi="Times New Roman" w:cs="Times New Roman"/>
+              </w:rPr>
+            </w:pPr>
+            <w:r>
+              <w:rPr>
+                <w:rFonts w:ascii="Times New Roman" w:eastAsia="Times New Roman" w:hAnsi="Times New Roman" w:cs="Times New Roman"/>
+              </w:rPr>
+              <w:t>3.A.2</w:t>
+            </w:r>
+          </w:p>
+        </w:tc>
+        <w:tc>
+          <w:tcPr>
+            <w:tcW w:w="3280" w:type="dxa"/>
+            <w:shd w:val="clear" w:color="auto" w:fill="FFFFFF" w:themeFill="background1"/>
+          </w:tcPr>
+          <w:p>
+            <w:pPr>
+              <w:tabs>
+                <w:tab w:val="left" w:pos="513"/>
+              </w:tabs>
+              <w:spacing w:line="252" w:lineRule="exact"/>
+              <w:rPr>
+                <w:rFonts w:ascii="Times New Roman" w:eastAsia="Times New Roman" w:hAnsi="Times New Roman" w:cs="Times New Roman"/>
+              </w:rPr>
+            </w:pPr>
+          </w:p>
+        </w:tc>
+        <w:tc>
+          <w:tcPr>
+            <w:tcW w:w="3280" w:type="dxa"/>
+            <w:shd w:val="clear" w:color="auto" w:fill="FFFFFF" w:themeFill="background1"/>
+          </w:tcPr>
+          <w:p>
+            <w:pPr>
+              <w:tabs>
+                <w:tab w:val="left" w:pos="513"/>
+              </w:tabs>
+              <w:spacing w:line="252" w:lineRule="exact"/>
+              <w:rPr>
+                <w:rFonts w:ascii="Times New Roman" w:eastAsia="Times New Roman" w:hAnsi="Times New Roman" w:cs="Times New Roman"/>
+              </w:rPr>
+            </w:pPr>
+            <w:r>
+              <w:rPr>
+                <w:rFonts w:ascii="Times New Roman" w:eastAsia="Times New Roman" w:hAnsi="Times New Roman" w:cs="Times New Roman"/>
+              </w:rPr>
+              <w:t xml:space="preserve">Le </w:t>
+            </w:r>
+            <w:proofErr w:type="spellStart"/>
+            <w:r>
+              <w:rPr>
+                <w:rFonts w:ascii="Times New Roman" w:eastAsia="Times New Roman" w:hAnsi="Times New Roman" w:cs="Times New Roman"/>
+              </w:rPr>
+              <w:t>système</w:t>
+            </w:r>
+            <w:proofErr w:type="spellEnd"/>
+            <w:r>
+              <w:rPr>
+                <w:rFonts w:ascii="Times New Roman" w:eastAsia="Times New Roman" w:hAnsi="Times New Roman" w:cs="Times New Roman"/>
+              </w:rPr>
+              <w:t xml:space="preserve"> </w:t>
+            </w:r>
+            <w:proofErr w:type="spellStart"/>
+            <w:r>
+              <w:rPr>
+                <w:rFonts w:ascii="Times New Roman" w:eastAsia="Times New Roman" w:hAnsi="Times New Roman" w:cs="Times New Roman"/>
+              </w:rPr>
+              <w:t>affiche</w:t>
+            </w:r>
+            <w:proofErr w:type="spellEnd"/>
+            <w:r>
+              <w:rPr>
+                <w:rFonts w:ascii="Times New Roman" w:eastAsia="Times New Roman" w:hAnsi="Times New Roman" w:cs="Times New Roman"/>
+              </w:rPr>
+              <w:t xml:space="preserve"> le </w:t>
+            </w:r>
+            <w:proofErr w:type="spellStart"/>
+            <w:r>
+              <w:rPr>
+                <w:rFonts w:ascii="Times New Roman" w:eastAsia="Times New Roman" w:hAnsi="Times New Roman" w:cs="Times New Roman"/>
+              </w:rPr>
+              <w:t>diraporama</w:t>
+            </w:r>
+            <w:proofErr w:type="spellEnd"/>
+            <w:r>
+              <w:rPr>
+                <w:rFonts w:ascii="Times New Roman" w:eastAsia="Times New Roman" w:hAnsi="Times New Roman" w:cs="Times New Roman"/>
+              </w:rPr>
+              <w:t xml:space="preserve"> </w:t>
+            </w:r>
+            <w:proofErr w:type="spellStart"/>
+            <w:r>
+              <w:rPr>
+                <w:rFonts w:ascii="Times New Roman" w:eastAsia="Times New Roman" w:hAnsi="Times New Roman" w:cs="Times New Roman"/>
+              </w:rPr>
+              <w:t>souhaité</w:t>
+            </w:r>
+            <w:proofErr w:type="spellEnd"/>
+            <w:r>
+              <w:rPr>
+                <w:rFonts w:ascii="Times New Roman" w:eastAsia="Times New Roman" w:hAnsi="Times New Roman" w:cs="Times New Roman"/>
+              </w:rPr>
+              <w:t xml:space="preserve"> par </w:t>
+            </w:r>
+            <w:proofErr w:type="spellStart"/>
+            <w:r>
+              <w:rPr>
+                <w:rFonts w:ascii="Times New Roman" w:eastAsia="Times New Roman" w:hAnsi="Times New Roman" w:cs="Times New Roman"/>
+              </w:rPr>
+              <w:t>l’utilisateur</w:t>
+            </w:r>
+            <w:proofErr w:type="spellEnd"/>
+          </w:p>
+        </w:tc>
+      </w:tr>
+      <w:tr>
+        <w:tc>
+          <w:tcPr>
+            <w:tcW w:w="3296" w:type="dxa"/>
+            <w:shd w:val="clear" w:color="auto" w:fill="BFBFBF" w:themeFill="background1" w:themeFillShade="BF"/>
+          </w:tcPr>
+          <w:p>
+            <w:pPr>
+              <w:tabs>
+                <w:tab w:val="left" w:pos="513"/>
+              </w:tabs>
+              <w:spacing w:line="252" w:lineRule="exact"/>
+              <w:rPr>
+                <w:rFonts w:ascii="Times New Roman" w:eastAsia="Times New Roman" w:hAnsi="Times New Roman" w:cs="Times New Roman"/>
+              </w:rPr>
+            </w:pPr>
+            <w:r>
+              <w:rPr>
+                <w:rFonts w:ascii="Times New Roman" w:eastAsia="Times New Roman" w:hAnsi="Times New Roman" w:cs="Times New Roman"/>
+              </w:rPr>
+              <w:t>3.</w:t>
+            </w:r>
+            <w:r>
+              <w:rPr>
+                <w:rFonts w:ascii="Times New Roman" w:eastAsia="Times New Roman" w:hAnsi="Times New Roman" w:cs="Times New Roman"/>
+              </w:rPr>
+              <w:t>B.1</w:t>
+            </w:r>
+          </w:p>
+        </w:tc>
+        <w:tc>
+          <w:tcPr>
+            <w:tcW w:w="3280" w:type="dxa"/>
+            <w:shd w:val="clear" w:color="auto" w:fill="FFFFFF" w:themeFill="background1"/>
+          </w:tcPr>
+          <w:p>
+            <w:pPr>
+              <w:tabs>
+                <w:tab w:val="left" w:pos="513"/>
+              </w:tabs>
+              <w:spacing w:line="252" w:lineRule="exact"/>
+              <w:rPr>
+                <w:rFonts w:ascii="Times New Roman" w:eastAsia="Times New Roman" w:hAnsi="Times New Roman" w:cs="Times New Roman"/>
+              </w:rPr>
+            </w:pPr>
+            <w:proofErr w:type="spellStart"/>
+            <w:r>
+              <w:rPr>
+                <w:rFonts w:ascii="Times New Roman" w:eastAsia="Times New Roman" w:hAnsi="Times New Roman" w:cs="Times New Roman"/>
+              </w:rPr>
+              <w:t>L’utilisateur</w:t>
+            </w:r>
+            <w:proofErr w:type="spellEnd"/>
+            <w:r>
+              <w:rPr>
+                <w:rFonts w:ascii="Times New Roman" w:eastAsia="Times New Roman" w:hAnsi="Times New Roman" w:cs="Times New Roman"/>
+              </w:rPr>
+              <w:t xml:space="preserve"> </w:t>
+            </w:r>
+            <w:proofErr w:type="spellStart"/>
+            <w:r>
+              <w:rPr>
+                <w:rFonts w:ascii="Times New Roman" w:eastAsia="Times New Roman" w:hAnsi="Times New Roman" w:cs="Times New Roman"/>
+              </w:rPr>
+              <w:t>choisi</w:t>
+            </w:r>
+            <w:proofErr w:type="spellEnd"/>
+            <w:r>
+              <w:rPr>
+                <w:rFonts w:ascii="Times New Roman" w:eastAsia="Times New Roman" w:hAnsi="Times New Roman" w:cs="Times New Roman"/>
+              </w:rPr>
+              <w:t xml:space="preserve"> de passer </w:t>
+            </w:r>
+            <w:proofErr w:type="spellStart"/>
+            <w:r>
+              <w:rPr>
+                <w:rFonts w:ascii="Times New Roman" w:eastAsia="Times New Roman" w:hAnsi="Times New Roman" w:cs="Times New Roman"/>
+              </w:rPr>
+              <w:t>en</w:t>
+            </w:r>
+            <w:proofErr w:type="spellEnd"/>
+            <w:r>
+              <w:rPr>
+                <w:rFonts w:ascii="Times New Roman" w:eastAsia="Times New Roman" w:hAnsi="Times New Roman" w:cs="Times New Roman"/>
+              </w:rPr>
+              <w:t xml:space="preserve"> mode </w:t>
+            </w:r>
+            <w:proofErr w:type="spellStart"/>
+            <w:r>
+              <w:rPr>
+                <w:rFonts w:ascii="Times New Roman" w:eastAsia="Times New Roman" w:hAnsi="Times New Roman" w:cs="Times New Roman"/>
+              </w:rPr>
+              <w:t>automatique</w:t>
+            </w:r>
+            <w:proofErr w:type="spellEnd"/>
+            <w:r>
+              <w:rPr>
+                <w:rFonts w:ascii="Times New Roman" w:eastAsia="Times New Roman" w:hAnsi="Times New Roman" w:cs="Times New Roman"/>
+              </w:rPr>
+              <w:t xml:space="preserve"> de defilement des </w:t>
+            </w:r>
+            <w:proofErr w:type="spellStart"/>
+            <w:r>
+              <w:rPr>
+                <w:rFonts w:ascii="Times New Roman" w:eastAsia="Times New Roman" w:hAnsi="Times New Roman" w:cs="Times New Roman"/>
+              </w:rPr>
+              <w:t>transparents</w:t>
+            </w:r>
+            <w:proofErr w:type="spellEnd"/>
+            <w:r>
+              <w:rPr>
+                <w:rFonts w:ascii="Times New Roman" w:eastAsia="Times New Roman" w:hAnsi="Times New Roman" w:cs="Times New Roman"/>
+              </w:rPr>
+              <w:t xml:space="preserve"> </w:t>
+            </w:r>
+          </w:p>
+        </w:tc>
+        <w:tc>
+          <w:tcPr>
+            <w:tcW w:w="3280" w:type="dxa"/>
+            <w:shd w:val="clear" w:color="auto" w:fill="FFFFFF" w:themeFill="background1"/>
+          </w:tcPr>
+          <w:p>
+            <w:pPr>
+              <w:tabs>
+                <w:tab w:val="left" w:pos="513"/>
+              </w:tabs>
+              <w:spacing w:line="252" w:lineRule="exact"/>
+              <w:rPr>
+                <w:rFonts w:ascii="Times New Roman" w:eastAsia="Times New Roman" w:hAnsi="Times New Roman" w:cs="Times New Roman"/>
+              </w:rPr>
+            </w:pPr>
+          </w:p>
+        </w:tc>
+      </w:tr>
+      <w:tr>
+        <w:tc>
+          <w:tcPr>
+            <w:tcW w:w="3296" w:type="dxa"/>
+            <w:shd w:val="clear" w:color="auto" w:fill="BFBFBF" w:themeFill="background1" w:themeFillShade="BF"/>
+          </w:tcPr>
+          <w:p>
+            <w:pPr>
+              <w:tabs>
+                <w:tab w:val="left" w:pos="513"/>
+              </w:tabs>
+              <w:spacing w:line="252" w:lineRule="exact"/>
+              <w:rPr>
+                <w:rFonts w:ascii="Times New Roman" w:eastAsia="Times New Roman" w:hAnsi="Times New Roman" w:cs="Times New Roman"/>
+              </w:rPr>
+            </w:pPr>
+            <w:r>
+              <w:rPr>
+                <w:rFonts w:ascii="Times New Roman" w:eastAsia="Times New Roman" w:hAnsi="Times New Roman" w:cs="Times New Roman"/>
+              </w:rPr>
+              <w:t>3.B.2</w:t>
+            </w:r>
+          </w:p>
+        </w:tc>
+        <w:tc>
+          <w:tcPr>
+            <w:tcW w:w="3280" w:type="dxa"/>
+            <w:shd w:val="clear" w:color="auto" w:fill="FFFFFF" w:themeFill="background1"/>
+          </w:tcPr>
+          <w:p>
+            <w:pPr>
+              <w:tabs>
+                <w:tab w:val="left" w:pos="513"/>
+              </w:tabs>
+              <w:spacing w:line="252" w:lineRule="exact"/>
+              <w:rPr>
+                <w:rFonts w:ascii="Times New Roman" w:eastAsia="Times New Roman" w:hAnsi="Times New Roman" w:cs="Times New Roman"/>
+              </w:rPr>
+            </w:pPr>
+          </w:p>
+        </w:tc>
+        <w:tc>
+          <w:tcPr>
+            <w:tcW w:w="3280" w:type="dxa"/>
+            <w:shd w:val="clear" w:color="auto" w:fill="FFFFFF" w:themeFill="background1"/>
+          </w:tcPr>
+          <w:p>
+            <w:pPr>
+              <w:tabs>
+                <w:tab w:val="left" w:pos="513"/>
+              </w:tabs>
+              <w:spacing w:line="252" w:lineRule="exact"/>
+              <w:rPr>
+                <w:rFonts w:ascii="Times New Roman" w:eastAsia="Times New Roman" w:hAnsi="Times New Roman" w:cs="Times New Roman"/>
+              </w:rPr>
+            </w:pPr>
+            <w:r>
+              <w:rPr>
+                <w:rFonts w:ascii="Times New Roman" w:eastAsia="Times New Roman" w:hAnsi="Times New Roman" w:cs="Times New Roman"/>
+              </w:rPr>
+              <w:t xml:space="preserve">Le </w:t>
+            </w:r>
+            <w:proofErr w:type="spellStart"/>
+            <w:r>
+              <w:rPr>
+                <w:rFonts w:ascii="Times New Roman" w:eastAsia="Times New Roman" w:hAnsi="Times New Roman" w:cs="Times New Roman"/>
+              </w:rPr>
+              <w:t>système</w:t>
+            </w:r>
+            <w:proofErr w:type="spellEnd"/>
+            <w:r>
+              <w:rPr>
+                <w:rFonts w:ascii="Times New Roman" w:eastAsia="Times New Roman" w:hAnsi="Times New Roman" w:cs="Times New Roman"/>
+              </w:rPr>
+              <w:t xml:space="preserve"> </w:t>
+            </w:r>
+            <w:proofErr w:type="spellStart"/>
+            <w:r>
+              <w:rPr>
+                <w:rFonts w:ascii="Times New Roman" w:eastAsia="Times New Roman" w:hAnsi="Times New Roman" w:cs="Times New Roman"/>
+              </w:rPr>
+              <w:t>affiche</w:t>
+            </w:r>
+            <w:proofErr w:type="spellEnd"/>
+            <w:r>
+              <w:rPr>
+                <w:rFonts w:ascii="Times New Roman" w:eastAsia="Times New Roman" w:hAnsi="Times New Roman" w:cs="Times New Roman"/>
+              </w:rPr>
+              <w:t xml:space="preserve"> les </w:t>
+            </w:r>
+            <w:proofErr w:type="spellStart"/>
+            <w:r>
+              <w:rPr>
+                <w:rFonts w:ascii="Times New Roman" w:eastAsia="Times New Roman" w:hAnsi="Times New Roman" w:cs="Times New Roman"/>
+              </w:rPr>
+              <w:lastRenderedPageBreak/>
+              <w:t>transparents</w:t>
+            </w:r>
+            <w:proofErr w:type="spellEnd"/>
+            <w:r>
+              <w:rPr>
+                <w:rFonts w:ascii="Times New Roman" w:eastAsia="Times New Roman" w:hAnsi="Times New Roman" w:cs="Times New Roman"/>
+              </w:rPr>
+              <w:t xml:space="preserve"> </w:t>
+            </w:r>
+            <w:proofErr w:type="spellStart"/>
+            <w:r>
+              <w:rPr>
+                <w:rFonts w:ascii="Times New Roman" w:eastAsia="Times New Roman" w:hAnsi="Times New Roman" w:cs="Times New Roman"/>
+              </w:rPr>
+              <w:t>en</w:t>
+            </w:r>
+            <w:proofErr w:type="spellEnd"/>
+            <w:r>
+              <w:rPr>
+                <w:rFonts w:ascii="Times New Roman" w:eastAsia="Times New Roman" w:hAnsi="Times New Roman" w:cs="Times New Roman"/>
+              </w:rPr>
+              <w:t xml:space="preserve"> mode </w:t>
+            </w:r>
+            <w:proofErr w:type="spellStart"/>
+            <w:r>
+              <w:rPr>
+                <w:rFonts w:ascii="Times New Roman" w:eastAsia="Times New Roman" w:hAnsi="Times New Roman" w:cs="Times New Roman"/>
+              </w:rPr>
+              <w:t>automatique</w:t>
+            </w:r>
+            <w:proofErr w:type="spellEnd"/>
+            <w:r>
+              <w:rPr>
+                <w:rFonts w:ascii="Times New Roman" w:eastAsia="Times New Roman" w:hAnsi="Times New Roman" w:cs="Times New Roman"/>
+              </w:rPr>
+              <w:t xml:space="preserve"> </w:t>
+            </w:r>
+          </w:p>
+        </w:tc>
+      </w:tr>
+    </w:tbl>
+    <w:p>
+      <w:pPr>
+        <w:tabs>
+          <w:tab w:val="left" w:pos="513"/>
+        </w:tabs>
+        <w:spacing w:line="252" w:lineRule="exact"/>
+        <w:ind w:left="154"/>
+        <w:rPr>
+          <w:rFonts w:ascii="Times New Roman" w:eastAsia="Times New Roman" w:hAnsi="Times New Roman" w:cs="Times New Roman"/>
+        </w:rPr>
+      </w:pPr>
+      <w:bookmarkStart w:id="2" w:name="_GoBack"/>
+      <w:bookmarkEnd w:id="2"/>
     </w:p>
     <w:p>
       <w:pPr>
@@ -2176,7 +4225,7 @@
           <w:lang w:eastAsia="fr-FR"/>
         </w:rPr>
       </w:pPr>
-      <w:bookmarkStart w:id="2" w:name="_Ref70271669"/>
+      <w:bookmarkStart w:id="3" w:name="_Ref70271669"/>
       <w:r>
         <w:rPr>
           <w:rFonts w:ascii="Courier New" w:eastAsia="Times New Roman" w:hAnsi="Courier New" w:cs="Courier New"/>
@@ -3292,7 +5341,7 @@
       <w:r>
         <w:fldChar w:fldCharType="end"/>
       </w:r>
-      <w:bookmarkEnd w:id="2"/>
+      <w:bookmarkEnd w:id="3"/>
       <w:r>
         <w:rPr>
           <w:lang w:val="fr-FR"/>
@@ -5312,7 +7361,7 @@
             <v:path o:extrusionok="f" gradientshapeok="t" o:connecttype="rect"/>
             <o:lock v:ext="edit" aspectratio="t"/>
           </v:shapetype>
-          <v:shape id="_x0000_i1025" type="#_x0000_t75" style="width:500.8pt;height:263.3pt">
+          <v:shape id="_x0000_i1025" type="#_x0000_t75" style="width:501pt;height:263.25pt">
             <v:imagedata r:id="rId11" o:title="classeLecteur"/>
           </v:shape>
         </w:pict>
@@ -5446,7 +7495,7 @@
         </w:rPr>
         <w:lastRenderedPageBreak/>
         <w:pict w14:anchorId="6E07BB23">
-          <v:shape id="_x0000_i1026" type="#_x0000_t75" style="width:501.3pt;height:404.05pt">
+          <v:shape id="_x0000_i1026" type="#_x0000_t75" style="width:501pt;height:404.25pt">
             <v:imagedata r:id="rId12" o:title="resultat_v0_sae201"/>
           </v:shape>
         </w:pict>
@@ -5908,16 +7957,7 @@
           <w:b w:val="0"/>
           <w:lang w:val="fr-FR"/>
         </w:rPr>
-        <w:t xml:space="preserve">Pour la v0 de l’application, nous avons passé aux alentours d’une semaine avec les modifications apportées à la fin. En parallèle nous avancions la </w:t>
-      </w:r>
-      <w:bookmarkStart w:id="3" w:name="_GoBack"/>
-      <w:bookmarkEnd w:id="3"/>
-      <w:r>
-        <w:rPr>
-          <w:b w:val="0"/>
-          <w:lang w:val="fr-FR"/>
-        </w:rPr>
-        <w:t xml:space="preserve">v1. </w:t>
+        <w:t xml:space="preserve">Pour la v0 de l’application, nous avons passé aux alentours d’une semaine avec les modifications apportées à la fin. En parallèle nous avancions la v1. </w:t>
       </w:r>
       <w:r>
         <w:rPr>
@@ -15796,7 +17836,7 @@
         <w:sz w:val="16"/>
         <w:lang w:val="fr-FR"/>
       </w:rPr>
-      <w:t>10</w:t>
+      <w:t>13</w:t>
     </w:r>
     <w:r>
       <w:rPr>
@@ -15842,7 +17882,7 @@
         <w:sz w:val="16"/>
         <w:lang w:val="fr-FR"/>
       </w:rPr>
-      <w:t>12</w:t>
+      <w:t>13</w:t>
     </w:r>
     <w:r>
       <w:rPr>
@@ -21509,14 +23549,6 @@
 </file>
 
 <file path=customXml/item1.xml><?xml version="1.0" encoding="utf-8"?>
-<p:properties xmlns:p="http://schemas.microsoft.com/office/2006/metadata/properties" xmlns:xsi="http://www.w3.org/2001/XMLSchema-instance" xmlns:pc="http://schemas.microsoft.com/office/infopath/2007/PartnerControls">
-  <documentManagement>
-    <_activity xmlns="587b335f-5a9f-40bd-ae52-e26805ec3ebf" xsi:nil="true"/>
-  </documentManagement>
-</p:properties>
-</file>
-
-<file path=customXml/item2.xml><?xml version="1.0" encoding="utf-8"?>
 <ct:contentTypeSchema xmlns:ct="http://schemas.microsoft.com/office/2006/metadata/contentType" xmlns:ma="http://schemas.microsoft.com/office/2006/metadata/properties/metaAttributes" ct:_="" ma:_="" ma:contentTypeName="Document" ma:contentTypeID="0x01010002D73D50A4EDEC4F9B6BACB825AD14AF" ma:contentTypeVersion="16" ma:contentTypeDescription="Crée un document." ma:contentTypeScope="" ma:versionID="a89ea8f62bd1981cc76fddc3b8ad50de">
   <xsd:schema xmlns:xsd="http://www.w3.org/2001/XMLSchema" xmlns:xs="http://www.w3.org/2001/XMLSchema" xmlns:p="http://schemas.microsoft.com/office/2006/metadata/properties" xmlns:ns3="8ef5ee94-fe7d-43de-8014-3e654ec3397f" xmlns:ns4="587b335f-5a9f-40bd-ae52-e26805ec3ebf" targetNamespace="http://schemas.microsoft.com/office/2006/metadata/properties" ma:root="true" ma:fieldsID="b8f60d96f09d79dc266ac067ab8656ad" ns3:_="" ns4:_="">
     <xsd:import namespace="8ef5ee94-fe7d-43de-8014-3e654ec3397f"/>
@@ -21757,6 +23789,14 @@
 </ct:contentTypeSchema>
 </file>
 
+<file path=customXml/item2.xml><?xml version="1.0" encoding="utf-8"?>
+<p:properties xmlns:p="http://schemas.microsoft.com/office/2006/metadata/properties" xmlns:xsi="http://www.w3.org/2001/XMLSchema-instance" xmlns:pc="http://schemas.microsoft.com/office/infopath/2007/PartnerControls">
+  <documentManagement>
+    <_activity xmlns="587b335f-5a9f-40bd-ae52-e26805ec3ebf" xsi:nil="true"/>
+  </documentManagement>
+</p:properties>
+</file>
+
 <file path=customXml/item3.xml><?xml version="1.0" encoding="utf-8"?>
 <?mso-contentType ?>
 <FormTemplates xmlns="http://schemas.microsoft.com/sharepoint/v3/contenttype/forms">
@@ -21771,23 +23811,6 @@
 </file>
 
 <file path=customXml/itemProps1.xml><?xml version="1.0" encoding="utf-8"?>
-<ds:datastoreItem xmlns:ds="http://schemas.openxmlformats.org/officeDocument/2006/customXml" ds:itemID="{609BE703-A0D3-4E14-85F5-148AF4614C53}">
-  <ds:schemaRefs>
-    <ds:schemaRef ds:uri="http://schemas.microsoft.com/office/2006/metadata/properties"/>
-    <ds:schemaRef ds:uri="http://schemas.microsoft.com/office/2006/documentManagement/types"/>
-    <ds:schemaRef ds:uri="http://schemas.openxmlformats.org/package/2006/metadata/core-properties"/>
-    <ds:schemaRef ds:uri="http://purl.org/dc/terms/"/>
-    <ds:schemaRef ds:uri="http://purl.org/dc/dcmitype/"/>
-    <ds:schemaRef ds:uri="http://www.w3.org/XML/1998/namespace"/>
-    <ds:schemaRef ds:uri="587b335f-5a9f-40bd-ae52-e26805ec3ebf"/>
-    <ds:schemaRef ds:uri="http://purl.org/dc/elements/1.1/"/>
-    <ds:schemaRef ds:uri="http://schemas.microsoft.com/office/infopath/2007/PartnerControls"/>
-    <ds:schemaRef ds:uri="8ef5ee94-fe7d-43de-8014-3e654ec3397f"/>
-  </ds:schemaRefs>
-</ds:datastoreItem>
-</file>
-
-<file path=customXml/itemProps2.xml><?xml version="1.0" encoding="utf-8"?>
 <ds:datastoreItem xmlns:ds="http://schemas.openxmlformats.org/officeDocument/2006/customXml" ds:itemID="{128B7032-C987-40A0-9D59-4A06EA911E01}">
   <ds:schemaRefs>
     <ds:schemaRef ds:uri="http://schemas.microsoft.com/office/2006/metadata/contentType"/>
@@ -21806,6 +23829,23 @@
 </ds:datastoreItem>
 </file>
 
+<file path=customXml/itemProps2.xml><?xml version="1.0" encoding="utf-8"?>
+<ds:datastoreItem xmlns:ds="http://schemas.openxmlformats.org/officeDocument/2006/customXml" ds:itemID="{609BE703-A0D3-4E14-85F5-148AF4614C53}">
+  <ds:schemaRefs>
+    <ds:schemaRef ds:uri="http://schemas.microsoft.com/office/2006/metadata/properties"/>
+    <ds:schemaRef ds:uri="http://schemas.microsoft.com/office/2006/documentManagement/types"/>
+    <ds:schemaRef ds:uri="http://schemas.openxmlformats.org/package/2006/metadata/core-properties"/>
+    <ds:schemaRef ds:uri="http://purl.org/dc/terms/"/>
+    <ds:schemaRef ds:uri="http://purl.org/dc/dcmitype/"/>
+    <ds:schemaRef ds:uri="http://www.w3.org/XML/1998/namespace"/>
+    <ds:schemaRef ds:uri="587b335f-5a9f-40bd-ae52-e26805ec3ebf"/>
+    <ds:schemaRef ds:uri="http://purl.org/dc/elements/1.1/"/>
+    <ds:schemaRef ds:uri="http://schemas.microsoft.com/office/infopath/2007/PartnerControls"/>
+    <ds:schemaRef ds:uri="8ef5ee94-fe7d-43de-8014-3e654ec3397f"/>
+  </ds:schemaRefs>
+</ds:datastoreItem>
+</file>
+
 <file path=customXml/itemProps3.xml><?xml version="1.0" encoding="utf-8"?>
 <ds:datastoreItem xmlns:ds="http://schemas.openxmlformats.org/officeDocument/2006/customXml" ds:itemID="{D7D2B5DA-34A4-4FDF-978B-0A667D81D26D}">
   <ds:schemaRefs>
@@ -21815,7 +23855,7 @@
 </file>
 
 <file path=customXml/itemProps4.xml><?xml version="1.0" encoding="utf-8"?>
-<ds:datastoreItem xmlns:ds="http://schemas.openxmlformats.org/officeDocument/2006/customXml" ds:itemID="{8DB93909-7348-48B7-8400-86CD0562ECFF}">
+<ds:datastoreItem xmlns:ds="http://schemas.openxmlformats.org/officeDocument/2006/customXml" ds:itemID="{7E3E97D9-297C-45D6-B315-09CCD6CBAF13}">
   <ds:schemaRefs>
     <ds:schemaRef ds:uri="http://schemas.openxmlformats.org/officeDocument/2006/bibliography"/>
   </ds:schemaRefs>

</xml_diff>

<commit_message>
maj livrable et implémentation de la v3
</commit_message>
<xml_diff>
--- a/diaporama_dossierAnalyseConceptionACompléter.docx
+++ b/diaporama_dossierAnalyseConceptionACompléter.docx
@@ -3061,8 +3061,6 @@
           <w:rFonts w:ascii="Times New Roman" w:eastAsia="Times New Roman" w:hAnsi="Times New Roman" w:cs="Times New Roman"/>
         </w:rPr>
       </w:pPr>
-      <w:bookmarkStart w:id="2" w:name="_GoBack"/>
-      <w:bookmarkEnd w:id="2"/>
     </w:p>
     <w:p>
       <w:pPr>
@@ -4225,7 +4223,7 @@
           <w:lang w:eastAsia="fr-FR"/>
         </w:rPr>
       </w:pPr>
-      <w:bookmarkStart w:id="3" w:name="_Ref70271669"/>
+      <w:bookmarkStart w:id="2" w:name="_Ref70271669"/>
       <w:r>
         <w:rPr>
           <w:rFonts w:ascii="Courier New" w:eastAsia="Times New Roman" w:hAnsi="Courier New" w:cs="Courier New"/>
@@ -5341,7 +5339,7 @@
       <w:r>
         <w:fldChar w:fldCharType="end"/>
       </w:r>
-      <w:bookmarkEnd w:id="3"/>
+      <w:bookmarkEnd w:id="2"/>
       <w:r>
         <w:rPr>
           <w:lang w:val="fr-FR"/>
@@ -7541,7 +7539,27 @@
           <w:color w:val="2929FF"/>
           <w:lang w:val="fr-FR"/>
         </w:rPr>
-        <w:t xml:space="preserve">après compilation </w:t>
+        <w:t>après compilation</w:t>
+      </w:r>
+      <w:r>
+        <w:rPr>
+          <w:rFonts w:ascii="Times New Roman" w:eastAsia="Times New Roman" w:hAnsi="Times New Roman" w:cs="Times New Roman"/>
+          <w:i/>
+          <w:color w:val="2929FF"/>
+          <w:lang w:val="fr-FR"/>
+        </w:rPr>
+        <w:t xml:space="preserve"> et éxecution</w:t>
+      </w:r>
+      <w:bookmarkStart w:id="3" w:name="_GoBack"/>
+      <w:bookmarkEnd w:id="3"/>
+      <w:r>
+        <w:rPr>
+          <w:rFonts w:ascii="Times New Roman" w:eastAsia="Times New Roman" w:hAnsi="Times New Roman" w:cs="Times New Roman"/>
+          <w:i/>
+          <w:color w:val="2929FF"/>
+          <w:lang w:val="fr-FR"/>
+        </w:rPr>
+        <w:t xml:space="preserve"> </w:t>
       </w:r>
       <w:r>
         <w:rPr>
@@ -17836,7 +17854,7 @@
         <w:sz w:val="16"/>
         <w:lang w:val="fr-FR"/>
       </w:rPr>
-      <w:t>13</w:t>
+      <w:t>6</w:t>
     </w:r>
     <w:r>
       <w:rPr>
@@ -23855,7 +23873,7 @@
 </file>
 
 <file path=customXml/itemProps4.xml><?xml version="1.0" encoding="utf-8"?>
-<ds:datastoreItem xmlns:ds="http://schemas.openxmlformats.org/officeDocument/2006/customXml" ds:itemID="{7E3E97D9-297C-45D6-B315-09CCD6CBAF13}">
+<ds:datastoreItem xmlns:ds="http://schemas.openxmlformats.org/officeDocument/2006/customXml" ds:itemID="{DA95F9F5-C002-433B-A4F9-23474EC9923C}">
   <ds:schemaRefs>
     <ds:schemaRef ds:uri="http://schemas.openxmlformats.org/officeDocument/2006/bibliography"/>
   </ds:schemaRefs>

</xml_diff>

<commit_message>
Création d'un dossier diagrammeClasse qui contient les différents diagramme de diagrammeClasse Ainsi que maj du livrable avec ajout du diagramme pour la v0
</commit_message>
<xml_diff>
--- a/diaporama_dossierAnalyseConceptionACompléter.docx
+++ b/diaporama_dossierAnalyseConceptionACompléter.docx
@@ -687,7 +687,7 @@
               </wp:inline>
             </w:drawing>
           </mc:Choice>
-          <mc:Fallback xmlns:cx2="http://schemas.microsoft.com/office/drawing/2015/10/21/chartex" xmlns:cx3="http://schemas.microsoft.com/office/drawing/2016/5/9/chartex" xmlns:cx4="http://schemas.microsoft.com/office/drawing/2016/5/10/chartex" xmlns:cx5="http://schemas.microsoft.com/office/drawing/2016/5/11/chartex" xmlns:cx6="http://schemas.microsoft.com/office/drawing/2016/5/12/chartex" xmlns:cx7="http://schemas.microsoft.com/office/drawing/2016/5/13/chartex" xmlns:cx8="http://schemas.microsoft.com/office/drawing/2016/5/14/chartex" xmlns:aink="http://schemas.microsoft.com/office/drawing/2016/ink" xmlns:am3d="http://schemas.microsoft.com/office/drawing/2017/model3d" xmlns:w16cid="http://schemas.microsoft.com/office/word/2016/wordml/cid" xmlns:w16sdtdh="http://schemas.microsoft.com/office/word/2020/wordml/sdtdatahash" xmlns:w16="http://schemas.microsoft.com/office/word/2018/wordml" xmlns:w16cex="http://schemas.microsoft.com/office/word/2018/wordml/cex">
+          <mc:Fallback xmlns:w16cex="http://schemas.microsoft.com/office/word/2018/wordml/cex" xmlns:w16="http://schemas.microsoft.com/office/word/2018/wordml" xmlns:w16sdtdh="http://schemas.microsoft.com/office/word/2020/wordml/sdtdatahash" xmlns:w16cid="http://schemas.microsoft.com/office/word/2016/wordml/cid" xmlns:am3d="http://schemas.microsoft.com/office/drawing/2017/model3d" xmlns:aink="http://schemas.microsoft.com/office/drawing/2016/ink" xmlns:cx8="http://schemas.microsoft.com/office/drawing/2016/5/14/chartex" xmlns:cx7="http://schemas.microsoft.com/office/drawing/2016/5/13/chartex" xmlns:cx6="http://schemas.microsoft.com/office/drawing/2016/5/12/chartex" xmlns:cx5="http://schemas.microsoft.com/office/drawing/2016/5/11/chartex" xmlns:cx4="http://schemas.microsoft.com/office/drawing/2016/5/10/chartex" xmlns:cx3="http://schemas.microsoft.com/office/drawing/2016/5/9/chartex" xmlns:cx2="http://schemas.microsoft.com/office/drawing/2015/10/21/chartex">
             <w:pict>
               <v:group w14:anchorId="53942AA2" id="Group 273" o:spid="_x0000_s1026" style="width:485.5pt;height:.6pt;mso-position-horizontal-relative:char;mso-position-vertical-relative:line" coordsize="9710,12" o:gfxdata="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">
                 <v:group id="Group 274" o:spid="_x0000_s1027" style="position:absolute;left:6;top:6;width:9699;height:2" coordorigin="6,6" coordsize="9699,2" o:gfxdata="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">
@@ -2514,19 +2514,7 @@
               <w:rPr>
                 <w:rFonts w:ascii="Times New Roman" w:eastAsia="Times New Roman" w:hAnsi="Times New Roman" w:cs="Times New Roman"/>
               </w:rPr>
-              <w:t>3</w:t>
-            </w:r>
-            <w:r>
-              <w:rPr>
-                <w:rFonts w:ascii="Times New Roman" w:eastAsia="Times New Roman" w:hAnsi="Times New Roman" w:cs="Times New Roman"/>
-              </w:rPr>
-              <w:t>.</w:t>
-            </w:r>
-            <w:r>
-              <w:rPr>
-                <w:rFonts w:ascii="Times New Roman" w:eastAsia="Times New Roman" w:hAnsi="Times New Roman" w:cs="Times New Roman"/>
-              </w:rPr>
-              <w:t xml:space="preserve">A.1 </w:t>
+              <w:t xml:space="preserve">3.A.1 </w:t>
             </w:r>
           </w:p>
         </w:tc>
@@ -3433,12 +3421,48 @@
         <w:tabs>
           <w:tab w:val="left" w:pos="514"/>
         </w:tabs>
-        <w:ind w:left="0" w:right="145" w:firstLine="0"/>
+        <w:spacing w:before="240"/>
+        <w:ind w:left="153" w:right="147" w:firstLine="0"/>
         <w:jc w:val="both"/>
         <w:rPr>
-          <w:lang w:val="fr-FR"/>
-        </w:rPr>
-      </w:pPr>
+          <w:rFonts w:cs="Times New Roman"/>
+          <w:sz w:val="20"/>
+          <w:szCs w:val="20"/>
+          <w:lang w:val="fr-FR"/>
+        </w:rPr>
+      </w:pPr>
+      <w:r>
+        <w:rPr>
+          <w:rFonts w:cs="Times New Roman"/>
+          <w:sz w:val="20"/>
+          <w:szCs w:val="20"/>
+          <w:lang w:val="fr-FR"/>
+        </w:rPr>
+        <w:pict w14:anchorId="70A0151E">
+          <v:shapetype id="_x0000_t75" coordsize="21600,21600" o:spt="75" o:preferrelative="t" path="m@4@5l@4@11@9@11@9@5xe" filled="f" stroked="f">
+            <v:stroke joinstyle="miter"/>
+            <v:formulas>
+              <v:f eqn="if lineDrawn pixelLineWidth 0"/>
+              <v:f eqn="sum @0 1 0"/>
+              <v:f eqn="sum 0 0 @1"/>
+              <v:f eqn="prod @2 1 2"/>
+              <v:f eqn="prod @3 21600 pixelWidth"/>
+              <v:f eqn="prod @3 21600 pixelHeight"/>
+              <v:f eqn="sum @0 0 1"/>
+              <v:f eqn="prod @6 1 2"/>
+              <v:f eqn="prod @7 21600 pixelWidth"/>
+              <v:f eqn="sum @8 21600 0"/>
+              <v:f eqn="prod @7 21600 pixelHeight"/>
+              <v:f eqn="sum @10 21600 0"/>
+            </v:formulas>
+            <v:path o:extrusionok="f" gradientshapeok="t" o:connecttype="rect"/>
+            <o:lock v:ext="edit" aspectratio="t"/>
+          </v:shapetype>
+          <v:shape id="_x0000_i1027" type="#_x0000_t75" style="width:500.4pt;height:310.8pt">
+            <v:imagedata r:id="rId11" o:title="diagrammeV0"/>
+          </v:shape>
+        </w:pict>
+      </w:r>
     </w:p>
     <w:p>
       <w:pPr>
@@ -3456,6 +3480,8 @@
           <w:lang w:val="fr-FR"/>
         </w:rPr>
       </w:pPr>
+      <w:bookmarkStart w:id="2" w:name="_GoBack"/>
+      <w:bookmarkEnd w:id="2"/>
     </w:p>
     <w:p>
       <w:pPr>
@@ -4223,7 +4249,7 @@
           <w:lang w:eastAsia="fr-FR"/>
         </w:rPr>
       </w:pPr>
-      <w:bookmarkStart w:id="2" w:name="_Ref70271669"/>
+      <w:bookmarkStart w:id="3" w:name="_Ref70271669"/>
       <w:r>
         <w:rPr>
           <w:rFonts w:ascii="Courier New" w:eastAsia="Times New Roman" w:hAnsi="Courier New" w:cs="Courier New"/>
@@ -5339,7 +5365,7 @@
       <w:r>
         <w:fldChar w:fldCharType="end"/>
       </w:r>
-      <w:bookmarkEnd w:id="2"/>
+      <w:bookmarkEnd w:id="3"/>
       <w:r>
         <w:rPr>
           <w:lang w:val="fr-FR"/>
@@ -7340,27 +7366,8 @@
           <w:lang w:val="fr-FR"/>
         </w:rPr>
         <w:pict w14:anchorId="01F6C73D">
-          <v:shapetype id="_x0000_t75" coordsize="21600,21600" o:spt="75" o:preferrelative="t" path="m@4@5l@4@11@9@11@9@5xe" filled="f" stroked="f">
-            <v:stroke joinstyle="miter"/>
-            <v:formulas>
-              <v:f eqn="if lineDrawn pixelLineWidth 0"/>
-              <v:f eqn="sum @0 1 0"/>
-              <v:f eqn="sum 0 0 @1"/>
-              <v:f eqn="prod @2 1 2"/>
-              <v:f eqn="prod @3 21600 pixelWidth"/>
-              <v:f eqn="prod @3 21600 pixelHeight"/>
-              <v:f eqn="sum @0 0 1"/>
-              <v:f eqn="prod @6 1 2"/>
-              <v:f eqn="prod @7 21600 pixelWidth"/>
-              <v:f eqn="sum @8 21600 0"/>
-              <v:f eqn="prod @7 21600 pixelHeight"/>
-              <v:f eqn="sum @10 21600 0"/>
-            </v:formulas>
-            <v:path o:extrusionok="f" gradientshapeok="t" o:connecttype="rect"/>
-            <o:lock v:ext="edit" aspectratio="t"/>
-          </v:shapetype>
-          <v:shape id="_x0000_i1025" type="#_x0000_t75" style="width:501pt;height:263.25pt">
-            <v:imagedata r:id="rId11" o:title="classeLecteur"/>
+          <v:shape id="_x0000_i1025" type="#_x0000_t75" style="width:501pt;height:263.4pt">
+            <v:imagedata r:id="rId12" o:title="classeLecteur"/>
           </v:shape>
         </w:pict>
       </w:r>
@@ -7493,8 +7500,8 @@
         </w:rPr>
         <w:lastRenderedPageBreak/>
         <w:pict w14:anchorId="6E07BB23">
-          <v:shape id="_x0000_i1026" type="#_x0000_t75" style="width:501pt;height:404.25pt">
-            <v:imagedata r:id="rId12" o:title="resultat_v0_sae201"/>
+          <v:shape id="_x0000_i1026" type="#_x0000_t75" style="width:501pt;height:404.4pt">
+            <v:imagedata r:id="rId13" o:title="resultat_v0_sae201"/>
           </v:shape>
         </w:pict>
       </w:r>
@@ -7550,8 +7557,6 @@
         </w:rPr>
         <w:t xml:space="preserve"> et éxecution</w:t>
       </w:r>
-      <w:bookmarkStart w:id="3" w:name="_GoBack"/>
-      <w:bookmarkEnd w:id="3"/>
       <w:r>
         <w:rPr>
           <w:rFonts w:ascii="Times New Roman" w:eastAsia="Times New Roman" w:hAnsi="Times New Roman" w:cs="Times New Roman"/>
@@ -7685,7 +7690,7 @@
         </w:rPr>
         <w:pict w14:anchorId="6DB8AF5D">
           <v:shape id="_x0000_s1026" type="#_x0000_t75" style="position:absolute;left:0;text-align:left;margin-left:.75pt;margin-top:1.1pt;width:500.25pt;height:5in;z-index:251659264;mso-position-horizontal-relative:text;mso-position-vertical-relative:text;mso-width-relative:page;mso-height-relative:page">
-            <v:imagedata r:id="rId13" o:title="resultat_obtenu_v0_sae201"/>
+            <v:imagedata r:id="rId14" o:title="resultat_obtenu_v0_sae201"/>
           </v:shape>
         </w:pict>
       </w:r>
@@ -8870,7 +8875,7 @@
         </w:rPr>
         <w:pict w14:anchorId="4D3FF703">
           <v:shape id="_x0000_s1029" type="#_x0000_t75" style="position:absolute;margin-left:1.5pt;margin-top:148.5pt;width:501pt;height:358.5pt;z-index:251663360;mso-position-horizontal-relative:text;mso-position-vertical-relative:text;mso-width-relative:page;mso-height-relative:page">
-            <v:imagedata r:id="rId14" o:title="vGraphique"/>
+            <v:imagedata r:id="rId15" o:title="vGraphique"/>
           </v:shape>
         </w:pict>
       </w:r>
@@ -9118,7 +9123,7 @@
         <w:lastRenderedPageBreak/>
         <w:pict w14:anchorId="08CC5D44">
           <v:shape id="_x0000_s1028" type="#_x0000_t75" style="position:absolute;left:0;text-align:left;margin-left:186pt;margin-top:-22.45pt;width:191.7pt;height:243.75pt;z-index:251661312;mso-position-horizontal-relative:text;mso-position-vertical-relative:text;mso-width-relative:page;mso-height-relative:page">
-            <v:imagedata r:id="rId15" o:title="listeObjetChoisi"/>
+            <v:imagedata r:id="rId16" o:title="listeObjetChoisi"/>
           </v:shape>
         </w:pict>
       </w:r>
@@ -17510,7 +17515,7 @@
         </w:rPr>
         <w:tab/>
       </w:r>
-      <w:hyperlink r:id="rId16" w:history="1">
+      <w:hyperlink r:id="rId17" w:history="1">
         <w:r>
           <w:rPr>
             <w:rStyle w:val="Lienhypertexte"/>
@@ -17650,7 +17655,7 @@
       </w:r>
     </w:p>
     <w:sectPr>
-      <w:footerReference w:type="default" r:id="rId17"/>
+      <w:footerReference w:type="default" r:id="rId18"/>
       <w:pgSz w:w="11900" w:h="16840"/>
       <w:pgMar w:top="800" w:right="900" w:bottom="1320" w:left="980" w:header="0" w:footer="1134" w:gutter="0"/>
       <w:cols w:space="720"/>
@@ -17854,7 +17859,7 @@
         <w:sz w:val="16"/>
         <w:lang w:val="fr-FR"/>
       </w:rPr>
-      <w:t>6</w:t>
+      <w:t>2</w:t>
     </w:r>
     <w:r>
       <w:rPr>
@@ -23567,6 +23572,14 @@
 </file>
 
 <file path=customXml/item1.xml><?xml version="1.0" encoding="utf-8"?>
+<p:properties xmlns:p="http://schemas.microsoft.com/office/2006/metadata/properties" xmlns:xsi="http://www.w3.org/2001/XMLSchema-instance" xmlns:pc="http://schemas.microsoft.com/office/infopath/2007/PartnerControls">
+  <documentManagement>
+    <_activity xmlns="587b335f-5a9f-40bd-ae52-e26805ec3ebf" xsi:nil="true"/>
+  </documentManagement>
+</p:properties>
+</file>
+
+<file path=customXml/item2.xml><?xml version="1.0" encoding="utf-8"?>
 <ct:contentTypeSchema xmlns:ct="http://schemas.microsoft.com/office/2006/metadata/contentType" xmlns:ma="http://schemas.microsoft.com/office/2006/metadata/properties/metaAttributes" ct:_="" ma:_="" ma:contentTypeName="Document" ma:contentTypeID="0x01010002D73D50A4EDEC4F9B6BACB825AD14AF" ma:contentTypeVersion="16" ma:contentTypeDescription="Crée un document." ma:contentTypeScope="" ma:versionID="a89ea8f62bd1981cc76fddc3b8ad50de">
   <xsd:schema xmlns:xsd="http://www.w3.org/2001/XMLSchema" xmlns:xs="http://www.w3.org/2001/XMLSchema" xmlns:p="http://schemas.microsoft.com/office/2006/metadata/properties" xmlns:ns3="8ef5ee94-fe7d-43de-8014-3e654ec3397f" xmlns:ns4="587b335f-5a9f-40bd-ae52-e26805ec3ebf" targetNamespace="http://schemas.microsoft.com/office/2006/metadata/properties" ma:root="true" ma:fieldsID="b8f60d96f09d79dc266ac067ab8656ad" ns3:_="" ns4:_="">
     <xsd:import namespace="8ef5ee94-fe7d-43de-8014-3e654ec3397f"/>
@@ -23807,14 +23820,6 @@
 </ct:contentTypeSchema>
 </file>
 
-<file path=customXml/item2.xml><?xml version="1.0" encoding="utf-8"?>
-<p:properties xmlns:p="http://schemas.microsoft.com/office/2006/metadata/properties" xmlns:xsi="http://www.w3.org/2001/XMLSchema-instance" xmlns:pc="http://schemas.microsoft.com/office/infopath/2007/PartnerControls">
-  <documentManagement>
-    <_activity xmlns="587b335f-5a9f-40bd-ae52-e26805ec3ebf" xsi:nil="true"/>
-  </documentManagement>
-</p:properties>
-</file>
-
 <file path=customXml/item3.xml><?xml version="1.0" encoding="utf-8"?>
 <?mso-contentType ?>
 <FormTemplates xmlns="http://schemas.microsoft.com/sharepoint/v3/contenttype/forms">
@@ -23829,6 +23834,23 @@
 </file>
 
 <file path=customXml/itemProps1.xml><?xml version="1.0" encoding="utf-8"?>
+<ds:datastoreItem xmlns:ds="http://schemas.openxmlformats.org/officeDocument/2006/customXml" ds:itemID="{609BE703-A0D3-4E14-85F5-148AF4614C53}">
+  <ds:schemaRefs>
+    <ds:schemaRef ds:uri="http://schemas.microsoft.com/office/2006/metadata/properties"/>
+    <ds:schemaRef ds:uri="http://schemas.microsoft.com/office/2006/documentManagement/types"/>
+    <ds:schemaRef ds:uri="http://schemas.openxmlformats.org/package/2006/metadata/core-properties"/>
+    <ds:schemaRef ds:uri="http://purl.org/dc/terms/"/>
+    <ds:schemaRef ds:uri="http://purl.org/dc/dcmitype/"/>
+    <ds:schemaRef ds:uri="http://www.w3.org/XML/1998/namespace"/>
+    <ds:schemaRef ds:uri="587b335f-5a9f-40bd-ae52-e26805ec3ebf"/>
+    <ds:schemaRef ds:uri="http://purl.org/dc/elements/1.1/"/>
+    <ds:schemaRef ds:uri="http://schemas.microsoft.com/office/infopath/2007/PartnerControls"/>
+    <ds:schemaRef ds:uri="8ef5ee94-fe7d-43de-8014-3e654ec3397f"/>
+  </ds:schemaRefs>
+</ds:datastoreItem>
+</file>
+
+<file path=customXml/itemProps2.xml><?xml version="1.0" encoding="utf-8"?>
 <ds:datastoreItem xmlns:ds="http://schemas.openxmlformats.org/officeDocument/2006/customXml" ds:itemID="{128B7032-C987-40A0-9D59-4A06EA911E01}">
   <ds:schemaRefs>
     <ds:schemaRef ds:uri="http://schemas.microsoft.com/office/2006/metadata/contentType"/>
@@ -23847,23 +23869,6 @@
 </ds:datastoreItem>
 </file>
 
-<file path=customXml/itemProps2.xml><?xml version="1.0" encoding="utf-8"?>
-<ds:datastoreItem xmlns:ds="http://schemas.openxmlformats.org/officeDocument/2006/customXml" ds:itemID="{609BE703-A0D3-4E14-85F5-148AF4614C53}">
-  <ds:schemaRefs>
-    <ds:schemaRef ds:uri="http://schemas.microsoft.com/office/2006/metadata/properties"/>
-    <ds:schemaRef ds:uri="http://schemas.microsoft.com/office/2006/documentManagement/types"/>
-    <ds:schemaRef ds:uri="http://schemas.openxmlformats.org/package/2006/metadata/core-properties"/>
-    <ds:schemaRef ds:uri="http://purl.org/dc/terms/"/>
-    <ds:schemaRef ds:uri="http://purl.org/dc/dcmitype/"/>
-    <ds:schemaRef ds:uri="http://www.w3.org/XML/1998/namespace"/>
-    <ds:schemaRef ds:uri="587b335f-5a9f-40bd-ae52-e26805ec3ebf"/>
-    <ds:schemaRef ds:uri="http://purl.org/dc/elements/1.1/"/>
-    <ds:schemaRef ds:uri="http://schemas.microsoft.com/office/infopath/2007/PartnerControls"/>
-    <ds:schemaRef ds:uri="8ef5ee94-fe7d-43de-8014-3e654ec3397f"/>
-  </ds:schemaRefs>
-</ds:datastoreItem>
-</file>
-
 <file path=customXml/itemProps3.xml><?xml version="1.0" encoding="utf-8"?>
 <ds:datastoreItem xmlns:ds="http://schemas.openxmlformats.org/officeDocument/2006/customXml" ds:itemID="{D7D2B5DA-34A4-4FDF-978B-0A667D81D26D}">
   <ds:schemaRefs>
@@ -23873,7 +23878,7 @@
 </file>
 
 <file path=customXml/itemProps4.xml><?xml version="1.0" encoding="utf-8"?>
-<ds:datastoreItem xmlns:ds="http://schemas.openxmlformats.org/officeDocument/2006/customXml" ds:itemID="{DA95F9F5-C002-433B-A4F9-23474EC9923C}">
+<ds:datastoreItem xmlns:ds="http://schemas.openxmlformats.org/officeDocument/2006/customXml" ds:itemID="{D422A539-01A6-43F2-A6BB-B449C1F0AB63}">
   <ds:schemaRefs>
     <ds:schemaRef ds:uri="http://schemas.openxmlformats.org/officeDocument/2006/bibliography"/>
   </ds:schemaRefs>

</xml_diff>

<commit_message>
ajout de la v5, avancement du livrable aisin que ajout des diagramme de classe des différentes versions
</commit_message>
<xml_diff>
--- a/diaporama_dossierAnalyseConceptionACompléter.docx
+++ b/diaporama_dossierAnalyseConceptionACompléter.docx
@@ -17,6 +17,16 @@
           <w:lang w:val="fr-FR"/>
         </w:rPr>
       </w:pPr>
+      <w:r>
+        <w:rPr>
+          <w:rFonts w:ascii="Times New Roman" w:eastAsia="Times New Roman" w:hAnsi="Times New Roman" w:cs="Times New Roman"/>
+          <w:spacing w:val="-4"/>
+          <w:sz w:val="20"/>
+          <w:szCs w:val="20"/>
+          <w:lang w:val="fr-FR"/>
+        </w:rPr>
+        <w:t xml:space="preserve"> </w:t>
+      </w:r>
       <w:r>
         <w:rPr>
           <w:rFonts w:ascii="Times New Roman" w:eastAsia="Times New Roman" w:hAnsi="Times New Roman" w:cs="Times New Roman"/>
@@ -3458,7 +3468,7 @@
             <v:path o:extrusionok="f" gradientshapeok="t" o:connecttype="rect"/>
             <o:lock v:ext="edit" aspectratio="t"/>
           </v:shapetype>
-          <v:shape id="_x0000_i1025" type="#_x0000_t75" style="width:500.4pt;height:310.8pt">
+          <v:shape id="_x0000_i1025" type="#_x0000_t75" style="width:501pt;height:310.2pt">
             <v:imagedata r:id="rId11" o:title="diagrammeV0"/>
           </v:shape>
         </w:pict>
@@ -5293,8 +5303,6 @@
               </w:rPr>
               <w:t>C://xxx</w:t>
             </w:r>
-            <w:bookmarkStart w:id="2" w:name="_GoBack"/>
-            <w:bookmarkEnd w:id="2"/>
           </w:p>
         </w:tc>
       </w:tr>
@@ -5464,7 +5472,7 @@
           <w:lang w:eastAsia="fr-FR"/>
         </w:rPr>
       </w:pPr>
-      <w:bookmarkStart w:id="3" w:name="_Ref70271669"/>
+      <w:bookmarkStart w:id="2" w:name="_Ref70271669"/>
       <w:r>
         <w:rPr>
           <w:rFonts w:ascii="Courier New" w:eastAsia="Times New Roman" w:hAnsi="Courier New" w:cs="Courier New"/>
@@ -6580,7 +6588,7 @@
       <w:r>
         <w:fldChar w:fldCharType="end"/>
       </w:r>
-      <w:bookmarkEnd w:id="3"/>
+      <w:bookmarkEnd w:id="2"/>
       <w:r>
         <w:rPr>
           <w:lang w:val="fr-FR"/>
@@ -9818,11 +9826,9 @@
           <w:ilvl w:val="0"/>
           <w:numId w:val="0"/>
         </w:numPr>
-        <w:ind w:left="768"/>
-        <w:rPr>
-          <w:rFonts w:cs="Times New Roman"/>
-          <w:bCs w:val="0"/>
-          <w:color w:val="2929FF"/>
+        <w:ind w:left="720" w:hanging="720"/>
+        <w:rPr>
+          <w:i w:val="0"/>
           <w:lang w:val="fr-FR"/>
         </w:rPr>
       </w:pPr>
@@ -9831,73 +9837,34 @@
           <w:rFonts w:cs="Times New Roman"/>
           <w:b w:val="0"/>
           <w:bCs w:val="0"/>
-          <w:color w:val="2929FF"/>
-          <w:lang w:val="fr-FR"/>
-        </w:rPr>
-        <w:t>Commenter brièvement les choix important</w:t>
-      </w:r>
+          <w:i w:val="0"/>
+          <w:lang w:val="fr-FR"/>
+        </w:rPr>
+        <w:tab/>
+        <w:t xml:space="preserve">Nous n’avons pas </w:t>
+      </w:r>
+      <w:proofErr w:type="gramStart"/>
       <w:r>
         <w:rPr>
           <w:rFonts w:cs="Times New Roman"/>
           <w:b w:val="0"/>
           <w:bCs w:val="0"/>
-          <w:color w:val="2929FF"/>
-          <w:lang w:val="fr-FR"/>
-        </w:rPr>
-        <w:t>s</w:t>
-      </w:r>
+          <w:i w:val="0"/>
+          <w:lang w:val="fr-FR"/>
+        </w:rPr>
+        <w:t>implémenter</w:t>
+      </w:r>
+      <w:proofErr w:type="gramEnd"/>
       <w:r>
         <w:rPr>
           <w:rFonts w:cs="Times New Roman"/>
           <w:b w:val="0"/>
           <w:bCs w:val="0"/>
-          <w:color w:val="2929FF"/>
-          <w:lang w:val="fr-FR"/>
-        </w:rPr>
-        <w:t xml:space="preserve"> d’implémentation réalisés, </w:t>
-      </w:r>
-      <w:r>
-        <w:rPr>
-          <w:rFonts w:cs="Times New Roman"/>
-          <w:bCs w:val="0"/>
-          <w:color w:val="2929FF"/>
-          <w:lang w:val="fr-FR"/>
-        </w:rPr>
-        <w:t xml:space="preserve">comme par exemple, les </w:t>
-      </w:r>
-      <w:proofErr w:type="spellStart"/>
-      <w:r>
-        <w:rPr>
-          <w:rFonts w:cs="Times New Roman"/>
-          <w:bCs w:val="0"/>
-          <w:color w:val="2929FF"/>
-          <w:lang w:val="fr-FR"/>
-        </w:rPr>
-        <w:t>signals</w:t>
-      </w:r>
-      <w:proofErr w:type="spellEnd"/>
-      <w:r>
-        <w:rPr>
-          <w:rFonts w:cs="Times New Roman"/>
-          <w:bCs w:val="0"/>
-          <w:color w:val="2929FF"/>
-          <w:lang w:val="fr-FR"/>
-        </w:rPr>
-        <w:t>/slots</w:t>
-      </w:r>
-    </w:p>
-    <w:p>
-      <w:pPr>
-        <w:pStyle w:val="Titre3"/>
-        <w:numPr>
-          <w:ilvl w:val="0"/>
-          <w:numId w:val="0"/>
-        </w:numPr>
-        <w:ind w:left="720" w:hanging="720"/>
-        <w:rPr>
-          <w:lang w:val="fr-FR"/>
-        </w:rPr>
-      </w:pPr>
+          <w:i w:val="0"/>
+          <w:lang w:val="fr-FR"/>
+        </w:rPr>
+        <w:t xml:space="preserve"> de signal/slot pour cette version du projet. </w:t>
+      </w:r>
     </w:p>
     <w:p>
       <w:pPr>
@@ -13655,7 +13622,7 @@
                 <w:i w:val="0"/>
                 <w:lang w:val="fr-FR"/>
               </w:rPr>
-              <w:t xml:space="preserve">Spécification de la classe graphique </w:t>
+              <w:t xml:space="preserve">Ici la classe </w:t>
             </w:r>
             <w:proofErr w:type="spellStart"/>
             <w:r>
@@ -13664,7 +13631,7 @@
                 <w:i w:val="0"/>
                 <w:lang w:val="fr-FR"/>
               </w:rPr>
-              <w:t>Qt</w:t>
+              <w:t>LecteurVue</w:t>
             </w:r>
             <w:proofErr w:type="spellEnd"/>
             <w:r>
@@ -13673,30 +13640,7 @@
                 <w:i w:val="0"/>
                 <w:lang w:val="fr-FR"/>
               </w:rPr>
-              <w:t xml:space="preserve"> contenant l’interface du lecteur de diaporamas</w:t>
-            </w:r>
-          </w:p>
-          <w:p>
-            <w:pPr>
-              <w:pStyle w:val="Titre3"/>
-              <w:numPr>
-                <w:ilvl w:val="0"/>
-                <w:numId w:val="0"/>
-              </w:numPr>
-              <w:rPr>
-                <w:b w:val="0"/>
-                <w:i w:val="0"/>
-                <w:lang w:val="fr-FR"/>
-              </w:rPr>
-            </w:pPr>
-            <w:r>
-              <w:rPr>
-                <w:rFonts w:cs="Times New Roman"/>
-                <w:b w:val="0"/>
-                <w:color w:val="2929FF"/>
-                <w:lang w:val="fr-FR"/>
-              </w:rPr>
-              <w:t>Préciser le rôle</w:t>
+              <w:t xml:space="preserve"> contient tous les éléments qui permettent le bon fonctionnement de l’application à cette étape</w:t>
             </w:r>
           </w:p>
         </w:tc>
@@ -13886,7 +13830,6 @@
               </w:numPr>
               <w:rPr>
                 <w:b w:val="0"/>
-                <w:i w:val="0"/>
                 <w:lang w:val="fr-FR"/>
               </w:rPr>
             </w:pPr>
@@ -13896,37 +13839,7 @@
                 <w:i w:val="0"/>
                 <w:lang w:val="fr-FR"/>
               </w:rPr>
-              <w:t>Spécification de la classe Lecteur</w:t>
-            </w:r>
-            <w:r>
-              <w:rPr>
-                <w:b w:val="0"/>
-                <w:i w:val="0"/>
-                <w:lang w:val="fr-FR"/>
-              </w:rPr>
-              <w:t>.</w:t>
-            </w:r>
-          </w:p>
-          <w:p>
-            <w:pPr>
-              <w:pStyle w:val="Titre3"/>
-              <w:numPr>
-                <w:ilvl w:val="0"/>
-                <w:numId w:val="0"/>
-              </w:numPr>
-              <w:rPr>
-                <w:b w:val="0"/>
-                <w:lang w:val="fr-FR"/>
-              </w:rPr>
-            </w:pPr>
-            <w:r>
-              <w:rPr>
-                <w:rFonts w:cs="Times New Roman"/>
-                <w:b w:val="0"/>
-                <w:color w:val="2929FF"/>
-                <w:lang w:val="fr-FR"/>
-              </w:rPr>
-              <w:t>Préciser le rôle</w:t>
+              <w:t xml:space="preserve">Dans cette version nous n’avons plus la classe </w:t>
             </w:r>
           </w:p>
         </w:tc>
@@ -14040,30 +13953,7 @@
                 <w:i w:val="0"/>
                 <w:lang w:val="fr-FR"/>
               </w:rPr>
-              <w:t>Spécification de la classe Image</w:t>
-            </w:r>
-          </w:p>
-          <w:p>
-            <w:pPr>
-              <w:pStyle w:val="Titre3"/>
-              <w:numPr>
-                <w:ilvl w:val="0"/>
-                <w:numId w:val="0"/>
-              </w:numPr>
-              <w:rPr>
-                <w:b w:val="0"/>
-                <w:i w:val="0"/>
-                <w:lang w:val="fr-FR"/>
-              </w:rPr>
-            </w:pPr>
-            <w:r>
-              <w:rPr>
-                <w:rFonts w:cs="Times New Roman"/>
-                <w:b w:val="0"/>
-                <w:color w:val="2929FF"/>
-                <w:lang w:val="fr-FR"/>
-              </w:rPr>
-              <w:t>Préciser le rôle</w:t>
+              <w:t>Fonctionnement et mise à jour de l’image</w:t>
             </w:r>
           </w:p>
         </w:tc>
@@ -14175,7 +14065,7 @@
                 <w:i w:val="0"/>
                 <w:lang w:val="fr-FR"/>
               </w:rPr>
-              <w:t>??</w:t>
+              <w:t>Corps du fichier principal</w:t>
             </w:r>
           </w:p>
         </w:tc>
@@ -14245,7 +14135,7 @@
           <w:rFonts w:cs="Times New Roman"/>
           <w:b w:val="0"/>
           <w:bCs w:val="0"/>
-          <w:color w:val="2929FF"/>
+          <w:i w:val="0"/>
           <w:lang w:val="fr-FR"/>
         </w:rPr>
       </w:pPr>
@@ -14254,39 +14144,108 @@
           <w:rFonts w:cs="Times New Roman"/>
           <w:b w:val="0"/>
           <w:bCs w:val="0"/>
-          <w:color w:val="2929FF"/>
-          <w:lang w:val="fr-FR"/>
-        </w:rPr>
-        <w:t xml:space="preserve">Commenter brièvement les choix importants d’implémentation réalisés, </w:t>
+          <w:i w:val="0"/>
+          <w:lang w:val="fr-FR"/>
+        </w:rPr>
+        <w:t>Pour</w:t>
       </w:r>
       <w:r>
         <w:rPr>
           <w:rFonts w:cs="Times New Roman"/>
+          <w:b w:val="0"/>
           <w:bCs w:val="0"/>
-          <w:color w:val="2929FF"/>
-          <w:lang w:val="fr-FR"/>
-        </w:rPr>
-        <w:t xml:space="preserve">comme par exemple, les </w:t>
+          <w:i w:val="0"/>
+          <w:lang w:val="fr-FR"/>
+        </w:rPr>
+        <w:t xml:space="preserve"> les signal/slots </w:t>
+      </w:r>
+      <w:r>
+        <w:rPr>
+          <w:rFonts w:cs="Times New Roman"/>
+          <w:b w:val="0"/>
+          <w:bCs w:val="0"/>
+          <w:i w:val="0"/>
+          <w:lang w:val="fr-FR"/>
+        </w:rPr>
+        <w:t xml:space="preserve">nous avons implémenter </w:t>
+      </w:r>
+      <w:r>
+        <w:rPr>
+          <w:rFonts w:cs="Times New Roman"/>
+          <w:b w:val="0"/>
+          <w:bCs w:val="0"/>
+          <w:i w:val="0"/>
+          <w:lang w:val="fr-FR"/>
+        </w:rPr>
+        <w:t>les procé</w:t>
+      </w:r>
+      <w:r>
+        <w:rPr>
+          <w:rFonts w:cs="Times New Roman"/>
+          <w:b w:val="0"/>
+          <w:bCs w:val="0"/>
+          <w:i w:val="0"/>
+          <w:lang w:val="fr-FR"/>
+        </w:rPr>
+        <w:t xml:space="preserve">dures qui sont présent dans le .h de la classe </w:t>
       </w:r>
       <w:proofErr w:type="spellStart"/>
       <w:r>
         <w:rPr>
           <w:rFonts w:cs="Times New Roman"/>
+          <w:b w:val="0"/>
           <w:bCs w:val="0"/>
-          <w:color w:val="2929FF"/>
-          <w:lang w:val="fr-FR"/>
-        </w:rPr>
-        <w:t>signals</w:t>
+          <w:i w:val="0"/>
+          <w:lang w:val="fr-FR"/>
+        </w:rPr>
+        <w:t>LecteurVue</w:t>
       </w:r>
       <w:proofErr w:type="spellEnd"/>
       <w:r>
         <w:rPr>
           <w:rFonts w:cs="Times New Roman"/>
+          <w:b w:val="0"/>
           <w:bCs w:val="0"/>
-          <w:color w:val="2929FF"/>
-          <w:lang w:val="fr-FR"/>
-        </w:rPr>
-        <w:t>/slots</w:t>
+          <w:i w:val="0"/>
+          <w:lang w:val="fr-FR"/>
+        </w:rPr>
+        <w:t xml:space="preserve">. Voir ci-dessous les différents </w:t>
+      </w:r>
+      <w:proofErr w:type="spellStart"/>
+      <w:r>
+        <w:rPr>
+          <w:rFonts w:cs="Times New Roman"/>
+          <w:b w:val="0"/>
+          <w:bCs w:val="0"/>
+          <w:i w:val="0"/>
+          <w:lang w:val="fr-FR"/>
+        </w:rPr>
+        <w:t>connect</w:t>
+      </w:r>
+      <w:proofErr w:type="spellEnd"/>
+      <w:r>
+        <w:rPr>
+          <w:rFonts w:cs="Times New Roman"/>
+          <w:b w:val="0"/>
+          <w:bCs w:val="0"/>
+          <w:i w:val="0"/>
+          <w:lang w:val="fr-FR"/>
+        </w:rPr>
+        <w:t xml:space="preserve">. </w:t>
+      </w:r>
+      <w:r>
+        <w:rPr>
+          <w:rFonts w:cs="Times New Roman"/>
+          <w:b w:val="0"/>
+          <w:bCs w:val="0"/>
+          <w:i w:val="0"/>
+          <w:lang w:val="fr-FR"/>
+        </w:rPr>
+        <w:pict w14:anchorId="70F8A070">
+          <v:shape id="_x0000_i1028" type="#_x0000_t75" style="width:500.4pt;height:81.6pt">
+            <v:imagedata r:id="rId17" o:title="connect"/>
+          </v:shape>
+        </w:pict>
       </w:r>
     </w:p>
     <w:p>
@@ -14354,139 +14313,42 @@
         <w:pStyle w:val="Titre3"/>
         <w:numPr>
           <w:ilvl w:val="0"/>
-          <w:numId w:val="0"/>
+          <w:numId w:val="6"/>
         </w:numPr>
-        <w:ind w:left="720" w:hanging="720"/>
+        <w:rPr>
+          <w:rFonts w:cs="Times New Roman"/>
+          <w:bCs w:val="0"/>
+          <w:lang w:val="fr-FR"/>
+        </w:rPr>
+      </w:pPr>
+      <w:r>
         <w:rPr>
           <w:rFonts w:cs="Times New Roman"/>
           <w:b w:val="0"/>
           <w:bCs w:val="0"/>
-          <w:color w:val="2929FF"/>
-          <w:lang w:val="fr-FR"/>
-        </w:rPr>
-      </w:pPr>
+          <w:lang w:val="fr-FR"/>
+        </w:rPr>
+        <w:t xml:space="preserve">Pour cette version, les tests se résume à vérifier si les </w:t>
+      </w:r>
+      <w:proofErr w:type="spellStart"/>
       <w:r>
         <w:rPr>
           <w:rFonts w:cs="Times New Roman"/>
           <w:b w:val="0"/>
           <w:bCs w:val="0"/>
-          <w:color w:val="2929FF"/>
-          <w:lang w:val="fr-FR"/>
-        </w:rPr>
-        <w:t xml:space="preserve">A faire : </w:t>
-      </w:r>
-    </w:p>
-    <w:p>
-      <w:pPr>
-        <w:pStyle w:val="Titre3"/>
-        <w:numPr>
-          <w:ilvl w:val="0"/>
-          <w:numId w:val="0"/>
-        </w:numPr>
-        <w:ind w:left="768"/>
+          <w:lang w:val="fr-FR"/>
+        </w:rPr>
+        <w:t>connect</w:t>
+      </w:r>
+      <w:proofErr w:type="spellEnd"/>
+      <w:r>
         <w:rPr>
           <w:rFonts w:cs="Times New Roman"/>
           <w:b w:val="0"/>
           <w:bCs w:val="0"/>
-          <w:color w:val="2929FF"/>
-          <w:lang w:val="fr-FR"/>
-        </w:rPr>
-      </w:pPr>
-      <w:r>
-        <w:rPr>
-          <w:rFonts w:cs="Times New Roman"/>
-          <w:b w:val="0"/>
-          <w:bCs w:val="0"/>
-          <w:color w:val="2929FF"/>
-          <w:lang w:val="fr-FR"/>
-        </w:rPr>
-        <w:t>Décrire les tests prévus / réalisés</w:t>
-      </w:r>
-      <w:r>
-        <w:rPr>
-          <w:rFonts w:cs="Times New Roman"/>
-          <w:b w:val="0"/>
-          <w:bCs w:val="0"/>
-          <w:color w:val="2929FF"/>
-          <w:lang w:val="fr-FR"/>
-        </w:rPr>
-        <w:t xml:space="preserve"> pour montrer :</w:t>
-      </w:r>
-    </w:p>
-    <w:p>
-      <w:pPr>
-        <w:pStyle w:val="Titre3"/>
-        <w:numPr>
-          <w:ilvl w:val="0"/>
-          <w:numId w:val="6"/>
-        </w:numPr>
-        <w:rPr>
-          <w:rFonts w:cs="Times New Roman"/>
-          <w:b w:val="0"/>
-          <w:bCs w:val="0"/>
-          <w:color w:val="2929FF"/>
-          <w:lang w:val="fr-FR"/>
-        </w:rPr>
-      </w:pPr>
-      <w:r>
-        <w:rPr>
-          <w:rFonts w:cs="Times New Roman"/>
-          <w:b w:val="0"/>
-          <w:bCs w:val="0"/>
-          <w:color w:val="2929FF"/>
-          <w:lang w:val="fr-FR"/>
-        </w:rPr>
-        <w:t xml:space="preserve">Le comportement de l’interface non lié aux aspects fonctionnels du programme </w:t>
-      </w:r>
-    </w:p>
-    <w:p>
-      <w:pPr>
-        <w:pStyle w:val="Titre3"/>
-        <w:numPr>
-          <w:ilvl w:val="0"/>
-          <w:numId w:val="6"/>
-        </w:numPr>
-        <w:rPr>
-          <w:rFonts w:cs="Times New Roman"/>
-          <w:b w:val="0"/>
-          <w:bCs w:val="0"/>
-          <w:color w:val="2929FF"/>
-          <w:lang w:val="fr-FR"/>
-        </w:rPr>
-      </w:pPr>
-      <w:r>
-        <w:rPr>
-          <w:rFonts w:cs="Times New Roman"/>
-          <w:b w:val="0"/>
-          <w:bCs w:val="0"/>
-          <w:color w:val="2929FF"/>
-          <w:lang w:val="fr-FR"/>
-        </w:rPr>
-        <w:t>Le comportement de l’interface liée aux aspects fonctionnels du programme</w:t>
-      </w:r>
-    </w:p>
-    <w:p>
-      <w:pPr>
-        <w:pStyle w:val="Titre3"/>
-        <w:numPr>
-          <w:ilvl w:val="0"/>
-          <w:numId w:val="6"/>
-        </w:numPr>
-        <w:rPr>
-          <w:rFonts w:cs="Times New Roman"/>
-          <w:bCs w:val="0"/>
-          <w:color w:val="2929FF"/>
-          <w:lang w:val="fr-FR"/>
-        </w:rPr>
-      </w:pPr>
-      <w:r>
-        <w:rPr>
-          <w:rFonts w:cs="Times New Roman"/>
-          <w:bCs w:val="0"/>
-          <w:color w:val="2929FF"/>
-          <w:lang w:val="fr-FR"/>
-        </w:rPr>
-        <w:t>Le comportement fonctionnel de l’application</w:t>
+          <w:lang w:val="fr-FR"/>
+        </w:rPr>
+        <w:t xml:space="preserve"> se font bien. Par exemple si le mode automatique s’affiche bien etc…</w:t>
       </w:r>
     </w:p>
     <w:p>
@@ -14501,6 +14363,58 @@
           <w:lang w:val="fr-FR"/>
         </w:rPr>
         <w:br w:type="page"/>
+      </w:r>
+      <w:r>
+        <w:rPr>
+          <w:lang w:val="fr-FR"/>
+        </w:rPr>
+        <w:lastRenderedPageBreak/>
+        <w:pict w14:anchorId="633F26A6">
+          <v:shape id="_x0000_i1029" type="#_x0000_t75" style="width:501pt;height:112.8pt">
+            <v:imagedata r:id="rId18" o:title="testV2"/>
+          </v:shape>
+        </w:pict>
+      </w:r>
+    </w:p>
+    <w:p>
+      <w:pPr>
+        <w:rPr>
+          <w:rFonts w:ascii="Times New Roman" w:eastAsia="Times New Roman" w:hAnsi="Times New Roman"/>
+          <w:bCs/>
+          <w:lang w:val="fr-FR"/>
+        </w:rPr>
+      </w:pPr>
+      <w:r>
+        <w:rPr>
+          <w:rFonts w:ascii="Times New Roman" w:eastAsia="Times New Roman" w:hAnsi="Times New Roman"/>
+          <w:bCs/>
+          <w:lang w:val="fr-FR"/>
+        </w:rPr>
+        <w:t xml:space="preserve">Nous pouvons voir que le chargement du diaporama </w:t>
+      </w:r>
+      <w:r>
+        <w:rPr>
+          <w:rFonts w:ascii="Times New Roman" w:eastAsia="Times New Roman" w:hAnsi="Times New Roman"/>
+          <w:bCs/>
+          <w:lang w:val="fr-FR"/>
+        </w:rPr>
+        <w:t>s’effectue</w:t>
+      </w:r>
+      <w:r>
+        <w:rPr>
+          <w:rFonts w:ascii="Times New Roman" w:eastAsia="Times New Roman" w:hAnsi="Times New Roman"/>
+          <w:bCs/>
+          <w:lang w:val="fr-FR"/>
+        </w:rPr>
+        <w:t xml:space="preserve"> </w:t>
+      </w:r>
+      <w:r>
+        <w:rPr>
+          <w:rFonts w:ascii="Times New Roman" w:eastAsia="Times New Roman" w:hAnsi="Times New Roman"/>
+          <w:bCs/>
+          <w:lang w:val="fr-FR"/>
+        </w:rPr>
+        <w:t>correctement</w:t>
       </w:r>
     </w:p>
     <w:p>
@@ -18730,7 +18644,7 @@
         </w:rPr>
         <w:tab/>
       </w:r>
-      <w:hyperlink r:id="rId17" w:history="1">
+      <w:hyperlink r:id="rId19" w:history="1">
         <w:r>
           <w:rPr>
             <w:rStyle w:val="Lienhypertexte"/>
@@ -18755,19 +18669,108 @@
     <w:p>
       <w:pPr>
         <w:pStyle w:val="Corpsdetexte"/>
+        <w:numPr>
+          <w:ilvl w:val="1"/>
+          <w:numId w:val="43"/>
+        </w:numPr>
         <w:tabs>
           <w:tab w:val="left" w:pos="439"/>
         </w:tabs>
-        <w:ind w:left="0" w:firstLine="0"/>
-        <w:rPr>
-          <w:lang w:val="fr-FR"/>
-        </w:rPr>
-      </w:pPr>
-      <w:r>
-        <w:rPr>
-          <w:lang w:val="fr-FR"/>
-        </w:rPr>
-        <w:t>12.2 Temps Global :</w:t>
+        <w:rPr>
+          <w:lang w:val="fr-FR"/>
+        </w:rPr>
+      </w:pPr>
+      <w:r>
+        <w:rPr>
+          <w:lang w:val="fr-FR"/>
+        </w:rPr>
+        <w:t>Temps Global :</w:t>
+      </w:r>
+    </w:p>
+    <w:p>
+      <w:pPr>
+        <w:pStyle w:val="Corpsdetexte"/>
+        <w:tabs>
+          <w:tab w:val="left" w:pos="439"/>
+        </w:tabs>
+        <w:ind w:left="420" w:firstLine="0"/>
+        <w:rPr>
+          <w:lang w:val="fr-FR"/>
+        </w:rPr>
+      </w:pPr>
+      <w:r>
+        <w:rPr>
+          <w:lang w:val="fr-FR"/>
+        </w:rPr>
+        <w:t>Pour Clément :</w:t>
+      </w:r>
+    </w:p>
+    <w:p>
+      <w:pPr>
+        <w:pStyle w:val="Corpsdetexte"/>
+        <w:tabs>
+          <w:tab w:val="left" w:pos="439"/>
+        </w:tabs>
+        <w:ind w:left="420" w:firstLine="0"/>
+        <w:rPr>
+          <w:lang w:val="fr-FR"/>
+        </w:rPr>
+      </w:pPr>
+    </w:p>
+    <w:p>
+      <w:pPr>
+        <w:pStyle w:val="Corpsdetexte"/>
+        <w:tabs>
+          <w:tab w:val="left" w:pos="439"/>
+        </w:tabs>
+        <w:ind w:left="420" w:firstLine="0"/>
+        <w:rPr>
+          <w:lang w:val="fr-FR"/>
+        </w:rPr>
+      </w:pPr>
+      <w:r>
+        <w:rPr>
+          <w:lang w:val="fr-FR"/>
+        </w:rPr>
+        <w:t xml:space="preserve">Pour Maxime : </w:t>
+      </w:r>
+    </w:p>
+    <w:p>
+      <w:pPr>
+        <w:pStyle w:val="Corpsdetexte"/>
+        <w:tabs>
+          <w:tab w:val="left" w:pos="439"/>
+        </w:tabs>
+        <w:ind w:left="420" w:firstLine="0"/>
+        <w:rPr>
+          <w:lang w:val="fr-FR"/>
+        </w:rPr>
+      </w:pPr>
+      <w:r>
+        <w:rPr>
+          <w:lang w:val="fr-FR"/>
+        </w:rPr>
+        <w:t xml:space="preserve">Toutes les heures de TD/TP misent à disposition, plus de 3h pendant les vacances de Pâques, plusieurs heures sur le temps extra-universitaire. </w:t>
+      </w:r>
+    </w:p>
+    <w:p>
+      <w:pPr>
+        <w:pStyle w:val="Corpsdetexte"/>
+        <w:tabs>
+          <w:tab w:val="left" w:pos="439"/>
+        </w:tabs>
+        <w:ind w:left="420" w:firstLine="0"/>
+        <w:rPr>
+          <w:lang w:val="fr-FR"/>
+        </w:rPr>
+      </w:pPr>
+      <w:bookmarkStart w:id="3" w:name="_GoBack"/>
+      <w:bookmarkEnd w:id="3"/>
+      <w:r>
+        <w:rPr>
+          <w:lang w:val="fr-FR"/>
+        </w:rPr>
+        <w:t xml:space="preserve"> </w:t>
       </w:r>
     </w:p>
     <w:p>
@@ -18868,9 +18871,289 @@
         </w:rPr>
         <w:t>Gi</w:t>
       </w:r>
+      <w:r>
+        <w:rPr>
+          <w:lang w:val="fr-FR"/>
+        </w:rPr>
+        <w:t>t</w:t>
+      </w:r>
+      <w:r>
+        <w:rPr>
+          <w:lang w:val="fr-FR"/>
+        </w:rPr>
+        <w:t xml:space="preserve"> et </w:t>
+      </w:r>
+      <w:proofErr w:type="spellStart"/>
+      <w:r>
+        <w:rPr>
+          <w:lang w:val="fr-FR"/>
+        </w:rPr>
+        <w:t>Github</w:t>
+      </w:r>
+      <w:proofErr w:type="spellEnd"/>
+      <w:r>
+        <w:rPr>
+          <w:lang w:val="fr-FR"/>
+        </w:rPr>
+        <w:t xml:space="preserve">, codé en IHM, jeux de tests. </w:t>
+      </w:r>
+    </w:p>
+    <w:p>
+      <w:pPr>
+        <w:pStyle w:val="Corpsdetexte"/>
+        <w:tabs>
+          <w:tab w:val="left" w:pos="439"/>
+        </w:tabs>
+        <w:ind w:left="0" w:firstLine="0"/>
+        <w:rPr>
+          <w:lang w:val="fr-FR"/>
+        </w:rPr>
+      </w:pPr>
+    </w:p>
+    <w:p>
+      <w:pPr>
+        <w:pStyle w:val="Corpsdetexte"/>
+        <w:numPr>
+          <w:ilvl w:val="1"/>
+          <w:numId w:val="43"/>
+        </w:numPr>
+        <w:tabs>
+          <w:tab w:val="left" w:pos="439"/>
+        </w:tabs>
+        <w:rPr>
+          <w:lang w:val="fr-FR"/>
+        </w:rPr>
+      </w:pPr>
+      <w:r>
+        <w:rPr>
+          <w:lang w:val="fr-FR"/>
+        </w:rPr>
+        <w:t>Difficultés majeurs :</w:t>
+      </w:r>
+    </w:p>
+    <w:p>
+      <w:pPr>
+        <w:pStyle w:val="Corpsdetexte"/>
+        <w:tabs>
+          <w:tab w:val="left" w:pos="439"/>
+        </w:tabs>
+        <w:ind w:left="420" w:firstLine="0"/>
+        <w:rPr>
+          <w:lang w:val="fr-FR"/>
+        </w:rPr>
+      </w:pPr>
+      <w:r>
+        <w:rPr>
+          <w:lang w:val="fr-FR"/>
+        </w:rPr>
+        <w:t>Pour Clément :</w:t>
+      </w:r>
+    </w:p>
+    <w:p>
+      <w:pPr>
+        <w:pStyle w:val="Corpsdetexte"/>
+        <w:tabs>
+          <w:tab w:val="left" w:pos="439"/>
+        </w:tabs>
+        <w:ind w:left="420" w:firstLine="0"/>
+        <w:rPr>
+          <w:lang w:val="fr-FR"/>
+        </w:rPr>
+      </w:pPr>
+    </w:p>
+    <w:p>
+      <w:pPr>
+        <w:pStyle w:val="Corpsdetexte"/>
+        <w:tabs>
+          <w:tab w:val="left" w:pos="439"/>
+        </w:tabs>
+        <w:ind w:left="420" w:firstLine="0"/>
+        <w:rPr>
+          <w:lang w:val="fr-FR"/>
+        </w:rPr>
+      </w:pPr>
+      <w:r>
+        <w:rPr>
+          <w:lang w:val="fr-FR"/>
+        </w:rPr>
+        <w:t xml:space="preserve">Pour Maxime : </w:t>
+      </w:r>
+    </w:p>
+    <w:p>
+      <w:pPr>
+        <w:pStyle w:val="Corpsdetexte"/>
+        <w:tabs>
+          <w:tab w:val="left" w:pos="439"/>
+        </w:tabs>
+        <w:ind w:left="420" w:firstLine="0"/>
+        <w:rPr>
+          <w:lang w:val="fr-FR"/>
+        </w:rPr>
+      </w:pPr>
+    </w:p>
+    <w:p>
+      <w:pPr>
+        <w:pStyle w:val="Corpsdetexte"/>
+        <w:tabs>
+          <w:tab w:val="left" w:pos="439"/>
+        </w:tabs>
+        <w:ind w:left="420" w:firstLine="0"/>
+        <w:rPr>
+          <w:lang w:val="fr-FR"/>
+        </w:rPr>
+      </w:pPr>
+      <w:r>
+        <w:rPr>
+          <w:lang w:val="fr-FR"/>
+        </w:rPr>
+        <w:t>Je pense que ma difficulté majeure était de traiter le travail de 3 personnes à 2. En effet, le projet était conséquent, ainsi que la doc. De ce fait, il était difficile de tout gérer en même temps sur le nombre d’heure dédié à la SAÉ.</w:t>
+      </w:r>
+    </w:p>
+    <w:p>
+      <w:pPr>
+        <w:pStyle w:val="Corpsdetexte"/>
+        <w:tabs>
+          <w:tab w:val="left" w:pos="439"/>
+        </w:tabs>
+        <w:ind w:left="420" w:firstLine="0"/>
+        <w:rPr>
+          <w:lang w:val="fr-FR"/>
+        </w:rPr>
+      </w:pPr>
+    </w:p>
+    <w:p>
+      <w:pPr>
+        <w:pStyle w:val="Corpsdetexte"/>
+        <w:numPr>
+          <w:ilvl w:val="1"/>
+          <w:numId w:val="43"/>
+        </w:numPr>
+        <w:tabs>
+          <w:tab w:val="left" w:pos="439"/>
+        </w:tabs>
+        <w:rPr>
+          <w:lang w:val="fr-FR"/>
+        </w:rPr>
+      </w:pPr>
+      <w:r>
+        <w:rPr>
+          <w:lang w:val="fr-FR"/>
+        </w:rPr>
+        <w:t>Points positifs/ négatifs de l’activité :</w:t>
+      </w:r>
+    </w:p>
+    <w:p>
+      <w:pPr>
+        <w:pStyle w:val="Corpsdetexte"/>
+        <w:tabs>
+          <w:tab w:val="left" w:pos="439"/>
+        </w:tabs>
+        <w:ind w:left="420" w:firstLine="0"/>
+        <w:rPr>
+          <w:lang w:val="fr-FR"/>
+        </w:rPr>
+      </w:pPr>
+      <w:r>
+        <w:rPr>
+          <w:lang w:val="fr-FR"/>
+        </w:rPr>
+        <w:t>Pour Clément :</w:t>
+      </w:r>
+    </w:p>
+    <w:p>
+      <w:pPr>
+        <w:pStyle w:val="Corpsdetexte"/>
+        <w:tabs>
+          <w:tab w:val="left" w:pos="439"/>
+        </w:tabs>
+        <w:ind w:left="420" w:firstLine="0"/>
+        <w:rPr>
+          <w:lang w:val="fr-FR"/>
+        </w:rPr>
+      </w:pPr>
+    </w:p>
+    <w:p>
+      <w:pPr>
+        <w:pStyle w:val="Corpsdetexte"/>
+        <w:tabs>
+          <w:tab w:val="left" w:pos="439"/>
+        </w:tabs>
+        <w:ind w:left="420" w:firstLine="0"/>
+        <w:rPr>
+          <w:lang w:val="fr-FR"/>
+        </w:rPr>
+      </w:pPr>
+      <w:r>
+        <w:rPr>
+          <w:lang w:val="fr-FR"/>
+        </w:rPr>
+        <w:t xml:space="preserve">Pour Maxime : </w:t>
+      </w:r>
+    </w:p>
+    <w:p>
+      <w:pPr>
+        <w:pStyle w:val="Corpsdetexte"/>
+        <w:tabs>
+          <w:tab w:val="left" w:pos="439"/>
+        </w:tabs>
+        <w:ind w:left="420" w:firstLine="0"/>
+        <w:rPr>
+          <w:lang w:val="fr-FR"/>
+        </w:rPr>
+      </w:pPr>
+    </w:p>
+    <w:p>
+      <w:pPr>
+        <w:pStyle w:val="Corpsdetexte"/>
+        <w:tabs>
+          <w:tab w:val="left" w:pos="439"/>
+        </w:tabs>
+        <w:ind w:left="420" w:firstLine="0"/>
+        <w:rPr>
+          <w:lang w:val="fr-FR"/>
+        </w:rPr>
+      </w:pPr>
+      <w:r>
+        <w:rPr>
+          <w:lang w:val="fr-FR"/>
+        </w:rPr>
+        <w:t xml:space="preserve">J’ai appris pendant cette SAÉ à mieux gérer les applications avec IHM et notamment en utilisant QT mais aussi à me concentrer sur les outils pour </w:t>
+      </w:r>
+      <w:proofErr w:type="spellStart"/>
+      <w:r>
+        <w:rPr>
+          <w:lang w:val="fr-FR"/>
+        </w:rPr>
+        <w:t>versionner</w:t>
+      </w:r>
+      <w:proofErr w:type="spellEnd"/>
+      <w:r>
+        <w:rPr>
+          <w:lang w:val="fr-FR"/>
+        </w:rPr>
+        <w:t xml:space="preserve"> des codes comme git. </w:t>
+      </w:r>
+    </w:p>
+    <w:p>
+      <w:pPr>
+        <w:pStyle w:val="Corpsdetexte"/>
+        <w:tabs>
+          <w:tab w:val="left" w:pos="439"/>
+        </w:tabs>
+        <w:ind w:left="420" w:firstLine="0"/>
+        <w:rPr>
+          <w:lang w:val="fr-FR"/>
+        </w:rPr>
+      </w:pPr>
+      <w:r>
+        <w:rPr>
+          <w:lang w:val="fr-FR"/>
+        </w:rPr>
+        <w:t xml:space="preserve">Or je n’ai pas trouvé le sujet intéressant comme ont pu être les sujets développés au cours du S1. De plus, étant donné que nous étions 2 dans le groupe le travail était dotant plus conséquent. Ainsi, ce fut un projet très lourd. </w:t>
+      </w:r>
     </w:p>
     <w:sectPr>
-      <w:footerReference w:type="default" r:id="rId18"/>
+      <w:footerReference w:type="default" r:id="rId20"/>
       <w:pgSz w:w="11900" w:h="16840"/>
       <w:pgMar w:top="800" w:right="900" w:bottom="1320" w:left="980" w:header="0" w:footer="1134" w:gutter="0"/>
       <w:cols w:space="720"/>
@@ -19074,7 +19357,7 @@
         <w:sz w:val="16"/>
         <w:lang w:val="fr-FR"/>
       </w:rPr>
-      <w:t>3</w:t>
+      <w:t>14</w:t>
     </w:r>
     <w:r>
       <w:rPr>
@@ -19120,7 +19403,7 @@
         <w:sz w:val="16"/>
         <w:lang w:val="fr-FR"/>
       </w:rPr>
-      <w:t>13</w:t>
+      <w:t>14</w:t>
     </w:r>
     <w:r>
       <w:rPr>
@@ -25143,7 +25426,7 @@
 </file>
 
 <file path=customXml/itemProps4.xml><?xml version="1.0" encoding="utf-8"?>
-<ds:datastoreItem xmlns:ds="http://schemas.openxmlformats.org/officeDocument/2006/customXml" ds:itemID="{1C2D97B6-0F32-43F4-A36C-72839F54891E}">
+<ds:datastoreItem xmlns:ds="http://schemas.openxmlformats.org/officeDocument/2006/customXml" ds:itemID="{705C4266-87BB-40EB-889E-B6FB5527D5FB}">
   <ds:schemaRefs>
     <ds:schemaRef ds:uri="http://schemas.openxmlformats.org/officeDocument/2006/bibliography"/>
   </ds:schemaRefs>

</xml_diff>

<commit_message>
modification du fichier .gitingore ainsi que de la doc, renommer le fichier contenant les différentes images contenus dans la doc
</commit_message>
<xml_diff>
--- a/diaporama_dossierAnalyseConceptionACompléter.docx
+++ b/diaporama_dossierAnalyseConceptionACompléter.docx
@@ -697,7 +697,7 @@
               </wp:inline>
             </w:drawing>
           </mc:Choice>
-          <mc:Fallback xmlns:cx2="http://schemas.microsoft.com/office/drawing/2015/10/21/chartex" xmlns:cx3="http://schemas.microsoft.com/office/drawing/2016/5/9/chartex" xmlns:cx4="http://schemas.microsoft.com/office/drawing/2016/5/10/chartex" xmlns:cx5="http://schemas.microsoft.com/office/drawing/2016/5/11/chartex" xmlns:cx6="http://schemas.microsoft.com/office/drawing/2016/5/12/chartex" xmlns:cx7="http://schemas.microsoft.com/office/drawing/2016/5/13/chartex" xmlns:cx8="http://schemas.microsoft.com/office/drawing/2016/5/14/chartex" xmlns:aink="http://schemas.microsoft.com/office/drawing/2016/ink" xmlns:am3d="http://schemas.microsoft.com/office/drawing/2017/model3d" xmlns:w16cid="http://schemas.microsoft.com/office/word/2016/wordml/cid" xmlns:w16sdtdh="http://schemas.microsoft.com/office/word/2020/wordml/sdtdatahash" xmlns:w16="http://schemas.microsoft.com/office/word/2018/wordml" xmlns:w16cex="http://schemas.microsoft.com/office/word/2018/wordml/cex">
+          <mc:Fallback xmlns:w16cex="http://schemas.microsoft.com/office/word/2018/wordml/cex" xmlns:w16="http://schemas.microsoft.com/office/word/2018/wordml" xmlns:w16sdtdh="http://schemas.microsoft.com/office/word/2020/wordml/sdtdatahash" xmlns:w16cid="http://schemas.microsoft.com/office/word/2016/wordml/cid" xmlns:am3d="http://schemas.microsoft.com/office/drawing/2017/model3d" xmlns:aink="http://schemas.microsoft.com/office/drawing/2016/ink" xmlns:cx8="http://schemas.microsoft.com/office/drawing/2016/5/14/chartex" xmlns:cx7="http://schemas.microsoft.com/office/drawing/2016/5/13/chartex" xmlns:cx6="http://schemas.microsoft.com/office/drawing/2016/5/12/chartex" xmlns:cx5="http://schemas.microsoft.com/office/drawing/2016/5/11/chartex" xmlns:cx4="http://schemas.microsoft.com/office/drawing/2016/5/10/chartex" xmlns:cx3="http://schemas.microsoft.com/office/drawing/2016/5/9/chartex" xmlns:cx2="http://schemas.microsoft.com/office/drawing/2015/10/21/chartex">
             <w:pict>
               <v:group w14:anchorId="53942AA2" id="Group 273" o:spid="_x0000_s1026" style="width:485.5pt;height:.6pt;mso-position-horizontal-relative:char;mso-position-vertical-relative:line" coordsize="9710,12" o:gfxdata="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">
                 <v:group id="Group 274" o:spid="_x0000_s1027" style="position:absolute;left:6;top:6;width:9699;height:2" coordorigin="6,6" coordsize="9699,2" o:gfxdata="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">
@@ -3441,6 +3441,8 @@
           <w:lang w:val="fr-FR"/>
         </w:rPr>
       </w:pPr>
+      <w:bookmarkStart w:id="2" w:name="_GoBack"/>
+      <w:bookmarkEnd w:id="2"/>
       <w:r>
         <w:rPr>
           <w:rFonts w:cs="Times New Roman"/>
@@ -3448,7 +3450,7 @@
           <w:szCs w:val="20"/>
           <w:lang w:val="fr-FR"/>
         </w:rPr>
-        <w:pict w14:anchorId="70A0151E">
+        <w:pict w14:anchorId="1BC6D541">
           <v:shapetype id="_x0000_t75" coordsize="21600,21600" o:spt="75" o:preferrelative="t" path="m@4@5l@4@11@9@11@9@5xe" filled="f" stroked="f">
             <v:stroke joinstyle="miter"/>
             <v:formulas>
@@ -3468,8 +3470,8 @@
             <v:path o:extrusionok="f" gradientshapeok="t" o:connecttype="rect"/>
             <o:lock v:ext="edit" aspectratio="t"/>
           </v:shapetype>
-          <v:shape id="_x0000_i1025" type="#_x0000_t75" style="width:501pt;height:310.2pt">
-            <v:imagedata r:id="rId11" o:title="diagrammeV0"/>
+          <v:shape id="_x0000_i1037" type="#_x0000_t75" style="width:465.6pt;height:327pt">
+            <v:imagedata r:id="rId11" o:title="DiagrammeClasseV2.png"/>
           </v:shape>
         </w:pict>
       </w:r>
@@ -5018,6 +5020,7 @@
                 <w:spacing w:val="-1"/>
                 <w:sz w:val="20"/>
               </w:rPr>
+              <w:lastRenderedPageBreak/>
               <w:t>_</w:t>
             </w:r>
             <w:r>
@@ -5178,7 +5181,6 @@
                 <w:spacing w:val="-1"/>
                 <w:sz w:val="20"/>
               </w:rPr>
-              <w:lastRenderedPageBreak/>
               <w:t>_</w:t>
             </w:r>
             <w:proofErr w:type="spellStart"/>
@@ -5472,7 +5474,7 @@
           <w:lang w:eastAsia="fr-FR"/>
         </w:rPr>
       </w:pPr>
-      <w:bookmarkStart w:id="2" w:name="_Ref70271669"/>
+      <w:bookmarkStart w:id="3" w:name="_Ref70271669"/>
       <w:r>
         <w:rPr>
           <w:rFonts w:ascii="Courier New" w:eastAsia="Times New Roman" w:hAnsi="Courier New" w:cs="Courier New"/>
@@ -6588,7 +6590,7 @@
       <w:r>
         <w:fldChar w:fldCharType="end"/>
       </w:r>
-      <w:bookmarkEnd w:id="2"/>
+      <w:bookmarkEnd w:id="3"/>
       <w:r>
         <w:rPr>
           <w:lang w:val="fr-FR"/>
@@ -10541,61 +10543,6 @@
     </w:p>
     <w:p>
       <w:pPr>
-        <w:spacing w:before="240"/>
-        <w:ind w:left="578" w:right="301"/>
-        <w:rPr>
-          <w:rFonts w:ascii="Times New Roman" w:eastAsia="Times New Roman" w:hAnsi="Times New Roman" w:cs="Times New Roman"/>
-          <w:i/>
-          <w:color w:val="2929FF"/>
-          <w:sz w:val="24"/>
-          <w:lang w:val="fr-FR"/>
-        </w:rPr>
-      </w:pPr>
-      <w:r>
-        <w:rPr>
-          <w:rFonts w:ascii="Times New Roman" w:eastAsia="Times New Roman" w:hAnsi="Times New Roman" w:cs="Times New Roman"/>
-          <w:i/>
-          <w:color w:val="2929FF"/>
-          <w:sz w:val="24"/>
-          <w:lang w:val="fr-FR"/>
-        </w:rPr>
-        <w:t>A faire</w:t>
-      </w:r>
-      <w:r>
-        <w:rPr>
-          <w:rFonts w:ascii="Times New Roman" w:eastAsia="Times New Roman" w:hAnsi="Times New Roman" w:cs="Times New Roman"/>
-          <w:i/>
-          <w:color w:val="2929FF"/>
-          <w:sz w:val="24"/>
-          <w:lang w:val="fr-FR"/>
-        </w:rPr>
-        <w:t xml:space="preserve"> – s’il y a des </w:t>
-      </w:r>
-      <w:proofErr w:type="gramStart"/>
-      <w:r>
-        <w:rPr>
-          <w:rFonts w:ascii="Times New Roman" w:eastAsia="Times New Roman" w:hAnsi="Times New Roman" w:cs="Times New Roman"/>
-          <w:i/>
-          <w:color w:val="2929FF"/>
-          <w:sz w:val="24"/>
-          <w:lang w:val="fr-FR"/>
-        </w:rPr>
-        <w:t>changements  -</w:t>
-      </w:r>
-      <w:proofErr w:type="gramEnd"/>
-      <w:r>
-        <w:rPr>
-          <w:rFonts w:ascii="Times New Roman" w:eastAsia="Times New Roman" w:hAnsi="Times New Roman" w:cs="Times New Roman"/>
-          <w:i/>
-          <w:color w:val="2929FF"/>
-          <w:sz w:val="24"/>
-          <w:lang w:val="fr-FR"/>
-        </w:rPr>
-        <w:t xml:space="preserve"> sinon indiquer que idem v0</w:t>
-      </w:r>
-    </w:p>
-    <w:p>
-      <w:pPr>
         <w:pStyle w:val="Titre2"/>
         <w:numPr>
           <w:ilvl w:val="0"/>
@@ -10613,6 +10560,19 @@
           <w:lang w:val="fr-FR"/>
         </w:rPr>
       </w:pPr>
+      <w:r>
+        <w:rPr>
+          <w:sz w:val="28"/>
+          <w:szCs w:val="28"/>
+          <w:lang w:val="fr-FR"/>
+        </w:rPr>
+        <w:lastRenderedPageBreak/>
+        <w:pict w14:anchorId="741160EF">
+          <v:shape id="_x0000_i1030" type="#_x0000_t75" style="width:489pt;height:483.6pt">
+            <v:imagedata r:id="rId17" o:title="DiagrammeClasseV0.png"/>
+          </v:shape>
+        </w:pict>
+      </w:r>
     </w:p>
     <w:p>
       <w:pPr>
@@ -14243,7 +14203,7 @@
         </w:rPr>
         <w:pict w14:anchorId="70F8A070">
           <v:shape id="_x0000_i1028" type="#_x0000_t75" style="width:500.4pt;height:81.6pt">
-            <v:imagedata r:id="rId17" o:title="connect"/>
+            <v:imagedata r:id="rId18" o:title="connect"/>
           </v:shape>
         </w:pict>
       </w:r>
@@ -14371,7 +14331,7 @@
         <w:lastRenderedPageBreak/>
         <w:pict w14:anchorId="633F26A6">
           <v:shape id="_x0000_i1029" type="#_x0000_t75" style="width:501pt;height:112.8pt">
-            <v:imagedata r:id="rId18" o:title="testV2"/>
+            <v:imagedata r:id="rId19" o:title="testV2"/>
           </v:shape>
         </w:pict>
       </w:r>
@@ -18644,7 +18604,7 @@
         </w:rPr>
         <w:tab/>
       </w:r>
-      <w:hyperlink r:id="rId19" w:history="1">
+      <w:hyperlink r:id="rId20" w:history="1">
         <w:r>
           <w:rPr>
             <w:rStyle w:val="Lienhypertexte"/>
@@ -18764,8 +18724,6 @@
           <w:lang w:val="fr-FR"/>
         </w:rPr>
       </w:pPr>
-      <w:bookmarkStart w:id="3" w:name="_GoBack"/>
-      <w:bookmarkEnd w:id="3"/>
       <w:r>
         <w:rPr>
           <w:lang w:val="fr-FR"/>
@@ -19153,7 +19111,7 @@
       </w:r>
     </w:p>
     <w:sectPr>
-      <w:footerReference w:type="default" r:id="rId20"/>
+      <w:footerReference w:type="default" r:id="rId21"/>
       <w:pgSz w:w="11900" w:h="16840"/>
       <w:pgMar w:top="800" w:right="900" w:bottom="1320" w:left="980" w:header="0" w:footer="1134" w:gutter="0"/>
       <w:cols w:space="720"/>
@@ -19357,7 +19315,7 @@
         <w:sz w:val="16"/>
         <w:lang w:val="fr-FR"/>
       </w:rPr>
-      <w:t>14</w:t>
+      <w:t>15</w:t>
     </w:r>
     <w:r>
       <w:rPr>
@@ -19403,7 +19361,7 @@
         <w:sz w:val="16"/>
         <w:lang w:val="fr-FR"/>
       </w:rPr>
-      <w:t>14</w:t>
+      <w:t>15</w:t>
     </w:r>
     <w:r>
       <w:rPr>
@@ -25120,6 +25078,14 @@
 </file>
 
 <file path=customXml/item1.xml><?xml version="1.0" encoding="utf-8"?>
+<p:properties xmlns:p="http://schemas.microsoft.com/office/2006/metadata/properties" xmlns:xsi="http://www.w3.org/2001/XMLSchema-instance" xmlns:pc="http://schemas.microsoft.com/office/infopath/2007/PartnerControls">
+  <documentManagement>
+    <_activity xmlns="587b335f-5a9f-40bd-ae52-e26805ec3ebf" xsi:nil="true"/>
+  </documentManagement>
+</p:properties>
+</file>
+
+<file path=customXml/item2.xml><?xml version="1.0" encoding="utf-8"?>
 <ct:contentTypeSchema xmlns:ct="http://schemas.microsoft.com/office/2006/metadata/contentType" xmlns:ma="http://schemas.microsoft.com/office/2006/metadata/properties/metaAttributes" ct:_="" ma:_="" ma:contentTypeName="Document" ma:contentTypeID="0x01010002D73D50A4EDEC4F9B6BACB825AD14AF" ma:contentTypeVersion="16" ma:contentTypeDescription="Crée un document." ma:contentTypeScope="" ma:versionID="a89ea8f62bd1981cc76fddc3b8ad50de">
   <xsd:schema xmlns:xsd="http://www.w3.org/2001/XMLSchema" xmlns:xs="http://www.w3.org/2001/XMLSchema" xmlns:p="http://schemas.microsoft.com/office/2006/metadata/properties" xmlns:ns3="8ef5ee94-fe7d-43de-8014-3e654ec3397f" xmlns:ns4="587b335f-5a9f-40bd-ae52-e26805ec3ebf" targetNamespace="http://schemas.microsoft.com/office/2006/metadata/properties" ma:root="true" ma:fieldsID="b8f60d96f09d79dc266ac067ab8656ad" ns3:_="" ns4:_="">
     <xsd:import namespace="8ef5ee94-fe7d-43de-8014-3e654ec3397f"/>
@@ -25360,14 +25326,6 @@
 </ct:contentTypeSchema>
 </file>
 
-<file path=customXml/item2.xml><?xml version="1.0" encoding="utf-8"?>
-<p:properties xmlns:p="http://schemas.microsoft.com/office/2006/metadata/properties" xmlns:xsi="http://www.w3.org/2001/XMLSchema-instance" xmlns:pc="http://schemas.microsoft.com/office/infopath/2007/PartnerControls">
-  <documentManagement>
-    <_activity xmlns="587b335f-5a9f-40bd-ae52-e26805ec3ebf" xsi:nil="true"/>
-  </documentManagement>
-</p:properties>
-</file>
-
 <file path=customXml/item3.xml><?xml version="1.0" encoding="utf-8"?>
 <?mso-contentType ?>
 <FormTemplates xmlns="http://schemas.microsoft.com/sharepoint/v3/contenttype/forms">
@@ -25382,6 +25340,23 @@
 </file>
 
 <file path=customXml/itemProps1.xml><?xml version="1.0" encoding="utf-8"?>
+<ds:datastoreItem xmlns:ds="http://schemas.openxmlformats.org/officeDocument/2006/customXml" ds:itemID="{609BE703-A0D3-4E14-85F5-148AF4614C53}">
+  <ds:schemaRefs>
+    <ds:schemaRef ds:uri="http://schemas.microsoft.com/office/2006/metadata/properties"/>
+    <ds:schemaRef ds:uri="http://schemas.microsoft.com/office/2006/documentManagement/types"/>
+    <ds:schemaRef ds:uri="http://schemas.openxmlformats.org/package/2006/metadata/core-properties"/>
+    <ds:schemaRef ds:uri="http://purl.org/dc/terms/"/>
+    <ds:schemaRef ds:uri="http://purl.org/dc/dcmitype/"/>
+    <ds:schemaRef ds:uri="http://www.w3.org/XML/1998/namespace"/>
+    <ds:schemaRef ds:uri="587b335f-5a9f-40bd-ae52-e26805ec3ebf"/>
+    <ds:schemaRef ds:uri="http://purl.org/dc/elements/1.1/"/>
+    <ds:schemaRef ds:uri="http://schemas.microsoft.com/office/infopath/2007/PartnerControls"/>
+    <ds:schemaRef ds:uri="8ef5ee94-fe7d-43de-8014-3e654ec3397f"/>
+  </ds:schemaRefs>
+</ds:datastoreItem>
+</file>
+
+<file path=customXml/itemProps2.xml><?xml version="1.0" encoding="utf-8"?>
 <ds:datastoreItem xmlns:ds="http://schemas.openxmlformats.org/officeDocument/2006/customXml" ds:itemID="{128B7032-C987-40A0-9D59-4A06EA911E01}">
   <ds:schemaRefs>
     <ds:schemaRef ds:uri="http://schemas.microsoft.com/office/2006/metadata/contentType"/>
@@ -25400,23 +25375,6 @@
 </ds:datastoreItem>
 </file>
 
-<file path=customXml/itemProps2.xml><?xml version="1.0" encoding="utf-8"?>
-<ds:datastoreItem xmlns:ds="http://schemas.openxmlformats.org/officeDocument/2006/customXml" ds:itemID="{609BE703-A0D3-4E14-85F5-148AF4614C53}">
-  <ds:schemaRefs>
-    <ds:schemaRef ds:uri="http://schemas.microsoft.com/office/2006/metadata/properties"/>
-    <ds:schemaRef ds:uri="http://schemas.microsoft.com/office/2006/documentManagement/types"/>
-    <ds:schemaRef ds:uri="http://schemas.openxmlformats.org/package/2006/metadata/core-properties"/>
-    <ds:schemaRef ds:uri="http://purl.org/dc/terms/"/>
-    <ds:schemaRef ds:uri="http://purl.org/dc/dcmitype/"/>
-    <ds:schemaRef ds:uri="http://www.w3.org/XML/1998/namespace"/>
-    <ds:schemaRef ds:uri="587b335f-5a9f-40bd-ae52-e26805ec3ebf"/>
-    <ds:schemaRef ds:uri="http://purl.org/dc/elements/1.1/"/>
-    <ds:schemaRef ds:uri="http://schemas.microsoft.com/office/infopath/2007/PartnerControls"/>
-    <ds:schemaRef ds:uri="8ef5ee94-fe7d-43de-8014-3e654ec3397f"/>
-  </ds:schemaRefs>
-</ds:datastoreItem>
-</file>
-
 <file path=customXml/itemProps3.xml><?xml version="1.0" encoding="utf-8"?>
 <ds:datastoreItem xmlns:ds="http://schemas.openxmlformats.org/officeDocument/2006/customXml" ds:itemID="{D7D2B5DA-34A4-4FDF-978B-0A667D81D26D}">
   <ds:schemaRefs>
@@ -25426,7 +25384,7 @@
 </file>
 
 <file path=customXml/itemProps4.xml><?xml version="1.0" encoding="utf-8"?>
-<ds:datastoreItem xmlns:ds="http://schemas.openxmlformats.org/officeDocument/2006/customXml" ds:itemID="{705C4266-87BB-40EB-889E-B6FB5527D5FB}">
+<ds:datastoreItem xmlns:ds="http://schemas.openxmlformats.org/officeDocument/2006/customXml" ds:itemID="{D5A62450-54C7-4B25-A634-9E6824DE4489}">
   <ds:schemaRefs>
     <ds:schemaRef ds:uri="http://schemas.openxmlformats.org/officeDocument/2006/bibliography"/>
   </ds:schemaRefs>

</xml_diff>

<commit_message>
réorganisation de tout le fichier
</commit_message>
<xml_diff>
--- a/diaporama_dossierAnalyseConceptionACompléter.docx
+++ b/diaporama_dossierAnalyseConceptionACompléter.docx
@@ -560,6 +560,34 @@
         </w:rPr>
         <w:t xml:space="preserve"> – Dossier d’Analyse et conception</w:t>
       </w:r>
+    </w:p>
+    <w:p>
+      <w:pPr>
+        <w:spacing w:before="240"/>
+        <w:ind w:right="176"/>
+        <w:jc w:val="center"/>
+        <w:rPr>
+          <w:rFonts w:ascii="Times New Roman" w:eastAsia="Times New Roman" w:hAnsi="Times New Roman" w:cs="Times New Roman"/>
+          <w:bCs/>
+          <w:spacing w:val="-1"/>
+          <w:sz w:val="32"/>
+          <w:szCs w:val="32"/>
+          <w:lang w:val="fr-FR"/>
+        </w:rPr>
+      </w:pPr>
+      <w:r>
+        <w:rPr>
+          <w:rFonts w:ascii="Times New Roman" w:eastAsia="Times New Roman" w:hAnsi="Times New Roman" w:cs="Times New Roman"/>
+          <w:bCs/>
+          <w:spacing w:val="-1"/>
+          <w:sz w:val="32"/>
+          <w:szCs w:val="32"/>
+          <w:lang w:val="fr-FR"/>
+        </w:rPr>
+        <w:t>https://github.com/MaxMontouro/LecteurDiaporama</w:t>
+      </w:r>
+      <w:bookmarkStart w:id="2" w:name="_GoBack"/>
+      <w:bookmarkEnd w:id="2"/>
     </w:p>
     <w:p>
       <w:pPr>
@@ -697,7 +725,7 @@
               </wp:inline>
             </w:drawing>
           </mc:Choice>
-          <mc:Fallback xmlns:cx2="http://schemas.microsoft.com/office/drawing/2015/10/21/chartex" xmlns:cx3="http://schemas.microsoft.com/office/drawing/2016/5/9/chartex" xmlns:cx4="http://schemas.microsoft.com/office/drawing/2016/5/10/chartex" xmlns:cx5="http://schemas.microsoft.com/office/drawing/2016/5/11/chartex" xmlns:cx6="http://schemas.microsoft.com/office/drawing/2016/5/12/chartex" xmlns:cx7="http://schemas.microsoft.com/office/drawing/2016/5/13/chartex" xmlns:cx8="http://schemas.microsoft.com/office/drawing/2016/5/14/chartex" xmlns:aink="http://schemas.microsoft.com/office/drawing/2016/ink" xmlns:am3d="http://schemas.microsoft.com/office/drawing/2017/model3d" xmlns:w16cid="http://schemas.microsoft.com/office/word/2016/wordml/cid" xmlns:w16sdtdh="http://schemas.microsoft.com/office/word/2020/wordml/sdtdatahash" xmlns:w16="http://schemas.microsoft.com/office/word/2018/wordml" xmlns:w16cex="http://schemas.microsoft.com/office/word/2018/wordml/cex">
+          <mc:Fallback xmlns:w16cex="http://schemas.microsoft.com/office/word/2018/wordml/cex" xmlns:w16="http://schemas.microsoft.com/office/word/2018/wordml" xmlns:w16sdtdh="http://schemas.microsoft.com/office/word/2020/wordml/sdtdatahash" xmlns:w16cid="http://schemas.microsoft.com/office/word/2016/wordml/cid" xmlns:am3d="http://schemas.microsoft.com/office/drawing/2017/model3d" xmlns:aink="http://schemas.microsoft.com/office/drawing/2016/ink" xmlns:cx8="http://schemas.microsoft.com/office/drawing/2016/5/14/chartex" xmlns:cx7="http://schemas.microsoft.com/office/drawing/2016/5/13/chartex" xmlns:cx6="http://schemas.microsoft.com/office/drawing/2016/5/12/chartex" xmlns:cx5="http://schemas.microsoft.com/office/drawing/2016/5/11/chartex" xmlns:cx4="http://schemas.microsoft.com/office/drawing/2016/5/10/chartex" xmlns:cx3="http://schemas.microsoft.com/office/drawing/2016/5/9/chartex" xmlns:cx2="http://schemas.microsoft.com/office/drawing/2015/10/21/chartex">
             <w:pict>
               <v:group w14:anchorId="53942AA2" id="Group 273" o:spid="_x0000_s1026" style="width:485.5pt;height:.6pt;mso-position-horizontal-relative:char;mso-position-vertical-relative:line" coordsize="9710,12" o:gfxdata="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">
                 <v:group id="Group 274" o:spid="_x0000_s1027" style="position:absolute;left:6;top:6;width:9699;height:2" coordorigin="6,6" coordsize="9699,2" o:gfxdata="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">
@@ -2956,6 +2984,7 @@
               <w:rPr>
                 <w:rFonts w:ascii="Times New Roman" w:eastAsia="Times New Roman" w:hAnsi="Times New Roman" w:cs="Times New Roman"/>
               </w:rPr>
+              <w:lastRenderedPageBreak/>
               <w:t>transparents</w:t>
             </w:r>
             <w:proofErr w:type="spellEnd"/>
@@ -3035,7 +3064,6 @@
           <w:sz w:val="28"/>
           <w:szCs w:val="28"/>
         </w:rPr>
-        <w:lastRenderedPageBreak/>
         <w:t>Diagramme</w:t>
       </w:r>
       <w:proofErr w:type="spellEnd"/>
@@ -4968,6 +4996,7 @@
                 <w:spacing w:val="-1"/>
                 <w:sz w:val="20"/>
               </w:rPr>
+              <w:lastRenderedPageBreak/>
               <w:t>_</w:t>
             </w:r>
             <w:r>
@@ -5128,7 +5157,6 @@
                 <w:spacing w:val="-1"/>
                 <w:sz w:val="20"/>
               </w:rPr>
-              <w:lastRenderedPageBreak/>
               <w:t>_</w:t>
             </w:r>
             <w:proofErr w:type="spellStart"/>
@@ -5422,7 +5450,7 @@
           <w:lang w:eastAsia="fr-FR"/>
         </w:rPr>
       </w:pPr>
-      <w:bookmarkStart w:id="2" w:name="_Ref70271669"/>
+      <w:bookmarkStart w:id="3" w:name="_Ref70271669"/>
       <w:r>
         <w:rPr>
           <w:rFonts w:ascii="Courier New" w:eastAsia="Times New Roman" w:hAnsi="Courier New" w:cs="Courier New"/>
@@ -6538,7 +6566,7 @@
       <w:r>
         <w:fldChar w:fldCharType="end"/>
       </w:r>
-      <w:bookmarkEnd w:id="2"/>
+      <w:bookmarkEnd w:id="3"/>
       <w:r>
         <w:rPr>
           <w:lang w:val="fr-FR"/>
@@ -9925,7 +9953,7 @@
           <w:lang w:val="fr-FR"/>
         </w:rPr>
         <w:pict w14:anchorId="72744BA8">
-          <v:shape id="_x0000_i1047" type="#_x0000_t75" style="width:500.4pt;height:78pt">
+          <v:shape id="_x0000_i1028" type="#_x0000_t75" style="width:500.4pt;height:78pt">
             <v:imagedata r:id="rId15" o:title="v1verif"/>
           </v:shape>
         </w:pict>
@@ -10441,7 +10469,7 @@
         </w:rPr>
         <w:lastRenderedPageBreak/>
         <w:pict w14:anchorId="741160EF">
-          <v:shape id="_x0000_i1028" type="#_x0000_t75" style="width:489pt;height:483.6pt">
+          <v:shape id="_x0000_i1029" type="#_x0000_t75" style="width:489pt;height:483.6pt">
             <v:imagedata r:id="rId18" o:title="DiagrammeClasseV0"/>
           </v:shape>
         </w:pict>
@@ -10636,8 +10664,6 @@
         </w:rPr>
         <w:t xml:space="preserve"> du lecteur de diaporamas – v2</w:t>
       </w:r>
-      <w:bookmarkStart w:id="3" w:name="_GoBack"/>
-      <w:bookmarkEnd w:id="3"/>
     </w:p>
     <w:p>
       <w:pPr>
@@ -14077,7 +14103,7 @@
           <w:lang w:val="fr-FR"/>
         </w:rPr>
         <w:pict w14:anchorId="70F8A070">
-          <v:shape id="_x0000_i1029" type="#_x0000_t75" style="width:500.4pt;height:81.6pt">
+          <v:shape id="_x0000_i1030" type="#_x0000_t75" style="width:500.4pt;height:81.6pt">
             <v:imagedata r:id="rId19" o:title="connect"/>
           </v:shape>
         </w:pict>
@@ -14205,7 +14231,7 @@
         </w:rPr>
         <w:lastRenderedPageBreak/>
         <w:pict w14:anchorId="633F26A6">
-          <v:shape id="_x0000_i1030" type="#_x0000_t75" style="width:501pt;height:112.8pt">
+          <v:shape id="_x0000_i1031" type="#_x0000_t75" style="width:501pt;height:112.8pt">
             <v:imagedata r:id="rId20" o:title="testV2"/>
           </v:shape>
         </w:pict>
@@ -15660,6 +15686,7 @@
                 <w:rFonts w:ascii="Times New Roman" w:hAnsi="Times New Roman"/>
                 <w:i/>
               </w:rPr>
+              <w:lastRenderedPageBreak/>
               <w:t>nomAction</w:t>
             </w:r>
             <w:proofErr w:type="spellEnd"/>
@@ -18403,6 +18430,7 @@
           <w:szCs w:val="28"/>
           <w:lang w:val="fr-FR"/>
         </w:rPr>
+        <w:lastRenderedPageBreak/>
         <w:t>Bilan</w:t>
       </w:r>
     </w:p>
@@ -19284,7 +19312,7 @@
         <w:sz w:val="16"/>
         <w:lang w:val="fr-FR"/>
       </w:rPr>
-      <w:t>10</w:t>
+      <w:t>1</w:t>
     </w:r>
     <w:r>
       <w:rPr>
@@ -25047,6 +25075,14 @@
 </file>
 
 <file path=customXml/item1.xml><?xml version="1.0" encoding="utf-8"?>
+<p:properties xmlns:p="http://schemas.microsoft.com/office/2006/metadata/properties" xmlns:xsi="http://www.w3.org/2001/XMLSchema-instance" xmlns:pc="http://schemas.microsoft.com/office/infopath/2007/PartnerControls">
+  <documentManagement>
+    <_activity xmlns="587b335f-5a9f-40bd-ae52-e26805ec3ebf" xsi:nil="true"/>
+  </documentManagement>
+</p:properties>
+</file>
+
+<file path=customXml/item2.xml><?xml version="1.0" encoding="utf-8"?>
 <ct:contentTypeSchema xmlns:ct="http://schemas.microsoft.com/office/2006/metadata/contentType" xmlns:ma="http://schemas.microsoft.com/office/2006/metadata/properties/metaAttributes" ct:_="" ma:_="" ma:contentTypeName="Document" ma:contentTypeID="0x01010002D73D50A4EDEC4F9B6BACB825AD14AF" ma:contentTypeVersion="16" ma:contentTypeDescription="Crée un document." ma:contentTypeScope="" ma:versionID="a89ea8f62bd1981cc76fddc3b8ad50de">
   <xsd:schema xmlns:xsd="http://www.w3.org/2001/XMLSchema" xmlns:xs="http://www.w3.org/2001/XMLSchema" xmlns:p="http://schemas.microsoft.com/office/2006/metadata/properties" xmlns:ns3="8ef5ee94-fe7d-43de-8014-3e654ec3397f" xmlns:ns4="587b335f-5a9f-40bd-ae52-e26805ec3ebf" targetNamespace="http://schemas.microsoft.com/office/2006/metadata/properties" ma:root="true" ma:fieldsID="b8f60d96f09d79dc266ac067ab8656ad" ns3:_="" ns4:_="">
     <xsd:import namespace="8ef5ee94-fe7d-43de-8014-3e654ec3397f"/>
@@ -25287,14 +25323,6 @@
 </ct:contentTypeSchema>
 </file>
 
-<file path=customXml/item2.xml><?xml version="1.0" encoding="utf-8"?>
-<p:properties xmlns:p="http://schemas.microsoft.com/office/2006/metadata/properties" xmlns:xsi="http://www.w3.org/2001/XMLSchema-instance" xmlns:pc="http://schemas.microsoft.com/office/infopath/2007/PartnerControls">
-  <documentManagement>
-    <_activity xmlns="587b335f-5a9f-40bd-ae52-e26805ec3ebf" xsi:nil="true"/>
-  </documentManagement>
-</p:properties>
-</file>
-
 <file path=customXml/item3.xml><?xml version="1.0" encoding="utf-8"?>
 <?mso-contentType ?>
 <FormTemplates xmlns="http://schemas.microsoft.com/sharepoint/v3/contenttype/forms">
@@ -25309,6 +25337,23 @@
 </file>
 
 <file path=customXml/itemProps1.xml><?xml version="1.0" encoding="utf-8"?>
+<ds:datastoreItem xmlns:ds="http://schemas.openxmlformats.org/officeDocument/2006/customXml" ds:itemID="{609BE703-A0D3-4E14-85F5-148AF4614C53}">
+  <ds:schemaRefs>
+    <ds:schemaRef ds:uri="http://schemas.microsoft.com/office/2006/metadata/properties"/>
+    <ds:schemaRef ds:uri="http://schemas.microsoft.com/office/2006/documentManagement/types"/>
+    <ds:schemaRef ds:uri="http://schemas.openxmlformats.org/package/2006/metadata/core-properties"/>
+    <ds:schemaRef ds:uri="http://purl.org/dc/terms/"/>
+    <ds:schemaRef ds:uri="http://purl.org/dc/dcmitype/"/>
+    <ds:schemaRef ds:uri="http://www.w3.org/XML/1998/namespace"/>
+    <ds:schemaRef ds:uri="587b335f-5a9f-40bd-ae52-e26805ec3ebf"/>
+    <ds:schemaRef ds:uri="http://purl.org/dc/elements/1.1/"/>
+    <ds:schemaRef ds:uri="http://schemas.microsoft.com/office/infopath/2007/PartnerControls"/>
+    <ds:schemaRef ds:uri="8ef5ee94-fe7d-43de-8014-3e654ec3397f"/>
+  </ds:schemaRefs>
+</ds:datastoreItem>
+</file>
+
+<file path=customXml/itemProps2.xml><?xml version="1.0" encoding="utf-8"?>
 <ds:datastoreItem xmlns:ds="http://schemas.openxmlformats.org/officeDocument/2006/customXml" ds:itemID="{128B7032-C987-40A0-9D59-4A06EA911E01}">
   <ds:schemaRefs>
     <ds:schemaRef ds:uri="http://schemas.microsoft.com/office/2006/metadata/contentType"/>
@@ -25327,23 +25372,6 @@
 </ds:datastoreItem>
 </file>
 
-<file path=customXml/itemProps2.xml><?xml version="1.0" encoding="utf-8"?>
-<ds:datastoreItem xmlns:ds="http://schemas.openxmlformats.org/officeDocument/2006/customXml" ds:itemID="{609BE703-A0D3-4E14-85F5-148AF4614C53}">
-  <ds:schemaRefs>
-    <ds:schemaRef ds:uri="http://schemas.microsoft.com/office/2006/metadata/properties"/>
-    <ds:schemaRef ds:uri="http://schemas.microsoft.com/office/2006/documentManagement/types"/>
-    <ds:schemaRef ds:uri="http://schemas.openxmlformats.org/package/2006/metadata/core-properties"/>
-    <ds:schemaRef ds:uri="http://purl.org/dc/terms/"/>
-    <ds:schemaRef ds:uri="http://purl.org/dc/dcmitype/"/>
-    <ds:schemaRef ds:uri="http://www.w3.org/XML/1998/namespace"/>
-    <ds:schemaRef ds:uri="587b335f-5a9f-40bd-ae52-e26805ec3ebf"/>
-    <ds:schemaRef ds:uri="http://purl.org/dc/elements/1.1/"/>
-    <ds:schemaRef ds:uri="http://schemas.microsoft.com/office/infopath/2007/PartnerControls"/>
-    <ds:schemaRef ds:uri="8ef5ee94-fe7d-43de-8014-3e654ec3397f"/>
-  </ds:schemaRefs>
-</ds:datastoreItem>
-</file>
-
 <file path=customXml/itemProps3.xml><?xml version="1.0" encoding="utf-8"?>
 <ds:datastoreItem xmlns:ds="http://schemas.openxmlformats.org/officeDocument/2006/customXml" ds:itemID="{D7D2B5DA-34A4-4FDF-978B-0A667D81D26D}">
   <ds:schemaRefs>
@@ -25353,7 +25381,7 @@
 </file>
 
 <file path=customXml/itemProps4.xml><?xml version="1.0" encoding="utf-8"?>
-<ds:datastoreItem xmlns:ds="http://schemas.openxmlformats.org/officeDocument/2006/customXml" ds:itemID="{843081CE-74DC-4DDE-9D39-4F0FBC107201}">
+<ds:datastoreItem xmlns:ds="http://schemas.openxmlformats.org/officeDocument/2006/customXml" ds:itemID="{714B88D6-510F-4684-AFA2-A93D0C2805B9}">
   <ds:schemaRefs>
     <ds:schemaRef ds:uri="http://schemas.openxmlformats.org/officeDocument/2006/bibliography"/>
   </ds:schemaRefs>

</xml_diff>

<commit_message>
Modification du livrable en ajoutant un digramme d'état transition
</commit_message>
<xml_diff>
--- a/diaporama_dossierAnalyseConceptionACompléter.docx
+++ b/diaporama_dossierAnalyseConceptionACompléter.docx
@@ -586,8 +586,6 @@
         </w:rPr>
         <w:t>https://github.com/MaxMontouro/LecteurDiaporama</w:t>
       </w:r>
-      <w:bookmarkStart w:id="2" w:name="_GoBack"/>
-      <w:bookmarkEnd w:id="2"/>
     </w:p>
     <w:p>
       <w:pPr>
@@ -3446,7 +3444,7 @@
             <v:path o:extrusionok="f" gradientshapeok="t" o:connecttype="rect"/>
             <o:lock v:ext="edit" aspectratio="t"/>
           </v:shapetype>
-          <v:shape id="_x0000_i1025" type="#_x0000_t75" style="width:465.6pt;height:327pt">
+          <v:shape id="_x0000_i1025" type="#_x0000_t75" style="width:466pt;height:327pt">
             <v:imagedata r:id="rId11" o:title="DiagrammeClasseV2"/>
           </v:shape>
         </w:pict>
@@ -5450,7 +5448,7 @@
           <w:lang w:eastAsia="fr-FR"/>
         </w:rPr>
       </w:pPr>
-      <w:bookmarkStart w:id="3" w:name="_Ref70271669"/>
+      <w:bookmarkStart w:id="2" w:name="_Ref70271669"/>
       <w:r>
         <w:rPr>
           <w:rFonts w:ascii="Courier New" w:eastAsia="Times New Roman" w:hAnsi="Courier New" w:cs="Courier New"/>
@@ -6566,7 +6564,7 @@
       <w:r>
         <w:fldChar w:fldCharType="end"/>
       </w:r>
-      <w:bookmarkEnd w:id="3"/>
+      <w:bookmarkEnd w:id="2"/>
       <w:r>
         <w:rPr>
           <w:lang w:val="fr-FR"/>
@@ -8567,7 +8565,7 @@
           <w:lang w:val="fr-FR"/>
         </w:rPr>
         <w:pict w14:anchorId="01F6C73D">
-          <v:shape id="_x0000_i1026" type="#_x0000_t75" style="width:501pt;height:263.4pt">
+          <v:shape id="_x0000_i1026" type="#_x0000_t75" style="width:501pt;height:263.5pt">
             <v:imagedata r:id="rId12" o:title="classeLecteur"/>
           </v:shape>
         </w:pict>
@@ -8701,7 +8699,7 @@
         </w:rPr>
         <w:lastRenderedPageBreak/>
         <w:pict w14:anchorId="6E07BB23">
-          <v:shape id="_x0000_i1027" type="#_x0000_t75" style="width:501pt;height:404.4pt">
+          <v:shape id="_x0000_i1027" type="#_x0000_t75" style="width:501.5pt;height:404pt">
             <v:imagedata r:id="rId13" o:title="resultat_v0_sae201"/>
           </v:shape>
         </w:pict>
@@ -9312,6 +9310,594 @@
         </w:rPr>
         <w:tab/>
       </w:r>
+      <w:r>
+        <w:rPr>
+          <w:lang w:val="fr-FR"/>
+        </w:rPr>
+        <w:t>Première aperçu du projet graphique (</w:t>
+      </w:r>
+      <w:proofErr w:type="spellStart"/>
+      <w:r>
+        <w:rPr>
+          <w:lang w:val="fr-FR"/>
+        </w:rPr>
+        <w:t>ui</w:t>
+      </w:r>
+      <w:proofErr w:type="spellEnd"/>
+      <w:r>
+        <w:rPr>
+          <w:lang w:val="fr-FR"/>
+        </w:rPr>
+        <w:t>) avec notre choix d’organisation selon les éléments donnés.</w:t>
+      </w:r>
+    </w:p>
+    <w:p>
+      <w:pPr>
+        <w:pStyle w:val="Corpsdetexte"/>
+        <w:tabs>
+          <w:tab w:val="left" w:pos="439"/>
+        </w:tabs>
+        <w:ind w:left="0" w:firstLine="0"/>
+        <w:rPr>
+          <w:lang w:val="fr-FR"/>
+        </w:rPr>
+      </w:pPr>
+    </w:p>
+    <w:p>
+      <w:pPr>
+        <w:pStyle w:val="Titre2"/>
+        <w:numPr>
+          <w:ilvl w:val="0"/>
+          <w:numId w:val="0"/>
+        </w:numPr>
+        <w:tabs>
+          <w:tab w:val="left" w:pos="439"/>
+        </w:tabs>
+        <w:spacing w:before="49"/>
+        <w:ind w:left="576" w:hanging="576"/>
+        <w:rPr>
+          <w:sz w:val="28"/>
+          <w:szCs w:val="28"/>
+          <w:lang w:val="fr-FR"/>
+        </w:rPr>
+      </w:pPr>
+    </w:p>
+    <w:p>
+      <w:pPr>
+        <w:pStyle w:val="Titre2"/>
+        <w:numPr>
+          <w:ilvl w:val="0"/>
+          <w:numId w:val="0"/>
+        </w:numPr>
+        <w:tabs>
+          <w:tab w:val="left" w:pos="439"/>
+        </w:tabs>
+        <w:spacing w:before="49"/>
+        <w:ind w:left="576" w:hanging="576"/>
+        <w:rPr>
+          <w:sz w:val="28"/>
+          <w:szCs w:val="28"/>
+          <w:lang w:val="fr-FR"/>
+        </w:rPr>
+      </w:pPr>
+    </w:p>
+    <w:p>
+      <w:pPr>
+        <w:pStyle w:val="Titre2"/>
+        <w:numPr>
+          <w:ilvl w:val="0"/>
+          <w:numId w:val="0"/>
+        </w:numPr>
+        <w:tabs>
+          <w:tab w:val="left" w:pos="439"/>
+        </w:tabs>
+        <w:spacing w:before="49"/>
+        <w:ind w:left="576" w:hanging="576"/>
+        <w:rPr>
+          <w:sz w:val="28"/>
+          <w:szCs w:val="28"/>
+          <w:lang w:val="fr-FR"/>
+        </w:rPr>
+      </w:pPr>
+    </w:p>
+    <w:p>
+      <w:pPr>
+        <w:pStyle w:val="Titre2"/>
+        <w:numPr>
+          <w:ilvl w:val="0"/>
+          <w:numId w:val="0"/>
+        </w:numPr>
+        <w:tabs>
+          <w:tab w:val="left" w:pos="439"/>
+        </w:tabs>
+        <w:spacing w:before="49"/>
+        <w:ind w:left="576" w:hanging="576"/>
+        <w:rPr>
+          <w:sz w:val="28"/>
+          <w:szCs w:val="28"/>
+          <w:lang w:val="fr-FR"/>
+        </w:rPr>
+      </w:pPr>
+    </w:p>
+    <w:p>
+      <w:pPr>
+        <w:pStyle w:val="Titre2"/>
+        <w:numPr>
+          <w:ilvl w:val="0"/>
+          <w:numId w:val="0"/>
+        </w:numPr>
+        <w:tabs>
+          <w:tab w:val="left" w:pos="439"/>
+        </w:tabs>
+        <w:spacing w:before="49"/>
+        <w:ind w:left="576" w:hanging="576"/>
+        <w:rPr>
+          <w:sz w:val="28"/>
+          <w:szCs w:val="28"/>
+          <w:lang w:val="fr-FR"/>
+        </w:rPr>
+      </w:pPr>
+    </w:p>
+    <w:p>
+      <w:pPr>
+        <w:pStyle w:val="Titre2"/>
+        <w:numPr>
+          <w:ilvl w:val="0"/>
+          <w:numId w:val="0"/>
+        </w:numPr>
+        <w:tabs>
+          <w:tab w:val="left" w:pos="439"/>
+        </w:tabs>
+        <w:spacing w:before="49"/>
+        <w:ind w:left="576" w:hanging="576"/>
+        <w:rPr>
+          <w:sz w:val="28"/>
+          <w:szCs w:val="28"/>
+          <w:lang w:val="fr-FR"/>
+        </w:rPr>
+      </w:pPr>
+    </w:p>
+    <w:p>
+      <w:pPr>
+        <w:pStyle w:val="Titre2"/>
+        <w:numPr>
+          <w:ilvl w:val="0"/>
+          <w:numId w:val="0"/>
+        </w:numPr>
+        <w:tabs>
+          <w:tab w:val="left" w:pos="439"/>
+        </w:tabs>
+        <w:spacing w:before="49"/>
+        <w:ind w:left="576" w:hanging="576"/>
+        <w:rPr>
+          <w:sz w:val="28"/>
+          <w:szCs w:val="28"/>
+          <w:lang w:val="fr-FR"/>
+        </w:rPr>
+      </w:pPr>
+      <w:r>
+        <w:rPr>
+          <w:i/>
+          <w:noProof/>
+        </w:rPr>
+        <w:lastRenderedPageBreak/>
+        <w:pict w14:anchorId="4D3FF703">
+          <v:shape id="_x0000_s1029" type="#_x0000_t75" style="position:absolute;left:0;text-align:left;margin-left:.3pt;margin-top:-5.2pt;width:501pt;height:358.5pt;z-index:251663360;mso-position-horizontal-relative:text;mso-position-vertical-relative:text;mso-width-relative:page;mso-height-relative:page">
+            <v:imagedata r:id="rId15" o:title="vGraphique"/>
+          </v:shape>
+        </w:pict>
+      </w:r>
+    </w:p>
+    <w:p>
+      <w:pPr>
+        <w:pStyle w:val="Titre2"/>
+        <w:numPr>
+          <w:ilvl w:val="0"/>
+          <w:numId w:val="0"/>
+        </w:numPr>
+        <w:tabs>
+          <w:tab w:val="left" w:pos="439"/>
+        </w:tabs>
+        <w:spacing w:before="49"/>
+        <w:ind w:left="576" w:hanging="576"/>
+        <w:rPr>
+          <w:sz w:val="28"/>
+          <w:szCs w:val="28"/>
+          <w:lang w:val="fr-FR"/>
+        </w:rPr>
+      </w:pPr>
+    </w:p>
+    <w:p>
+      <w:pPr>
+        <w:pStyle w:val="Titre2"/>
+        <w:numPr>
+          <w:ilvl w:val="0"/>
+          <w:numId w:val="0"/>
+        </w:numPr>
+        <w:tabs>
+          <w:tab w:val="left" w:pos="439"/>
+        </w:tabs>
+        <w:spacing w:before="49"/>
+        <w:ind w:left="576" w:hanging="576"/>
+        <w:rPr>
+          <w:sz w:val="28"/>
+          <w:szCs w:val="28"/>
+          <w:lang w:val="fr-FR"/>
+        </w:rPr>
+      </w:pPr>
+    </w:p>
+    <w:p>
+      <w:pPr>
+        <w:pStyle w:val="Titre2"/>
+        <w:numPr>
+          <w:ilvl w:val="0"/>
+          <w:numId w:val="0"/>
+        </w:numPr>
+        <w:tabs>
+          <w:tab w:val="left" w:pos="439"/>
+        </w:tabs>
+        <w:spacing w:before="49"/>
+        <w:ind w:left="576" w:hanging="576"/>
+        <w:rPr>
+          <w:sz w:val="28"/>
+          <w:szCs w:val="28"/>
+          <w:lang w:val="fr-FR"/>
+        </w:rPr>
+      </w:pPr>
+    </w:p>
+    <w:p>
+      <w:pPr>
+        <w:pStyle w:val="Titre2"/>
+        <w:numPr>
+          <w:ilvl w:val="0"/>
+          <w:numId w:val="0"/>
+        </w:numPr>
+        <w:tabs>
+          <w:tab w:val="left" w:pos="439"/>
+        </w:tabs>
+        <w:spacing w:before="49"/>
+        <w:ind w:left="576" w:hanging="576"/>
+        <w:rPr>
+          <w:sz w:val="28"/>
+          <w:szCs w:val="28"/>
+          <w:lang w:val="fr-FR"/>
+        </w:rPr>
+      </w:pPr>
+    </w:p>
+    <w:p>
+      <w:pPr>
+        <w:pStyle w:val="Titre2"/>
+        <w:numPr>
+          <w:ilvl w:val="0"/>
+          <w:numId w:val="0"/>
+        </w:numPr>
+        <w:tabs>
+          <w:tab w:val="left" w:pos="439"/>
+        </w:tabs>
+        <w:spacing w:before="49"/>
+        <w:ind w:left="576" w:hanging="576"/>
+        <w:rPr>
+          <w:sz w:val="28"/>
+          <w:szCs w:val="28"/>
+          <w:lang w:val="fr-FR"/>
+        </w:rPr>
+      </w:pPr>
+    </w:p>
+    <w:p>
+      <w:pPr>
+        <w:pStyle w:val="Titre2"/>
+        <w:numPr>
+          <w:ilvl w:val="0"/>
+          <w:numId w:val="0"/>
+        </w:numPr>
+        <w:tabs>
+          <w:tab w:val="left" w:pos="439"/>
+        </w:tabs>
+        <w:spacing w:before="49"/>
+        <w:ind w:left="576" w:hanging="576"/>
+        <w:rPr>
+          <w:sz w:val="28"/>
+          <w:szCs w:val="28"/>
+          <w:lang w:val="fr-FR"/>
+        </w:rPr>
+      </w:pPr>
+    </w:p>
+    <w:p>
+      <w:pPr>
+        <w:pStyle w:val="Titre2"/>
+        <w:numPr>
+          <w:ilvl w:val="0"/>
+          <w:numId w:val="0"/>
+        </w:numPr>
+        <w:tabs>
+          <w:tab w:val="left" w:pos="439"/>
+        </w:tabs>
+        <w:spacing w:before="49"/>
+        <w:ind w:left="576" w:hanging="576"/>
+        <w:rPr>
+          <w:sz w:val="28"/>
+          <w:szCs w:val="28"/>
+          <w:lang w:val="fr-FR"/>
+        </w:rPr>
+      </w:pPr>
+    </w:p>
+    <w:p>
+      <w:pPr>
+        <w:pStyle w:val="Titre2"/>
+        <w:numPr>
+          <w:ilvl w:val="0"/>
+          <w:numId w:val="0"/>
+        </w:numPr>
+        <w:tabs>
+          <w:tab w:val="left" w:pos="439"/>
+        </w:tabs>
+        <w:spacing w:before="49"/>
+        <w:ind w:left="576" w:hanging="576"/>
+        <w:rPr>
+          <w:sz w:val="28"/>
+          <w:szCs w:val="28"/>
+          <w:lang w:val="fr-FR"/>
+        </w:rPr>
+      </w:pPr>
+    </w:p>
+    <w:p>
+      <w:pPr>
+        <w:pStyle w:val="Titre2"/>
+        <w:numPr>
+          <w:ilvl w:val="0"/>
+          <w:numId w:val="0"/>
+        </w:numPr>
+        <w:tabs>
+          <w:tab w:val="left" w:pos="439"/>
+        </w:tabs>
+        <w:spacing w:before="49"/>
+        <w:ind w:left="576" w:hanging="576"/>
+        <w:rPr>
+          <w:sz w:val="28"/>
+          <w:szCs w:val="28"/>
+          <w:lang w:val="fr-FR"/>
+        </w:rPr>
+      </w:pPr>
+    </w:p>
+    <w:p>
+      <w:pPr>
+        <w:pStyle w:val="Titre2"/>
+        <w:numPr>
+          <w:ilvl w:val="0"/>
+          <w:numId w:val="0"/>
+        </w:numPr>
+        <w:tabs>
+          <w:tab w:val="left" w:pos="439"/>
+        </w:tabs>
+        <w:spacing w:before="49"/>
+        <w:ind w:left="576" w:hanging="576"/>
+        <w:rPr>
+          <w:sz w:val="28"/>
+          <w:szCs w:val="28"/>
+          <w:lang w:val="fr-FR"/>
+        </w:rPr>
+      </w:pPr>
+    </w:p>
+    <w:p>
+      <w:pPr>
+        <w:pStyle w:val="Titre2"/>
+        <w:numPr>
+          <w:ilvl w:val="0"/>
+          <w:numId w:val="0"/>
+        </w:numPr>
+        <w:tabs>
+          <w:tab w:val="left" w:pos="439"/>
+        </w:tabs>
+        <w:spacing w:before="49"/>
+        <w:ind w:left="576" w:hanging="576"/>
+        <w:rPr>
+          <w:sz w:val="28"/>
+          <w:szCs w:val="28"/>
+          <w:lang w:val="fr-FR"/>
+        </w:rPr>
+      </w:pPr>
+    </w:p>
+    <w:p>
+      <w:pPr>
+        <w:pStyle w:val="Titre2"/>
+        <w:numPr>
+          <w:ilvl w:val="0"/>
+          <w:numId w:val="0"/>
+        </w:numPr>
+        <w:tabs>
+          <w:tab w:val="left" w:pos="439"/>
+        </w:tabs>
+        <w:spacing w:before="49"/>
+        <w:ind w:left="576" w:hanging="576"/>
+        <w:rPr>
+          <w:sz w:val="28"/>
+          <w:szCs w:val="28"/>
+          <w:lang w:val="fr-FR"/>
+        </w:rPr>
+      </w:pPr>
+    </w:p>
+    <w:p>
+      <w:pPr>
+        <w:pStyle w:val="Titre2"/>
+        <w:numPr>
+          <w:ilvl w:val="0"/>
+          <w:numId w:val="0"/>
+        </w:numPr>
+        <w:tabs>
+          <w:tab w:val="left" w:pos="439"/>
+        </w:tabs>
+        <w:spacing w:before="49"/>
+        <w:ind w:left="576" w:hanging="576"/>
+        <w:rPr>
+          <w:sz w:val="28"/>
+          <w:szCs w:val="28"/>
+          <w:lang w:val="fr-FR"/>
+        </w:rPr>
+      </w:pPr>
+    </w:p>
+    <w:p>
+      <w:pPr>
+        <w:pStyle w:val="Titre2"/>
+        <w:numPr>
+          <w:ilvl w:val="0"/>
+          <w:numId w:val="0"/>
+        </w:numPr>
+        <w:tabs>
+          <w:tab w:val="left" w:pos="439"/>
+        </w:tabs>
+        <w:spacing w:before="49"/>
+        <w:ind w:left="576" w:hanging="576"/>
+        <w:rPr>
+          <w:sz w:val="28"/>
+          <w:szCs w:val="28"/>
+          <w:lang w:val="fr-FR"/>
+        </w:rPr>
+      </w:pPr>
+    </w:p>
+    <w:p>
+      <w:pPr>
+        <w:pStyle w:val="Titre2"/>
+        <w:numPr>
+          <w:ilvl w:val="0"/>
+          <w:numId w:val="0"/>
+        </w:numPr>
+        <w:tabs>
+          <w:tab w:val="left" w:pos="439"/>
+        </w:tabs>
+        <w:spacing w:before="49"/>
+        <w:ind w:left="576" w:hanging="576"/>
+        <w:rPr>
+          <w:sz w:val="28"/>
+          <w:szCs w:val="28"/>
+          <w:lang w:val="fr-FR"/>
+        </w:rPr>
+      </w:pPr>
+    </w:p>
+    <w:p>
+      <w:pPr>
+        <w:pStyle w:val="Titre2"/>
+        <w:numPr>
+          <w:ilvl w:val="0"/>
+          <w:numId w:val="0"/>
+        </w:numPr>
+        <w:tabs>
+          <w:tab w:val="left" w:pos="439"/>
+        </w:tabs>
+        <w:spacing w:before="49"/>
+        <w:ind w:left="576" w:hanging="576"/>
+        <w:rPr>
+          <w:sz w:val="28"/>
+          <w:szCs w:val="28"/>
+          <w:lang w:val="fr-FR"/>
+        </w:rPr>
+      </w:pPr>
+    </w:p>
+    <w:p>
+      <w:pPr>
+        <w:pStyle w:val="Titre2"/>
+        <w:numPr>
+          <w:ilvl w:val="0"/>
+          <w:numId w:val="0"/>
+        </w:numPr>
+        <w:tabs>
+          <w:tab w:val="left" w:pos="439"/>
+        </w:tabs>
+        <w:spacing w:before="49"/>
+        <w:ind w:left="576" w:hanging="576"/>
+        <w:rPr>
+          <w:sz w:val="28"/>
+          <w:szCs w:val="28"/>
+          <w:lang w:val="fr-FR"/>
+        </w:rPr>
+      </w:pPr>
+    </w:p>
+    <w:p>
+      <w:pPr>
+        <w:pStyle w:val="Titre2"/>
+        <w:numPr>
+          <w:ilvl w:val="0"/>
+          <w:numId w:val="0"/>
+        </w:numPr>
+        <w:tabs>
+          <w:tab w:val="left" w:pos="439"/>
+        </w:tabs>
+        <w:spacing w:before="49"/>
+        <w:ind w:left="576" w:hanging="576"/>
+        <w:rPr>
+          <w:sz w:val="28"/>
+          <w:szCs w:val="28"/>
+          <w:lang w:val="fr-FR"/>
+        </w:rPr>
+      </w:pPr>
+    </w:p>
+    <w:p>
+      <w:pPr>
+        <w:pStyle w:val="Titre2"/>
+        <w:numPr>
+          <w:ilvl w:val="0"/>
+          <w:numId w:val="0"/>
+        </w:numPr>
+        <w:tabs>
+          <w:tab w:val="left" w:pos="439"/>
+        </w:tabs>
+        <w:spacing w:before="49"/>
+        <w:ind w:left="576" w:hanging="576"/>
+        <w:rPr>
+          <w:sz w:val="28"/>
+          <w:szCs w:val="28"/>
+          <w:lang w:val="fr-FR"/>
+        </w:rPr>
+      </w:pPr>
+    </w:p>
+    <w:p>
+      <w:pPr>
+        <w:rPr>
+          <w:rFonts w:ascii="Times New Roman" w:eastAsia="Times New Roman" w:hAnsi="Times New Roman"/>
+          <w:b/>
+          <w:bCs/>
+          <w:sz w:val="28"/>
+          <w:szCs w:val="28"/>
+          <w:lang w:val="fr-FR"/>
+        </w:rPr>
+      </w:pPr>
+      <w:r>
+        <w:rPr>
+          <w:noProof/>
+          <w:sz w:val="24"/>
+        </w:rPr>
+        <w:pict w14:anchorId="08CC5D44">
+          <v:shape id="_x0000_s1028" type="#_x0000_t75" style="position:absolute;margin-left:156.6pt;margin-top:44.9pt;width:191.7pt;height:243.75pt;z-index:251661312;mso-position-horizontal-relative:text;mso-position-vertical-relative:text;mso-width-relative:page;mso-height-relative:page">
+            <v:imagedata r:id="rId16" o:title="listeObjetChoisi"/>
+          </v:shape>
+        </w:pict>
+      </w:r>
+      <w:r>
+        <w:rPr>
+          <w:sz w:val="28"/>
+          <w:szCs w:val="28"/>
+          <w:lang w:val="fr-FR"/>
+        </w:rPr>
+        <w:br w:type="page"/>
+      </w:r>
+    </w:p>
+    <w:p>
+      <w:pPr>
+        <w:pStyle w:val="Titre2"/>
+        <w:numPr>
+          <w:ilvl w:val="0"/>
+          <w:numId w:val="0"/>
+        </w:numPr>
+        <w:tabs>
+          <w:tab w:val="left" w:pos="439"/>
+        </w:tabs>
+        <w:spacing w:before="49"/>
+        <w:ind w:left="576" w:hanging="576"/>
+        <w:rPr>
+          <w:sz w:val="28"/>
+          <w:szCs w:val="28"/>
+          <w:lang w:val="fr-FR"/>
+        </w:rPr>
+      </w:pPr>
     </w:p>
     <w:p>
       <w:pPr>
@@ -9785,7 +10371,6 @@
           <w:sz w:val="24"/>
           <w:lang w:val="fr-FR"/>
         </w:rPr>
-        <w:lastRenderedPageBreak/>
         <w:t xml:space="preserve"> </w:t>
       </w:r>
       <w:r>
@@ -9953,8 +10538,8 @@
           <w:lang w:val="fr-FR"/>
         </w:rPr>
         <w:pict w14:anchorId="72744BA8">
-          <v:shape id="_x0000_i1028" type="#_x0000_t75" style="width:500.4pt;height:78pt">
-            <v:imagedata r:id="rId15" o:title="v1verif"/>
+          <v:shape id="_x0000_i1028" type="#_x0000_t75" style="width:500.5pt;height:78pt">
+            <v:imagedata r:id="rId17" o:title="v1verif"/>
           </v:shape>
         </w:pict>
       </w:r>
@@ -10018,16 +10603,6 @@
       </w:pPr>
       <w:r>
         <w:rPr>
-          <w:noProof/>
-        </w:rPr>
-        <w:pict w14:anchorId="4D3FF703">
-          <v:shape id="_x0000_s1029" type="#_x0000_t75" style="position:absolute;margin-left:1.5pt;margin-top:148.5pt;width:501pt;height:358.5pt;z-index:251663360;mso-position-horizontal-relative:text;mso-position-vertical-relative:text;mso-width-relative:page;mso-height-relative:page">
-            <v:imagedata r:id="rId16" o:title="vGraphique"/>
-          </v:shape>
-        </w:pict>
-      </w:r>
-      <w:r>
-        <w:rPr>
           <w:lang w:val="fr-FR"/>
         </w:rPr>
         <w:tab/>
@@ -10127,235 +10702,11 @@
     </w:p>
     <w:p>
       <w:pPr>
-        <w:pStyle w:val="Titre3"/>
-        <w:numPr>
-          <w:ilvl w:val="0"/>
-          <w:numId w:val="0"/>
-        </w:numPr>
-        <w:rPr>
-          <w:b w:val="0"/>
-          <w:i w:val="0"/>
-          <w:lang w:val="fr-FR"/>
-        </w:rPr>
-      </w:pPr>
-    </w:p>
-    <w:p>
-      <w:pPr>
-        <w:pStyle w:val="Titre3"/>
-        <w:numPr>
-          <w:ilvl w:val="0"/>
-          <w:numId w:val="0"/>
-        </w:numPr>
-        <w:rPr>
-          <w:sz w:val="28"/>
-          <w:szCs w:val="28"/>
-          <w:lang w:val="fr-FR"/>
-        </w:rPr>
-      </w:pPr>
-      <w:r>
-        <w:rPr>
-          <w:b w:val="0"/>
-          <w:i w:val="0"/>
-          <w:lang w:val="fr-FR"/>
-        </w:rPr>
-        <w:t>Première aperçu du projet graphique (</w:t>
-      </w:r>
-      <w:proofErr w:type="spellStart"/>
-      <w:r>
-        <w:rPr>
-          <w:b w:val="0"/>
-          <w:i w:val="0"/>
-          <w:lang w:val="fr-FR"/>
-        </w:rPr>
-        <w:t>ui</w:t>
-      </w:r>
-      <w:proofErr w:type="spellEnd"/>
-      <w:r>
-        <w:rPr>
-          <w:b w:val="0"/>
-          <w:i w:val="0"/>
-          <w:lang w:val="fr-FR"/>
-        </w:rPr>
-        <w:t>) avec notre choix d’organisation selon les éléments donnés.</w:t>
-      </w:r>
-      <w:r>
-        <w:rPr>
-          <w:sz w:val="28"/>
-          <w:szCs w:val="28"/>
-          <w:lang w:val="fr-FR"/>
-        </w:rPr>
-        <w:br w:type="page"/>
-      </w:r>
-    </w:p>
-    <w:p>
-      <w:pPr>
         <w:pStyle w:val="Titre1"/>
         <w:numPr>
           <w:ilvl w:val="0"/>
           <w:numId w:val="0"/>
         </w:numPr>
-        <w:ind w:left="432" w:hanging="432"/>
-        <w:rPr>
-          <w:color w:val="0000FF"/>
-          <w:sz w:val="32"/>
-          <w:lang w:val="fr-FR"/>
-        </w:rPr>
-      </w:pPr>
-      <w:r>
-        <w:rPr>
-          <w:noProof/>
-        </w:rPr>
-        <w:lastRenderedPageBreak/>
-        <w:pict w14:anchorId="08CC5D44">
-          <v:shape id="_x0000_s1028" type="#_x0000_t75" style="position:absolute;left:0;text-align:left;margin-left:186pt;margin-top:-22.45pt;width:191.7pt;height:243.75pt;z-index:251661312;mso-position-horizontal-relative:text;mso-position-vertical-relative:text;mso-width-relative:page;mso-height-relative:page">
-            <v:imagedata r:id="rId17" o:title="listeObjetChoisi"/>
-          </v:shape>
-        </w:pict>
-      </w:r>
-    </w:p>
-    <w:p>
-      <w:pPr>
-        <w:pStyle w:val="Titre1"/>
-        <w:numPr>
-          <w:ilvl w:val="0"/>
-          <w:numId w:val="0"/>
-        </w:numPr>
-        <w:ind w:left="432" w:hanging="432"/>
-        <w:rPr>
-          <w:color w:val="0000FF"/>
-          <w:sz w:val="32"/>
-          <w:lang w:val="fr-FR"/>
-        </w:rPr>
-      </w:pPr>
-    </w:p>
-    <w:p>
-      <w:pPr>
-        <w:pStyle w:val="Titre1"/>
-        <w:numPr>
-          <w:ilvl w:val="0"/>
-          <w:numId w:val="0"/>
-        </w:numPr>
-        <w:ind w:left="432" w:hanging="432"/>
-        <w:rPr>
-          <w:color w:val="0000FF"/>
-          <w:sz w:val="32"/>
-          <w:lang w:val="fr-FR"/>
-        </w:rPr>
-      </w:pPr>
-    </w:p>
-    <w:p>
-      <w:pPr>
-        <w:pStyle w:val="Titre1"/>
-        <w:numPr>
-          <w:ilvl w:val="0"/>
-          <w:numId w:val="0"/>
-        </w:numPr>
-        <w:ind w:left="432" w:hanging="432"/>
-        <w:rPr>
-          <w:color w:val="0000FF"/>
-          <w:sz w:val="32"/>
-          <w:lang w:val="fr-FR"/>
-        </w:rPr>
-      </w:pPr>
-    </w:p>
-    <w:p>
-      <w:pPr>
-        <w:pStyle w:val="Titre1"/>
-        <w:numPr>
-          <w:ilvl w:val="0"/>
-          <w:numId w:val="0"/>
-        </w:numPr>
-        <w:ind w:left="432" w:hanging="432"/>
-        <w:rPr>
-          <w:color w:val="0000FF"/>
-          <w:sz w:val="32"/>
-          <w:lang w:val="fr-FR"/>
-        </w:rPr>
-      </w:pPr>
-    </w:p>
-    <w:p>
-      <w:pPr>
-        <w:pStyle w:val="Titre1"/>
-        <w:numPr>
-          <w:ilvl w:val="0"/>
-          <w:numId w:val="0"/>
-        </w:numPr>
-        <w:ind w:left="432" w:hanging="432"/>
-        <w:rPr>
-          <w:color w:val="0000FF"/>
-          <w:sz w:val="32"/>
-          <w:lang w:val="fr-FR"/>
-        </w:rPr>
-      </w:pPr>
-    </w:p>
-    <w:p>
-      <w:pPr>
-        <w:pStyle w:val="Titre1"/>
-        <w:numPr>
-          <w:ilvl w:val="0"/>
-          <w:numId w:val="0"/>
-        </w:numPr>
-        <w:ind w:left="432" w:hanging="432"/>
-        <w:rPr>
-          <w:color w:val="0000FF"/>
-          <w:sz w:val="32"/>
-          <w:lang w:val="fr-FR"/>
-        </w:rPr>
-      </w:pPr>
-    </w:p>
-    <w:p>
-      <w:pPr>
-        <w:pStyle w:val="Titre1"/>
-        <w:numPr>
-          <w:ilvl w:val="0"/>
-          <w:numId w:val="0"/>
-        </w:numPr>
-        <w:ind w:left="432" w:hanging="432"/>
-        <w:rPr>
-          <w:color w:val="0000FF"/>
-          <w:sz w:val="32"/>
-          <w:lang w:val="fr-FR"/>
-        </w:rPr>
-      </w:pPr>
-    </w:p>
-    <w:p>
-      <w:pPr>
-        <w:pStyle w:val="Titre1"/>
-        <w:numPr>
-          <w:ilvl w:val="0"/>
-          <w:numId w:val="0"/>
-        </w:numPr>
-        <w:ind w:left="432" w:hanging="432"/>
-        <w:rPr>
-          <w:color w:val="0000FF"/>
-          <w:sz w:val="32"/>
-          <w:lang w:val="fr-FR"/>
-        </w:rPr>
-      </w:pPr>
-    </w:p>
-    <w:p>
-      <w:pPr>
-        <w:pStyle w:val="Titre1"/>
-        <w:numPr>
-          <w:ilvl w:val="0"/>
-          <w:numId w:val="0"/>
-        </w:numPr>
-        <w:ind w:left="432" w:hanging="432"/>
-        <w:rPr>
-          <w:color w:val="0000FF"/>
-          <w:sz w:val="32"/>
-          <w:lang w:val="fr-FR"/>
-        </w:rPr>
-      </w:pPr>
-    </w:p>
-    <w:p>
-      <w:pPr>
-        <w:pStyle w:val="Titre1"/>
-        <w:numPr>
-          <w:ilvl w:val="0"/>
-          <w:numId w:val="0"/>
-        </w:numPr>
-        <w:ind w:left="432" w:hanging="432"/>
         <w:rPr>
           <w:color w:val="0000FF"/>
           <w:sz w:val="32"/>
@@ -10469,7 +10820,7 @@
         </w:rPr>
         <w:lastRenderedPageBreak/>
         <w:pict w14:anchorId="741160EF">
-          <v:shape id="_x0000_i1029" type="#_x0000_t75" style="width:489pt;height:483.6pt">
+          <v:shape id="_x0000_i1029" type="#_x0000_t75" style="width:489pt;height:484pt">
             <v:imagedata r:id="rId18" o:title="DiagrammeClasseV0"/>
           </v:shape>
         </w:pict>
@@ -10571,34 +10922,132 @@
     </w:p>
     <w:p>
       <w:pPr>
-        <w:ind w:left="580" w:right="298"/>
-        <w:rPr>
-          <w:rFonts w:ascii="Times New Roman" w:eastAsia="Times New Roman" w:hAnsi="Times New Roman" w:cs="Times New Roman"/>
-          <w:i/>
-          <w:color w:val="2929FF"/>
-          <w:sz w:val="24"/>
-          <w:lang w:val="fr-FR"/>
-        </w:rPr>
-      </w:pPr>
-      <w:r>
-        <w:rPr>
-          <w:rFonts w:ascii="Times New Roman" w:eastAsia="Times New Roman" w:hAnsi="Times New Roman" w:cs="Times New Roman"/>
-          <w:i/>
-          <w:color w:val="2929FF"/>
-          <w:sz w:val="24"/>
-          <w:lang w:val="fr-FR"/>
-        </w:rPr>
-        <w:t>A faire</w:t>
-      </w:r>
-    </w:p>
-    <w:p>
-      <w:pPr>
         <w:spacing w:line="200" w:lineRule="atLeast"/>
         <w:ind w:left="1747"/>
         <w:rPr>
           <w:rFonts w:ascii="Times New Roman" w:eastAsia="Times New Roman" w:hAnsi="Times New Roman" w:cs="Times New Roman"/>
           <w:sz w:val="20"/>
           <w:szCs w:val="20"/>
+        </w:rPr>
+      </w:pPr>
+    </w:p>
+    <w:p>
+      <w:pPr>
+        <w:rPr>
+          <w:lang w:val="fr-FR"/>
+        </w:rPr>
+      </w:pPr>
+    </w:p>
+    <w:p>
+      <w:pPr>
+        <w:rPr>
+          <w:lang w:val="fr-FR"/>
+        </w:rPr>
+      </w:pPr>
+    </w:p>
+    <w:p>
+      <w:pPr>
+        <w:rPr>
+          <w:lang w:val="fr-FR"/>
+        </w:rPr>
+      </w:pPr>
+    </w:p>
+    <w:p>
+      <w:pPr>
+        <w:rPr>
+          <w:lang w:val="fr-FR"/>
+        </w:rPr>
+      </w:pPr>
+    </w:p>
+    <w:p>
+      <w:pPr>
+        <w:rPr>
+          <w:lang w:val="fr-FR"/>
+        </w:rPr>
+      </w:pPr>
+    </w:p>
+    <w:p>
+      <w:pPr>
+        <w:rPr>
+          <w:lang w:val="fr-FR"/>
+        </w:rPr>
+      </w:pPr>
+    </w:p>
+    <w:p>
+      <w:pPr>
+        <w:rPr>
+          <w:lang w:val="fr-FR"/>
+        </w:rPr>
+      </w:pPr>
+    </w:p>
+    <w:p>
+      <w:pPr>
+        <w:rPr>
+          <w:lang w:val="fr-FR"/>
+        </w:rPr>
+      </w:pPr>
+    </w:p>
+    <w:p>
+      <w:pPr>
+        <w:rPr>
+          <w:lang w:val="fr-FR"/>
+        </w:rPr>
+      </w:pPr>
+    </w:p>
+    <w:p>
+      <w:pPr>
+        <w:rPr>
+          <w:i/>
+          <w:iCs/>
+          <w:color w:val="1F497D" w:themeColor="text2"/>
+          <w:sz w:val="18"/>
+          <w:szCs w:val="18"/>
+          <w:lang w:val="fr-FR"/>
+        </w:rPr>
+      </w:pPr>
+      <w:r>
+        <w:rPr>
+          <w:lang w:val="fr-FR"/>
+        </w:rPr>
+        <w:br w:type="page"/>
+      </w:r>
+    </w:p>
+    <w:p>
+      <w:pPr>
+        <w:pStyle w:val="Lgende"/>
+        <w:spacing w:before="120"/>
+        <w:ind w:left="425"/>
+        <w:jc w:val="center"/>
+        <w:rPr>
+          <w:lang w:val="fr-FR"/>
+        </w:rPr>
+      </w:pPr>
+    </w:p>
+    <w:p>
+      <w:pPr>
+        <w:rPr>
+          <w:lang w:val="fr-FR"/>
+        </w:rPr>
+      </w:pPr>
+      <w:r>
+        <w:rPr>
+          <w:lang w:val="fr-FR"/>
+        </w:rPr>
+        <w:pict w14:anchorId="7CD1ADDD">
+          <v:shape id="_x0000_i1037" type="#_x0000_t75" style="width:501pt;height:244pt">
+            <v:imagedata r:id="rId19" o:title="digrammeEtatTransition"/>
+          </v:shape>
+        </w:pict>
+      </w:r>
+    </w:p>
+    <w:p>
+      <w:pPr>
+        <w:pStyle w:val="Lgende"/>
+        <w:spacing w:before="120"/>
+        <w:ind w:left="425"/>
+        <w:jc w:val="center"/>
+        <w:rPr>
+          <w:lang w:val="fr-FR"/>
         </w:rPr>
       </w:pPr>
     </w:p>
@@ -10682,6 +11131,18 @@
         </w:rPr>
         <w:t>Dictionnaire des états, événements et Actions (v2)</w:t>
       </w:r>
+    </w:p>
+    <w:p>
+      <w:pPr>
+        <w:spacing w:before="240"/>
+        <w:ind w:left="924"/>
+        <w:rPr>
+          <w:rFonts w:ascii="Times New Roman" w:eastAsia="Times New Roman" w:hAnsi="Times New Roman" w:cs="Times New Roman"/>
+          <w:b/>
+          <w:bCs/>
+          <w:lang w:val="fr-FR"/>
+        </w:rPr>
+      </w:pPr>
     </w:p>
     <w:p>
       <w:pPr>
@@ -10829,6 +11290,24 @@
                 <w:szCs w:val="20"/>
               </w:rPr>
             </w:pPr>
+            <w:r>
+              <w:rPr>
+                <w:rFonts w:ascii="Courier New" w:eastAsia="Courier New" w:hAnsi="Courier New" w:cs="Courier New"/>
+                <w:sz w:val="20"/>
+                <w:szCs w:val="20"/>
+              </w:rPr>
+              <w:t xml:space="preserve">Charger </w:t>
+            </w:r>
+            <w:proofErr w:type="spellStart"/>
+            <w:r>
+              <w:rPr>
+                <w:rFonts w:ascii="Courier New" w:eastAsia="Courier New" w:hAnsi="Courier New" w:cs="Courier New"/>
+                <w:sz w:val="20"/>
+                <w:szCs w:val="20"/>
+              </w:rPr>
+              <w:t>Diaporama</w:t>
+            </w:r>
+            <w:proofErr w:type="spellEnd"/>
           </w:p>
         </w:tc>
         <w:tc>
@@ -10851,6 +11330,27 @@
                 <w:lang w:val="fr-FR"/>
               </w:rPr>
             </w:pPr>
+            <w:r>
+              <w:rPr>
+                <w:rFonts w:ascii="Times New Roman" w:eastAsia="Times New Roman" w:hAnsi="Times New Roman" w:cs="Times New Roman"/>
+                <w:lang w:val="fr-FR"/>
+              </w:rPr>
+              <w:t>Cet état permet au lancement de l’application de choisir et lancer un diaporama parmi ce</w:t>
+            </w:r>
+            <w:r>
+              <w:rPr>
+                <w:rFonts w:ascii="Times New Roman" w:eastAsia="Times New Roman" w:hAnsi="Times New Roman" w:cs="Times New Roman"/>
+                <w:lang w:val="fr-FR"/>
+              </w:rPr>
+              <w:t>ux</w:t>
+            </w:r>
+            <w:r>
+              <w:rPr>
+                <w:rFonts w:ascii="Times New Roman" w:eastAsia="Times New Roman" w:hAnsi="Times New Roman" w:cs="Times New Roman"/>
+                <w:lang w:val="fr-FR"/>
+              </w:rPr>
+              <w:t xml:space="preserve"> disponible dans la BD</w:t>
+            </w:r>
           </w:p>
         </w:tc>
       </w:tr>
@@ -10880,6 +11380,70 @@
                 <w:szCs w:val="20"/>
               </w:rPr>
             </w:pPr>
+            <w:proofErr w:type="spellStart"/>
+            <w:r>
+              <w:rPr>
+                <w:rFonts w:ascii="Courier New" w:eastAsia="Courier New" w:hAnsi="Courier New" w:cs="Courier New"/>
+                <w:sz w:val="20"/>
+                <w:szCs w:val="20"/>
+              </w:rPr>
+              <w:t>Afficher</w:t>
+            </w:r>
+            <w:proofErr w:type="spellEnd"/>
+            <w:r>
+              <w:rPr>
+                <w:rFonts w:ascii="Courier New" w:eastAsia="Courier New" w:hAnsi="Courier New" w:cs="Courier New"/>
+                <w:sz w:val="20"/>
+                <w:szCs w:val="20"/>
+              </w:rPr>
+              <w:t xml:space="preserve"> </w:t>
+            </w:r>
+            <w:proofErr w:type="spellStart"/>
+            <w:r>
+              <w:rPr>
+                <w:rFonts w:ascii="Courier New" w:eastAsia="Courier New" w:hAnsi="Courier New" w:cs="Courier New"/>
+                <w:sz w:val="20"/>
+                <w:szCs w:val="20"/>
+              </w:rPr>
+              <w:t>diaporama</w:t>
+            </w:r>
+            <w:proofErr w:type="spellEnd"/>
+            <w:r>
+              <w:rPr>
+                <w:rFonts w:ascii="Courier New" w:eastAsia="Courier New" w:hAnsi="Courier New" w:cs="Courier New"/>
+                <w:sz w:val="20"/>
+                <w:szCs w:val="20"/>
+              </w:rPr>
+              <w:t xml:space="preserve"> </w:t>
+            </w:r>
+            <w:proofErr w:type="spellStart"/>
+            <w:r>
+              <w:rPr>
+                <w:rFonts w:ascii="Courier New" w:eastAsia="Courier New" w:hAnsi="Courier New" w:cs="Courier New"/>
+                <w:sz w:val="20"/>
+                <w:szCs w:val="20"/>
+              </w:rPr>
+              <w:t>en</w:t>
+            </w:r>
+            <w:proofErr w:type="spellEnd"/>
+            <w:r>
+              <w:rPr>
+                <w:rFonts w:ascii="Courier New" w:eastAsia="Courier New" w:hAnsi="Courier New" w:cs="Courier New"/>
+                <w:sz w:val="20"/>
+                <w:szCs w:val="20"/>
+              </w:rPr>
+              <w:t xml:space="preserve"> mode </w:t>
+            </w:r>
+            <w:proofErr w:type="spellStart"/>
+            <w:r>
+              <w:rPr>
+                <w:rFonts w:ascii="Courier New" w:eastAsia="Courier New" w:hAnsi="Courier New" w:cs="Courier New"/>
+                <w:sz w:val="20"/>
+                <w:szCs w:val="20"/>
+              </w:rPr>
+              <w:t>manuel</w:t>
+            </w:r>
+            <w:proofErr w:type="spellEnd"/>
           </w:p>
         </w:tc>
         <w:tc>
@@ -10901,6 +11465,229 @@
                 <w:lang w:val="fr-FR"/>
               </w:rPr>
             </w:pPr>
+            <w:r>
+              <w:rPr>
+                <w:rFonts w:ascii="Times New Roman" w:eastAsia="Times New Roman" w:hAnsi="Times New Roman" w:cs="Times New Roman"/>
+                <w:lang w:val="fr-FR"/>
+              </w:rPr>
+              <w:t>Lorsqu’un diaporama a été choisi, celui-ci s’affiche directement dans la fenêtre du projet</w:t>
+            </w:r>
+          </w:p>
+        </w:tc>
+      </w:tr>
+      <w:tr>
+        <w:trPr>
+          <w:trHeight w:hRule="exact" w:val="853"/>
+        </w:trPr>
+        <w:tc>
+          <w:tcPr>
+            <w:tcW w:w="2304" w:type="dxa"/>
+            <w:tcBorders>
+              <w:top w:val="single" w:sz="5" w:space="0" w:color="000000"/>
+              <w:left w:val="single" w:sz="5" w:space="0" w:color="000000"/>
+              <w:bottom w:val="single" w:sz="5" w:space="0" w:color="000000"/>
+              <w:right w:val="single" w:sz="5" w:space="0" w:color="000000"/>
+            </w:tcBorders>
+          </w:tcPr>
+          <w:p>
+            <w:pPr>
+              <w:pStyle w:val="TableParagraph"/>
+              <w:spacing w:before="143"/>
+              <w:ind w:left="37"/>
+              <w:jc w:val="center"/>
+              <w:rPr>
+                <w:rFonts w:ascii="Courier New" w:eastAsia="Courier New" w:hAnsi="Courier New" w:cs="Courier New"/>
+                <w:sz w:val="20"/>
+                <w:szCs w:val="20"/>
+              </w:rPr>
+            </w:pPr>
+            <w:r>
+              <w:rPr>
+                <w:rFonts w:ascii="Courier New" w:eastAsia="Courier New" w:hAnsi="Courier New" w:cs="Courier New"/>
+                <w:sz w:val="20"/>
+                <w:szCs w:val="20"/>
+              </w:rPr>
+              <w:t xml:space="preserve">Changer la </w:t>
+            </w:r>
+            <w:proofErr w:type="spellStart"/>
+            <w:r>
+              <w:rPr>
+                <w:rFonts w:ascii="Courier New" w:eastAsia="Courier New" w:hAnsi="Courier New" w:cs="Courier New"/>
+                <w:sz w:val="20"/>
+                <w:szCs w:val="20"/>
+              </w:rPr>
+              <w:t>vitesse</w:t>
+            </w:r>
+            <w:proofErr w:type="spellEnd"/>
+            <w:r>
+              <w:rPr>
+                <w:rFonts w:ascii="Courier New" w:eastAsia="Courier New" w:hAnsi="Courier New" w:cs="Courier New"/>
+                <w:sz w:val="20"/>
+                <w:szCs w:val="20"/>
+              </w:rPr>
+              <w:t xml:space="preserve"> de </w:t>
+            </w:r>
+            <w:proofErr w:type="spellStart"/>
+            <w:r>
+              <w:rPr>
+                <w:rFonts w:ascii="Courier New" w:eastAsia="Courier New" w:hAnsi="Courier New" w:cs="Courier New"/>
+                <w:sz w:val="20"/>
+                <w:szCs w:val="20"/>
+              </w:rPr>
+              <w:t>défilement</w:t>
+            </w:r>
+            <w:proofErr w:type="spellEnd"/>
+          </w:p>
+        </w:tc>
+        <w:tc>
+          <w:tcPr>
+            <w:tcW w:w="7474" w:type="dxa"/>
+            <w:tcBorders>
+              <w:top w:val="single" w:sz="5" w:space="0" w:color="000000"/>
+              <w:left w:val="single" w:sz="5" w:space="0" w:color="000000"/>
+              <w:bottom w:val="single" w:sz="5" w:space="0" w:color="000000"/>
+              <w:right w:val="single" w:sz="5" w:space="0" w:color="000000"/>
+            </w:tcBorders>
+          </w:tcPr>
+          <w:p>
+            <w:pPr>
+              <w:pStyle w:val="TableParagraph"/>
+              <w:ind w:left="63" w:right="360"/>
+              <w:rPr>
+                <w:rFonts w:ascii="Times New Roman" w:eastAsia="Times New Roman" w:hAnsi="Times New Roman" w:cs="Times New Roman"/>
+                <w:lang w:val="fr-FR"/>
+              </w:rPr>
+            </w:pPr>
+            <w:r>
+              <w:rPr>
+                <w:rFonts w:ascii="Times New Roman" w:eastAsia="Times New Roman" w:hAnsi="Times New Roman" w:cs="Times New Roman"/>
+                <w:lang w:val="fr-FR"/>
+              </w:rPr>
+              <w:t>Permet de modifier la vitesse de défilement des images du diaporama</w:t>
+            </w:r>
+          </w:p>
+        </w:tc>
+      </w:tr>
+      <w:tr>
+        <w:trPr>
+          <w:trHeight w:hRule="exact" w:val="853"/>
+        </w:trPr>
+        <w:tc>
+          <w:tcPr>
+            <w:tcW w:w="2304" w:type="dxa"/>
+            <w:tcBorders>
+              <w:top w:val="single" w:sz="5" w:space="0" w:color="000000"/>
+              <w:left w:val="single" w:sz="5" w:space="0" w:color="000000"/>
+              <w:bottom w:val="single" w:sz="5" w:space="0" w:color="000000"/>
+              <w:right w:val="single" w:sz="5" w:space="0" w:color="000000"/>
+            </w:tcBorders>
+          </w:tcPr>
+          <w:p>
+            <w:pPr>
+              <w:pStyle w:val="TableParagraph"/>
+              <w:spacing w:before="143"/>
+              <w:ind w:left="37"/>
+              <w:jc w:val="center"/>
+              <w:rPr>
+                <w:rFonts w:ascii="Courier New" w:eastAsia="Courier New" w:hAnsi="Courier New" w:cs="Courier New"/>
+                <w:sz w:val="20"/>
+                <w:szCs w:val="20"/>
+              </w:rPr>
+            </w:pPr>
+            <w:proofErr w:type="spellStart"/>
+            <w:r>
+              <w:rPr>
+                <w:rFonts w:ascii="Courier New" w:eastAsia="Courier New" w:hAnsi="Courier New" w:cs="Courier New"/>
+                <w:sz w:val="20"/>
+                <w:szCs w:val="20"/>
+              </w:rPr>
+              <w:t>Afficher</w:t>
+            </w:r>
+            <w:proofErr w:type="spellEnd"/>
+            <w:r>
+              <w:rPr>
+                <w:rFonts w:ascii="Courier New" w:eastAsia="Courier New" w:hAnsi="Courier New" w:cs="Courier New"/>
+                <w:sz w:val="20"/>
+                <w:szCs w:val="20"/>
+              </w:rPr>
+              <w:t xml:space="preserve"> </w:t>
+            </w:r>
+            <w:proofErr w:type="spellStart"/>
+            <w:r>
+              <w:rPr>
+                <w:rFonts w:ascii="Courier New" w:eastAsia="Courier New" w:hAnsi="Courier New" w:cs="Courier New"/>
+                <w:sz w:val="20"/>
+                <w:szCs w:val="20"/>
+              </w:rPr>
+              <w:t>diaporama</w:t>
+            </w:r>
+            <w:proofErr w:type="spellEnd"/>
+            <w:r>
+              <w:rPr>
+                <w:rFonts w:ascii="Courier New" w:eastAsia="Courier New" w:hAnsi="Courier New" w:cs="Courier New"/>
+                <w:sz w:val="20"/>
+                <w:szCs w:val="20"/>
+              </w:rPr>
+              <w:t xml:space="preserve"> </w:t>
+            </w:r>
+            <w:proofErr w:type="spellStart"/>
+            <w:r>
+              <w:rPr>
+                <w:rFonts w:ascii="Courier New" w:eastAsia="Courier New" w:hAnsi="Courier New" w:cs="Courier New"/>
+                <w:sz w:val="20"/>
+                <w:szCs w:val="20"/>
+              </w:rPr>
+              <w:t>en</w:t>
+            </w:r>
+            <w:proofErr w:type="spellEnd"/>
+            <w:r>
+              <w:rPr>
+                <w:rFonts w:ascii="Courier New" w:eastAsia="Courier New" w:hAnsi="Courier New" w:cs="Courier New"/>
+                <w:sz w:val="20"/>
+                <w:szCs w:val="20"/>
+              </w:rPr>
+              <w:t xml:space="preserve"> mode </w:t>
+            </w:r>
+            <w:proofErr w:type="spellStart"/>
+            <w:r>
+              <w:rPr>
+                <w:rFonts w:ascii="Courier New" w:eastAsia="Courier New" w:hAnsi="Courier New" w:cs="Courier New"/>
+                <w:sz w:val="20"/>
+                <w:szCs w:val="20"/>
+              </w:rPr>
+              <w:t>automatique</w:t>
+            </w:r>
+            <w:proofErr w:type="spellEnd"/>
+          </w:p>
+        </w:tc>
+        <w:tc>
+          <w:tcPr>
+            <w:tcW w:w="7474" w:type="dxa"/>
+            <w:tcBorders>
+              <w:top w:val="single" w:sz="5" w:space="0" w:color="000000"/>
+              <w:left w:val="single" w:sz="5" w:space="0" w:color="000000"/>
+              <w:bottom w:val="single" w:sz="5" w:space="0" w:color="000000"/>
+              <w:right w:val="single" w:sz="5" w:space="0" w:color="000000"/>
+            </w:tcBorders>
+          </w:tcPr>
+          <w:p>
+            <w:pPr>
+              <w:pStyle w:val="TableParagraph"/>
+              <w:ind w:left="63" w:right="360"/>
+              <w:rPr>
+                <w:rFonts w:ascii="Times New Roman" w:eastAsia="Times New Roman" w:hAnsi="Times New Roman" w:cs="Times New Roman"/>
+                <w:lang w:val="fr-FR"/>
+              </w:rPr>
+            </w:pPr>
+            <w:r>
+              <w:rPr>
+                <w:rFonts w:ascii="Times New Roman" w:eastAsia="Times New Roman" w:hAnsi="Times New Roman" w:cs="Times New Roman"/>
+                <w:lang w:val="fr-FR"/>
+              </w:rPr>
+              <w:t>Passe le défilement des images du mode manuel au mode automatique</w:t>
+            </w:r>
+            <w:bookmarkStart w:id="3" w:name="_GoBack"/>
+            <w:bookmarkEnd w:id="3"/>
           </w:p>
         </w:tc>
       </w:tr>
@@ -11599,6 +12386,7 @@
                 <w:rFonts w:ascii="Times New Roman" w:hAnsi="Times New Roman"/>
                 <w:i/>
               </w:rPr>
+              <w:lastRenderedPageBreak/>
               <w:t>nomAction</w:t>
             </w:r>
             <w:proofErr w:type="spellEnd"/>
@@ -14103,8 +14891,8 @@
           <w:lang w:val="fr-FR"/>
         </w:rPr>
         <w:pict w14:anchorId="70F8A070">
-          <v:shape id="_x0000_i1030" type="#_x0000_t75" style="width:500.4pt;height:81.6pt">
-            <v:imagedata r:id="rId19" o:title="connect"/>
+          <v:shape id="_x0000_i1030" type="#_x0000_t75" style="width:500.5pt;height:81.5pt">
+            <v:imagedata r:id="rId20" o:title="connect"/>
           </v:shape>
         </w:pict>
       </w:r>
@@ -14231,8 +15019,8 @@
         </w:rPr>
         <w:lastRenderedPageBreak/>
         <w:pict w14:anchorId="633F26A6">
-          <v:shape id="_x0000_i1031" type="#_x0000_t75" style="width:501pt;height:112.8pt">
-            <v:imagedata r:id="rId20" o:title="testV2"/>
+          <v:shape id="_x0000_i1031" type="#_x0000_t75" style="width:501pt;height:113pt">
+            <v:imagedata r:id="rId21" o:title="testV2"/>
           </v:shape>
         </w:pict>
       </w:r>
@@ -14245,21 +15033,22 @@
           <w:lang w:val="fr-FR"/>
         </w:rPr>
       </w:pPr>
-      <w:r>
+    </w:p>
+    <w:p>
+      <w:pPr>
         <w:rPr>
           <w:rFonts w:ascii="Times New Roman" w:eastAsia="Times New Roman" w:hAnsi="Times New Roman"/>
           <w:bCs/>
           <w:lang w:val="fr-FR"/>
         </w:rPr>
-        <w:t xml:space="preserve">Nous pouvons voir que le chargement du diaporama </w:t>
-      </w:r>
+      </w:pPr>
       <w:r>
         <w:rPr>
           <w:rFonts w:ascii="Times New Roman" w:eastAsia="Times New Roman" w:hAnsi="Times New Roman"/>
           <w:bCs/>
           <w:lang w:val="fr-FR"/>
         </w:rPr>
-        <w:t>s’effectue</w:t>
+        <w:t xml:space="preserve">Nous pouvons voir que le chargement du diaporama </w:t>
       </w:r>
       <w:r>
         <w:rPr>
@@ -14267,7 +15056,7 @@
           <w:bCs/>
           <w:lang w:val="fr-FR"/>
         </w:rPr>
-        <w:t xml:space="preserve"> </w:t>
+        <w:t>s’effectue</w:t>
       </w:r>
       <w:r>
         <w:rPr>
@@ -14275,17 +15064,16 @@
           <w:bCs/>
           <w:lang w:val="fr-FR"/>
         </w:rPr>
-        <w:t>correctement</w:t>
-      </w:r>
-    </w:p>
-    <w:p>
-      <w:pPr>
+        <w:t xml:space="preserve"> </w:t>
+      </w:r>
+      <w:r>
         <w:rPr>
           <w:rFonts w:ascii="Times New Roman" w:eastAsia="Times New Roman" w:hAnsi="Times New Roman"/>
           <w:bCs/>
           <w:lang w:val="fr-FR"/>
         </w:rPr>
-      </w:pPr>
+        <w:t>correctement</w:t>
+      </w:r>
     </w:p>
     <w:p>
       <w:pPr>
@@ -14295,39 +15083,56 @@
           <w:lang w:val="fr-FR"/>
         </w:rPr>
       </w:pPr>
-      <w:r>
+    </w:p>
+    <w:p>
+      <w:pPr>
         <w:rPr>
           <w:rFonts w:ascii="Times New Roman" w:eastAsia="Times New Roman" w:hAnsi="Times New Roman"/>
           <w:bCs/>
           <w:lang w:val="fr-FR"/>
         </w:rPr>
-        <w:t>P</w:t>
-      </w:r>
+      </w:pPr>
       <w:r>
         <w:rPr>
           <w:rFonts w:ascii="Times New Roman" w:eastAsia="Times New Roman" w:hAnsi="Times New Roman"/>
           <w:bCs/>
           <w:lang w:val="fr-FR"/>
         </w:rPr>
-        <w:t xml:space="preserve">our la v3, nous avons implémenter le mode automatique en utilisant notamment la bibliothèque </w:t>
-      </w:r>
-      <w:proofErr w:type="spellStart"/>
+        <w:t>P</w:t>
+      </w:r>
       <w:r>
         <w:rPr>
           <w:rFonts w:ascii="Times New Roman" w:eastAsia="Times New Roman" w:hAnsi="Times New Roman"/>
           <w:bCs/>
           <w:lang w:val="fr-FR"/>
         </w:rPr>
-        <w:t>QTimer</w:t>
-      </w:r>
-      <w:proofErr w:type="spellEnd"/>
+        <w:t>our la v3, nous avons implémenter le mode automatique en utilisant no</w:t>
+      </w:r>
       <w:r>
         <w:rPr>
           <w:rFonts w:ascii="Times New Roman" w:eastAsia="Times New Roman" w:hAnsi="Times New Roman"/>
           <w:bCs/>
           <w:lang w:val="fr-FR"/>
         </w:rPr>
-        <w:t xml:space="preserve">. </w:t>
+        <w:t xml:space="preserve">tamment la bibliothèque </w:t>
+      </w:r>
+      <w:proofErr w:type="spellStart"/>
+      <w:r>
+        <w:rPr>
+          <w:rFonts w:ascii="Times New Roman" w:eastAsia="Times New Roman" w:hAnsi="Times New Roman"/>
+          <w:bCs/>
+          <w:lang w:val="fr-FR"/>
+        </w:rPr>
+        <w:t>QTimer</w:t>
+      </w:r>
+      <w:proofErr w:type="spellEnd"/>
+      <w:r>
+        <w:rPr>
+          <w:rFonts w:ascii="Times New Roman" w:eastAsia="Times New Roman" w:hAnsi="Times New Roman"/>
+          <w:bCs/>
+          <w:lang w:val="fr-FR"/>
+        </w:rPr>
+        <w:t>.</w:t>
       </w:r>
     </w:p>
     <w:p>
@@ -15485,6 +16290,7 @@
           <w:b/>
           <w:lang w:val="fr-FR"/>
         </w:rPr>
+        <w:lastRenderedPageBreak/>
         <w:t>Description</w:t>
       </w:r>
       <w:r>
@@ -15686,7 +16492,6 @@
                 <w:rFonts w:ascii="Times New Roman" w:hAnsi="Times New Roman"/>
                 <w:i/>
               </w:rPr>
-              <w:lastRenderedPageBreak/>
               <w:t>nomAction</w:t>
             </w:r>
             <w:proofErr w:type="spellEnd"/>
@@ -17504,8 +18309,8 @@
         <w:tblLook w:val="04A0" w:firstRow="1" w:lastRow="0" w:firstColumn="1" w:lastColumn="0" w:noHBand="0" w:noVBand="1"/>
       </w:tblPr>
       <w:tblGrid>
-        <w:gridCol w:w="2110"/>
-        <w:gridCol w:w="7180"/>
+        <w:gridCol w:w="2605"/>
+        <w:gridCol w:w="6685"/>
       </w:tblGrid>
       <w:tr>
         <w:tc>
@@ -17578,30 +18383,15 @@
                 <w:i w:val="0"/>
                 <w:lang w:val="fr-FR"/>
               </w:rPr>
-              <w:t xml:space="preserve"> contenant l’interface du lecteur de diaporamas</w:t>
-            </w:r>
-          </w:p>
-          <w:p>
-            <w:pPr>
-              <w:pStyle w:val="Titre3"/>
-              <w:numPr>
-                <w:ilvl w:val="0"/>
-                <w:numId w:val="0"/>
-              </w:numPr>
+              <w:t xml:space="preserve"> contenant l’int</w:t>
+            </w:r>
+            <w:r>
               <w:rPr>
                 <w:b w:val="0"/>
                 <w:i w:val="0"/>
                 <w:lang w:val="fr-FR"/>
               </w:rPr>
-            </w:pPr>
-            <w:r>
-              <w:rPr>
-                <w:rFonts w:cs="Times New Roman"/>
-                <w:b w:val="0"/>
-                <w:color w:val="2929FF"/>
-                <w:lang w:val="fr-FR"/>
-              </w:rPr>
-              <w:t>Préciser le rôle</w:t>
+              <w:t>erface du lecteur de diaporamas, tous les éléments qui permettent la connexion avec la BD</w:t>
             </w:r>
           </w:p>
         </w:tc>
@@ -17765,7 +18555,7 @@
                 <w:i w:val="0"/>
                 <w:lang w:val="fr-FR"/>
               </w:rPr>
-              <w:t>lecteur.h</w:t>
+              <w:t>diaporama.h</w:t>
             </w:r>
             <w:proofErr w:type="spellEnd"/>
           </w:p>
@@ -17793,30 +18583,15 @@
                 <w:i w:val="0"/>
                 <w:lang w:val="fr-FR"/>
               </w:rPr>
-              <w:t>Spécification de la classe Lecteur</w:t>
-            </w:r>
-          </w:p>
-          <w:p>
-            <w:pPr>
-              <w:pStyle w:val="Titre3"/>
-              <w:numPr>
-                <w:ilvl w:val="0"/>
-                <w:numId w:val="0"/>
-              </w:numPr>
+              <w:t xml:space="preserve">Spécification de la classe </w:t>
+            </w:r>
+            <w:r>
               <w:rPr>
                 <w:b w:val="0"/>
                 <w:i w:val="0"/>
                 <w:lang w:val="fr-FR"/>
               </w:rPr>
-            </w:pPr>
-            <w:r>
-              <w:rPr>
-                <w:rFonts w:cs="Times New Roman"/>
-                <w:b w:val="0"/>
-                <w:color w:val="2929FF"/>
-                <w:lang w:val="fr-FR"/>
-              </w:rPr>
-              <w:t>Préciser le rôle</w:t>
+              <w:t>Diaporama contenant toutes les méthodes qui agissent sur les diaporamas</w:t>
             </w:r>
           </w:p>
         </w:tc>
@@ -17845,7 +18620,15 @@
                 <w:i w:val="0"/>
                 <w:lang w:val="fr-FR"/>
               </w:rPr>
-              <w:t>lecteur.cpp</w:t>
+              <w:t>diaporama</w:t>
+            </w:r>
+            <w:r>
+              <w:rPr>
+                <w:b w:val="0"/>
+                <w:i w:val="0"/>
+                <w:lang w:val="fr-FR"/>
+              </w:rPr>
+              <w:t>.cpp</w:t>
             </w:r>
           </w:p>
         </w:tc>
@@ -17872,7 +18655,15 @@
                 <w:i w:val="0"/>
                 <w:lang w:val="fr-FR"/>
               </w:rPr>
-              <w:t>Corps de la classe Lecteur</w:t>
+              <w:t xml:space="preserve">Corps de la classe </w:t>
+            </w:r>
+            <w:r>
+              <w:rPr>
+                <w:b w:val="0"/>
+                <w:i w:val="0"/>
+                <w:lang w:val="fr-FR"/>
+              </w:rPr>
+              <w:t>Diaporama</w:t>
             </w:r>
           </w:p>
         </w:tc>
@@ -18032,14 +18823,16 @@
                 <w:lang w:val="fr-FR"/>
               </w:rPr>
             </w:pPr>
+            <w:proofErr w:type="spellStart"/>
             <w:r>
               <w:rPr>
                 <w:b w:val="0"/>
                 <w:i w:val="0"/>
                 <w:lang w:val="fr-FR"/>
               </w:rPr>
-              <w:t>main.cpp</w:t>
-            </w:r>
+              <w:t>formnumdiapo.h</w:t>
+            </w:r>
+            <w:proofErr w:type="spellEnd"/>
           </w:p>
         </w:tc>
         <w:tc>
@@ -18065,6 +18858,296 @@
                 <w:i w:val="0"/>
                 <w:lang w:val="fr-FR"/>
               </w:rPr>
+              <w:t xml:space="preserve">Spécification de la classe </w:t>
+            </w:r>
+            <w:proofErr w:type="spellStart"/>
+            <w:r>
+              <w:rPr>
+                <w:b w:val="0"/>
+                <w:i w:val="0"/>
+                <w:lang w:val="fr-FR"/>
+              </w:rPr>
+              <w:t>Fornumdiapo</w:t>
+            </w:r>
+            <w:proofErr w:type="spellEnd"/>
+            <w:r>
+              <w:rPr>
+                <w:b w:val="0"/>
+                <w:i w:val="0"/>
+                <w:lang w:val="fr-FR"/>
+              </w:rPr>
+              <w:t xml:space="preserve"> qui permet de choisir le diaporama que l’on souhaite visionner.</w:t>
+            </w:r>
+          </w:p>
+        </w:tc>
+      </w:tr>
+      <w:tr>
+        <w:tc>
+          <w:tcPr>
+            <w:tcW w:w="2110" w:type="dxa"/>
+          </w:tcPr>
+          <w:p>
+            <w:pPr>
+              <w:pStyle w:val="Titre3"/>
+              <w:numPr>
+                <w:ilvl w:val="0"/>
+                <w:numId w:val="0"/>
+              </w:numPr>
+              <w:rPr>
+                <w:b w:val="0"/>
+                <w:i w:val="0"/>
+                <w:lang w:val="fr-FR"/>
+              </w:rPr>
+            </w:pPr>
+            <w:r>
+              <w:rPr>
+                <w:b w:val="0"/>
+                <w:i w:val="0"/>
+                <w:lang w:val="fr-FR"/>
+              </w:rPr>
+              <w:t>f</w:t>
+            </w:r>
+            <w:r>
+              <w:rPr>
+                <w:b w:val="0"/>
+                <w:i w:val="0"/>
+                <w:lang w:val="fr-FR"/>
+              </w:rPr>
+              <w:t>ornumdiapo.cpp</w:t>
+            </w:r>
+          </w:p>
+        </w:tc>
+        <w:tc>
+          <w:tcPr>
+            <w:tcW w:w="7180" w:type="dxa"/>
+          </w:tcPr>
+          <w:p>
+            <w:pPr>
+              <w:pStyle w:val="Titre3"/>
+              <w:numPr>
+                <w:ilvl w:val="0"/>
+                <w:numId w:val="0"/>
+              </w:numPr>
+              <w:rPr>
+                <w:b w:val="0"/>
+                <w:i w:val="0"/>
+                <w:lang w:val="fr-FR"/>
+              </w:rPr>
+            </w:pPr>
+            <w:r>
+              <w:rPr>
+                <w:b w:val="0"/>
+                <w:i w:val="0"/>
+                <w:lang w:val="fr-FR"/>
+              </w:rPr>
+              <w:t xml:space="preserve">Corps de la classe </w:t>
+            </w:r>
+            <w:proofErr w:type="spellStart"/>
+            <w:r>
+              <w:rPr>
+                <w:b w:val="0"/>
+                <w:i w:val="0"/>
+                <w:lang w:val="fr-FR"/>
+              </w:rPr>
+              <w:t>fornumdiapo.h</w:t>
+            </w:r>
+            <w:proofErr w:type="spellEnd"/>
+          </w:p>
+        </w:tc>
+      </w:tr>
+      <w:tr>
+        <w:tc>
+          <w:tcPr>
+            <w:tcW w:w="2110" w:type="dxa"/>
+          </w:tcPr>
+          <w:p>
+            <w:pPr>
+              <w:pStyle w:val="Titre3"/>
+              <w:numPr>
+                <w:ilvl w:val="0"/>
+                <w:numId w:val="0"/>
+              </w:numPr>
+              <w:rPr>
+                <w:b w:val="0"/>
+                <w:i w:val="0"/>
+                <w:lang w:val="fr-FR"/>
+              </w:rPr>
+            </w:pPr>
+            <w:proofErr w:type="spellStart"/>
+            <w:r>
+              <w:rPr>
+                <w:b w:val="0"/>
+                <w:i w:val="0"/>
+                <w:lang w:val="fr-FR"/>
+              </w:rPr>
+              <w:t>formvitessedefilement.h</w:t>
+            </w:r>
+            <w:proofErr w:type="spellEnd"/>
+          </w:p>
+        </w:tc>
+        <w:tc>
+          <w:tcPr>
+            <w:tcW w:w="7180" w:type="dxa"/>
+          </w:tcPr>
+          <w:p>
+            <w:pPr>
+              <w:pStyle w:val="Titre3"/>
+              <w:numPr>
+                <w:ilvl w:val="0"/>
+                <w:numId w:val="0"/>
+              </w:numPr>
+              <w:rPr>
+                <w:b w:val="0"/>
+                <w:i w:val="0"/>
+                <w:lang w:val="fr-FR"/>
+              </w:rPr>
+            </w:pPr>
+            <w:r>
+              <w:rPr>
+                <w:b w:val="0"/>
+                <w:i w:val="0"/>
+                <w:lang w:val="fr-FR"/>
+              </w:rPr>
+              <w:t xml:space="preserve">Spécification de la classe </w:t>
+            </w:r>
+            <w:proofErr w:type="spellStart"/>
+            <w:r>
+              <w:rPr>
+                <w:b w:val="0"/>
+                <w:i w:val="0"/>
+                <w:lang w:val="fr-FR"/>
+              </w:rPr>
+              <w:t>FormVitesseDefilement</w:t>
+            </w:r>
+            <w:proofErr w:type="spellEnd"/>
+            <w:r>
+              <w:rPr>
+                <w:b w:val="0"/>
+                <w:i w:val="0"/>
+                <w:lang w:val="fr-FR"/>
+              </w:rPr>
+              <w:t xml:space="preserve"> qui permet de personnaliser la vitesse de défilement des images du diaporama selon les besoins de l’utilisateurs </w:t>
+            </w:r>
+          </w:p>
+        </w:tc>
+      </w:tr>
+      <w:tr>
+        <w:tc>
+          <w:tcPr>
+            <w:tcW w:w="2110" w:type="dxa"/>
+          </w:tcPr>
+          <w:p>
+            <w:pPr>
+              <w:pStyle w:val="Titre3"/>
+              <w:numPr>
+                <w:ilvl w:val="0"/>
+                <w:numId w:val="0"/>
+              </w:numPr>
+              <w:rPr>
+                <w:b w:val="0"/>
+                <w:i w:val="0"/>
+                <w:lang w:val="fr-FR"/>
+              </w:rPr>
+            </w:pPr>
+            <w:r>
+              <w:rPr>
+                <w:b w:val="0"/>
+                <w:i w:val="0"/>
+                <w:lang w:val="fr-FR"/>
+              </w:rPr>
+              <w:t>Formvitessedefilement.cpp</w:t>
+            </w:r>
+          </w:p>
+        </w:tc>
+        <w:tc>
+          <w:tcPr>
+            <w:tcW w:w="7180" w:type="dxa"/>
+          </w:tcPr>
+          <w:p>
+            <w:pPr>
+              <w:pStyle w:val="Titre3"/>
+              <w:numPr>
+                <w:ilvl w:val="0"/>
+                <w:numId w:val="0"/>
+              </w:numPr>
+              <w:rPr>
+                <w:b w:val="0"/>
+                <w:i w:val="0"/>
+                <w:lang w:val="fr-FR"/>
+              </w:rPr>
+            </w:pPr>
+            <w:r>
+              <w:rPr>
+                <w:b w:val="0"/>
+                <w:i w:val="0"/>
+                <w:lang w:val="fr-FR"/>
+              </w:rPr>
+              <w:t xml:space="preserve">Corps de la classe </w:t>
+            </w:r>
+            <w:proofErr w:type="spellStart"/>
+            <w:r>
+              <w:rPr>
+                <w:b w:val="0"/>
+                <w:i w:val="0"/>
+                <w:lang w:val="fr-FR"/>
+              </w:rPr>
+              <w:t>forvitessedefilement.h</w:t>
+            </w:r>
+            <w:proofErr w:type="spellEnd"/>
+          </w:p>
+        </w:tc>
+      </w:tr>
+      <w:tr>
+        <w:tc>
+          <w:tcPr>
+            <w:tcW w:w="2110" w:type="dxa"/>
+          </w:tcPr>
+          <w:p>
+            <w:pPr>
+              <w:pStyle w:val="Titre3"/>
+              <w:numPr>
+                <w:ilvl w:val="0"/>
+                <w:numId w:val="0"/>
+              </w:numPr>
+              <w:rPr>
+                <w:b w:val="0"/>
+                <w:i w:val="0"/>
+                <w:lang w:val="fr-FR"/>
+              </w:rPr>
+            </w:pPr>
+            <w:r>
+              <w:rPr>
+                <w:b w:val="0"/>
+                <w:i w:val="0"/>
+                <w:lang w:val="fr-FR"/>
+              </w:rPr>
+              <w:t>main.cpp</w:t>
+            </w:r>
+          </w:p>
+        </w:tc>
+        <w:tc>
+          <w:tcPr>
+            <w:tcW w:w="7180" w:type="dxa"/>
+          </w:tcPr>
+          <w:p>
+            <w:pPr>
+              <w:pStyle w:val="Titre3"/>
+              <w:numPr>
+                <w:ilvl w:val="0"/>
+                <w:numId w:val="0"/>
+              </w:numPr>
+              <w:rPr>
+                <w:b w:val="0"/>
+                <w:i w:val="0"/>
+                <w:lang w:val="fr-FR"/>
+              </w:rPr>
+            </w:pPr>
+            <w:r>
+              <w:rPr>
+                <w:b w:val="0"/>
+                <w:i w:val="0"/>
+                <w:lang w:val="fr-FR"/>
+              </w:rPr>
               <w:t>??</w:t>
             </w:r>
           </w:p>
@@ -18132,51 +19215,460 @@
         </w:numPr>
         <w:ind w:left="768"/>
         <w:rPr>
+          <w:b w:val="0"/>
+          <w:i w:val="0"/>
+        </w:rPr>
+      </w:pPr>
+      <w:r>
+        <w:rPr>
           <w:rFonts w:cs="Times New Roman"/>
           <w:b w:val="0"/>
           <w:bCs w:val="0"/>
-          <w:color w:val="2929FF"/>
-          <w:lang w:val="fr-FR"/>
-        </w:rPr>
-      </w:pPr>
+          <w:i w:val="0"/>
+          <w:lang w:val="fr-FR"/>
+        </w:rPr>
+        <w:t xml:space="preserve">Pour </w:t>
+      </w:r>
+      <w:proofErr w:type="spellStart"/>
       <w:r>
         <w:rPr>
           <w:rFonts w:cs="Times New Roman"/>
           <w:b w:val="0"/>
           <w:bCs w:val="0"/>
-          <w:color w:val="2929FF"/>
-          <w:lang w:val="fr-FR"/>
-        </w:rPr>
-        <w:t xml:space="preserve">Commenter brièvement les choix importants d’implémentation réalisés, </w:t>
-      </w:r>
+          <w:i w:val="0"/>
+          <w:lang w:val="fr-FR"/>
+        </w:rPr>
+        <w:t>formVitesseDefilement</w:t>
+      </w:r>
+      <w:proofErr w:type="spellEnd"/>
       <w:r>
         <w:rPr>
           <w:rFonts w:cs="Times New Roman"/>
+          <w:b w:val="0"/>
           <w:bCs w:val="0"/>
-          <w:color w:val="2929FF"/>
-          <w:lang w:val="fr-FR"/>
-        </w:rPr>
-        <w:t xml:space="preserve">comme par exemple, les </w:t>
+          <w:i w:val="0"/>
+          <w:lang w:val="fr-FR"/>
+        </w:rPr>
+        <w:t xml:space="preserve"> : le signal/slot et la méthode </w:t>
       </w:r>
       <w:proofErr w:type="spellStart"/>
       <w:r>
         <w:rPr>
           <w:rFonts w:cs="Times New Roman"/>
+          <w:b w:val="0"/>
           <w:bCs w:val="0"/>
-          <w:color w:val="2929FF"/>
-          <w:lang w:val="fr-FR"/>
-        </w:rPr>
-        <w:t>signals</w:t>
+          <w:i w:val="0"/>
+          <w:lang w:val="fr-FR"/>
+        </w:rPr>
+        <w:t>demandeAccepter</w:t>
       </w:r>
       <w:proofErr w:type="spellEnd"/>
       <w:r>
         <w:rPr>
           <w:rFonts w:cs="Times New Roman"/>
+          <w:b w:val="0"/>
           <w:bCs w:val="0"/>
-          <w:color w:val="2929FF"/>
-          <w:lang w:val="fr-FR"/>
-        </w:rPr>
-        <w:t>/slots</w:t>
+          <w:i w:val="0"/>
+          <w:lang w:val="fr-FR"/>
+        </w:rPr>
+        <w:t xml:space="preserve"> qui </w:t>
+      </w:r>
+      <w:proofErr w:type="spellStart"/>
+      <w:r>
+        <w:rPr>
+          <w:b w:val="0"/>
+          <w:i w:val="0"/>
+        </w:rPr>
+        <w:t>p</w:t>
+      </w:r>
+      <w:r>
+        <w:rPr>
+          <w:b w:val="0"/>
+          <w:i w:val="0"/>
+        </w:rPr>
+        <w:t>asse</w:t>
+      </w:r>
+      <w:proofErr w:type="spellEnd"/>
+      <w:r>
+        <w:rPr>
+          <w:b w:val="0"/>
+          <w:i w:val="0"/>
+        </w:rPr>
+        <w:t xml:space="preserve"> le </w:t>
+      </w:r>
+      <w:proofErr w:type="spellStart"/>
+      <w:r>
+        <w:rPr>
+          <w:b w:val="0"/>
+          <w:i w:val="0"/>
+        </w:rPr>
+        <w:t>booléen</w:t>
+      </w:r>
+      <w:proofErr w:type="spellEnd"/>
+      <w:r>
+        <w:rPr>
+          <w:b w:val="0"/>
+          <w:i w:val="0"/>
+        </w:rPr>
+        <w:t xml:space="preserve"> </w:t>
+      </w:r>
+      <w:proofErr w:type="spellStart"/>
+      <w:r>
+        <w:rPr>
+          <w:b w:val="0"/>
+          <w:i w:val="0"/>
+        </w:rPr>
+        <w:t>m_accepte</w:t>
+      </w:r>
+      <w:proofErr w:type="spellEnd"/>
+      <w:r>
+        <w:rPr>
+          <w:b w:val="0"/>
+          <w:i w:val="0"/>
+        </w:rPr>
+        <w:t xml:space="preserve"> à true</w:t>
+      </w:r>
+      <w:r>
+        <w:rPr>
+          <w:b w:val="0"/>
+          <w:i w:val="0"/>
+        </w:rPr>
+        <w:t>.</w:t>
+      </w:r>
+    </w:p>
+    <w:p>
+      <w:pPr>
+        <w:pStyle w:val="Titre3"/>
+        <w:numPr>
+          <w:ilvl w:val="0"/>
+          <w:numId w:val="0"/>
+        </w:numPr>
+        <w:ind w:left="768"/>
+        <w:rPr>
+          <w:b w:val="0"/>
+          <w:i w:val="0"/>
+        </w:rPr>
+      </w:pPr>
+      <w:r>
+        <w:rPr>
+          <w:b w:val="0"/>
+          <w:i w:val="0"/>
+        </w:rPr>
+        <w:t xml:space="preserve">Pour la </w:t>
+      </w:r>
+      <w:proofErr w:type="spellStart"/>
+      <w:r>
+        <w:rPr>
+          <w:b w:val="0"/>
+          <w:i w:val="0"/>
+        </w:rPr>
+        <w:t>classe</w:t>
+      </w:r>
+      <w:proofErr w:type="spellEnd"/>
+      <w:r>
+        <w:rPr>
+          <w:b w:val="0"/>
+          <w:i w:val="0"/>
+        </w:rPr>
+        <w:t xml:space="preserve"> </w:t>
+      </w:r>
+      <w:proofErr w:type="spellStart"/>
+      <w:r>
+        <w:rPr>
+          <w:b w:val="0"/>
+          <w:i w:val="0"/>
+        </w:rPr>
+        <w:t>forNumDiapo</w:t>
+      </w:r>
+      <w:proofErr w:type="spellEnd"/>
+      <w:r>
+        <w:rPr>
+          <w:b w:val="0"/>
+          <w:i w:val="0"/>
+        </w:rPr>
+        <w:t xml:space="preserve">: les signal/slots </w:t>
+      </w:r>
+      <w:proofErr w:type="spellStart"/>
+      <w:r>
+        <w:rPr>
+          <w:b w:val="0"/>
+          <w:i w:val="0"/>
+        </w:rPr>
+        <w:t>sont</w:t>
+      </w:r>
+      <w:proofErr w:type="spellEnd"/>
+      <w:r>
+        <w:rPr>
+          <w:b w:val="0"/>
+          <w:i w:val="0"/>
+        </w:rPr>
+        <w:t xml:space="preserve"> les methods:</w:t>
+      </w:r>
+    </w:p>
+    <w:p>
+      <w:pPr>
+        <w:pStyle w:val="Titre3"/>
+        <w:numPr>
+          <w:ilvl w:val="0"/>
+          <w:numId w:val="0"/>
+        </w:numPr>
+        <w:ind w:left="768"/>
+        <w:rPr>
+          <w:b w:val="0"/>
+          <w:i w:val="0"/>
+        </w:rPr>
+      </w:pPr>
+      <w:r>
+        <w:rPr>
+          <w:b w:val="0"/>
+          <w:i w:val="0"/>
+        </w:rPr>
+        <w:tab/>
+        <w:t>-</w:t>
+      </w:r>
+      <w:proofErr w:type="spellStart"/>
+      <w:proofErr w:type="gramStart"/>
+      <w:r>
+        <w:rPr>
+          <w:b w:val="0"/>
+          <w:i w:val="0"/>
+        </w:rPr>
+        <w:t>demandeAccetper</w:t>
+      </w:r>
+      <w:proofErr w:type="spellEnd"/>
+      <w:r>
+        <w:rPr>
+          <w:b w:val="0"/>
+          <w:i w:val="0"/>
+        </w:rPr>
+        <w:t>(</w:t>
+      </w:r>
+      <w:proofErr w:type="gramEnd"/>
+      <w:r>
+        <w:rPr>
+          <w:b w:val="0"/>
+          <w:i w:val="0"/>
+        </w:rPr>
+        <w:t xml:space="preserve">) qui </w:t>
+      </w:r>
+      <w:proofErr w:type="spellStart"/>
+      <w:r>
+        <w:rPr>
+          <w:b w:val="0"/>
+          <w:i w:val="0"/>
+        </w:rPr>
+        <w:t>passe</w:t>
+      </w:r>
+      <w:proofErr w:type="spellEnd"/>
+      <w:r>
+        <w:rPr>
+          <w:b w:val="0"/>
+          <w:i w:val="0"/>
+        </w:rPr>
+        <w:t xml:space="preserve"> le </w:t>
+      </w:r>
+      <w:proofErr w:type="spellStart"/>
+      <w:r>
+        <w:rPr>
+          <w:b w:val="0"/>
+          <w:i w:val="0"/>
+        </w:rPr>
+        <w:t>booléen</w:t>
+      </w:r>
+      <w:proofErr w:type="spellEnd"/>
+      <w:r>
+        <w:rPr>
+          <w:b w:val="0"/>
+          <w:i w:val="0"/>
+        </w:rPr>
+        <w:t xml:space="preserve"> </w:t>
+      </w:r>
+      <w:proofErr w:type="spellStart"/>
+      <w:r>
+        <w:rPr>
+          <w:b w:val="0"/>
+          <w:i w:val="0"/>
+        </w:rPr>
+        <w:t>m_accepter</w:t>
+      </w:r>
+      <w:proofErr w:type="spellEnd"/>
+      <w:r>
+        <w:rPr>
+          <w:b w:val="0"/>
+          <w:i w:val="0"/>
+        </w:rPr>
+        <w:t xml:space="preserve"> à true</w:t>
+      </w:r>
+    </w:p>
+    <w:p>
+      <w:pPr>
+        <w:pStyle w:val="Titre3"/>
+        <w:numPr>
+          <w:ilvl w:val="0"/>
+          <w:numId w:val="0"/>
+        </w:numPr>
+        <w:ind w:left="768"/>
+        <w:rPr>
+          <w:rFonts w:cs="Times New Roman"/>
+          <w:b w:val="0"/>
+          <w:bCs w:val="0"/>
+          <w:i w:val="0"/>
+          <w:lang w:val="fr-FR"/>
+        </w:rPr>
+      </w:pPr>
+      <w:r>
+        <w:rPr>
+          <w:b w:val="0"/>
+          <w:i w:val="0"/>
+        </w:rPr>
+        <w:tab/>
+        <w:t xml:space="preserve">- </w:t>
+      </w:r>
+      <w:proofErr w:type="spellStart"/>
+      <w:proofErr w:type="gramStart"/>
+      <w:r>
+        <w:rPr>
+          <w:b w:val="0"/>
+          <w:i w:val="0"/>
+        </w:rPr>
+        <w:t>majNumDiapo</w:t>
+      </w:r>
+      <w:proofErr w:type="spellEnd"/>
+      <w:r>
+        <w:rPr>
+          <w:b w:val="0"/>
+          <w:i w:val="0"/>
+        </w:rPr>
+        <w:t>(</w:t>
+      </w:r>
+      <w:proofErr w:type="spellStart"/>
+      <w:proofErr w:type="gramEnd"/>
+      <w:r>
+        <w:rPr>
+          <w:b w:val="0"/>
+          <w:i w:val="0"/>
+        </w:rPr>
+        <w:t>int,int</w:t>
+      </w:r>
+      <w:proofErr w:type="spellEnd"/>
+      <w:r>
+        <w:rPr>
+          <w:b w:val="0"/>
+          <w:i w:val="0"/>
+        </w:rPr>
+        <w:t xml:space="preserve">) qui met à </w:t>
+      </w:r>
+      <w:proofErr w:type="spellStart"/>
+      <w:r>
+        <w:rPr>
+          <w:b w:val="0"/>
+          <w:i w:val="0"/>
+        </w:rPr>
+        <w:t>jout</w:t>
+      </w:r>
+      <w:proofErr w:type="spellEnd"/>
+      <w:r>
+        <w:rPr>
+          <w:b w:val="0"/>
+          <w:i w:val="0"/>
+        </w:rPr>
+        <w:t xml:space="preserve"> le </w:t>
+      </w:r>
+      <w:proofErr w:type="spellStart"/>
+      <w:r>
+        <w:rPr>
+          <w:b w:val="0"/>
+          <w:i w:val="0"/>
+        </w:rPr>
+        <w:t>numéro</w:t>
+      </w:r>
+      <w:proofErr w:type="spellEnd"/>
+      <w:r>
+        <w:rPr>
+          <w:b w:val="0"/>
+          <w:i w:val="0"/>
+        </w:rPr>
+        <w:t xml:space="preserve"> de </w:t>
+      </w:r>
+      <w:proofErr w:type="spellStart"/>
+      <w:r>
+        <w:rPr>
+          <w:b w:val="0"/>
+          <w:i w:val="0"/>
+        </w:rPr>
+        <w:t>l’image</w:t>
+      </w:r>
+      <w:proofErr w:type="spellEnd"/>
+      <w:r>
+        <w:rPr>
+          <w:b w:val="0"/>
+          <w:i w:val="0"/>
+        </w:rPr>
+        <w:t xml:space="preserve"> du </w:t>
+      </w:r>
+      <w:proofErr w:type="spellStart"/>
+      <w:r>
+        <w:rPr>
+          <w:b w:val="0"/>
+          <w:i w:val="0"/>
+        </w:rPr>
+        <w:t>diaporama</w:t>
+      </w:r>
+      <w:proofErr w:type="spellEnd"/>
+      <w:r>
+        <w:rPr>
+          <w:b w:val="0"/>
+          <w:i w:val="0"/>
+        </w:rPr>
+        <w:t xml:space="preserve"> et tout </w:t>
+      </w:r>
+      <w:proofErr w:type="spellStart"/>
+      <w:r>
+        <w:rPr>
+          <w:b w:val="0"/>
+          <w:i w:val="0"/>
+        </w:rPr>
+        <w:t>ce</w:t>
+      </w:r>
+      <w:proofErr w:type="spellEnd"/>
+      <w:r>
+        <w:rPr>
+          <w:b w:val="0"/>
+          <w:i w:val="0"/>
+        </w:rPr>
+        <w:t xml:space="preserve"> qui </w:t>
+      </w:r>
+      <w:proofErr w:type="spellStart"/>
+      <w:r>
+        <w:rPr>
+          <w:b w:val="0"/>
+          <w:i w:val="0"/>
+        </w:rPr>
+        <w:t>en</w:t>
+      </w:r>
+      <w:proofErr w:type="spellEnd"/>
+      <w:r>
+        <w:rPr>
+          <w:b w:val="0"/>
+          <w:i w:val="0"/>
+        </w:rPr>
+        <w:t xml:space="preserve"> </w:t>
+      </w:r>
+      <w:proofErr w:type="spellStart"/>
+      <w:r>
+        <w:rPr>
+          <w:b w:val="0"/>
+          <w:i w:val="0"/>
+        </w:rPr>
+        <w:t>découle</w:t>
+      </w:r>
+      <w:proofErr w:type="spellEnd"/>
+      <w:r>
+        <w:rPr>
+          <w:b w:val="0"/>
+          <w:i w:val="0"/>
+        </w:rPr>
+        <w:t xml:space="preserve">. </w:t>
       </w:r>
     </w:p>
     <w:p>
@@ -18601,7 +20093,7 @@
         </w:rPr>
         <w:tab/>
       </w:r>
-      <w:hyperlink r:id="rId21" w:history="1">
+      <w:hyperlink r:id="rId22" w:history="1">
         <w:r>
           <w:rPr>
             <w:rStyle w:val="Lienhypertexte"/>
@@ -19108,7 +20600,7 @@
       </w:r>
     </w:p>
     <w:sectPr>
-      <w:footerReference w:type="default" r:id="rId22"/>
+      <w:footerReference w:type="default" r:id="rId23"/>
       <w:pgSz w:w="11900" w:h="16840"/>
       <w:pgMar w:top="800" w:right="900" w:bottom="1320" w:left="980" w:header="0" w:footer="1134" w:gutter="0"/>
       <w:cols w:space="720"/>
@@ -19312,7 +20804,7 @@
         <w:sz w:val="16"/>
         <w:lang w:val="fr-FR"/>
       </w:rPr>
-      <w:t>1</w:t>
+      <w:t>10</w:t>
     </w:r>
     <w:r>
       <w:rPr>
@@ -19358,7 +20850,7 @@
         <w:sz w:val="16"/>
         <w:lang w:val="fr-FR"/>
       </w:rPr>
-      <w:t>15</w:t>
+      <w:t>17</w:t>
     </w:r>
     <w:r>
       <w:rPr>
@@ -25381,7 +26873,7 @@
 </file>
 
 <file path=customXml/itemProps4.xml><?xml version="1.0" encoding="utf-8"?>
-<ds:datastoreItem xmlns:ds="http://schemas.openxmlformats.org/officeDocument/2006/customXml" ds:itemID="{714B88D6-510F-4684-AFA2-A93D0C2805B9}">
+<ds:datastoreItem xmlns:ds="http://schemas.openxmlformats.org/officeDocument/2006/customXml" ds:itemID="{00AD626F-FD2C-4EA1-8278-F5ECC4DF6DBC}">
   <ds:schemaRefs>
     <ds:schemaRef ds:uri="http://schemas.openxmlformats.org/officeDocument/2006/bibliography"/>
   </ds:schemaRefs>

</xml_diff>

<commit_message>
derniere modification du livrable avec le plus d'avancé possible étant donné que nous sommes deux sur le projet et que la doc est très conséquente avancement Max jusqu'à la v5 (non terminé)
</commit_message>
<xml_diff>
--- a/diaporama_dossierAnalyseConceptionACompléter.docx
+++ b/diaporama_dossierAnalyseConceptionACompléter.docx
@@ -748,6 +748,191 @@
     </w:p>
     <w:p>
       <w:pPr>
+        <w:spacing w:before="4"/>
+        <w:rPr>
+          <w:rFonts w:ascii="Times New Roman" w:eastAsia="Times New Roman" w:hAnsi="Times New Roman" w:cs="Times New Roman"/>
+          <w:color w:val="FF0000"/>
+        </w:rPr>
+      </w:pPr>
+      <w:proofErr w:type="spellStart"/>
+      <w:r>
+        <w:rPr>
+          <w:rFonts w:ascii="Times New Roman" w:eastAsia="Times New Roman" w:hAnsi="Times New Roman" w:cs="Times New Roman"/>
+          <w:color w:val="FF0000"/>
+        </w:rPr>
+        <w:t>Lors</w:t>
+      </w:r>
+      <w:proofErr w:type="spellEnd"/>
+      <w:r>
+        <w:rPr>
+          <w:rFonts w:ascii="Times New Roman" w:eastAsia="Times New Roman" w:hAnsi="Times New Roman" w:cs="Times New Roman"/>
+          <w:color w:val="FF0000"/>
+        </w:rPr>
+        <w:t xml:space="preserve"> de </w:t>
+      </w:r>
+      <w:proofErr w:type="spellStart"/>
+      <w:r>
+        <w:rPr>
+          <w:rFonts w:ascii="Times New Roman" w:eastAsia="Times New Roman" w:hAnsi="Times New Roman" w:cs="Times New Roman"/>
+          <w:color w:val="FF0000"/>
+        </w:rPr>
+        <w:t>l’avancement</w:t>
+      </w:r>
+      <w:proofErr w:type="spellEnd"/>
+      <w:r>
+        <w:rPr>
+          <w:rFonts w:ascii="Times New Roman" w:eastAsia="Times New Roman" w:hAnsi="Times New Roman" w:cs="Times New Roman"/>
+          <w:color w:val="FF0000"/>
+        </w:rPr>
+        <w:t xml:space="preserve"> du </w:t>
+      </w:r>
+      <w:proofErr w:type="spellStart"/>
+      <w:r>
+        <w:rPr>
+          <w:rFonts w:ascii="Times New Roman" w:eastAsia="Times New Roman" w:hAnsi="Times New Roman" w:cs="Times New Roman"/>
+          <w:color w:val="FF0000"/>
+        </w:rPr>
+        <w:t>projet</w:t>
+      </w:r>
+      <w:proofErr w:type="spellEnd"/>
+      <w:r>
+        <w:rPr>
+          <w:rFonts w:ascii="Times New Roman" w:eastAsia="Times New Roman" w:hAnsi="Times New Roman" w:cs="Times New Roman"/>
+          <w:color w:val="FF0000"/>
+        </w:rPr>
+        <w:t xml:space="preserve">, nous </w:t>
+      </w:r>
+      <w:proofErr w:type="spellStart"/>
+      <w:r>
+        <w:rPr>
+          <w:rFonts w:ascii="Times New Roman" w:eastAsia="Times New Roman" w:hAnsi="Times New Roman" w:cs="Times New Roman"/>
+          <w:color w:val="FF0000"/>
+        </w:rPr>
+        <w:t>avons</w:t>
+      </w:r>
+      <w:proofErr w:type="spellEnd"/>
+      <w:r>
+        <w:rPr>
+          <w:rFonts w:ascii="Times New Roman" w:eastAsia="Times New Roman" w:hAnsi="Times New Roman" w:cs="Times New Roman"/>
+          <w:color w:val="FF0000"/>
+        </w:rPr>
+        <w:t xml:space="preserve"> </w:t>
+      </w:r>
+      <w:proofErr w:type="spellStart"/>
+      <w:r>
+        <w:rPr>
+          <w:rFonts w:ascii="Times New Roman" w:eastAsia="Times New Roman" w:hAnsi="Times New Roman" w:cs="Times New Roman"/>
+          <w:color w:val="FF0000"/>
+        </w:rPr>
+        <w:t>dupliqué</w:t>
+      </w:r>
+      <w:proofErr w:type="spellEnd"/>
+      <w:r>
+        <w:rPr>
+          <w:rFonts w:ascii="Times New Roman" w:eastAsia="Times New Roman" w:hAnsi="Times New Roman" w:cs="Times New Roman"/>
+          <w:color w:val="FF0000"/>
+        </w:rPr>
+        <w:t xml:space="preserve"> </w:t>
+      </w:r>
+      <w:proofErr w:type="spellStart"/>
+      <w:r>
+        <w:rPr>
+          <w:rFonts w:ascii="Times New Roman" w:eastAsia="Times New Roman" w:hAnsi="Times New Roman" w:cs="Times New Roman"/>
+          <w:color w:val="FF0000"/>
+        </w:rPr>
+        <w:t>chacune</w:t>
+      </w:r>
+      <w:proofErr w:type="spellEnd"/>
+      <w:r>
+        <w:rPr>
+          <w:rFonts w:ascii="Times New Roman" w:eastAsia="Times New Roman" w:hAnsi="Times New Roman" w:cs="Times New Roman"/>
+          <w:color w:val="FF0000"/>
+        </w:rPr>
+        <w:t xml:space="preserve"> des versions. De </w:t>
+      </w:r>
+      <w:proofErr w:type="spellStart"/>
+      <w:r>
+        <w:rPr>
+          <w:rFonts w:ascii="Times New Roman" w:eastAsia="Times New Roman" w:hAnsi="Times New Roman" w:cs="Times New Roman"/>
+          <w:color w:val="FF0000"/>
+        </w:rPr>
+        <w:t>ce</w:t>
+      </w:r>
+      <w:proofErr w:type="spellEnd"/>
+      <w:r>
+        <w:rPr>
+          <w:rFonts w:ascii="Times New Roman" w:eastAsia="Times New Roman" w:hAnsi="Times New Roman" w:cs="Times New Roman"/>
+          <w:color w:val="FF0000"/>
+        </w:rPr>
+        <w:t xml:space="preserve"> </w:t>
+      </w:r>
+      <w:proofErr w:type="spellStart"/>
+      <w:r>
+        <w:rPr>
+          <w:rFonts w:ascii="Times New Roman" w:eastAsia="Times New Roman" w:hAnsi="Times New Roman" w:cs="Times New Roman"/>
+          <w:color w:val="FF0000"/>
+        </w:rPr>
+        <w:t>fait</w:t>
+      </w:r>
+      <w:proofErr w:type="spellEnd"/>
+      <w:r>
+        <w:rPr>
+          <w:rFonts w:ascii="Times New Roman" w:eastAsia="Times New Roman" w:hAnsi="Times New Roman" w:cs="Times New Roman"/>
+          <w:color w:val="FF0000"/>
+        </w:rPr>
+        <w:t xml:space="preserve">, le </w:t>
+      </w:r>
+      <w:proofErr w:type="spellStart"/>
+      <w:r>
+        <w:rPr>
+          <w:rFonts w:ascii="Times New Roman" w:eastAsia="Times New Roman" w:hAnsi="Times New Roman" w:cs="Times New Roman"/>
+          <w:color w:val="FF0000"/>
+        </w:rPr>
+        <w:t>fichier</w:t>
+      </w:r>
+      <w:proofErr w:type="spellEnd"/>
+      <w:r>
+        <w:rPr>
+          <w:rFonts w:ascii="Times New Roman" w:eastAsia="Times New Roman" w:hAnsi="Times New Roman" w:cs="Times New Roman"/>
+          <w:color w:val="FF0000"/>
+        </w:rPr>
+        <w:t xml:space="preserve"> .pro </w:t>
+      </w:r>
+      <w:proofErr w:type="spellStart"/>
+      <w:r>
+        <w:rPr>
+          <w:rFonts w:ascii="Times New Roman" w:eastAsia="Times New Roman" w:hAnsi="Times New Roman" w:cs="Times New Roman"/>
+          <w:color w:val="FF0000"/>
+        </w:rPr>
+        <w:t>s’appelle</w:t>
+      </w:r>
+      <w:proofErr w:type="spellEnd"/>
+      <w:r>
+        <w:rPr>
+          <w:rFonts w:ascii="Times New Roman" w:eastAsia="Times New Roman" w:hAnsi="Times New Roman" w:cs="Times New Roman"/>
+          <w:color w:val="FF0000"/>
+        </w:rPr>
+        <w:t xml:space="preserve"> pour </w:t>
+      </w:r>
+      <w:proofErr w:type="spellStart"/>
+      <w:r>
+        <w:rPr>
+          <w:rFonts w:ascii="Times New Roman" w:eastAsia="Times New Roman" w:hAnsi="Times New Roman" w:cs="Times New Roman"/>
+          <w:color w:val="FF0000"/>
+        </w:rPr>
+        <w:t>chaque</w:t>
+      </w:r>
+      <w:proofErr w:type="spellEnd"/>
+      <w:r>
+        <w:rPr>
+          <w:rFonts w:ascii="Times New Roman" w:eastAsia="Times New Roman" w:hAnsi="Times New Roman" w:cs="Times New Roman"/>
+          <w:color w:val="FF0000"/>
+        </w:rPr>
+        <w:t xml:space="preserve"> version v2. </w:t>
+      </w:r>
+    </w:p>
+    <w:p>
+      <w:pPr>
         <w:pStyle w:val="Titre2"/>
         <w:numPr>
           <w:ilvl w:val="0"/>
@@ -2851,7 +3036,14 @@
               <w:rPr>
                 <w:rFonts w:ascii="Times New Roman" w:eastAsia="Times New Roman" w:hAnsi="Times New Roman" w:cs="Times New Roman"/>
               </w:rPr>
-              <w:t xml:space="preserve"> de defilement des </w:t>
+              <w:t xml:space="preserve"> de defilement </w:t>
+            </w:r>
+            <w:r>
+              <w:rPr>
+                <w:rFonts w:ascii="Times New Roman" w:eastAsia="Times New Roman" w:hAnsi="Times New Roman" w:cs="Times New Roman"/>
+              </w:rPr>
+              <w:lastRenderedPageBreak/>
+              <w:t xml:space="preserve">des </w:t>
             </w:r>
             <w:proofErr w:type="spellStart"/>
             <w:r>
@@ -2982,7 +3174,6 @@
               <w:rPr>
                 <w:rFonts w:ascii="Times New Roman" w:eastAsia="Times New Roman" w:hAnsi="Times New Roman" w:cs="Times New Roman"/>
               </w:rPr>
-              <w:lastRenderedPageBreak/>
               <w:t>transparents</w:t>
             </w:r>
             <w:proofErr w:type="spellEnd"/>
@@ -4845,6 +5036,7 @@
                 <w:spacing w:val="-1"/>
                 <w:sz w:val="20"/>
               </w:rPr>
+              <w:lastRenderedPageBreak/>
               <w:t>_</w:t>
             </w:r>
             <w:proofErr w:type="spellStart"/>
@@ -4994,7 +5186,6 @@
                 <w:spacing w:val="-1"/>
                 <w:sz w:val="20"/>
               </w:rPr>
-              <w:lastRenderedPageBreak/>
               <w:t>_</w:t>
             </w:r>
             <w:r>
@@ -11034,7 +11225,7 @@
           <w:lang w:val="fr-FR"/>
         </w:rPr>
         <w:pict w14:anchorId="7CD1ADDD">
-          <v:shape id="_x0000_i1037" type="#_x0000_t75" style="width:501pt;height:243.6pt">
+          <v:shape id="_x0000_i1030" type="#_x0000_t75" style="width:501pt;height:243.6pt">
             <v:imagedata r:id="rId19" o:title="digrammeEtatTransition"/>
           </v:shape>
         </w:pict>
@@ -13104,15 +13295,7 @@
         <w:rPr>
           <w:lang w:val="fr-FR"/>
         </w:rPr>
-        <w:t>Ac</w:t>
-      </w:r>
-      <w:bookmarkStart w:id="3" w:name="_GoBack"/>
-      <w:bookmarkEnd w:id="3"/>
-      <w:r>
-        <w:rPr>
-          <w:lang w:val="fr-FR"/>
-        </w:rPr>
-        <w:t>tions à réaliser lors des changements d’état</w:t>
+        <w:t>Actions à réaliser lors des changements d’état</w:t>
       </w:r>
       <w:r>
         <w:rPr>
@@ -15400,7 +15583,7 @@
           <w:lang w:val="fr-FR"/>
         </w:rPr>
         <w:pict w14:anchorId="70F8A070">
-          <v:shape id="_x0000_i1030" type="#_x0000_t75" style="width:500.4pt;height:81.6pt">
+          <v:shape id="_x0000_i1031" type="#_x0000_t75" style="width:500.4pt;height:81.6pt">
             <v:imagedata r:id="rId20" o:title="connect"/>
           </v:shape>
         </w:pict>
@@ -15528,7 +15711,7 @@
         </w:rPr>
         <w:lastRenderedPageBreak/>
         <w:pict w14:anchorId="633F26A6">
-          <v:shape id="_x0000_i1031" type="#_x0000_t75" style="width:501pt;height:112.8pt">
+          <v:shape id="_x0000_i1032" type="#_x0000_t75" style="width:501pt;height:112.8pt">
             <v:imagedata r:id="rId21" o:title="testV2"/>
           </v:shape>
         </w:pict>
@@ -15658,7 +15841,7 @@
           <w:bCs/>
           <w:lang w:val="fr-FR"/>
         </w:rPr>
-        <w:t>Pour la v4, nous avons implémenter</w:t>
+        <w:t>Cette dernière ne prend en compte que de nouvelles méthodes</w:t>
       </w:r>
       <w:r>
         <w:rPr>
@@ -15666,25 +15849,76 @@
           <w:bCs/>
           <w:lang w:val="fr-FR"/>
         </w:rPr>
-        <w:t xml:space="preserve"> la fonction </w:t>
-      </w:r>
-      <w:proofErr w:type="spellStart"/>
-      <w:r>
+        <w:t xml:space="preserve">. </w:t>
+      </w:r>
+    </w:p>
+    <w:p>
+      <w:pPr>
         <w:rPr>
           <w:rFonts w:ascii="Times New Roman" w:eastAsia="Times New Roman" w:hAnsi="Times New Roman"/>
           <w:bCs/>
           <w:lang w:val="fr-FR"/>
         </w:rPr>
-        <w:t>chargerDiaporama</w:t>
-      </w:r>
-      <w:proofErr w:type="spellEnd"/>
+      </w:pPr>
       <w:r>
         <w:rPr>
           <w:rFonts w:ascii="Times New Roman" w:eastAsia="Times New Roman" w:hAnsi="Times New Roman"/>
           <w:bCs/>
           <w:lang w:val="fr-FR"/>
         </w:rPr>
+        <w:t>Pour la v4, nous avons implémenter</w:t>
+      </w:r>
+      <w:r>
+        <w:rPr>
+          <w:rFonts w:ascii="Times New Roman" w:eastAsia="Times New Roman" w:hAnsi="Times New Roman"/>
+          <w:bCs/>
+          <w:lang w:val="fr-FR"/>
+        </w:rPr>
+        <w:t xml:space="preserve"> la fonction </w:t>
+      </w:r>
+      <w:proofErr w:type="spellStart"/>
+      <w:r>
+        <w:rPr>
+          <w:rFonts w:ascii="Times New Roman" w:eastAsia="Times New Roman" w:hAnsi="Times New Roman"/>
+          <w:bCs/>
+          <w:lang w:val="fr-FR"/>
+        </w:rPr>
+        <w:t>chargerDiaporama</w:t>
+      </w:r>
+      <w:proofErr w:type="spellEnd"/>
+      <w:r>
+        <w:rPr>
+          <w:rFonts w:ascii="Times New Roman" w:eastAsia="Times New Roman" w:hAnsi="Times New Roman"/>
+          <w:bCs/>
+          <w:lang w:val="fr-FR"/>
+        </w:rPr>
         <w:t xml:space="preserve"> qui permet d’afficher les différentes images, enlever les différentes images mais aussi modifier la vitesse de défilement. </w:t>
+      </w:r>
+      <w:r>
+        <w:rPr>
+          <w:rFonts w:ascii="Times New Roman" w:eastAsia="Times New Roman" w:hAnsi="Times New Roman"/>
+          <w:bCs/>
+          <w:lang w:val="fr-FR"/>
+        </w:rPr>
+        <w:t>De plus, nous avons créé une nouvelle classe (</w:t>
+      </w:r>
+      <w:proofErr w:type="spellStart"/>
+      <w:r>
+        <w:rPr>
+          <w:rFonts w:ascii="Times New Roman" w:eastAsia="Times New Roman" w:hAnsi="Times New Roman"/>
+          <w:bCs/>
+          <w:lang w:val="fr-FR"/>
+        </w:rPr>
+        <w:t>FormVitesseDefilement</w:t>
+      </w:r>
+      <w:proofErr w:type="spellEnd"/>
+      <w:r>
+        <w:rPr>
+          <w:rFonts w:ascii="Times New Roman" w:eastAsia="Times New Roman" w:hAnsi="Times New Roman"/>
+          <w:bCs/>
+          <w:lang w:val="fr-FR"/>
+        </w:rPr>
+        <w:t xml:space="preserve">) qui gère grâce à ses attributs, méthodes etc… Tout ce qui tourne autour des vitesses de défilement. </w:t>
       </w:r>
     </w:p>
     <w:p>
@@ -15766,6 +16000,8 @@
           <w:lang w:val="fr-FR"/>
         </w:rPr>
       </w:pPr>
+      <w:bookmarkStart w:id="3" w:name="_GoBack"/>
+      <w:bookmarkEnd w:id="3"/>
     </w:p>
     <w:p>
       <w:pPr>
@@ -16731,6 +16967,7 @@
         <w:rPr>
           <w:lang w:val="fr-FR"/>
         </w:rPr>
+        <w:lastRenderedPageBreak/>
         <w:t xml:space="preserve">Tableau </w:t>
       </w:r>
       <w:r>
@@ -16799,7 +17036,6 @@
           <w:b/>
           <w:lang w:val="fr-FR"/>
         </w:rPr>
-        <w:lastRenderedPageBreak/>
         <w:t>Description</w:t>
       </w:r>
       <w:r>
@@ -19238,28 +19474,31 @@
               </w:rPr>
               <w:t>Spécification de la classe Image</w:t>
             </w:r>
-          </w:p>
-          <w:p>
-            <w:pPr>
-              <w:pStyle w:val="Titre3"/>
-              <w:numPr>
-                <w:ilvl w:val="0"/>
-                <w:numId w:val="0"/>
-              </w:numPr>
+            <w:r>
               <w:rPr>
                 <w:b w:val="0"/>
                 <w:i w:val="0"/>
                 <w:lang w:val="fr-FR"/>
               </w:rPr>
-            </w:pPr>
-            <w:r>
-              <w:rPr>
-                <w:rFonts w:cs="Times New Roman"/>
+              <w:t xml:space="preserve"> qui permet d’obtenir toutes les information </w:t>
+            </w:r>
+            <w:proofErr w:type="spellStart"/>
+            <w:r>
+              <w:rPr>
                 <w:b w:val="0"/>
-                <w:color w:val="2929FF"/>
+                <w:i w:val="0"/>
                 <w:lang w:val="fr-FR"/>
               </w:rPr>
-              <w:t>Préciser le rôle</w:t>
+              <w:t>cencernant</w:t>
+            </w:r>
+            <w:proofErr w:type="spellEnd"/>
+            <w:r>
+              <w:rPr>
+                <w:b w:val="0"/>
+                <w:i w:val="0"/>
+                <w:lang w:val="fr-FR"/>
+              </w:rPr>
+              <w:t xml:space="preserve"> une image (titre etc..)</w:t>
             </w:r>
           </w:p>
         </w:tc>
@@ -19541,7 +19780,16 @@
                 <w:i w:val="0"/>
                 <w:lang w:val="fr-FR"/>
               </w:rPr>
-              <w:t xml:space="preserve"> qui permet de personnaliser la vitesse de défilement des images du diaporama selon les besoins de l’utilisateurs </w:t>
+              <w:t xml:space="preserve"> qui permet de personnaliser la vitesse de défilement des images du diaporama selon les </w:t>
+            </w:r>
+            <w:r>
+              <w:rPr>
+                <w:b w:val="0"/>
+                <w:i w:val="0"/>
+                <w:lang w:val="fr-FR"/>
+              </w:rPr>
+              <w:lastRenderedPageBreak/>
+              <w:t xml:space="preserve">besoins de l’utilisateurs </w:t>
             </w:r>
           </w:p>
         </w:tc>
@@ -21320,7 +21568,7 @@
         <w:sz w:val="16"/>
         <w:lang w:val="fr-FR"/>
       </w:rPr>
-      <w:t>14</w:t>
+      <w:t>16</w:t>
     </w:r>
     <w:r>
       <w:rPr>
@@ -27389,7 +27637,7 @@
 </file>
 
 <file path=customXml/itemProps4.xml><?xml version="1.0" encoding="utf-8"?>
-<ds:datastoreItem xmlns:ds="http://schemas.openxmlformats.org/officeDocument/2006/customXml" ds:itemID="{00EECE52-BD9F-41C6-AD66-A5B046161F18}">
+<ds:datastoreItem xmlns:ds="http://schemas.openxmlformats.org/officeDocument/2006/customXml" ds:itemID="{430EE27A-1B06-4614-9AF1-E39259EE0428}">
   <ds:schemaRefs>
     <ds:schemaRef ds:uri="http://schemas.openxmlformats.org/officeDocument/2006/bibliography"/>
   </ds:schemaRefs>

</xml_diff>